<commit_message>
feat: revisi bab 2
</commit_message>
<xml_diff>
--- a/Proposal TA 2022.docx
+++ b/Proposal TA 2022.docx
@@ -11620,7 +11620,19 @@
         <w:rPr>
           <w:lang w:val="en-US"/>
         </w:rPr>
-        <w:t>Figure 1 depicts various human emotions nowadays</w:t>
+        <w:t xml:space="preserve">Figure </w:t>
+      </w:r>
+      <w:r>
+        <w:rPr>
+          <w:lang w:val="en-US"/>
+        </w:rPr>
+        <w:t>2.</w:t>
+      </w:r>
+      <w:r>
+        <w:rPr>
+          <w:lang w:val="en-US"/>
+        </w:rPr>
+        <w:t>1 depicts various human emotions nowadays</w:t>
       </w:r>
       <w:r>
         <w:rPr>
@@ -11808,7 +11820,19 @@
         <w:rPr>
           <w:lang w:val="en-US"/>
         </w:rPr>
-        <w:t>Figure 2 shows a representation of the longitudinal nature of sound waves</w:t>
+        <w:t xml:space="preserve">Figure </w:t>
+      </w:r>
+      <w:r>
+        <w:rPr>
+          <w:lang w:val="en-US"/>
+        </w:rPr>
+        <w:t>2.</w:t>
+      </w:r>
+      <w:r>
+        <w:rPr>
+          <w:lang w:val="en-US"/>
+        </w:rPr>
+        <w:t>2 shows a representation of the longitudinal nature of sound waves</w:t>
       </w:r>
       <w:r>
         <w:rPr>
@@ -11900,6 +11924,17 @@
           <w:szCs w:val="24"/>
         </w:rPr>
         <w:t xml:space="preserve">Figure </w:t>
+      </w:r>
+      <w:r>
+        <w:rPr>
+          <w:i w:val="0"/>
+          <w:iCs w:val="0"/>
+          <w:color w:val="auto"/>
+          <w:sz w:val="24"/>
+          <w:szCs w:val="24"/>
+          <w:lang w:val="en-US"/>
+        </w:rPr>
+        <w:t>2.</w:t>
       </w:r>
       <w:r>
         <w:rPr>
@@ -12194,6 +12229,17 @@
           <w:szCs w:val="24"/>
           <w:lang w:val="en-US"/>
         </w:rPr>
+        <w:t>.2</w:t>
+      </w:r>
+      <w:r>
+        <w:rPr>
+          <w:i w:val="0"/>
+          <w:iCs w:val="0"/>
+          <w:color w:val="auto"/>
+          <w:sz w:val="24"/>
+          <w:szCs w:val="24"/>
+          <w:lang w:val="en-US"/>
+        </w:rPr>
         <w:t>: Longitudinal Nature of Sound Wave</w:t>
       </w:r>
       <w:sdt>
@@ -12532,7 +12578,19 @@
         <w:rPr>
           <w:lang w:val="en-US"/>
         </w:rPr>
-        <w:t>igure 3</w:t>
+        <w:t xml:space="preserve">igure </w:t>
+      </w:r>
+      <w:r>
+        <w:rPr>
+          <w:lang w:val="en-US"/>
+        </w:rPr>
+        <w:t>2.</w:t>
+      </w:r>
+      <w:r>
+        <w:rPr>
+          <w:lang w:val="en-US"/>
+        </w:rPr>
+        <w:t>3</w:t>
       </w:r>
       <w:r>
         <w:rPr>
@@ -12637,6 +12695,17 @@
           <w:color w:val="auto"/>
           <w:sz w:val="24"/>
           <w:szCs w:val="24"/>
+          <w:lang w:val="en-US"/>
+        </w:rPr>
+        <w:t>2.</w:t>
+      </w:r>
+      <w:r>
+        <w:rPr>
+          <w:i w:val="0"/>
+          <w:iCs w:val="0"/>
+          <w:color w:val="auto"/>
+          <w:sz w:val="24"/>
+          <w:szCs w:val="24"/>
         </w:rPr>
         <w:fldChar w:fldCharType="begin"/>
       </w:r>
@@ -12741,7 +12810,13 @@
         <w:rPr>
           <w:lang w:val="en-US"/>
         </w:rPr>
-        <w:t>idely used pre-emphasis filter is given as</w:t>
+        <w:t>idely used pre-emphasis filter is give</w:t>
+      </w:r>
+      <w:r>
+        <w:rPr>
+          <w:lang w:val="en-US"/>
+        </w:rPr>
+        <w:t>n in Equation 2.1</w:t>
       </w:r>
       <w:r>
         <w:rPr>
@@ -12765,13 +12840,13 @@
         <w:tblLook w:val="04A0" w:firstRow="1" w:lastRow="0" w:firstColumn="1" w:lastColumn="0" w:noHBand="0" w:noVBand="1"/>
       </w:tblPr>
       <w:tblGrid>
-        <w:gridCol w:w="8396"/>
+        <w:gridCol w:w="8386"/>
         <w:gridCol w:w="676"/>
       </w:tblGrid>
       <w:tr>
         <w:tc>
           <w:tcPr>
-            <w:tcW w:w="8815" w:type="dxa"/>
+            <w:tcW w:w="8386" w:type="dxa"/>
             <w:vAlign w:val="center"/>
           </w:tcPr>
           <w:p>
@@ -12887,7 +12962,7 @@
         </w:tc>
         <w:tc>
           <w:tcPr>
-            <w:tcW w:w="247" w:type="dxa"/>
+            <w:tcW w:w="676" w:type="dxa"/>
             <w:vAlign w:val="center"/>
           </w:tcPr>
           <w:p>
@@ -12911,6 +12986,193 @@
     </w:tbl>
     <w:p>
       <w:pPr>
+        <w:spacing w:before="60" w:after="120"/>
+        <w:ind w:firstLine="360"/>
+        <w:rPr>
+          <w:iCs/>
+          <w:lang w:val="en-US"/>
+        </w:rPr>
+      </w:pPr>
+      <w:r>
+        <w:rPr>
+          <w:iCs/>
+          <w:lang w:val="en-US"/>
+        </w:rPr>
+        <w:lastRenderedPageBreak/>
+        <w:t>Where:</w:t>
+      </w:r>
+    </w:p>
+    <w:p>
+      <w:pPr>
+        <w:pStyle w:val="ListParagraph"/>
+        <w:numPr>
+          <w:ilvl w:val="0"/>
+          <w:numId w:val="28"/>
+        </w:numPr>
+        <w:spacing w:before="60" w:after="60" w:line="276" w:lineRule="auto"/>
+        <w:rPr>
+          <w:iCs/>
+          <w:lang w:val="en-US"/>
+        </w:rPr>
+      </w:pPr>
+      <m:oMath>
+        <m:r>
+          <w:rPr>
+            <w:rFonts w:ascii="Cambria Math" w:hAnsi="Cambria Math"/>
+            <w:lang w:val="en-US"/>
+          </w:rPr>
+          <m:t>y[n]</m:t>
+        </m:r>
+      </m:oMath>
+      <w:r>
+        <w:rPr>
+          <w:iCs/>
+          <w:lang w:val="en-US"/>
+        </w:rPr>
+        <w:t xml:space="preserve"> is the output signal at time n</w:t>
+      </w:r>
+      <w:r>
+        <w:rPr>
+          <w:iCs/>
+          <w:lang w:val="en-US"/>
+        </w:rPr>
+        <w:t>.</w:t>
+      </w:r>
+    </w:p>
+    <w:p>
+      <w:pPr>
+        <w:pStyle w:val="ListParagraph"/>
+        <w:numPr>
+          <w:ilvl w:val="0"/>
+          <w:numId w:val="28"/>
+        </w:numPr>
+        <w:spacing w:before="60" w:after="60" w:line="276" w:lineRule="auto"/>
+        <w:rPr>
+          <w:iCs/>
+          <w:lang w:val="en-US"/>
+        </w:rPr>
+      </w:pPr>
+      <m:oMath>
+        <m:r>
+          <w:rPr>
+            <w:rFonts w:ascii="Cambria Math" w:hAnsi="Cambria Math"/>
+            <w:lang w:val="en-US"/>
+          </w:rPr>
+          <m:t>x</m:t>
+        </m:r>
+        <m:r>
+          <w:rPr>
+            <w:rFonts w:ascii="Cambria Math" w:hAnsi="Cambria Math"/>
+            <w:lang w:val="en-US"/>
+          </w:rPr>
+          <m:t>[n]</m:t>
+        </m:r>
+      </m:oMath>
+      <w:r>
+        <w:rPr>
+          <w:iCs/>
+          <w:lang w:val="en-US"/>
+        </w:rPr>
+        <w:t xml:space="preserve"> is the input signal at time n</w:t>
+      </w:r>
+      <w:r>
+        <w:rPr>
+          <w:iCs/>
+          <w:lang w:val="en-US"/>
+        </w:rPr>
+        <w:t>.</w:t>
+      </w:r>
+    </w:p>
+    <w:p>
+      <w:pPr>
+        <w:pStyle w:val="ListParagraph"/>
+        <w:numPr>
+          <w:ilvl w:val="0"/>
+          <w:numId w:val="28"/>
+        </w:numPr>
+        <w:spacing w:before="60" w:after="60" w:line="276" w:lineRule="auto"/>
+        <w:rPr>
+          <w:iCs/>
+          <w:lang w:val="en-US"/>
+        </w:rPr>
+      </w:pPr>
+      <m:oMath>
+        <m:r>
+          <w:rPr>
+            <w:rFonts w:ascii="Cambria Math" w:hAnsi="Cambria Math"/>
+            <w:lang w:val="en-US"/>
+          </w:rPr>
+          <m:t>a</m:t>
+        </m:r>
+      </m:oMath>
+      <w:r>
+        <w:rPr>
+          <w:iCs/>
+          <w:lang w:val="en-US"/>
+        </w:rPr>
+        <w:t xml:space="preserve"> is the pre-emphasis coefficient</w:t>
+      </w:r>
+      <w:r>
+        <w:rPr>
+          <w:iCs/>
+          <w:lang w:val="en-US"/>
+        </w:rPr>
+        <w:t>.</w:t>
+      </w:r>
+    </w:p>
+    <w:p>
+      <w:pPr>
+        <w:pStyle w:val="ListParagraph"/>
+        <w:numPr>
+          <w:ilvl w:val="0"/>
+          <w:numId w:val="28"/>
+        </w:numPr>
+        <w:spacing w:before="60" w:after="60" w:line="276" w:lineRule="auto"/>
+        <w:rPr>
+          <w:iCs/>
+          <w:lang w:val="en-US"/>
+        </w:rPr>
+      </w:pPr>
+      <m:oMath>
+        <m:r>
+          <w:rPr>
+            <w:rFonts w:ascii="Cambria Math" w:hAnsi="Cambria Math"/>
+            <w:lang w:val="en-US"/>
+          </w:rPr>
+          <m:t>x[n</m:t>
+        </m:r>
+        <m:r>
+          <w:rPr>
+            <w:rFonts w:ascii="Cambria Math" w:hAnsi="Cambria Math"/>
+            <w:lang w:val="en-US"/>
+          </w:rPr>
+          <m:t>-1</m:t>
+        </m:r>
+        <m:r>
+          <w:rPr>
+            <w:rFonts w:ascii="Cambria Math" w:hAnsi="Cambria Math"/>
+            <w:lang w:val="en-US"/>
+          </w:rPr>
+          <m:t>]</m:t>
+        </m:r>
+      </m:oMath>
+      <w:r>
+        <w:rPr>
+          <w:iCs/>
+          <w:lang w:val="en-US"/>
+        </w:rPr>
+        <w:t xml:space="preserve"> is the input signal at the previous time step (n-1)</w:t>
+      </w:r>
+      <w:r>
+        <w:rPr>
+          <w:iCs/>
+          <w:lang w:val="en-US"/>
+        </w:rPr>
+        <w:t>.</w:t>
+      </w:r>
+    </w:p>
+    <w:p>
+      <w:pPr>
         <w:pStyle w:val="ListParagraph"/>
         <w:numPr>
           <w:ilvl w:val="0"/>
@@ -12929,7 +13191,6 @@
           <w:iCs/>
           <w:lang w:val="en-US"/>
         </w:rPr>
-        <w:lastRenderedPageBreak/>
         <w:t>Frame Blocking</w:t>
       </w:r>
     </w:p>
@@ -13034,7 +13295,13 @@
         <w:rPr>
           <w:lang w:val="en-US"/>
         </w:rPr>
-        <w:t xml:space="preserve"> with the following formula:</w:t>
+        <w:t xml:space="preserve"> with </w:t>
+      </w:r>
+      <w:r>
+        <w:rPr>
+          <w:lang w:val="en-US"/>
+        </w:rPr>
+        <w:t>Equation 2.2,</w:t>
       </w:r>
     </w:p>
     <w:tbl>
@@ -13222,6 +13489,359 @@
     </w:tbl>
     <w:p>
       <w:pPr>
+        <w:spacing w:before="120" w:after="120"/>
+        <w:ind w:firstLine="360"/>
+        <w:rPr>
+          <w:lang w:val="en-US"/>
+        </w:rPr>
+      </w:pPr>
+      <w:r>
+        <w:rPr>
+          <w:lang w:val="en-US"/>
+        </w:rPr>
+        <w:t>Where:</w:t>
+      </w:r>
+    </w:p>
+    <w:p>
+      <w:pPr>
+        <w:pStyle w:val="ListParagraph"/>
+        <w:numPr>
+          <w:ilvl w:val="0"/>
+          <w:numId w:val="29"/>
+        </w:numPr>
+        <w:spacing w:line="276" w:lineRule="auto"/>
+        <w:rPr>
+          <w:lang w:val="en-US"/>
+        </w:rPr>
+      </w:pPr>
+      <m:oMath>
+        <m:r>
+          <w:rPr>
+            <w:rFonts w:ascii="Cambria Math" w:hAnsi="Cambria Math"/>
+            <w:lang w:val="en-US"/>
+          </w:rPr>
+          <m:t>X(k)</m:t>
+        </m:r>
+      </m:oMath>
+      <w:r>
+        <w:rPr>
+          <w:lang w:val="en-US"/>
+        </w:rPr>
+        <w:t xml:space="preserve"> is the </w:t>
+      </w:r>
+      <m:oMath>
+        <m:sSup>
+          <m:sSupPr>
+            <m:ctrlPr>
+              <w:rPr>
+                <w:rFonts w:ascii="Cambria Math" w:hAnsi="Cambria Math"/>
+                <w:i/>
+                <w:lang w:val="en-US"/>
+              </w:rPr>
+            </m:ctrlPr>
+          </m:sSupPr>
+          <m:e>
+            <m:r>
+              <w:rPr>
+                <w:rFonts w:ascii="Cambria Math" w:hAnsi="Cambria Math"/>
+                <w:lang w:val="en-US"/>
+              </w:rPr>
+              <m:t>k</m:t>
+            </m:r>
+          </m:e>
+          <m:sup>
+            <m:r>
+              <w:rPr>
+                <w:rFonts w:ascii="Cambria Math" w:hAnsi="Cambria Math"/>
+                <w:lang w:val="en-US"/>
+              </w:rPr>
+              <m:t>th</m:t>
+            </m:r>
+          </m:sup>
+        </m:sSup>
+      </m:oMath>
+      <w:r>
+        <w:rPr>
+          <w:lang w:val="en-US"/>
+        </w:rPr>
+        <w:t xml:space="preserve"> frequency domain sample, with </w:t>
+      </w:r>
+      <m:oMath>
+        <m:r>
+          <w:rPr>
+            <w:rFonts w:ascii="Cambria Math" w:hAnsi="Cambria Math"/>
+            <w:lang w:val="en-US"/>
+          </w:rPr>
+          <m:t>k</m:t>
+        </m:r>
+      </m:oMath>
+      <w:r>
+        <w:rPr>
+          <w:lang w:val="en-US"/>
+        </w:rPr>
+        <w:t xml:space="preserve"> ranging from </w:t>
+      </w:r>
+      <m:oMath>
+        <m:r>
+          <w:rPr>
+            <w:rFonts w:ascii="Cambria Math" w:hAnsi="Cambria Math"/>
+            <w:lang w:val="en-US"/>
+          </w:rPr>
+          <m:t>0 to N-1</m:t>
+        </m:r>
+      </m:oMath>
+      <w:r>
+        <w:rPr>
+          <w:lang w:val="en-US"/>
+        </w:rPr>
+        <w:t>.</w:t>
+      </w:r>
+    </w:p>
+    <w:p>
+      <w:pPr>
+        <w:pStyle w:val="ListParagraph"/>
+        <w:numPr>
+          <w:ilvl w:val="0"/>
+          <w:numId w:val="29"/>
+        </w:numPr>
+        <w:spacing w:line="276" w:lineRule="auto"/>
+        <w:rPr>
+          <w:lang w:val="en-US"/>
+        </w:rPr>
+      </w:pPr>
+      <m:oMath>
+        <m:r>
+          <w:rPr>
+            <w:rFonts w:ascii="Cambria Math" w:hAnsi="Cambria Math"/>
+            <w:lang w:val="en-US"/>
+          </w:rPr>
+          <m:t>x</m:t>
+        </m:r>
+        <m:r>
+          <w:rPr>
+            <w:rFonts w:ascii="Cambria Math" w:hAnsi="Cambria Math"/>
+            <w:lang w:val="en-US"/>
+          </w:rPr>
+          <m:t>(</m:t>
+        </m:r>
+        <m:r>
+          <w:rPr>
+            <w:rFonts w:ascii="Cambria Math" w:hAnsi="Cambria Math"/>
+            <w:lang w:val="en-US"/>
+          </w:rPr>
+          <m:t>n</m:t>
+        </m:r>
+        <m:r>
+          <w:rPr>
+            <w:rFonts w:ascii="Cambria Math" w:hAnsi="Cambria Math"/>
+            <w:lang w:val="en-US"/>
+          </w:rPr>
+          <m:t>)</m:t>
+        </m:r>
+      </m:oMath>
+      <w:r>
+        <w:rPr>
+          <w:lang w:val="en-US"/>
+        </w:rPr>
+        <w:t xml:space="preserve"> it the </w:t>
+      </w:r>
+      <m:oMath>
+        <m:sSup>
+          <m:sSupPr>
+            <m:ctrlPr>
+              <w:rPr>
+                <w:rFonts w:ascii="Cambria Math" w:hAnsi="Cambria Math"/>
+                <w:i/>
+                <w:lang w:val="en-US"/>
+              </w:rPr>
+            </m:ctrlPr>
+          </m:sSupPr>
+          <m:e>
+            <m:r>
+              <w:rPr>
+                <w:rFonts w:ascii="Cambria Math" w:hAnsi="Cambria Math"/>
+                <w:lang w:val="en-US"/>
+              </w:rPr>
+              <m:t>n</m:t>
+            </m:r>
+          </m:e>
+          <m:sup>
+            <m:r>
+              <w:rPr>
+                <w:rFonts w:ascii="Cambria Math" w:hAnsi="Cambria Math"/>
+                <w:lang w:val="en-US"/>
+              </w:rPr>
+              <m:t>th</m:t>
+            </m:r>
+          </m:sup>
+        </m:sSup>
+      </m:oMath>
+      <w:r>
+        <w:rPr>
+          <w:lang w:val="en-US"/>
+        </w:rPr>
+        <w:t xml:space="preserve"> time domain sample, with </w:t>
+      </w:r>
+      <m:oMath>
+        <m:r>
+          <w:rPr>
+            <w:rFonts w:ascii="Cambria Math" w:hAnsi="Cambria Math"/>
+            <w:lang w:val="en-US"/>
+          </w:rPr>
+          <m:t>n</m:t>
+        </m:r>
+      </m:oMath>
+      <w:r>
+        <w:rPr>
+          <w:lang w:val="en-US"/>
+        </w:rPr>
+        <w:t xml:space="preserve"> ranging from </w:t>
+      </w:r>
+      <m:oMath>
+        <m:r>
+          <w:rPr>
+            <w:rFonts w:ascii="Cambria Math" w:hAnsi="Cambria Math"/>
+            <w:lang w:val="en-US"/>
+          </w:rPr>
+          <m:t>0 to N-1</m:t>
+        </m:r>
+      </m:oMath>
+      <w:r>
+        <w:rPr>
+          <w:lang w:val="en-US"/>
+        </w:rPr>
+        <w:t>.</w:t>
+      </w:r>
+    </w:p>
+    <w:p>
+      <w:pPr>
+        <w:pStyle w:val="ListParagraph"/>
+        <w:numPr>
+          <w:ilvl w:val="0"/>
+          <w:numId w:val="29"/>
+        </w:numPr>
+        <w:spacing w:line="276" w:lineRule="auto"/>
+        <w:rPr>
+          <w:lang w:val="en-US"/>
+        </w:rPr>
+      </w:pPr>
+      <m:oMath>
+        <m:r>
+          <w:rPr>
+            <w:rFonts w:ascii="Cambria Math" w:hAnsi="Cambria Math"/>
+            <w:lang w:val="en-US"/>
+          </w:rPr>
+          <m:t>N</m:t>
+        </m:r>
+      </m:oMath>
+      <w:r>
+        <w:rPr>
+          <w:lang w:val="en-US"/>
+        </w:rPr>
+        <w:t xml:space="preserve"> it the number of samples in the sequence</w:t>
+      </w:r>
+      <w:r>
+        <w:rPr>
+          <w:lang w:val="en-US"/>
+        </w:rPr>
+        <w:t>.</w:t>
+      </w:r>
+    </w:p>
+    <w:p>
+      <w:pPr>
+        <w:pStyle w:val="ListParagraph"/>
+        <w:numPr>
+          <w:ilvl w:val="0"/>
+          <w:numId w:val="29"/>
+        </w:numPr>
+        <w:spacing w:line="276" w:lineRule="auto"/>
+        <w:rPr>
+          <w:lang w:val="en-US"/>
+        </w:rPr>
+      </w:pPr>
+      <m:oMath>
+        <m:r>
+          <w:rPr>
+            <w:rFonts w:ascii="Cambria Math" w:hAnsi="Cambria Math"/>
+            <w:lang w:val="en-US"/>
+          </w:rPr>
+          <m:t>j</m:t>
+        </m:r>
+      </m:oMath>
+      <w:r>
+        <w:rPr>
+          <w:lang w:val="en-US"/>
+        </w:rPr>
+        <w:t xml:space="preserve"> is the imaginary unit </w:t>
+      </w:r>
+      <m:oMath>
+        <m:r>
+          <w:rPr>
+            <w:rFonts w:ascii="Cambria Math" w:hAnsi="Cambria Math"/>
+            <w:lang w:val="en-US"/>
+          </w:rPr>
+          <m:t>(sqrt(-1))</m:t>
+        </m:r>
+      </m:oMath>
+      <w:r>
+        <w:rPr>
+          <w:lang w:val="en-US"/>
+        </w:rPr>
+        <w:t>.</w:t>
+      </w:r>
+    </w:p>
+    <w:p>
+      <w:pPr>
+        <w:pStyle w:val="ListParagraph"/>
+        <w:numPr>
+          <w:ilvl w:val="0"/>
+          <w:numId w:val="29"/>
+        </w:numPr>
+        <w:spacing w:line="276" w:lineRule="auto"/>
+        <w:rPr>
+          <w:lang w:val="en-US"/>
+        </w:rPr>
+      </w:pPr>
+      <m:oMath>
+        <m:r>
+          <w:rPr>
+            <w:rFonts w:ascii="Cambria Math" w:hAnsi="Cambria Math"/>
+            <w:lang w:val="en-US"/>
+          </w:rPr>
+          <m:t>π</m:t>
+        </m:r>
+      </m:oMath>
+      <w:r>
+        <w:rPr>
+          <w:lang w:val="en-US"/>
+        </w:rPr>
+        <w:t xml:space="preserve"> is the mathematical constant </w:t>
+      </w:r>
+      <m:oMath>
+        <m:r>
+          <w:rPr>
+            <w:rFonts w:ascii="Cambria Math" w:hAnsi="Cambria Math"/>
+            <w:lang w:val="en-US"/>
+          </w:rPr>
+          <m:t>(</m:t>
+        </m:r>
+        <m:r>
+          <w:rPr>
+            <w:rFonts w:ascii="Cambria Math" w:hAnsi="Cambria Math"/>
+            <w:lang w:val="en-US"/>
+          </w:rPr>
+          <m:t>3.1415...)</m:t>
+        </m:r>
+      </m:oMath>
+      <w:r>
+        <w:rPr>
+          <w:lang w:val="en-US"/>
+        </w:rPr>
+        <w:t>.</w:t>
+      </w:r>
+    </w:p>
+    <w:p>
+      <w:pPr>
         <w:pStyle w:val="ListParagraph"/>
         <w:numPr>
           <w:ilvl w:val="0"/>
@@ -13250,11 +13870,57 @@
         <w:jc w:val="both"/>
         <w:rPr>
           <w:rStyle w:val="Strong"/>
+          <w:b w:val="0"/>
+          <w:bCs w:val="0"/>
           <w:color w:val="0E101A"/>
-        </w:rPr>
-      </w:pPr>
-      <w:r>
-        <w:t>In this process block, the triangle waves that make up the Mel filter bank's "f" frequency in Hz units are used to create the signal. As a result, using this method, the signal's value in M(f) frequency units is determined. The MFCC coefficient value is determined by the number of filters in Mel's filter bank. The algebraic equation for the process of converting Mel spectrum and FFT frequency values </w:t>
+          <w:lang w:val="en-US"/>
+        </w:rPr>
+      </w:pPr>
+      <w:r>
+        <w:t>In this process block, the triangle waves that make up the Mel filter bank's</w:t>
+      </w:r>
+      <w:r>
+        <w:rPr>
+          <w:lang w:val="en-US"/>
+        </w:rPr>
+        <w:t xml:space="preserve"> </w:t>
+      </w:r>
+      <m:oMath>
+        <m:r>
+          <w:rPr>
+            <w:rFonts w:ascii="Cambria Math" w:hAnsi="Cambria Math"/>
+          </w:rPr>
+          <m:t>f</m:t>
+        </m:r>
+      </m:oMath>
+      <w:r>
+        <w:rPr>
+          <w:lang w:val="en-US"/>
+        </w:rPr>
+        <w:t xml:space="preserve"> </w:t>
+      </w:r>
+      <w:r>
+        <w:t xml:space="preserve">frequency in Hz units are used to create the signal. As a result, using this method, the signal's value in </w:t>
+      </w:r>
+      <m:oMath>
+        <m:r>
+          <w:rPr>
+            <w:rFonts w:ascii="Cambria Math" w:hAnsi="Cambria Math"/>
+          </w:rPr>
+          <m:t>M(f)</m:t>
+        </m:r>
+      </m:oMath>
+      <w:r>
+        <w:t xml:space="preserve"> frequency units is determined. The MFCC coefficient value is determined by the number of filters in Mel's filter bank. </w:t>
+      </w:r>
+      <w:r>
+        <w:rPr>
+          <w:lang w:val="en-US"/>
+        </w:rPr>
+        <w:t xml:space="preserve">The Mel scale is a nonlinear scale that compresses the higher frequencies, which are more difficult for humans to perceive. </w:t>
+      </w:r>
+      <w:r>
+        <w:t>The algebraic equation for the process of converting Mel spectrum and FFT frequency values </w:t>
       </w:r>
       <w:r>
         <w:rPr>
@@ -13268,10 +13934,27 @@
       </w:r>
       <w:r>
         <w:rPr>
+          <w:lang w:val="en-US"/>
+        </w:rPr>
+        <w:t xml:space="preserve"> defined in Equation 2.3</w:t>
+      </w:r>
+      <w:r>
+        <w:rPr>
           <w:rStyle w:val="Strong"/>
           <w:color w:val="0E101A"/>
-        </w:rPr>
-        <w:t>:</w:t>
+          <w:lang w:val="en-US"/>
+        </w:rPr>
+        <w:t xml:space="preserve"> </w:t>
+      </w:r>
+      <w:r>
+        <w:rPr>
+          <w:rStyle w:val="Strong"/>
+          <w:b w:val="0"/>
+          <w:bCs w:val="0"/>
+          <w:color w:val="0E101A"/>
+          <w:lang w:val="en-US"/>
+        </w:rPr>
+        <w:t>as:</w:t>
       </w:r>
     </w:p>
     <w:tbl>
@@ -13429,6 +14112,146 @@
     </w:tbl>
     <w:p>
       <w:pPr>
+        <w:spacing w:before="240" w:after="120"/>
+        <w:ind w:firstLine="360"/>
+        <w:rPr>
+          <w:lang w:val="en-US"/>
+        </w:rPr>
+      </w:pPr>
+      <w:r>
+        <w:rPr>
+          <w:lang w:val="en-US"/>
+        </w:rPr>
+        <w:lastRenderedPageBreak/>
+        <w:t>Where:</w:t>
+      </w:r>
+    </w:p>
+    <w:p>
+      <w:pPr>
+        <w:pStyle w:val="ListParagraph"/>
+        <w:numPr>
+          <w:ilvl w:val="0"/>
+          <w:numId w:val="30"/>
+        </w:numPr>
+        <w:spacing w:line="276" w:lineRule="auto"/>
+        <w:rPr>
+          <w:lang w:val="en-US"/>
+        </w:rPr>
+      </w:pPr>
+      <m:oMath>
+        <m:r>
+          <w:rPr>
+            <w:rFonts w:ascii="Cambria Math" w:hAnsi="Cambria Math"/>
+            <w:lang w:val="en-US"/>
+          </w:rPr>
+          <m:t>M(f)</m:t>
+        </m:r>
+      </m:oMath>
+      <w:r>
+        <w:rPr>
+          <w:lang w:val="en-US"/>
+        </w:rPr>
+        <w:t xml:space="preserve"> is the frequency of Mel</w:t>
+      </w:r>
+      <w:r>
+        <w:rPr>
+          <w:lang w:val="en-US"/>
+        </w:rPr>
+        <w:t>.</w:t>
+      </w:r>
+    </w:p>
+    <w:p>
+      <w:pPr>
+        <w:pStyle w:val="ListParagraph"/>
+        <w:numPr>
+          <w:ilvl w:val="0"/>
+          <w:numId w:val="30"/>
+        </w:numPr>
+        <w:spacing w:line="276" w:lineRule="auto"/>
+        <w:rPr>
+          <w:lang w:val="en-US"/>
+        </w:rPr>
+      </w:pPr>
+      <m:oMath>
+        <m:r>
+          <w:rPr>
+            <w:rFonts w:ascii="Cambria Math" w:hAnsi="Cambria Math"/>
+            <w:lang w:val="en-US"/>
+          </w:rPr>
+          <m:t>f</m:t>
+        </m:r>
+      </m:oMath>
+      <w:r>
+        <w:rPr>
+          <w:lang w:val="en-US"/>
+        </w:rPr>
+        <w:t xml:space="preserve"> is the frequency in Hz</w:t>
+      </w:r>
+      <w:r>
+        <w:rPr>
+          <w:lang w:val="en-US"/>
+        </w:rPr>
+        <w:t>.</w:t>
+      </w:r>
+    </w:p>
+    <w:p>
+      <w:pPr>
+        <w:pStyle w:val="ListParagraph"/>
+        <w:numPr>
+          <w:ilvl w:val="0"/>
+          <w:numId w:val="30"/>
+        </w:numPr>
+        <w:spacing w:line="276" w:lineRule="auto"/>
+        <w:rPr>
+          <w:lang w:val="en-US"/>
+        </w:rPr>
+      </w:pPr>
+      <m:oMath>
+        <m:sSub>
+          <m:sSubPr>
+            <m:ctrlPr>
+              <w:rPr>
+                <w:rFonts w:ascii="Cambria Math" w:hAnsi="Cambria Math"/>
+                <w:i/>
+                <w:lang w:val="en-US"/>
+              </w:rPr>
+            </m:ctrlPr>
+          </m:sSubPr>
+          <m:e>
+            <m:r>
+              <w:rPr>
+                <w:rFonts w:ascii="Cambria Math" w:hAnsi="Cambria Math"/>
+                <w:lang w:val="en-US"/>
+              </w:rPr>
+              <m:t>log</m:t>
+            </m:r>
+          </m:e>
+          <m:sub>
+            <m:r>
+              <w:rPr>
+                <w:rFonts w:ascii="Cambria Math" w:hAnsi="Cambria Math"/>
+                <w:lang w:val="en-US"/>
+              </w:rPr>
+              <m:t>10</m:t>
+            </m:r>
+          </m:sub>
+        </m:sSub>
+      </m:oMath>
+      <w:r>
+        <w:rPr>
+          <w:lang w:val="en-US"/>
+        </w:rPr>
+        <w:t xml:space="preserve"> is the logarithm base 10</w:t>
+      </w:r>
+      <w:r>
+        <w:rPr>
+          <w:lang w:val="en-US"/>
+        </w:rPr>
+        <w:t>.</w:t>
+      </w:r>
+    </w:p>
+    <w:p>
+      <w:pPr>
         <w:pStyle w:val="ListParagraph"/>
         <w:numPr>
           <w:ilvl w:val="0"/>
@@ -13487,7 +14310,6 @@
         </w:rPr>
         <w:t xml:space="preserve">Mel </w:t>
       </w:r>
-      <w:proofErr w:type="spellStart"/>
       <w:r>
         <w:rPr>
           <w:i/>
@@ -13496,7 +14318,6 @@
         </w:rPr>
         <w:t>Cepstrum</w:t>
       </w:r>
-      <w:proofErr w:type="spellEnd"/>
     </w:p>
     <w:p>
       <w:pPr>
@@ -13529,21 +14350,7 @@
         <w:rPr>
           <w:lang w:val="en-US"/>
         </w:rPr>
-        <w:t xml:space="preserve"> is the coefficient of the Mel frequency </w:t>
-      </w:r>
-      <w:proofErr w:type="spellStart"/>
-      <w:r>
-        <w:rPr>
-          <w:lang w:val="en-US"/>
-        </w:rPr>
-        <w:t>cepstrum</w:t>
-      </w:r>
-      <w:proofErr w:type="spellEnd"/>
-      <w:r>
-        <w:rPr>
-          <w:lang w:val="en-US"/>
-        </w:rPr>
-        <w:t xml:space="preserve">. </w:t>
+        <w:t xml:space="preserve"> is the coefficient of the Mel frequency cepstrum. </w:t>
       </w:r>
       <w:r>
         <w:rPr>
@@ -13596,14 +14403,7 @@
         <w:rPr>
           <w:lang w:val="en-US"/>
         </w:rPr>
-        <w:t xml:space="preserve">Convolutional neural networks are a subset of deep learning techniques that have gained prominence in several computer vision applications and are generating attention in many different fields, including speech recognition. CNN was intended to learn spatial hierarchies of characteristics automatically and adaptively, from low to high-level patterns. CNN is a mathematical construct that is usually composed of three types of layers including convolution, pooling, and fully connected layers. Compared to the traditional hand-crafted feature extraction </w:t>
-      </w:r>
-      <w:r>
-        <w:rPr>
-          <w:lang w:val="en-US"/>
-        </w:rPr>
-        <w:lastRenderedPageBreak/>
-        <w:t>techniques, CNN is far more data-hungry because of its millions of learnable parameters to estimate and is more computationally expensive, resulting in requiring graphical processing units (GPUs) for model training</w:t>
+        <w:t>Convolutional neural networks are a subset of deep learning techniques that have gained prominence in several computer vision applications and are generating attention in many different fields, including speech recognition. CNN was intended to learn spatial hierarchies of characteristics automatically and adaptively, from low to high-level patterns. CNN is a mathematical construct that is usually composed of three types of layers including convolution, pooling, and fully connected layers. Compared to the traditional hand-crafted feature extraction techniques, CNN is far more data-hungry because of its millions of learnable parameters to estimate and is more computationally expensive, resulting in requiring graphical processing units (GPUs) for model training</w:t>
       </w:r>
       <w:sdt>
         <w:sdtPr>
@@ -13704,7 +14504,19 @@
         <w:rPr>
           <w:lang w:val="en-US"/>
         </w:rPr>
-        <w:t>, depicted in Figure 5</w:t>
+        <w:t xml:space="preserve">, depicted in Figure </w:t>
+      </w:r>
+      <w:r>
+        <w:rPr>
+          <w:lang w:val="en-US"/>
+        </w:rPr>
+        <w:t>2.</w:t>
+      </w:r>
+      <w:r>
+        <w:rPr>
+          <w:lang w:val="en-US"/>
+        </w:rPr>
+        <w:t>5</w:t>
       </w:r>
       <w:r>
         <w:rPr>
@@ -13734,24 +14546,45 @@
         <w:rPr>
           <w:lang w:val="en-US"/>
         </w:rPr>
-        <w:t>Figure 4 shows a general view of how layers are connected inside a CNN architecture.</w:t>
-      </w:r>
-    </w:p>
-    <w:p>
-      <w:pPr>
-        <w:keepNext/>
-        <w:spacing w:after="0"/>
-        <w:jc w:val="both"/>
+        <w:t xml:space="preserve">Figure </w:t>
+      </w:r>
+      <w:r>
+        <w:rPr>
+          <w:lang w:val="en-US"/>
+        </w:rPr>
+        <w:t>2.</w:t>
+      </w:r>
+      <w:r>
+        <w:rPr>
+          <w:lang w:val="en-US"/>
+        </w:rPr>
+        <w:t>4 shows a general view of how layers are connected inside a CNN</w:t>
+      </w:r>
+      <w:r>
+        <w:rPr>
+          <w:lang w:val="en-US"/>
+        </w:rPr>
+        <w:t xml:space="preserve"> </w:t>
+      </w:r>
+      <w:r>
+        <w:rPr>
+          <w:lang w:val="en-US"/>
+        </w:rPr>
+        <w:t>architecture.</w:t>
+      </w:r>
+      <w:r>
         <w:rPr>
           <w:noProof/>
         </w:rPr>
-      </w:pPr>
+        <w:t xml:space="preserve"> </w:t>
+      </w:r>
       <w:r>
         <w:rPr>
           <w:noProof/>
         </w:rPr>
+        <w:lastRenderedPageBreak/>
         <w:drawing>
-          <wp:inline distT="0" distB="0" distL="0" distR="0" wp14:anchorId="71FF4A96" wp14:editId="343D5385">
+          <wp:inline distT="0" distB="0" distL="0" distR="0" wp14:anchorId="28968C39" wp14:editId="44113B94">
             <wp:extent cx="5760720" cy="2042160"/>
             <wp:effectExtent l="0" t="0" r="0" b="0"/>
             <wp:docPr id="7" name="Picture 7" descr="Bar chart&#10;&#10;Description automatically generated"/>
@@ -13823,6 +14656,17 @@
           <w:szCs w:val="24"/>
         </w:rPr>
         <w:t xml:space="preserve">Figure </w:t>
+      </w:r>
+      <w:r>
+        <w:rPr>
+          <w:i w:val="0"/>
+          <w:iCs w:val="0"/>
+          <w:color w:val="auto"/>
+          <w:sz w:val="24"/>
+          <w:szCs w:val="24"/>
+          <w:lang w:val="en-US"/>
+        </w:rPr>
+        <w:t>2.</w:t>
       </w:r>
       <w:r>
         <w:rPr>
@@ -13979,6 +14823,17 @@
           <w:color w:val="auto"/>
           <w:sz w:val="24"/>
           <w:szCs w:val="24"/>
+          <w:lang w:val="en-US"/>
+        </w:rPr>
+        <w:t>2.</w:t>
+      </w:r>
+      <w:r>
+        <w:rPr>
+          <w:i w:val="0"/>
+          <w:iCs w:val="0"/>
+          <w:color w:val="auto"/>
+          <w:sz w:val="24"/>
+          <w:szCs w:val="24"/>
         </w:rPr>
         <w:fldChar w:fldCharType="begin"/>
       </w:r>
@@ -14032,7 +14887,30 @@
           <w:szCs w:val="24"/>
           <w:lang w:val="en-US"/>
         </w:rPr>
-        <w:t>: 2x2 Convolution Filter.</w:t>
+        <w:t xml:space="preserve">: </w:t>
+      </w:r>
+      <m:oMath>
+        <m:r>
+          <w:rPr>
+            <w:rFonts w:ascii="Cambria Math" w:hAnsi="Cambria Math"/>
+            <w:color w:val="auto"/>
+            <w:sz w:val="24"/>
+            <w:szCs w:val="24"/>
+            <w:lang w:val="en-US"/>
+          </w:rPr>
+          <m:t>2×2</m:t>
+        </m:r>
+      </m:oMath>
+      <w:r>
+        <w:rPr>
+          <w:i w:val="0"/>
+          <w:iCs w:val="0"/>
+          <w:color w:val="auto"/>
+          <w:sz w:val="24"/>
+          <w:szCs w:val="24"/>
+          <w:lang w:val="en-US"/>
+        </w:rPr>
+        <w:t xml:space="preserve"> Convolution Filter.</w:t>
       </w:r>
       <w:bookmarkEnd w:id="29"/>
     </w:p>
@@ -14100,14 +14978,7 @@
         <w:rPr>
           <w:lang w:val="en-US"/>
         </w:rPr>
-        <w:t xml:space="preserve"> (tanh) function have been employed in the past because they are mathematical representations of the </w:t>
-      </w:r>
-      <w:r>
-        <w:rPr>
-          <w:lang w:val="en-US"/>
-        </w:rPr>
-        <w:lastRenderedPageBreak/>
-        <w:t xml:space="preserve">behavior of biological neurons, the </w:t>
+        <w:t xml:space="preserve"> (tanh) function have been employed in the past because they are mathematical representations of the behavior of biological neurons, the </w:t>
       </w:r>
       <w:r>
         <w:rPr>
@@ -14122,6 +14993,12 @@
           <w:lang w:val="en-US"/>
         </w:rPr>
         <w:t xml:space="preserve"> (ReLU) is currently the most widely utilized nonlinear activation function, which simply computes the function</w:t>
+      </w:r>
+      <w:r>
+        <w:rPr>
+          <w:lang w:val="en-US"/>
+        </w:rPr>
+        <w:t xml:space="preserve"> in Equation 2.4 as follows</w:t>
       </w:r>
       <w:r>
         <w:rPr>
@@ -14221,6 +15098,109 @@
     </w:tbl>
     <w:p>
       <w:pPr>
+        <w:spacing w:before="120"/>
+        <w:ind w:firstLine="360"/>
+        <w:rPr>
+          <w:lang w:val="en-US"/>
+        </w:rPr>
+      </w:pPr>
+      <w:r>
+        <w:rPr>
+          <w:lang w:val="en-US"/>
+        </w:rPr>
+        <w:t>Where:</w:t>
+      </w:r>
+    </w:p>
+    <w:p>
+      <w:pPr>
+        <w:pStyle w:val="ListParagraph"/>
+        <w:numPr>
+          <w:ilvl w:val="0"/>
+          <w:numId w:val="31"/>
+        </w:numPr>
+        <w:spacing w:line="276" w:lineRule="auto"/>
+        <w:rPr>
+          <w:lang w:val="en-US"/>
+        </w:rPr>
+      </w:pPr>
+      <m:oMath>
+        <m:r>
+          <w:rPr>
+            <w:rFonts w:ascii="Cambria Math" w:hAnsi="Cambria Math"/>
+            <w:lang w:val="en-US"/>
+          </w:rPr>
+          <m:t>f</m:t>
+        </m:r>
+        <m:d>
+          <m:dPr>
+            <m:ctrlPr>
+              <w:rPr>
+                <w:rFonts w:ascii="Cambria Math" w:hAnsi="Cambria Math"/>
+                <w:i/>
+                <w:lang w:val="en-US"/>
+              </w:rPr>
+            </m:ctrlPr>
+          </m:dPr>
+          <m:e>
+            <m:r>
+              <w:rPr>
+                <w:rFonts w:ascii="Cambria Math" w:hAnsi="Cambria Math"/>
+                <w:lang w:val="en-US"/>
+              </w:rPr>
+              <m:t>x</m:t>
+            </m:r>
+          </m:e>
+        </m:d>
+      </m:oMath>
+      <w:r>
+        <w:rPr>
+          <w:lang w:val="en-US"/>
+        </w:rPr>
+        <w:t xml:space="preserve"> is the output of the function</w:t>
+      </w:r>
+      <w:r>
+        <w:rPr>
+          <w:lang w:val="en-US"/>
+        </w:rPr>
+        <w:t>.</w:t>
+      </w:r>
+    </w:p>
+    <w:p>
+      <w:pPr>
+        <w:pStyle w:val="ListParagraph"/>
+        <w:numPr>
+          <w:ilvl w:val="0"/>
+          <w:numId w:val="31"/>
+        </w:numPr>
+        <w:spacing w:line="276" w:lineRule="auto"/>
+        <w:rPr>
+          <w:lang w:val="en-US"/>
+        </w:rPr>
+      </w:pPr>
+      <m:oMath>
+        <m:r>
+          <w:rPr>
+            <w:rFonts w:ascii="Cambria Math" w:hAnsi="Cambria Math"/>
+            <w:lang w:val="en-US"/>
+          </w:rPr>
+          <m:t>x</m:t>
+        </m:r>
+      </m:oMath>
+      <w:r>
+        <w:rPr>
+          <w:lang w:val="en-US"/>
+        </w:rPr>
+        <w:t xml:space="preserve"> is the input to the function</w:t>
+      </w:r>
+      <w:r>
+        <w:rPr>
+          <w:lang w:val="en-US"/>
+        </w:rPr>
+        <w:t>.</w:t>
+      </w:r>
+    </w:p>
+    <w:p>
+      <w:pPr>
         <w:pStyle w:val="ListParagraph"/>
         <w:numPr>
           <w:ilvl w:val="0"/>
@@ -14255,7 +15235,14 @@
         <w:rPr>
           <w:lang w:val="en-US"/>
         </w:rPr>
-        <w:t>A pooling layer offers a standard down-sampling method that lowers the feature map's in-plane dimensions to introduce translation invariance to slight shifts and distortions and limit the number of ensuing learnable parameters. One of the most popular types of pooling operations is max pooling. Max pooling takes patches of feature maps as inputs and outputs the largest value in each patch, discarding all the other values.</w:t>
+        <w:t xml:space="preserve">A pooling layer offers a standard down-sampling method that lowers the feature map's in-plane dimensions to introduce translation invariance to slight shifts and distortions and limit the number of ensuing learnable parameters. One of the most popular types of pooling operations is max pooling. Max pooling takes patches of feature maps as inputs and outputs the largest </w:t>
+      </w:r>
+      <w:r>
+        <w:rPr>
+          <w:lang w:val="en-US"/>
+        </w:rPr>
+        <w:lastRenderedPageBreak/>
+        <w:t>value in each patch, discarding all the other values.</w:t>
       </w:r>
       <w:r>
         <w:rPr>
@@ -14267,7 +15254,19 @@
         <w:rPr>
           <w:lang w:val="en-US"/>
         </w:rPr>
-        <w:t xml:space="preserve">Figure 6 shows an example of a max pooling with </w:t>
+        <w:t xml:space="preserve">Figure </w:t>
+      </w:r>
+      <w:r>
+        <w:rPr>
+          <w:lang w:val="en-US"/>
+        </w:rPr>
+        <w:t>2.</w:t>
+      </w:r>
+      <w:r>
+        <w:rPr>
+          <w:lang w:val="en-US"/>
+        </w:rPr>
+        <w:t xml:space="preserve">6 shows an example of a max pooling with </w:t>
       </w:r>
       <m:oMath>
         <m:r>
@@ -14389,6 +15388,17 @@
           <w:color w:val="auto"/>
           <w:sz w:val="24"/>
           <w:szCs w:val="24"/>
+          <w:lang w:val="en-US"/>
+        </w:rPr>
+        <w:t>2.</w:t>
+      </w:r>
+      <w:r>
+        <w:rPr>
+          <w:i w:val="0"/>
+          <w:iCs w:val="0"/>
+          <w:color w:val="auto"/>
+          <w:sz w:val="24"/>
+          <w:szCs w:val="24"/>
         </w:rPr>
         <w:fldChar w:fldCharType="begin"/>
       </w:r>
@@ -14580,7 +15590,19 @@
         <w:rPr>
           <w:lang w:val="en-US"/>
         </w:rPr>
-        <w:t>Figure 7</w:t>
+        <w:t xml:space="preserve">Figure </w:t>
+      </w:r>
+      <w:r>
+        <w:rPr>
+          <w:lang w:val="en-US"/>
+        </w:rPr>
+        <w:t>2.</w:t>
+      </w:r>
+      <w:r>
+        <w:rPr>
+          <w:lang w:val="en-US"/>
+        </w:rPr>
+        <w:t>7</w:t>
       </w:r>
       <w:r>
         <w:rPr>
@@ -14663,7 +15685,6 @@
           <w:iCs/>
           <w:lang w:val="en-US"/>
         </w:rPr>
-        <w:lastRenderedPageBreak/>
         <w:t>Self-Attention</w:t>
       </w:r>
     </w:p>
@@ -14708,6 +15729,7 @@
         <w:rPr>
           <w:lang w:val="en-US"/>
         </w:rPr>
+        <w:lastRenderedPageBreak/>
         <w:t xml:space="preserve">Self-attention, also called intra-attention, is an attention mechanism that associates different positions of a single sequence to compute representations of the same sequence </w:t>
       </w:r>
       <w:r>
@@ -14814,6 +15836,17 @@
           <w:szCs w:val="24"/>
         </w:rPr>
         <w:t xml:space="preserve">Figure </w:t>
+      </w:r>
+      <w:r>
+        <w:rPr>
+          <w:i w:val="0"/>
+          <w:iCs w:val="0"/>
+          <w:color w:val="auto"/>
+          <w:sz w:val="24"/>
+          <w:szCs w:val="24"/>
+          <w:lang w:val="en-US"/>
+        </w:rPr>
+        <w:t>2.</w:t>
       </w:r>
       <w:r>
         <w:rPr>
@@ -15008,13 +16041,43 @@
         <w:rPr>
           <w:lang w:val="en-US"/>
         </w:rPr>
-        <w:t>In Transformer, the Attention module iterates its computation several times in parallel. Each of them is called an attention head. The Attention module splits its query, key, and value parameters N times, passing each split individually through a separate head. All these similar attention calculations are combined to produce a final attention score. This is called multi-headed attention and gives the Transformer greater power to encode multiple relationships and nuances for each word. Multi-head attention allows the model to jointly pay attention to information from different representational subspaces at different positions.</w:t>
-      </w:r>
-      <w:r>
-        <w:rPr>
-          <w:lang w:val="en-US"/>
-        </w:rPr>
-        <w:t xml:space="preserve"> Figure 8 shows that a multi-head attention </w:t>
+        <w:t>In Transformer, the Attention module iterates its computation several times in parallel. Each of them is called an attention head. The Attention module splits its query, key, and value parameters N times, passing each split individually through a separate head. All these similar attention calculations are combined to produce a final attention score. This is called multi-headed attention and gives the Transformer greater power to encode multiple relationships and nuances for each word. Multi-head attention allows the model to jointly pay attention to information from different representational subspaces at different positions</w:t>
+      </w:r>
+      <w:r>
+        <w:rPr>
+          <w:lang w:val="en-US"/>
+        </w:rPr>
+        <w:t>. In most general form, the multi-head attention mechanism can be represented as shown in Equation 2.5</w:t>
+      </w:r>
+      <w:r>
+        <w:rPr>
+          <w:lang w:val="en-US"/>
+        </w:rPr>
+        <w:t>.</w:t>
+      </w:r>
+      <w:r>
+        <w:rPr>
+          <w:lang w:val="en-US"/>
+        </w:rPr>
+        <w:t xml:space="preserve"> </w:t>
+      </w:r>
+      <w:r>
+        <w:rPr>
+          <w:lang w:val="en-US"/>
+        </w:rPr>
+        <w:t xml:space="preserve">Figure </w:t>
+      </w:r>
+      <w:r>
+        <w:rPr>
+          <w:lang w:val="en-US"/>
+        </w:rPr>
+        <w:t>2.</w:t>
+      </w:r>
+      <w:r>
+        <w:rPr>
+          <w:lang w:val="en-US"/>
+        </w:rPr>
+        <w:t xml:space="preserve">8 shows that a multi-head attention </w:t>
       </w:r>
       <w:r>
         <w:rPr>
@@ -15045,6 +16108,14 @@
       <w:tblPr>
         <w:tblStyle w:val="TableGrid"/>
         <w:tblW w:w="0" w:type="auto"/>
+        <w:tblBorders>
+          <w:top w:val="none" w:sz="0" w:space="0" w:color="auto"/>
+          <w:left w:val="none" w:sz="0" w:space="0" w:color="auto"/>
+          <w:bottom w:val="none" w:sz="0" w:space="0" w:color="auto"/>
+          <w:right w:val="none" w:sz="0" w:space="0" w:color="auto"/>
+          <w:insideH w:val="none" w:sz="0" w:space="0" w:color="auto"/>
+          <w:insideV w:val="none" w:sz="0" w:space="0" w:color="auto"/>
+        </w:tblBorders>
         <w:tblLook w:val="04A0" w:firstRow="1" w:lastRow="0" w:firstColumn="1" w:lastColumn="0" w:noHBand="0" w:noVBand="1"/>
       </w:tblPr>
       <w:tblGrid>
@@ -15055,12 +16126,6 @@
         <w:tc>
           <w:tcPr>
             <w:tcW w:w="8386" w:type="dxa"/>
-            <w:tcBorders>
-              <w:top w:val="single" w:sz="4" w:space="0" w:color="auto"/>
-              <w:left w:val="single" w:sz="4" w:space="0" w:color="auto"/>
-              <w:bottom w:val="single" w:sz="4" w:space="0" w:color="auto"/>
-              <w:right w:val="single" w:sz="4" w:space="0" w:color="auto"/>
-            </w:tcBorders>
             <w:vAlign w:val="center"/>
           </w:tcPr>
           <w:p>
@@ -15081,7 +16146,6 @@
                     <w:rFonts w:ascii="Cambria Math" w:hAnsi="Cambria Math"/>
                     <w:lang w:val="en-US"/>
                   </w:rPr>
-                  <w:lastRenderedPageBreak/>
                   <m:t>MultiHead</m:t>
                 </m:r>
                 <m:d>
@@ -15109,25 +16173,17 @@
                     <w:rFonts w:ascii="Cambria Math" w:hAnsi="Cambria Math"/>
                     <w:lang w:val="en-US"/>
                   </w:rPr>
-                  <m:t>=conca</m:t>
+                  <m:t>=</m:t>
                 </m:r>
-                <m:func>
-                  <m:funcPr>
-                    <m:ctrlPr>
-                      <w:rPr>
-                        <w:rFonts w:ascii="Cambria Math" w:hAnsi="Cambria Math"/>
-                        <w:lang w:val="en-US"/>
-                      </w:rPr>
-                    </m:ctrlPr>
-                  </m:funcPr>
-                  <m:fName>
-                    <m:r>
-                      <w:rPr>
-                        <w:rFonts w:ascii="Cambria Math" w:hAnsi="Cambria Math"/>
-                        <w:lang w:val="en-US"/>
-                      </w:rPr>
-                      <m:t>t</m:t>
-                    </m:r>
+                <m:r>
+                  <w:rPr>
+                    <w:rFonts w:ascii="Cambria Math" w:hAnsi="Cambria Math"/>
+                    <w:lang w:val="en-US"/>
+                  </w:rPr>
+                  <m:t>concat</m:t>
+                </m:r>
+                <m:d>
+                  <m:dPr>
                     <m:ctrlPr>
                       <w:rPr>
                         <w:rFonts w:ascii="Cambria Math" w:hAnsi="Cambria Math"/>
@@ -15135,83 +16191,10 @@
                         <w:lang w:val="en-US"/>
                       </w:rPr>
                     </m:ctrlPr>
-                  </m:fName>
+                  </m:dPr>
                   <m:e>
-                    <m:d>
-                      <m:dPr>
-                        <m:ctrlPr>
-                          <w:rPr>
-                            <w:rFonts w:ascii="Cambria Math" w:hAnsi="Cambria Math"/>
-                            <w:lang w:val="en-US"/>
-                          </w:rPr>
-                        </m:ctrlPr>
-                      </m:dPr>
-                      <m:e>
-                        <m:sSub>
-                          <m:sSubPr>
-                            <m:ctrlPr>
-                              <w:rPr>
-                                <w:rFonts w:ascii="Cambria Math" w:hAnsi="Cambria Math"/>
-                                <w:i/>
-                                <w:lang w:val="en-US"/>
-                              </w:rPr>
-                            </m:ctrlPr>
-                          </m:sSubPr>
-                          <m:e>
-                            <m:r>
-                              <w:rPr>
-                                <w:rFonts w:ascii="Cambria Math" w:hAnsi="Cambria Math"/>
-                                <w:lang w:val="en-US"/>
-                              </w:rPr>
-                              <m:t>head</m:t>
-                            </m:r>
-                          </m:e>
-                          <m:sub>
-                            <m:r>
-                              <w:rPr>
-                                <w:rFonts w:ascii="Cambria Math" w:hAnsi="Cambria Math"/>
-                                <w:lang w:val="en-US"/>
-                              </w:rPr>
-                              <m:t>1</m:t>
-                            </m:r>
-                          </m:sub>
-                        </m:sSub>
-                        <m:r>
-                          <w:rPr>
-                            <w:rFonts w:ascii="Cambria Math" w:hAnsi="Cambria Math"/>
-                            <w:lang w:val="en-US"/>
-                          </w:rPr>
-                          <m:t xml:space="preserve">, …, </m:t>
-                        </m:r>
-                        <m:sSub>
-                          <m:sSubPr>
-                            <m:ctrlPr>
-                              <w:rPr>
-                                <w:rFonts w:ascii="Cambria Math" w:hAnsi="Cambria Math"/>
-                                <w:i/>
-                                <w:lang w:val="en-US"/>
-                              </w:rPr>
-                            </m:ctrlPr>
-                          </m:sSubPr>
-                          <m:e>
-                            <m:r>
-                              <w:rPr>
-                                <w:rFonts w:ascii="Cambria Math" w:hAnsi="Cambria Math"/>
-                                <w:lang w:val="en-US"/>
-                              </w:rPr>
-                              <m:t>head</m:t>
-                            </m:r>
-                          </m:e>
-                          <m:sub>
-                            <m:r>
-                              <w:rPr>
-                                <w:rFonts w:ascii="Cambria Math" w:hAnsi="Cambria Math"/>
-                                <w:lang w:val="en-US"/>
-                              </w:rPr>
-                              <m:t>h</m:t>
-                            </m:r>
-                          </m:sub>
-                        </m:sSub>
+                    <m:sSub>
+                      <m:sSubPr>
                         <m:ctrlPr>
                           <w:rPr>
                             <w:rFonts w:ascii="Cambria Math" w:hAnsi="Cambria Math"/>
@@ -15219,10 +16202,107 @@
                             <w:lang w:val="en-US"/>
                           </w:rPr>
                         </m:ctrlPr>
+                      </m:sSubPr>
+                      <m:e>
+                        <m:r>
+                          <w:rPr>
+                            <w:rFonts w:ascii="Cambria Math" w:hAnsi="Cambria Math"/>
+                            <w:lang w:val="en-US"/>
+                          </w:rPr>
+                          <m:t>head</m:t>
+                        </m:r>
                       </m:e>
-                    </m:d>
+                      <m:sub>
+                        <m:r>
+                          <w:rPr>
+                            <w:rFonts w:ascii="Cambria Math" w:hAnsi="Cambria Math"/>
+                            <w:lang w:val="en-US"/>
+                          </w:rPr>
+                          <m:t>1</m:t>
+                        </m:r>
+                      </m:sub>
+                    </m:sSub>
+                    <m:r>
+                      <w:rPr>
+                        <w:rFonts w:ascii="Cambria Math" w:hAnsi="Cambria Math"/>
+                        <w:lang w:val="en-US"/>
+                      </w:rPr>
+                      <m:t xml:space="preserve">, </m:t>
+                    </m:r>
+                    <m:sSub>
+                      <m:sSubPr>
+                        <m:ctrlPr>
+                          <w:rPr>
+                            <w:rFonts w:ascii="Cambria Math" w:hAnsi="Cambria Math"/>
+                            <w:i/>
+                            <w:lang w:val="en-US"/>
+                          </w:rPr>
+                        </m:ctrlPr>
+                      </m:sSubPr>
+                      <m:e>
+                        <m:r>
+                          <w:rPr>
+                            <w:rFonts w:ascii="Cambria Math" w:hAnsi="Cambria Math"/>
+                            <w:lang w:val="en-US"/>
+                          </w:rPr>
+                          <m:t>head</m:t>
+                        </m:r>
+                      </m:e>
+                      <m:sub>
+                        <m:r>
+                          <w:rPr>
+                            <w:rFonts w:ascii="Cambria Math" w:hAnsi="Cambria Math"/>
+                            <w:lang w:val="en-US"/>
+                          </w:rPr>
+                          <m:t>2</m:t>
+                        </m:r>
+                      </m:sub>
+                    </m:sSub>
+                    <m:r>
+                      <w:rPr>
+                        <w:rFonts w:ascii="Cambria Math" w:hAnsi="Cambria Math"/>
+                        <w:lang w:val="en-US"/>
+                      </w:rPr>
+                      <m:t xml:space="preserve">, ..., </m:t>
+                    </m:r>
+                    <m:sSub>
+                      <m:sSubPr>
+                        <m:ctrlPr>
+                          <w:rPr>
+                            <w:rFonts w:ascii="Cambria Math" w:hAnsi="Cambria Math"/>
+                            <w:i/>
+                            <w:lang w:val="en-US"/>
+                          </w:rPr>
+                        </m:ctrlPr>
+                      </m:sSubPr>
+                      <m:e>
+                        <m:r>
+                          <w:rPr>
+                            <w:rFonts w:ascii="Cambria Math" w:hAnsi="Cambria Math"/>
+                            <w:lang w:val="en-US"/>
+                          </w:rPr>
+                          <m:t>head</m:t>
+                        </m:r>
+                      </m:e>
+                      <m:sub>
+                        <m:r>
+                          <w:rPr>
+                            <w:rFonts w:ascii="Cambria Math" w:hAnsi="Cambria Math"/>
+                            <w:lang w:val="en-US"/>
+                          </w:rPr>
+                          <m:t>h</m:t>
+                        </m:r>
+                      </m:sub>
+                    </m:sSub>
                   </m:e>
-                </m:func>
+                </m:d>
+                <m:r>
+                  <w:rPr>
+                    <w:rFonts w:ascii="Cambria Math" w:hAnsi="Cambria Math"/>
+                    <w:lang w:val="en-US"/>
+                  </w:rPr>
+                  <m:t>*</m:t>
+                </m:r>
                 <m:sSup>
                   <m:sSupPr>
                     <m:ctrlPr>
@@ -15252,13 +16332,6 @@
                     </m:r>
                   </m:sup>
                 </m:sSup>
-                <m:r>
-                  <w:rPr>
-                    <w:rFonts w:ascii="Cambria Math" w:hAnsi="Cambria Math"/>
-                    <w:lang w:val="en-US"/>
-                  </w:rPr>
-                  <m:t>,</m:t>
-                </m:r>
               </m:oMath>
             </m:oMathPara>
           </w:p>
@@ -15266,13 +16339,6 @@
         <w:tc>
           <w:tcPr>
             <w:tcW w:w="676" w:type="dxa"/>
-            <w:vMerge w:val="restart"/>
-            <w:tcBorders>
-              <w:top w:val="single" w:sz="4" w:space="0" w:color="auto"/>
-              <w:left w:val="single" w:sz="4" w:space="0" w:color="auto"/>
-              <w:bottom w:val="single" w:sz="4" w:space="0" w:color="auto"/>
-              <w:right w:val="single" w:sz="4" w:space="0" w:color="auto"/>
-            </w:tcBorders>
             <w:vAlign w:val="center"/>
           </w:tcPr>
           <w:p>
@@ -15293,16 +16359,316 @@
           </w:p>
         </w:tc>
       </w:tr>
+    </w:tbl>
+    <w:p>
+      <w:pPr>
+        <w:spacing w:before="120" w:after="240"/>
+        <w:ind w:firstLine="360"/>
+        <w:jc w:val="both"/>
+        <w:rPr>
+          <w:lang w:val="en-US"/>
+        </w:rPr>
+      </w:pPr>
+      <w:r>
+        <w:rPr>
+          <w:lang w:val="en-US"/>
+        </w:rPr>
+        <w:t>Where:</w:t>
+      </w:r>
+    </w:p>
+    <w:p>
+      <w:pPr>
+        <w:pStyle w:val="ListParagraph"/>
+        <w:numPr>
+          <w:ilvl w:val="0"/>
+          <w:numId w:val="32"/>
+        </w:numPr>
+        <w:spacing w:line="276" w:lineRule="auto"/>
+        <w:rPr>
+          <w:lang w:val="en-US"/>
+        </w:rPr>
+      </w:pPr>
+      <m:oMath>
+        <m:r>
+          <w:rPr>
+            <w:rFonts w:ascii="Cambria Math" w:hAnsi="Cambria Math"/>
+            <w:lang w:val="en-US"/>
+          </w:rPr>
+          <m:t>Q,K,and V</m:t>
+        </m:r>
+      </m:oMath>
+      <w:r>
+        <w:rPr>
+          <w:lang w:val="en-US"/>
+        </w:rPr>
+        <w:t xml:space="preserve"> are matrices of queries, keys, and values respectively.</w:t>
+      </w:r>
+    </w:p>
+    <w:p>
+      <w:pPr>
+        <w:pStyle w:val="ListParagraph"/>
+        <w:numPr>
+          <w:ilvl w:val="0"/>
+          <w:numId w:val="32"/>
+        </w:numPr>
+        <w:spacing w:line="276" w:lineRule="auto"/>
+        <w:rPr>
+          <w:lang w:val="en-US"/>
+        </w:rPr>
+      </w:pPr>
+      <m:oMath>
+        <m:sSub>
+          <m:sSubPr>
+            <m:ctrlPr>
+              <w:rPr>
+                <w:rFonts w:ascii="Cambria Math" w:hAnsi="Cambria Math"/>
+                <w:i/>
+                <w:lang w:val="en-US"/>
+              </w:rPr>
+            </m:ctrlPr>
+          </m:sSubPr>
+          <m:e>
+            <m:r>
+              <w:rPr>
+                <w:rFonts w:ascii="Cambria Math" w:hAnsi="Cambria Math"/>
+                <w:lang w:val="en-US"/>
+              </w:rPr>
+              <m:t>head</m:t>
+            </m:r>
+          </m:e>
+          <m:sub>
+            <m:r>
+              <w:rPr>
+                <w:rFonts w:ascii="Cambria Math" w:hAnsi="Cambria Math"/>
+                <w:lang w:val="en-US"/>
+              </w:rPr>
+              <m:t>1</m:t>
+            </m:r>
+          </m:sub>
+        </m:sSub>
+        <m:r>
+          <w:rPr>
+            <w:rFonts w:ascii="Cambria Math" w:hAnsi="Cambria Math"/>
+            <w:lang w:val="en-US"/>
+          </w:rPr>
+          <m:t xml:space="preserve">, </m:t>
+        </m:r>
+        <m:sSub>
+          <m:sSubPr>
+            <m:ctrlPr>
+              <w:rPr>
+                <w:rFonts w:ascii="Cambria Math" w:hAnsi="Cambria Math"/>
+                <w:i/>
+                <w:lang w:val="en-US"/>
+              </w:rPr>
+            </m:ctrlPr>
+          </m:sSubPr>
+          <m:e>
+            <m:r>
+              <w:rPr>
+                <w:rFonts w:ascii="Cambria Math" w:hAnsi="Cambria Math"/>
+                <w:lang w:val="en-US"/>
+              </w:rPr>
+              <m:t>head</m:t>
+            </m:r>
+          </m:e>
+          <m:sub>
+            <m:r>
+              <w:rPr>
+                <w:rFonts w:ascii="Cambria Math" w:hAnsi="Cambria Math"/>
+                <w:lang w:val="en-US"/>
+              </w:rPr>
+              <m:t>2</m:t>
+            </m:r>
+          </m:sub>
+        </m:sSub>
+        <m:r>
+          <w:rPr>
+            <w:rFonts w:ascii="Cambria Math" w:hAnsi="Cambria Math"/>
+            <w:lang w:val="en-US"/>
+          </w:rPr>
+          <m:t xml:space="preserve">, ..., </m:t>
+        </m:r>
+        <m:sSub>
+          <m:sSubPr>
+            <m:ctrlPr>
+              <w:rPr>
+                <w:rFonts w:ascii="Cambria Math" w:hAnsi="Cambria Math"/>
+                <w:i/>
+                <w:lang w:val="en-US"/>
+              </w:rPr>
+            </m:ctrlPr>
+          </m:sSubPr>
+          <m:e>
+            <m:r>
+              <w:rPr>
+                <w:rFonts w:ascii="Cambria Math" w:hAnsi="Cambria Math"/>
+                <w:lang w:val="en-US"/>
+              </w:rPr>
+              <m:t>head</m:t>
+            </m:r>
+          </m:e>
+          <m:sub>
+            <m:r>
+              <w:rPr>
+                <w:rFonts w:ascii="Cambria Math" w:hAnsi="Cambria Math"/>
+                <w:lang w:val="en-US"/>
+              </w:rPr>
+              <m:t>h</m:t>
+            </m:r>
+          </m:sub>
+        </m:sSub>
+      </m:oMath>
+      <w:r>
+        <w:rPr>
+          <w:lang w:val="en-US"/>
+        </w:rPr>
+        <w:t xml:space="preserve"> are the attention maps computed by the </w:t>
+      </w:r>
+      <m:oMath>
+        <m:r>
+          <w:rPr>
+            <w:rFonts w:ascii="Cambria Math" w:hAnsi="Cambria Math"/>
+            <w:lang w:val="en-US"/>
+          </w:rPr>
+          <m:t>h</m:t>
+        </m:r>
+      </m:oMath>
+      <w:r>
+        <w:rPr>
+          <w:lang w:val="en-US"/>
+        </w:rPr>
+        <w:t xml:space="preserve"> different attention heads.</w:t>
+      </w:r>
+    </w:p>
+    <w:p>
+      <w:pPr>
+        <w:pStyle w:val="ListParagraph"/>
+        <w:numPr>
+          <w:ilvl w:val="0"/>
+          <w:numId w:val="32"/>
+        </w:numPr>
+        <w:spacing w:line="276" w:lineRule="auto"/>
+        <w:rPr>
+          <w:lang w:val="en-US"/>
+        </w:rPr>
+      </w:pPr>
+      <m:oMath>
+        <m:sSup>
+          <m:sSupPr>
+            <m:ctrlPr>
+              <w:rPr>
+                <w:rFonts w:ascii="Cambria Math" w:hAnsi="Cambria Math"/>
+                <w:i/>
+                <w:lang w:val="en-US"/>
+              </w:rPr>
+            </m:ctrlPr>
+          </m:sSupPr>
+          <m:e>
+            <m:r>
+              <w:rPr>
+                <w:rFonts w:ascii="Cambria Math" w:hAnsi="Cambria Math"/>
+                <w:lang w:val="en-US"/>
+              </w:rPr>
+              <m:t>W</m:t>
+            </m:r>
+          </m:e>
+          <m:sup>
+            <m:r>
+              <w:rPr>
+                <w:rFonts w:ascii="Cambria Math" w:hAnsi="Cambria Math"/>
+                <w:lang w:val="en-US"/>
+              </w:rPr>
+              <m:t>O</m:t>
+            </m:r>
+          </m:sup>
+        </m:sSup>
+      </m:oMath>
+      <w:r>
+        <w:rPr>
+          <w:lang w:val="en-US"/>
+        </w:rPr>
+        <w:t xml:space="preserve"> is a learned projection matrix.</w:t>
+      </w:r>
+    </w:p>
+    <w:p>
+      <w:pPr>
+        <w:pStyle w:val="ListParagraph"/>
+        <w:numPr>
+          <w:ilvl w:val="0"/>
+          <w:numId w:val="32"/>
+        </w:numPr>
+        <w:spacing w:line="276" w:lineRule="auto"/>
+        <w:rPr>
+          <w:lang w:val="en-US"/>
+        </w:rPr>
+      </w:pPr>
+      <m:oMath>
+        <m:r>
+          <w:rPr>
+            <w:rFonts w:ascii="Cambria Math" w:hAnsi="Cambria Math"/>
+            <w:lang w:val="en-US"/>
+          </w:rPr>
+          <w:lastRenderedPageBreak/>
+          <m:t>concat</m:t>
+        </m:r>
+      </m:oMath>
+      <w:r>
+        <w:rPr>
+          <w:lang w:val="en-US"/>
+        </w:rPr>
+        <w:t xml:space="preserve"> is a function that </w:t>
+      </w:r>
+      <w:r>
+        <w:rPr>
+          <w:lang w:val="en-US"/>
+        </w:rPr>
+        <w:t>concatenates the attention maps along the second dimension</w:t>
+      </w:r>
+      <w:r>
+        <w:rPr>
+          <w:lang w:val="en-US"/>
+        </w:rPr>
+        <w:t>.</w:t>
+      </w:r>
+    </w:p>
+    <w:p>
+      <w:pPr>
+        <w:spacing w:before="120" w:after="240"/>
+        <w:jc w:val="both"/>
+        <w:rPr>
+          <w:lang w:val="en-US"/>
+        </w:rPr>
+      </w:pPr>
+      <w:r>
+        <w:rPr>
+          <w:lang w:val="en-US"/>
+        </w:rPr>
+        <w:t>Each attention head computes an attention map using Equation 2.6 below:</w:t>
+      </w:r>
+    </w:p>
+    <w:tbl>
+      <w:tblPr>
+        <w:tblStyle w:val="TableGrid"/>
+        <w:tblW w:w="0" w:type="auto"/>
+        <w:tblBorders>
+          <w:top w:val="none" w:sz="0" w:space="0" w:color="auto"/>
+          <w:left w:val="none" w:sz="0" w:space="0" w:color="auto"/>
+          <w:bottom w:val="none" w:sz="0" w:space="0" w:color="auto"/>
+          <w:right w:val="none" w:sz="0" w:space="0" w:color="auto"/>
+          <w:insideH w:val="none" w:sz="0" w:space="0" w:color="auto"/>
+          <w:insideV w:val="none" w:sz="0" w:space="0" w:color="auto"/>
+        </w:tblBorders>
+        <w:tblLook w:val="04A0" w:firstRow="1" w:lastRow="0" w:firstColumn="1" w:lastColumn="0" w:noHBand="0" w:noVBand="1"/>
+      </w:tblPr>
+      <w:tblGrid>
+        <w:gridCol w:w="8386"/>
+        <w:gridCol w:w="676"/>
+      </w:tblGrid>
       <w:tr>
         <w:tc>
           <w:tcPr>
             <w:tcW w:w="8386" w:type="dxa"/>
-            <w:tcBorders>
-              <w:top w:val="single" w:sz="4" w:space="0" w:color="auto"/>
-              <w:left w:val="single" w:sz="4" w:space="0" w:color="auto"/>
-              <w:bottom w:val="single" w:sz="4" w:space="0" w:color="auto"/>
-              <w:right w:val="single" w:sz="4" w:space="0" w:color="auto"/>
-            </w:tcBorders>
             <w:vAlign w:val="center"/>
           </w:tcPr>
           <w:p>
@@ -15314,14 +16680,10 @@
               </w:rPr>
             </w:pPr>
             <m:oMathPara>
+              <m:oMathParaPr>
+                <m:jc m:val="center"/>
+              </m:oMathParaPr>
               <m:oMath>
-                <m:r>
-                  <w:rPr>
-                    <w:rFonts w:ascii="Cambria Math" w:hAnsi="Cambria Math"/>
-                    <w:lang w:val="en-US"/>
-                  </w:rPr>
-                  <m:t xml:space="preserve">where </m:t>
-                </m:r>
                 <m:sSub>
                   <m:sSubPr>
                     <m:ctrlPr>
@@ -15347,7 +16709,7 @@
                         <w:rFonts w:ascii="Cambria Math" w:hAnsi="Cambria Math"/>
                         <w:lang w:val="en-US"/>
                       </w:rPr>
-                      <m:t>i</m:t>
+                      <m:t>h</m:t>
                     </m:r>
                   </m:sub>
                 </m:sSub>
@@ -15356,17 +16718,7 @@
                     <w:rFonts w:ascii="Cambria Math" w:hAnsi="Cambria Math"/>
                     <w:lang w:val="en-US"/>
                   </w:rPr>
-                  <m:t>=Attention</m:t>
-                </m:r>
-                <m:r>
-                  <m:rPr>
-                    <m:sty m:val="p"/>
-                  </m:rPr>
-                  <w:rPr>
-                    <w:rFonts w:ascii="Cambria Math" w:hAnsi="Cambria Math"/>
-                    <w:lang w:val="en-US"/>
-                  </w:rPr>
-                  <m:t>⁡(Q</m:t>
+                  <m:t>=attention(Q</m:t>
                 </m:r>
                 <m:sSubSup>
                   <m:sSubSupPr>
@@ -15393,7 +16745,7 @@
                         <w:rFonts w:ascii="Cambria Math" w:hAnsi="Cambria Math"/>
                         <w:lang w:val="en-US"/>
                       </w:rPr>
-                      <m:t>i</m:t>
+                      <m:t>h</m:t>
                     </m:r>
                   </m:sub>
                   <m:sup>
@@ -15438,7 +16790,7 @@
                         <w:rFonts w:ascii="Cambria Math" w:hAnsi="Cambria Math"/>
                         <w:lang w:val="en-US"/>
                       </w:rPr>
-                      <m:t>i</m:t>
+                      <m:t>h</m:t>
                     </m:r>
                   </m:sub>
                   <m:sup>
@@ -15510,13 +16862,6 @@
         <w:tc>
           <w:tcPr>
             <w:tcW w:w="676" w:type="dxa"/>
-            <w:vMerge/>
-            <w:tcBorders>
-              <w:top w:val="single" w:sz="4" w:space="0" w:color="auto"/>
-              <w:left w:val="single" w:sz="4" w:space="0" w:color="auto"/>
-              <w:bottom w:val="single" w:sz="4" w:space="0" w:color="auto"/>
-              <w:right w:val="single" w:sz="4" w:space="0" w:color="auto"/>
-            </w:tcBorders>
             <w:vAlign w:val="center"/>
           </w:tcPr>
           <w:p>
@@ -15528,24 +16873,62 @@
                 <w:lang w:val="en-US"/>
               </w:rPr>
             </w:pPr>
+            <w:r>
+              <w:rPr>
+                <w:lang w:val="en-US"/>
+              </w:rPr>
+              <w:t>(2.</w:t>
+            </w:r>
+            <w:r>
+              <w:rPr>
+                <w:lang w:val="en-US"/>
+              </w:rPr>
+              <w:t>6</w:t>
+            </w:r>
+            <w:r>
+              <w:rPr>
+                <w:lang w:val="en-US"/>
+              </w:rPr>
+              <w:t>)</w:t>
+            </w:r>
           </w:p>
         </w:tc>
       </w:tr>
     </w:tbl>
     <w:p>
       <w:pPr>
+        <w:spacing w:before="120" w:after="240"/>
+        <w:ind w:firstLine="360"/>
+        <w:jc w:val="both"/>
+        <w:rPr>
+          <w:lang w:val="en-US"/>
+        </w:rPr>
+      </w:pPr>
+      <w:r>
+        <w:rPr>
+          <w:lang w:val="en-US"/>
+        </w:rPr>
+        <w:t>Where</w:t>
+      </w:r>
+      <w:r>
+        <w:rPr>
+          <w:lang w:val="en-US"/>
+        </w:rPr>
+        <w:t>:</w:t>
+      </w:r>
+    </w:p>
+    <w:p>
+      <w:pPr>
+        <w:pStyle w:val="ListParagraph"/>
+        <w:numPr>
+          <w:ilvl w:val="0"/>
+          <w:numId w:val="33"/>
+        </w:numPr>
         <w:spacing w:before="240" w:after="240"/>
-        <w:jc w:val="both"/>
-        <w:rPr>
-          <w:lang w:val="en-US"/>
-        </w:rPr>
-      </w:pPr>
-      <w:r>
-        <w:rPr>
-          <w:lang w:val="en-US"/>
-        </w:rPr>
-        <w:t xml:space="preserve">Where </w:t>
-      </w:r>
+        <w:rPr>
+          <w:lang w:val="en-US"/>
+        </w:rPr>
+      </w:pPr>
       <m:oMath>
         <m:sSubSup>
           <m:sSubSupPr>
@@ -15653,6 +17036,13 @@
                 <w:rFonts w:ascii="Cambria Math" w:hAnsi="Cambria Math"/>
                 <w:lang w:val="en-US"/>
               </w:rPr>
+              <m:t xml:space="preserve">and </m:t>
+            </m:r>
+            <m:r>
+              <w:rPr>
+                <w:rFonts w:ascii="Cambria Math" w:hAnsi="Cambria Math"/>
+                <w:lang w:val="en-US"/>
+              </w:rPr>
               <m:t>W</m:t>
             </m:r>
           </m:e>
@@ -15675,20 +17065,23 @@
             </m:r>
           </m:sup>
         </m:sSubSup>
-        <m:r>
-          <w:rPr>
-            <w:rFonts w:ascii="Cambria Math" w:hAnsi="Cambria Math"/>
-            <w:lang w:val="en-US"/>
-          </w:rPr>
-          <m:t xml:space="preserve">,  and </m:t>
-        </m:r>
+      </m:oMath>
+      <w:r>
+        <w:rPr>
+          <w:lang w:val="en-US"/>
+        </w:rPr>
+        <w:t xml:space="preserve"> </w:t>
+      </w:r>
+      <w:r>
+        <w:t xml:space="preserve">are learned projection matrices for the </w:t>
+      </w:r>
+      <m:oMath>
         <m:sSup>
           <m:sSupPr>
             <m:ctrlPr>
               <w:rPr>
                 <w:rFonts w:ascii="Cambria Math" w:hAnsi="Cambria Math"/>
                 <w:i/>
-                <w:lang w:val="en-US"/>
               </w:rPr>
             </m:ctrlPr>
           </m:sSupPr>
@@ -15696,34 +17089,34 @@
             <m:r>
               <w:rPr>
                 <w:rFonts w:ascii="Cambria Math" w:hAnsi="Cambria Math"/>
-                <w:lang w:val="en-US"/>
-              </w:rPr>
-              <m:t>W</m:t>
+              </w:rPr>
+              <m:t>h</m:t>
             </m:r>
           </m:e>
           <m:sup>
             <m:r>
               <w:rPr>
                 <w:rFonts w:ascii="Cambria Math" w:hAnsi="Cambria Math"/>
-                <w:lang w:val="en-US"/>
-              </w:rPr>
-              <m:t>O</m:t>
+              </w:rPr>
+              <m:t>th</m:t>
             </m:r>
           </m:sup>
         </m:sSup>
-        <m:r>
-          <w:rPr>
-            <w:rFonts w:ascii="Cambria Math" w:hAnsi="Cambria Math"/>
-            <w:lang w:val="en-US"/>
-          </w:rPr>
-          <m:t xml:space="preserve"> </m:t>
-        </m:r>
       </m:oMath>
       <w:r>
         <w:rPr>
           <w:lang w:val="en-US"/>
         </w:rPr>
-        <w:t>are the parameter matrices to learn from.</w:t>
+        <w:t xml:space="preserve"> </w:t>
+      </w:r>
+      <w:r>
+        <w:t>attention head</w:t>
+      </w:r>
+      <w:r>
+        <w:rPr>
+          <w:lang w:val="en-US"/>
+        </w:rPr>
+        <w:t>.</w:t>
       </w:r>
     </w:p>
     <w:p>
@@ -15797,6 +17190,17 @@
           <w:szCs w:val="24"/>
         </w:rPr>
         <w:t xml:space="preserve">Figure </w:t>
+      </w:r>
+      <w:r>
+        <w:rPr>
+          <w:i w:val="0"/>
+          <w:iCs w:val="0"/>
+          <w:color w:val="auto"/>
+          <w:sz w:val="24"/>
+          <w:szCs w:val="24"/>
+          <w:lang w:val="en-US"/>
+        </w:rPr>
+        <w:t>2.</w:t>
       </w:r>
       <w:r>
         <w:rPr>
@@ -16003,7 +17407,19 @@
         <w:rPr>
           <w:lang w:val="en-US"/>
         </w:rPr>
-        <w:t>depicted in Figure 9</w:t>
+        <w:t xml:space="preserve">depicted in Figure </w:t>
+      </w:r>
+      <w:r>
+        <w:rPr>
+          <w:lang w:val="en-US"/>
+        </w:rPr>
+        <w:t>2.</w:t>
+      </w:r>
+      <w:r>
+        <w:rPr>
+          <w:lang w:val="en-US"/>
+        </w:rPr>
+        <w:t>9</w:t>
       </w:r>
       <w:r>
         <w:rPr>
@@ -16068,6 +17484,24 @@
           <w:lang w:val="en-US"/>
         </w:rPr>
         <w:t xml:space="preserve"> and apply the softmax function. In doing so, it obtains the weights that are used to scale the values.</w:t>
+      </w:r>
+      <w:r>
+        <w:rPr>
+          <w:lang w:val="en-US"/>
+        </w:rPr>
+        <w:t xml:space="preserve"> The formula for scaled dot product attention </w:t>
+      </w:r>
+      <w:r>
+        <w:rPr>
+          <w:lang w:val="en-US"/>
+        </w:rPr>
+        <w:t>was</w:t>
+      </w:r>
+      <w:r>
+        <w:rPr>
+          <w:lang w:val="en-US"/>
+        </w:rPr>
+        <w:t xml:space="preserve"> defined below in Equation 2.7 as: </w:t>
       </w:r>
     </w:p>
     <w:tbl>
@@ -16253,7 +17687,7 @@
               <w:rPr>
                 <w:lang w:val="en-US"/>
               </w:rPr>
-              <w:t>6</w:t>
+              <w:t>7</w:t>
             </w:r>
             <w:r>
               <w:rPr>
@@ -16267,7 +17701,192 @@
     </w:tbl>
     <w:p>
       <w:pPr>
-        <w:spacing w:after="240"/>
+        <w:spacing w:before="120" w:after="240"/>
+        <w:ind w:firstLine="360"/>
+        <w:jc w:val="both"/>
+        <w:rPr>
+          <w:lang w:val="en-US"/>
+        </w:rPr>
+      </w:pPr>
+      <w:r>
+        <w:rPr>
+          <w:lang w:val="en-US"/>
+        </w:rPr>
+        <w:t>Where:</w:t>
+      </w:r>
+    </w:p>
+    <w:p>
+      <w:pPr>
+        <w:pStyle w:val="ListParagraph"/>
+        <w:numPr>
+          <w:ilvl w:val="0"/>
+          <w:numId w:val="33"/>
+        </w:numPr>
+        <w:spacing w:line="276" w:lineRule="auto"/>
+        <w:ind w:left="778"/>
+        <w:rPr>
+          <w:lang w:val="en-US"/>
+        </w:rPr>
+      </w:pPr>
+      <m:oMath>
+        <m:r>
+          <w:rPr>
+            <w:rFonts w:ascii="Cambria Math" w:hAnsi="Cambria Math"/>
+            <w:lang w:val="en-US"/>
+          </w:rPr>
+          <m:t>Q,K,and V</m:t>
+        </m:r>
+      </m:oMath>
+      <w:r>
+        <w:rPr>
+          <w:lang w:val="en-US"/>
+        </w:rPr>
+        <w:t xml:space="preserve"> are matrices of queries, keys, and values respectively.</w:t>
+      </w:r>
+    </w:p>
+    <w:p>
+      <w:pPr>
+        <w:pStyle w:val="ListParagraph"/>
+        <w:numPr>
+          <w:ilvl w:val="0"/>
+          <w:numId w:val="33"/>
+        </w:numPr>
+        <w:spacing w:line="276" w:lineRule="auto"/>
+        <w:ind w:left="778"/>
+        <w:rPr>
+          <w:lang w:val="en-US"/>
+        </w:rPr>
+      </w:pPr>
+      <m:oMath>
+        <m:sSup>
+          <m:sSupPr>
+            <m:ctrlPr>
+              <w:rPr>
+                <w:rFonts w:ascii="Cambria Math" w:hAnsi="Cambria Math"/>
+                <w:i/>
+                <w:lang w:val="en-US"/>
+              </w:rPr>
+            </m:ctrlPr>
+          </m:sSupPr>
+          <m:e>
+            <m:r>
+              <w:rPr>
+                <w:rFonts w:ascii="Cambria Math" w:hAnsi="Cambria Math"/>
+                <w:lang w:val="en-US"/>
+              </w:rPr>
+              <m:t>QK</m:t>
+            </m:r>
+          </m:e>
+          <m:sup>
+            <m:r>
+              <w:rPr>
+                <w:rFonts w:ascii="Cambria Math" w:hAnsi="Cambria Math"/>
+                <w:lang w:val="en-US"/>
+              </w:rPr>
+              <m:t>T</m:t>
+            </m:r>
+          </m:sup>
+        </m:sSup>
+      </m:oMath>
+      <w:r>
+        <w:rPr>
+          <w:lang w:val="en-US"/>
+        </w:rPr>
+        <w:t xml:space="preserve"> is the dot product of the queries and keys.</w:t>
+      </w:r>
+    </w:p>
+    <w:p>
+      <w:pPr>
+        <w:pStyle w:val="ListParagraph"/>
+        <w:numPr>
+          <w:ilvl w:val="0"/>
+          <w:numId w:val="33"/>
+        </w:numPr>
+        <w:spacing w:line="276" w:lineRule="auto"/>
+        <w:ind w:left="778"/>
+        <w:rPr>
+          <w:lang w:val="en-US"/>
+        </w:rPr>
+      </w:pPr>
+      <m:oMath>
+        <m:sSub>
+          <m:sSubPr>
+            <m:ctrlPr>
+              <w:rPr>
+                <w:rFonts w:ascii="Cambria Math" w:hAnsi="Cambria Math"/>
+                <w:i/>
+                <w:lang w:val="en-US"/>
+              </w:rPr>
+            </m:ctrlPr>
+          </m:sSubPr>
+          <m:e>
+            <m:r>
+              <w:rPr>
+                <w:rFonts w:ascii="Cambria Math" w:hAnsi="Cambria Math"/>
+                <w:lang w:val="en-US"/>
+              </w:rPr>
+              <m:t>d</m:t>
+            </m:r>
+          </m:e>
+          <m:sub>
+            <m:r>
+              <w:rPr>
+                <w:rFonts w:ascii="Cambria Math" w:hAnsi="Cambria Math"/>
+                <w:lang w:val="en-US"/>
+              </w:rPr>
+              <m:t>K</m:t>
+            </m:r>
+          </m:sub>
+        </m:sSub>
+      </m:oMath>
+      <w:r>
+        <w:rPr>
+          <w:lang w:val="en-US"/>
+        </w:rPr>
+        <w:t xml:space="preserve"> is the dimensionality of the keys.</w:t>
+      </w:r>
+    </w:p>
+    <w:p>
+      <w:pPr>
+        <w:pStyle w:val="ListParagraph"/>
+        <w:numPr>
+          <w:ilvl w:val="0"/>
+          <w:numId w:val="33"/>
+        </w:numPr>
+        <w:spacing w:line="276" w:lineRule="auto"/>
+        <w:ind w:left="778"/>
+        <w:rPr>
+          <w:lang w:val="en-US"/>
+        </w:rPr>
+      </w:pPr>
+      <m:oMath>
+        <m:r>
+          <w:rPr>
+            <w:rFonts w:ascii="Cambria Math" w:hAnsi="Cambria Math"/>
+            <w:lang w:val="en-US"/>
+          </w:rPr>
+          <m:t>softmax</m:t>
+        </m:r>
+      </m:oMath>
+      <w:r>
+        <w:rPr>
+          <w:lang w:val="en-US"/>
+        </w:rPr>
+        <w:t xml:space="preserve"> is the SoftMax function, which </w:t>
+      </w:r>
+      <w:r>
+        <w:t xml:space="preserve">normalizes </w:t>
+      </w:r>
+      <w:r>
+        <w:rPr>
+          <w:lang w:val="en-US"/>
+        </w:rPr>
+        <w:t>the attention weights.</w:t>
+      </w:r>
+    </w:p>
+    <w:p>
+      <w:pPr>
+        <w:spacing w:before="120" w:after="240"/>
         <w:ind w:firstLine="360"/>
         <w:jc w:val="both"/>
         <w:rPr>
@@ -16306,6 +17925,77 @@
           <w:lang w:val="en-US"/>
         </w:rPr>
         <w:t>are supplied as inputs to the attention function.</w:t>
+      </w:r>
+      <w:r>
+        <w:rPr>
+          <w:lang w:val="en-US"/>
+        </w:rPr>
+        <w:t xml:space="preserve"> </w:t>
+      </w:r>
+      <w:r>
+        <w:t>The scaling factor</w:t>
+      </w:r>
+      <w:r>
+        <w:rPr>
+          <w:lang w:val="en-US"/>
+        </w:rPr>
+        <w:t xml:space="preserve"> </w:t>
+      </w:r>
+      <m:oMath>
+        <m:r>
+          <w:rPr>
+            <w:rFonts w:ascii="Cambria Math" w:hAnsi="Cambria Math"/>
+            <w:lang w:val="en-US"/>
+          </w:rPr>
+          <m:t>1/</m:t>
+        </m:r>
+        <m:rad>
+          <m:radPr>
+            <m:degHide m:val="1"/>
+            <m:ctrlPr>
+              <w:rPr>
+                <w:rFonts w:ascii="Cambria Math" w:hAnsi="Cambria Math"/>
+                <w:i/>
+                <w:lang w:val="en-US"/>
+              </w:rPr>
+            </m:ctrlPr>
+          </m:radPr>
+          <m:deg/>
+          <m:e>
+            <m:sSub>
+              <m:sSubPr>
+                <m:ctrlPr>
+                  <w:rPr>
+                    <w:rFonts w:ascii="Cambria Math" w:hAnsi="Cambria Math"/>
+                    <w:i/>
+                    <w:lang w:val="en-US"/>
+                  </w:rPr>
+                </m:ctrlPr>
+              </m:sSubPr>
+              <m:e>
+                <m:r>
+                  <w:rPr>
+                    <w:rFonts w:ascii="Cambria Math" w:hAnsi="Cambria Math"/>
+                    <w:lang w:val="en-US"/>
+                  </w:rPr>
+                  <m:t>d</m:t>
+                </m:r>
+              </m:e>
+              <m:sub>
+                <m:r>
+                  <w:rPr>
+                    <w:rFonts w:ascii="Cambria Math" w:hAnsi="Cambria Math"/>
+                    <w:lang w:val="en-US"/>
+                  </w:rPr>
+                  <m:t>k</m:t>
+                </m:r>
+              </m:sub>
+            </m:sSub>
+          </m:e>
+        </m:rad>
+      </m:oMath>
+      <w:r>
+        <w:t xml:space="preserve"> is included to help stabilize the attention weights and improve the numerical stability of the model.</w:t>
       </w:r>
     </w:p>
     <w:p>
@@ -16379,6 +18069,17 @@
           <w:szCs w:val="24"/>
         </w:rPr>
         <w:t xml:space="preserve">Figure </w:t>
+      </w:r>
+      <w:r>
+        <w:rPr>
+          <w:i w:val="0"/>
+          <w:iCs w:val="0"/>
+          <w:color w:val="auto"/>
+          <w:sz w:val="24"/>
+          <w:szCs w:val="24"/>
+          <w:lang w:val="en-US"/>
+        </w:rPr>
+        <w:t>2.</w:t>
       </w:r>
       <w:r>
         <w:rPr>
@@ -16573,7 +18274,19 @@
         <w:rPr>
           <w:lang w:val="en-US"/>
         </w:rPr>
-        <w:t>Figure 10 shows an</w:t>
+        <w:t xml:space="preserve">Figure </w:t>
+      </w:r>
+      <w:r>
+        <w:rPr>
+          <w:lang w:val="en-US"/>
+        </w:rPr>
+        <w:t>2.</w:t>
+      </w:r>
+      <w:r>
+        <w:rPr>
+          <w:lang w:val="en-US"/>
+        </w:rPr>
+        <w:t>10 shows an</w:t>
       </w:r>
       <w:r>
         <w:rPr>
@@ -16664,6 +18377,17 @@
           <w:szCs w:val="24"/>
         </w:rPr>
         <w:t xml:space="preserve">Figure </w:t>
+      </w:r>
+      <w:r>
+        <w:rPr>
+          <w:i w:val="0"/>
+          <w:iCs w:val="0"/>
+          <w:color w:val="auto"/>
+          <w:sz w:val="24"/>
+          <w:szCs w:val="24"/>
+          <w:lang w:val="en-US"/>
+        </w:rPr>
+        <w:t>2.</w:t>
       </w:r>
       <w:r>
         <w:rPr>
@@ -16864,7 +18588,19 @@
         <w:rPr>
           <w:lang w:val="en-US"/>
         </w:rPr>
-        <w:t>, shown in Figure 11</w:t>
+        <w:t xml:space="preserve">, shown in Figure </w:t>
+      </w:r>
+      <w:r>
+        <w:rPr>
+          <w:lang w:val="en-US"/>
+        </w:rPr>
+        <w:t>2.</w:t>
+      </w:r>
+      <w:r>
+        <w:rPr>
+          <w:lang w:val="en-US"/>
+        </w:rPr>
+        <w:t>11</w:t>
       </w:r>
       <w:r>
         <w:rPr>
@@ -16950,6 +18686,17 @@
           <w:szCs w:val="24"/>
         </w:rPr>
         <w:t xml:space="preserve">Figure </w:t>
+      </w:r>
+      <w:r>
+        <w:rPr>
+          <w:i w:val="0"/>
+          <w:iCs w:val="0"/>
+          <w:color w:val="auto"/>
+          <w:sz w:val="24"/>
+          <w:szCs w:val="24"/>
+          <w:lang w:val="en-US"/>
+        </w:rPr>
+        <w:t>2.</w:t>
       </w:r>
       <w:r>
         <w:rPr>
@@ -24562,6 +26309,119 @@
     </w:lvl>
   </w:abstractNum>
   <w:abstractNum w:abstractNumId="4" w15:restartNumberingAfterBreak="0">
+    <w:nsid w:val="14C17167"/>
+    <w:multiLevelType w:val="hybridMultilevel"/>
+    <w:tmpl w:val="90A241B6"/>
+    <w:lvl w:ilvl="0" w:tplc="04090001">
+      <w:start w:val="1"/>
+      <w:numFmt w:val="bullet"/>
+      <w:lvlText w:val=""/>
+      <w:lvlJc w:val="left"/>
+      <w:pPr>
+        <w:ind w:left="720" w:hanging="360"/>
+      </w:pPr>
+      <w:rPr>
+        <w:rFonts w:ascii="Symbol" w:hAnsi="Symbol" w:hint="default"/>
+      </w:rPr>
+    </w:lvl>
+    <w:lvl w:ilvl="1" w:tplc="04090003" w:tentative="1">
+      <w:start w:val="1"/>
+      <w:numFmt w:val="bullet"/>
+      <w:lvlText w:val="o"/>
+      <w:lvlJc w:val="left"/>
+      <w:pPr>
+        <w:ind w:left="1440" w:hanging="360"/>
+      </w:pPr>
+      <w:rPr>
+        <w:rFonts w:ascii="Courier New" w:hAnsi="Courier New" w:cs="Courier New" w:hint="default"/>
+      </w:rPr>
+    </w:lvl>
+    <w:lvl w:ilvl="2" w:tplc="04090005" w:tentative="1">
+      <w:start w:val="1"/>
+      <w:numFmt w:val="bullet"/>
+      <w:lvlText w:val=""/>
+      <w:lvlJc w:val="left"/>
+      <w:pPr>
+        <w:ind w:left="2160" w:hanging="360"/>
+      </w:pPr>
+      <w:rPr>
+        <w:rFonts w:ascii="Wingdings" w:hAnsi="Wingdings" w:hint="default"/>
+      </w:rPr>
+    </w:lvl>
+    <w:lvl w:ilvl="3" w:tplc="04090001" w:tentative="1">
+      <w:start w:val="1"/>
+      <w:numFmt w:val="bullet"/>
+      <w:lvlText w:val=""/>
+      <w:lvlJc w:val="left"/>
+      <w:pPr>
+        <w:ind w:left="2880" w:hanging="360"/>
+      </w:pPr>
+      <w:rPr>
+        <w:rFonts w:ascii="Symbol" w:hAnsi="Symbol" w:hint="default"/>
+      </w:rPr>
+    </w:lvl>
+    <w:lvl w:ilvl="4" w:tplc="04090003" w:tentative="1">
+      <w:start w:val="1"/>
+      <w:numFmt w:val="bullet"/>
+      <w:lvlText w:val="o"/>
+      <w:lvlJc w:val="left"/>
+      <w:pPr>
+        <w:ind w:left="3600" w:hanging="360"/>
+      </w:pPr>
+      <w:rPr>
+        <w:rFonts w:ascii="Courier New" w:hAnsi="Courier New" w:cs="Courier New" w:hint="default"/>
+      </w:rPr>
+    </w:lvl>
+    <w:lvl w:ilvl="5" w:tplc="04090005" w:tentative="1">
+      <w:start w:val="1"/>
+      <w:numFmt w:val="bullet"/>
+      <w:lvlText w:val=""/>
+      <w:lvlJc w:val="left"/>
+      <w:pPr>
+        <w:ind w:left="4320" w:hanging="360"/>
+      </w:pPr>
+      <w:rPr>
+        <w:rFonts w:ascii="Wingdings" w:hAnsi="Wingdings" w:hint="default"/>
+      </w:rPr>
+    </w:lvl>
+    <w:lvl w:ilvl="6" w:tplc="04090001" w:tentative="1">
+      <w:start w:val="1"/>
+      <w:numFmt w:val="bullet"/>
+      <w:lvlText w:val=""/>
+      <w:lvlJc w:val="left"/>
+      <w:pPr>
+        <w:ind w:left="5040" w:hanging="360"/>
+      </w:pPr>
+      <w:rPr>
+        <w:rFonts w:ascii="Symbol" w:hAnsi="Symbol" w:hint="default"/>
+      </w:rPr>
+    </w:lvl>
+    <w:lvl w:ilvl="7" w:tplc="04090003" w:tentative="1">
+      <w:start w:val="1"/>
+      <w:numFmt w:val="bullet"/>
+      <w:lvlText w:val="o"/>
+      <w:lvlJc w:val="left"/>
+      <w:pPr>
+        <w:ind w:left="5760" w:hanging="360"/>
+      </w:pPr>
+      <w:rPr>
+        <w:rFonts w:ascii="Courier New" w:hAnsi="Courier New" w:cs="Courier New" w:hint="default"/>
+      </w:rPr>
+    </w:lvl>
+    <w:lvl w:ilvl="8" w:tplc="04090005" w:tentative="1">
+      <w:start w:val="1"/>
+      <w:numFmt w:val="bullet"/>
+      <w:lvlText w:val=""/>
+      <w:lvlJc w:val="left"/>
+      <w:pPr>
+        <w:ind w:left="6480" w:hanging="360"/>
+      </w:pPr>
+      <w:rPr>
+        <w:rFonts w:ascii="Wingdings" w:hAnsi="Wingdings" w:hint="default"/>
+      </w:rPr>
+    </w:lvl>
+  </w:abstractNum>
+  <w:abstractNum w:abstractNumId="5" w15:restartNumberingAfterBreak="0">
     <w:nsid w:val="150F108B"/>
     <w:multiLevelType w:val="multilevel"/>
     <w:tmpl w:val="B18E263A"/>
@@ -24674,7 +26534,7 @@
       </w:rPr>
     </w:lvl>
   </w:abstractNum>
-  <w:abstractNum w:abstractNumId="5" w15:restartNumberingAfterBreak="0">
+  <w:abstractNum w:abstractNumId="6" w15:restartNumberingAfterBreak="0">
     <w:nsid w:val="19306FAA"/>
     <w:multiLevelType w:val="hybridMultilevel"/>
     <w:tmpl w:val="521C6550"/>
@@ -24787,7 +26647,7 @@
       </w:rPr>
     </w:lvl>
   </w:abstractNum>
-  <w:abstractNum w:abstractNumId="6" w15:restartNumberingAfterBreak="0">
+  <w:abstractNum w:abstractNumId="7" w15:restartNumberingAfterBreak="0">
     <w:nsid w:val="196742F9"/>
     <w:multiLevelType w:val="multilevel"/>
     <w:tmpl w:val="B18E263A"/>
@@ -24900,7 +26760,7 @@
       </w:rPr>
     </w:lvl>
   </w:abstractNum>
-  <w:abstractNum w:abstractNumId="7" w15:restartNumberingAfterBreak="0">
+  <w:abstractNum w:abstractNumId="8" w15:restartNumberingAfterBreak="0">
     <w:nsid w:val="1A5907D3"/>
     <w:multiLevelType w:val="hybridMultilevel"/>
     <w:tmpl w:val="E140F302"/>
@@ -25012,7 +26872,7 @@
       </w:rPr>
     </w:lvl>
   </w:abstractNum>
-  <w:abstractNum w:abstractNumId="8" w15:restartNumberingAfterBreak="0">
+  <w:abstractNum w:abstractNumId="9" w15:restartNumberingAfterBreak="0">
     <w:nsid w:val="1E880B49"/>
     <w:multiLevelType w:val="hybridMultilevel"/>
     <w:tmpl w:val="441C4EF0"/>
@@ -25101,7 +26961,7 @@
       </w:pPr>
     </w:lvl>
   </w:abstractNum>
-  <w:abstractNum w:abstractNumId="9" w15:restartNumberingAfterBreak="0">
+  <w:abstractNum w:abstractNumId="10" w15:restartNumberingAfterBreak="0">
     <w:nsid w:val="24F177CA"/>
     <w:multiLevelType w:val="hybridMultilevel"/>
     <w:tmpl w:val="C9AA1168"/>
@@ -25214,7 +27074,7 @@
       </w:rPr>
     </w:lvl>
   </w:abstractNum>
-  <w:abstractNum w:abstractNumId="10" w15:restartNumberingAfterBreak="0">
+  <w:abstractNum w:abstractNumId="11" w15:restartNumberingAfterBreak="0">
     <w:nsid w:val="26431001"/>
     <w:multiLevelType w:val="hybridMultilevel"/>
     <w:tmpl w:val="F52E75B6"/>
@@ -25327,7 +27187,7 @@
       </w:rPr>
     </w:lvl>
   </w:abstractNum>
-  <w:abstractNum w:abstractNumId="11" w15:restartNumberingAfterBreak="0">
+  <w:abstractNum w:abstractNumId="12" w15:restartNumberingAfterBreak="0">
     <w:nsid w:val="2E9D09BE"/>
     <w:multiLevelType w:val="hybridMultilevel"/>
     <w:tmpl w:val="CFDE2E48"/>
@@ -25418,7 +27278,7 @@
       </w:pPr>
     </w:lvl>
   </w:abstractNum>
-  <w:abstractNum w:abstractNumId="12" w15:restartNumberingAfterBreak="0">
+  <w:abstractNum w:abstractNumId="13" w15:restartNumberingAfterBreak="0">
     <w:nsid w:val="2F824704"/>
     <w:multiLevelType w:val="multilevel"/>
     <w:tmpl w:val="0409001F"/>
@@ -25504,103 +27364,17 @@
       </w:pPr>
     </w:lvl>
   </w:abstractNum>
-  <w:abstractNum w:abstractNumId="13" w15:restartNumberingAfterBreak="0">
-    <w:nsid w:val="449B3004"/>
+  <w:abstractNum w:abstractNumId="14" w15:restartNumberingAfterBreak="0">
+    <w:nsid w:val="31DC02D4"/>
     <w:multiLevelType w:val="hybridMultilevel"/>
-    <w:tmpl w:val="B9E065D0"/>
-    <w:lvl w:ilvl="0" w:tplc="38090019">
-      <w:start w:val="1"/>
-      <w:numFmt w:val="lowerLetter"/>
-      <w:lvlText w:val="%1."/>
-      <w:lvlJc w:val="left"/>
-      <w:pPr>
-        <w:ind w:left="720" w:hanging="360"/>
-      </w:pPr>
-    </w:lvl>
-    <w:lvl w:ilvl="1" w:tplc="04090019">
-      <w:start w:val="1"/>
-      <w:numFmt w:val="lowerLetter"/>
-      <w:lvlText w:val="%2."/>
-      <w:lvlJc w:val="left"/>
-      <w:pPr>
-        <w:ind w:left="1440" w:hanging="360"/>
-      </w:pPr>
-    </w:lvl>
-    <w:lvl w:ilvl="2" w:tplc="0409001B" w:tentative="1">
-      <w:start w:val="1"/>
-      <w:numFmt w:val="lowerRoman"/>
-      <w:lvlText w:val="%3."/>
-      <w:lvlJc w:val="right"/>
-      <w:pPr>
-        <w:ind w:left="2160" w:hanging="180"/>
-      </w:pPr>
-    </w:lvl>
-    <w:lvl w:ilvl="3" w:tplc="0409000F" w:tentative="1">
-      <w:start w:val="1"/>
-      <w:numFmt w:val="decimal"/>
-      <w:lvlText w:val="%4."/>
-      <w:lvlJc w:val="left"/>
-      <w:pPr>
-        <w:ind w:left="2880" w:hanging="360"/>
-      </w:pPr>
-    </w:lvl>
-    <w:lvl w:ilvl="4" w:tplc="04090019" w:tentative="1">
-      <w:start w:val="1"/>
-      <w:numFmt w:val="lowerLetter"/>
-      <w:lvlText w:val="%5."/>
-      <w:lvlJc w:val="left"/>
-      <w:pPr>
-        <w:ind w:left="3600" w:hanging="360"/>
-      </w:pPr>
-    </w:lvl>
-    <w:lvl w:ilvl="5" w:tplc="0409001B" w:tentative="1">
-      <w:start w:val="1"/>
-      <w:numFmt w:val="lowerRoman"/>
-      <w:lvlText w:val="%6."/>
-      <w:lvlJc w:val="right"/>
-      <w:pPr>
-        <w:ind w:left="4320" w:hanging="180"/>
-      </w:pPr>
-    </w:lvl>
-    <w:lvl w:ilvl="6" w:tplc="0409000F" w:tentative="1">
-      <w:start w:val="1"/>
-      <w:numFmt w:val="decimal"/>
-      <w:lvlText w:val="%7."/>
-      <w:lvlJc w:val="left"/>
-      <w:pPr>
-        <w:ind w:left="5040" w:hanging="360"/>
-      </w:pPr>
-    </w:lvl>
-    <w:lvl w:ilvl="7" w:tplc="04090019" w:tentative="1">
-      <w:start w:val="1"/>
-      <w:numFmt w:val="lowerLetter"/>
-      <w:lvlText w:val="%8."/>
-      <w:lvlJc w:val="left"/>
-      <w:pPr>
-        <w:ind w:left="5760" w:hanging="360"/>
-      </w:pPr>
-    </w:lvl>
-    <w:lvl w:ilvl="8" w:tplc="0409001B" w:tentative="1">
-      <w:start w:val="1"/>
-      <w:numFmt w:val="lowerRoman"/>
-      <w:lvlText w:val="%9."/>
-      <w:lvlJc w:val="right"/>
-      <w:pPr>
-        <w:ind w:left="6480" w:hanging="180"/>
-      </w:pPr>
-    </w:lvl>
-  </w:abstractNum>
-  <w:abstractNum w:abstractNumId="14" w15:restartNumberingAfterBreak="0">
-    <w:nsid w:val="464E5152"/>
-    <w:multiLevelType w:val="hybridMultilevel"/>
-    <w:tmpl w:val="F512603C"/>
+    <w:tmpl w:val="64FCAA4A"/>
     <w:lvl w:ilvl="0" w:tplc="04090001">
       <w:start w:val="1"/>
       <w:numFmt w:val="bullet"/>
       <w:lvlText w:val=""/>
       <w:lvlJc w:val="left"/>
       <w:pPr>
-        <w:ind w:left="1440" w:hanging="360"/>
+        <w:ind w:left="720" w:hanging="360"/>
       </w:pPr>
       <w:rPr>
         <w:rFonts w:ascii="Symbol" w:hAnsi="Symbol" w:hint="default"/>
@@ -25612,7 +27386,7 @@
       <w:lvlText w:val="o"/>
       <w:lvlJc w:val="left"/>
       <w:pPr>
-        <w:ind w:left="2160" w:hanging="360"/>
+        <w:ind w:left="1440" w:hanging="360"/>
       </w:pPr>
       <w:rPr>
         <w:rFonts w:ascii="Courier New" w:hAnsi="Courier New" w:cs="Courier New" w:hint="default"/>
@@ -25624,7 +27398,7 @@
       <w:lvlText w:val=""/>
       <w:lvlJc w:val="left"/>
       <w:pPr>
-        <w:ind w:left="2880" w:hanging="360"/>
+        <w:ind w:left="2160" w:hanging="360"/>
       </w:pPr>
       <w:rPr>
         <w:rFonts w:ascii="Wingdings" w:hAnsi="Wingdings" w:hint="default"/>
@@ -25636,7 +27410,7 @@
       <w:lvlText w:val=""/>
       <w:lvlJc w:val="left"/>
       <w:pPr>
-        <w:ind w:left="3600" w:hanging="360"/>
+        <w:ind w:left="2880" w:hanging="360"/>
       </w:pPr>
       <w:rPr>
         <w:rFonts w:ascii="Symbol" w:hAnsi="Symbol" w:hint="default"/>
@@ -25648,7 +27422,7 @@
       <w:lvlText w:val="o"/>
       <w:lvlJc w:val="left"/>
       <w:pPr>
-        <w:ind w:left="4320" w:hanging="360"/>
+        <w:ind w:left="3600" w:hanging="360"/>
       </w:pPr>
       <w:rPr>
         <w:rFonts w:ascii="Courier New" w:hAnsi="Courier New" w:cs="Courier New" w:hint="default"/>
@@ -25660,7 +27434,7 @@
       <w:lvlText w:val=""/>
       <w:lvlJc w:val="left"/>
       <w:pPr>
-        <w:ind w:left="5040" w:hanging="360"/>
+        <w:ind w:left="4320" w:hanging="360"/>
       </w:pPr>
       <w:rPr>
         <w:rFonts w:ascii="Wingdings" w:hAnsi="Wingdings" w:hint="default"/>
@@ -25672,7 +27446,7 @@
       <w:lvlText w:val=""/>
       <w:lvlJc w:val="left"/>
       <w:pPr>
-        <w:ind w:left="5760" w:hanging="360"/>
+        <w:ind w:left="5040" w:hanging="360"/>
       </w:pPr>
       <w:rPr>
         <w:rFonts w:ascii="Symbol" w:hAnsi="Symbol" w:hint="default"/>
@@ -25684,7 +27458,7 @@
       <w:lvlText w:val="o"/>
       <w:lvlJc w:val="left"/>
       <w:pPr>
-        <w:ind w:left="6480" w:hanging="360"/>
+        <w:ind w:left="5760" w:hanging="360"/>
       </w:pPr>
       <w:rPr>
         <w:rFonts w:ascii="Courier New" w:hAnsi="Courier New" w:cs="Courier New" w:hint="default"/>
@@ -25696,7 +27470,7 @@
       <w:lvlText w:val=""/>
       <w:lvlJc w:val="left"/>
       <w:pPr>
-        <w:ind w:left="7200" w:hanging="360"/>
+        <w:ind w:left="6480" w:hanging="360"/>
       </w:pPr>
       <w:rPr>
         <w:rFonts w:ascii="Wingdings" w:hAnsi="Wingdings" w:hint="default"/>
@@ -25704,6 +27478,544 @@
     </w:lvl>
   </w:abstractNum>
   <w:abstractNum w:abstractNumId="15" w15:restartNumberingAfterBreak="0">
+    <w:nsid w:val="335F0047"/>
+    <w:multiLevelType w:val="hybridMultilevel"/>
+    <w:tmpl w:val="AE9E4EF0"/>
+    <w:lvl w:ilvl="0" w:tplc="04090001">
+      <w:start w:val="1"/>
+      <w:numFmt w:val="bullet"/>
+      <w:lvlText w:val=""/>
+      <w:lvlJc w:val="left"/>
+      <w:pPr>
+        <w:ind w:left="720" w:hanging="360"/>
+      </w:pPr>
+      <w:rPr>
+        <w:rFonts w:ascii="Symbol" w:hAnsi="Symbol" w:hint="default"/>
+      </w:rPr>
+    </w:lvl>
+    <w:lvl w:ilvl="1" w:tplc="04090003" w:tentative="1">
+      <w:start w:val="1"/>
+      <w:numFmt w:val="bullet"/>
+      <w:lvlText w:val="o"/>
+      <w:lvlJc w:val="left"/>
+      <w:pPr>
+        <w:ind w:left="1440" w:hanging="360"/>
+      </w:pPr>
+      <w:rPr>
+        <w:rFonts w:ascii="Courier New" w:hAnsi="Courier New" w:cs="Courier New" w:hint="default"/>
+      </w:rPr>
+    </w:lvl>
+    <w:lvl w:ilvl="2" w:tplc="04090005" w:tentative="1">
+      <w:start w:val="1"/>
+      <w:numFmt w:val="bullet"/>
+      <w:lvlText w:val=""/>
+      <w:lvlJc w:val="left"/>
+      <w:pPr>
+        <w:ind w:left="2160" w:hanging="360"/>
+      </w:pPr>
+      <w:rPr>
+        <w:rFonts w:ascii="Wingdings" w:hAnsi="Wingdings" w:hint="default"/>
+      </w:rPr>
+    </w:lvl>
+    <w:lvl w:ilvl="3" w:tplc="04090001" w:tentative="1">
+      <w:start w:val="1"/>
+      <w:numFmt w:val="bullet"/>
+      <w:lvlText w:val=""/>
+      <w:lvlJc w:val="left"/>
+      <w:pPr>
+        <w:ind w:left="2880" w:hanging="360"/>
+      </w:pPr>
+      <w:rPr>
+        <w:rFonts w:ascii="Symbol" w:hAnsi="Symbol" w:hint="default"/>
+      </w:rPr>
+    </w:lvl>
+    <w:lvl w:ilvl="4" w:tplc="04090003" w:tentative="1">
+      <w:start w:val="1"/>
+      <w:numFmt w:val="bullet"/>
+      <w:lvlText w:val="o"/>
+      <w:lvlJc w:val="left"/>
+      <w:pPr>
+        <w:ind w:left="3600" w:hanging="360"/>
+      </w:pPr>
+      <w:rPr>
+        <w:rFonts w:ascii="Courier New" w:hAnsi="Courier New" w:cs="Courier New" w:hint="default"/>
+      </w:rPr>
+    </w:lvl>
+    <w:lvl w:ilvl="5" w:tplc="04090005" w:tentative="1">
+      <w:start w:val="1"/>
+      <w:numFmt w:val="bullet"/>
+      <w:lvlText w:val=""/>
+      <w:lvlJc w:val="left"/>
+      <w:pPr>
+        <w:ind w:left="4320" w:hanging="360"/>
+      </w:pPr>
+      <w:rPr>
+        <w:rFonts w:ascii="Wingdings" w:hAnsi="Wingdings" w:hint="default"/>
+      </w:rPr>
+    </w:lvl>
+    <w:lvl w:ilvl="6" w:tplc="04090001" w:tentative="1">
+      <w:start w:val="1"/>
+      <w:numFmt w:val="bullet"/>
+      <w:lvlText w:val=""/>
+      <w:lvlJc w:val="left"/>
+      <w:pPr>
+        <w:ind w:left="5040" w:hanging="360"/>
+      </w:pPr>
+      <w:rPr>
+        <w:rFonts w:ascii="Symbol" w:hAnsi="Symbol" w:hint="default"/>
+      </w:rPr>
+    </w:lvl>
+    <w:lvl w:ilvl="7" w:tplc="04090003" w:tentative="1">
+      <w:start w:val="1"/>
+      <w:numFmt w:val="bullet"/>
+      <w:lvlText w:val="o"/>
+      <w:lvlJc w:val="left"/>
+      <w:pPr>
+        <w:ind w:left="5760" w:hanging="360"/>
+      </w:pPr>
+      <w:rPr>
+        <w:rFonts w:ascii="Courier New" w:hAnsi="Courier New" w:cs="Courier New" w:hint="default"/>
+      </w:rPr>
+    </w:lvl>
+    <w:lvl w:ilvl="8" w:tplc="04090005" w:tentative="1">
+      <w:start w:val="1"/>
+      <w:numFmt w:val="bullet"/>
+      <w:lvlText w:val=""/>
+      <w:lvlJc w:val="left"/>
+      <w:pPr>
+        <w:ind w:left="6480" w:hanging="360"/>
+      </w:pPr>
+      <w:rPr>
+        <w:rFonts w:ascii="Wingdings" w:hAnsi="Wingdings" w:hint="default"/>
+      </w:rPr>
+    </w:lvl>
+  </w:abstractNum>
+  <w:abstractNum w:abstractNumId="16" w15:restartNumberingAfterBreak="0">
+    <w:nsid w:val="404D1A22"/>
+    <w:multiLevelType w:val="hybridMultilevel"/>
+    <w:tmpl w:val="7E98EEB2"/>
+    <w:lvl w:ilvl="0" w:tplc="04090001">
+      <w:start w:val="1"/>
+      <w:numFmt w:val="bullet"/>
+      <w:lvlText w:val=""/>
+      <w:lvlJc w:val="left"/>
+      <w:pPr>
+        <w:ind w:left="720" w:hanging="360"/>
+      </w:pPr>
+      <w:rPr>
+        <w:rFonts w:ascii="Symbol" w:hAnsi="Symbol" w:hint="default"/>
+      </w:rPr>
+    </w:lvl>
+    <w:lvl w:ilvl="1" w:tplc="04090003" w:tentative="1">
+      <w:start w:val="1"/>
+      <w:numFmt w:val="bullet"/>
+      <w:lvlText w:val="o"/>
+      <w:lvlJc w:val="left"/>
+      <w:pPr>
+        <w:ind w:left="1440" w:hanging="360"/>
+      </w:pPr>
+      <w:rPr>
+        <w:rFonts w:ascii="Courier New" w:hAnsi="Courier New" w:cs="Courier New" w:hint="default"/>
+      </w:rPr>
+    </w:lvl>
+    <w:lvl w:ilvl="2" w:tplc="04090005" w:tentative="1">
+      <w:start w:val="1"/>
+      <w:numFmt w:val="bullet"/>
+      <w:lvlText w:val=""/>
+      <w:lvlJc w:val="left"/>
+      <w:pPr>
+        <w:ind w:left="2160" w:hanging="360"/>
+      </w:pPr>
+      <w:rPr>
+        <w:rFonts w:ascii="Wingdings" w:hAnsi="Wingdings" w:hint="default"/>
+      </w:rPr>
+    </w:lvl>
+    <w:lvl w:ilvl="3" w:tplc="04090001" w:tentative="1">
+      <w:start w:val="1"/>
+      <w:numFmt w:val="bullet"/>
+      <w:lvlText w:val=""/>
+      <w:lvlJc w:val="left"/>
+      <w:pPr>
+        <w:ind w:left="2880" w:hanging="360"/>
+      </w:pPr>
+      <w:rPr>
+        <w:rFonts w:ascii="Symbol" w:hAnsi="Symbol" w:hint="default"/>
+      </w:rPr>
+    </w:lvl>
+    <w:lvl w:ilvl="4" w:tplc="04090003" w:tentative="1">
+      <w:start w:val="1"/>
+      <w:numFmt w:val="bullet"/>
+      <w:lvlText w:val="o"/>
+      <w:lvlJc w:val="left"/>
+      <w:pPr>
+        <w:ind w:left="3600" w:hanging="360"/>
+      </w:pPr>
+      <w:rPr>
+        <w:rFonts w:ascii="Courier New" w:hAnsi="Courier New" w:cs="Courier New" w:hint="default"/>
+      </w:rPr>
+    </w:lvl>
+    <w:lvl w:ilvl="5" w:tplc="04090005" w:tentative="1">
+      <w:start w:val="1"/>
+      <w:numFmt w:val="bullet"/>
+      <w:lvlText w:val=""/>
+      <w:lvlJc w:val="left"/>
+      <w:pPr>
+        <w:ind w:left="4320" w:hanging="360"/>
+      </w:pPr>
+      <w:rPr>
+        <w:rFonts w:ascii="Wingdings" w:hAnsi="Wingdings" w:hint="default"/>
+      </w:rPr>
+    </w:lvl>
+    <w:lvl w:ilvl="6" w:tplc="04090001" w:tentative="1">
+      <w:start w:val="1"/>
+      <w:numFmt w:val="bullet"/>
+      <w:lvlText w:val=""/>
+      <w:lvlJc w:val="left"/>
+      <w:pPr>
+        <w:ind w:left="5040" w:hanging="360"/>
+      </w:pPr>
+      <w:rPr>
+        <w:rFonts w:ascii="Symbol" w:hAnsi="Symbol" w:hint="default"/>
+      </w:rPr>
+    </w:lvl>
+    <w:lvl w:ilvl="7" w:tplc="04090003" w:tentative="1">
+      <w:start w:val="1"/>
+      <w:numFmt w:val="bullet"/>
+      <w:lvlText w:val="o"/>
+      <w:lvlJc w:val="left"/>
+      <w:pPr>
+        <w:ind w:left="5760" w:hanging="360"/>
+      </w:pPr>
+      <w:rPr>
+        <w:rFonts w:ascii="Courier New" w:hAnsi="Courier New" w:cs="Courier New" w:hint="default"/>
+      </w:rPr>
+    </w:lvl>
+    <w:lvl w:ilvl="8" w:tplc="04090005" w:tentative="1">
+      <w:start w:val="1"/>
+      <w:numFmt w:val="bullet"/>
+      <w:lvlText w:val=""/>
+      <w:lvlJc w:val="left"/>
+      <w:pPr>
+        <w:ind w:left="6480" w:hanging="360"/>
+      </w:pPr>
+      <w:rPr>
+        <w:rFonts w:ascii="Wingdings" w:hAnsi="Wingdings" w:hint="default"/>
+      </w:rPr>
+    </w:lvl>
+  </w:abstractNum>
+  <w:abstractNum w:abstractNumId="17" w15:restartNumberingAfterBreak="0">
+    <w:nsid w:val="40675FC1"/>
+    <w:multiLevelType w:val="hybridMultilevel"/>
+    <w:tmpl w:val="9410B95A"/>
+    <w:lvl w:ilvl="0" w:tplc="04090001">
+      <w:start w:val="1"/>
+      <w:numFmt w:val="bullet"/>
+      <w:lvlText w:val=""/>
+      <w:lvlJc w:val="left"/>
+      <w:pPr>
+        <w:ind w:left="720" w:hanging="360"/>
+      </w:pPr>
+      <w:rPr>
+        <w:rFonts w:ascii="Symbol" w:hAnsi="Symbol" w:hint="default"/>
+      </w:rPr>
+    </w:lvl>
+    <w:lvl w:ilvl="1" w:tplc="04090003" w:tentative="1">
+      <w:start w:val="1"/>
+      <w:numFmt w:val="bullet"/>
+      <w:lvlText w:val="o"/>
+      <w:lvlJc w:val="left"/>
+      <w:pPr>
+        <w:ind w:left="1440" w:hanging="360"/>
+      </w:pPr>
+      <w:rPr>
+        <w:rFonts w:ascii="Courier New" w:hAnsi="Courier New" w:cs="Courier New" w:hint="default"/>
+      </w:rPr>
+    </w:lvl>
+    <w:lvl w:ilvl="2" w:tplc="04090005" w:tentative="1">
+      <w:start w:val="1"/>
+      <w:numFmt w:val="bullet"/>
+      <w:lvlText w:val=""/>
+      <w:lvlJc w:val="left"/>
+      <w:pPr>
+        <w:ind w:left="2160" w:hanging="360"/>
+      </w:pPr>
+      <w:rPr>
+        <w:rFonts w:ascii="Wingdings" w:hAnsi="Wingdings" w:hint="default"/>
+      </w:rPr>
+    </w:lvl>
+    <w:lvl w:ilvl="3" w:tplc="04090001" w:tentative="1">
+      <w:start w:val="1"/>
+      <w:numFmt w:val="bullet"/>
+      <w:lvlText w:val=""/>
+      <w:lvlJc w:val="left"/>
+      <w:pPr>
+        <w:ind w:left="2880" w:hanging="360"/>
+      </w:pPr>
+      <w:rPr>
+        <w:rFonts w:ascii="Symbol" w:hAnsi="Symbol" w:hint="default"/>
+      </w:rPr>
+    </w:lvl>
+    <w:lvl w:ilvl="4" w:tplc="04090003" w:tentative="1">
+      <w:start w:val="1"/>
+      <w:numFmt w:val="bullet"/>
+      <w:lvlText w:val="o"/>
+      <w:lvlJc w:val="left"/>
+      <w:pPr>
+        <w:ind w:left="3600" w:hanging="360"/>
+      </w:pPr>
+      <w:rPr>
+        <w:rFonts w:ascii="Courier New" w:hAnsi="Courier New" w:cs="Courier New" w:hint="default"/>
+      </w:rPr>
+    </w:lvl>
+    <w:lvl w:ilvl="5" w:tplc="04090005" w:tentative="1">
+      <w:start w:val="1"/>
+      <w:numFmt w:val="bullet"/>
+      <w:lvlText w:val=""/>
+      <w:lvlJc w:val="left"/>
+      <w:pPr>
+        <w:ind w:left="4320" w:hanging="360"/>
+      </w:pPr>
+      <w:rPr>
+        <w:rFonts w:ascii="Wingdings" w:hAnsi="Wingdings" w:hint="default"/>
+      </w:rPr>
+    </w:lvl>
+    <w:lvl w:ilvl="6" w:tplc="04090001" w:tentative="1">
+      <w:start w:val="1"/>
+      <w:numFmt w:val="bullet"/>
+      <w:lvlText w:val=""/>
+      <w:lvlJc w:val="left"/>
+      <w:pPr>
+        <w:ind w:left="5040" w:hanging="360"/>
+      </w:pPr>
+      <w:rPr>
+        <w:rFonts w:ascii="Symbol" w:hAnsi="Symbol" w:hint="default"/>
+      </w:rPr>
+    </w:lvl>
+    <w:lvl w:ilvl="7" w:tplc="04090003" w:tentative="1">
+      <w:start w:val="1"/>
+      <w:numFmt w:val="bullet"/>
+      <w:lvlText w:val="o"/>
+      <w:lvlJc w:val="left"/>
+      <w:pPr>
+        <w:ind w:left="5760" w:hanging="360"/>
+      </w:pPr>
+      <w:rPr>
+        <w:rFonts w:ascii="Courier New" w:hAnsi="Courier New" w:cs="Courier New" w:hint="default"/>
+      </w:rPr>
+    </w:lvl>
+    <w:lvl w:ilvl="8" w:tplc="04090005" w:tentative="1">
+      <w:start w:val="1"/>
+      <w:numFmt w:val="bullet"/>
+      <w:lvlText w:val=""/>
+      <w:lvlJc w:val="left"/>
+      <w:pPr>
+        <w:ind w:left="6480" w:hanging="360"/>
+      </w:pPr>
+      <w:rPr>
+        <w:rFonts w:ascii="Wingdings" w:hAnsi="Wingdings" w:hint="default"/>
+      </w:rPr>
+    </w:lvl>
+  </w:abstractNum>
+  <w:abstractNum w:abstractNumId="18" w15:restartNumberingAfterBreak="0">
+    <w:nsid w:val="449B3004"/>
+    <w:multiLevelType w:val="hybridMultilevel"/>
+    <w:tmpl w:val="B9E065D0"/>
+    <w:lvl w:ilvl="0" w:tplc="38090019">
+      <w:start w:val="1"/>
+      <w:numFmt w:val="lowerLetter"/>
+      <w:lvlText w:val="%1."/>
+      <w:lvlJc w:val="left"/>
+      <w:pPr>
+        <w:ind w:left="720" w:hanging="360"/>
+      </w:pPr>
+    </w:lvl>
+    <w:lvl w:ilvl="1" w:tplc="04090019">
+      <w:start w:val="1"/>
+      <w:numFmt w:val="lowerLetter"/>
+      <w:lvlText w:val="%2."/>
+      <w:lvlJc w:val="left"/>
+      <w:pPr>
+        <w:ind w:left="1440" w:hanging="360"/>
+      </w:pPr>
+    </w:lvl>
+    <w:lvl w:ilvl="2" w:tplc="0409001B" w:tentative="1">
+      <w:start w:val="1"/>
+      <w:numFmt w:val="lowerRoman"/>
+      <w:lvlText w:val="%3."/>
+      <w:lvlJc w:val="right"/>
+      <w:pPr>
+        <w:ind w:left="2160" w:hanging="180"/>
+      </w:pPr>
+    </w:lvl>
+    <w:lvl w:ilvl="3" w:tplc="0409000F" w:tentative="1">
+      <w:start w:val="1"/>
+      <w:numFmt w:val="decimal"/>
+      <w:lvlText w:val="%4."/>
+      <w:lvlJc w:val="left"/>
+      <w:pPr>
+        <w:ind w:left="2880" w:hanging="360"/>
+      </w:pPr>
+    </w:lvl>
+    <w:lvl w:ilvl="4" w:tplc="04090019" w:tentative="1">
+      <w:start w:val="1"/>
+      <w:numFmt w:val="lowerLetter"/>
+      <w:lvlText w:val="%5."/>
+      <w:lvlJc w:val="left"/>
+      <w:pPr>
+        <w:ind w:left="3600" w:hanging="360"/>
+      </w:pPr>
+    </w:lvl>
+    <w:lvl w:ilvl="5" w:tplc="0409001B" w:tentative="1">
+      <w:start w:val="1"/>
+      <w:numFmt w:val="lowerRoman"/>
+      <w:lvlText w:val="%6."/>
+      <w:lvlJc w:val="right"/>
+      <w:pPr>
+        <w:ind w:left="4320" w:hanging="180"/>
+      </w:pPr>
+    </w:lvl>
+    <w:lvl w:ilvl="6" w:tplc="0409000F" w:tentative="1">
+      <w:start w:val="1"/>
+      <w:numFmt w:val="decimal"/>
+      <w:lvlText w:val="%7."/>
+      <w:lvlJc w:val="left"/>
+      <w:pPr>
+        <w:ind w:left="5040" w:hanging="360"/>
+      </w:pPr>
+    </w:lvl>
+    <w:lvl w:ilvl="7" w:tplc="04090019" w:tentative="1">
+      <w:start w:val="1"/>
+      <w:numFmt w:val="lowerLetter"/>
+      <w:lvlText w:val="%8."/>
+      <w:lvlJc w:val="left"/>
+      <w:pPr>
+        <w:ind w:left="5760" w:hanging="360"/>
+      </w:pPr>
+    </w:lvl>
+    <w:lvl w:ilvl="8" w:tplc="0409001B" w:tentative="1">
+      <w:start w:val="1"/>
+      <w:numFmt w:val="lowerRoman"/>
+      <w:lvlText w:val="%9."/>
+      <w:lvlJc w:val="right"/>
+      <w:pPr>
+        <w:ind w:left="6480" w:hanging="180"/>
+      </w:pPr>
+    </w:lvl>
+  </w:abstractNum>
+  <w:abstractNum w:abstractNumId="19" w15:restartNumberingAfterBreak="0">
+    <w:nsid w:val="464E5152"/>
+    <w:multiLevelType w:val="hybridMultilevel"/>
+    <w:tmpl w:val="F512603C"/>
+    <w:lvl w:ilvl="0" w:tplc="04090001">
+      <w:start w:val="1"/>
+      <w:numFmt w:val="bullet"/>
+      <w:lvlText w:val=""/>
+      <w:lvlJc w:val="left"/>
+      <w:pPr>
+        <w:ind w:left="1440" w:hanging="360"/>
+      </w:pPr>
+      <w:rPr>
+        <w:rFonts w:ascii="Symbol" w:hAnsi="Symbol" w:hint="default"/>
+      </w:rPr>
+    </w:lvl>
+    <w:lvl w:ilvl="1" w:tplc="04090003" w:tentative="1">
+      <w:start w:val="1"/>
+      <w:numFmt w:val="bullet"/>
+      <w:lvlText w:val="o"/>
+      <w:lvlJc w:val="left"/>
+      <w:pPr>
+        <w:ind w:left="2160" w:hanging="360"/>
+      </w:pPr>
+      <w:rPr>
+        <w:rFonts w:ascii="Courier New" w:hAnsi="Courier New" w:cs="Courier New" w:hint="default"/>
+      </w:rPr>
+    </w:lvl>
+    <w:lvl w:ilvl="2" w:tplc="04090005" w:tentative="1">
+      <w:start w:val="1"/>
+      <w:numFmt w:val="bullet"/>
+      <w:lvlText w:val=""/>
+      <w:lvlJc w:val="left"/>
+      <w:pPr>
+        <w:ind w:left="2880" w:hanging="360"/>
+      </w:pPr>
+      <w:rPr>
+        <w:rFonts w:ascii="Wingdings" w:hAnsi="Wingdings" w:hint="default"/>
+      </w:rPr>
+    </w:lvl>
+    <w:lvl w:ilvl="3" w:tplc="04090001" w:tentative="1">
+      <w:start w:val="1"/>
+      <w:numFmt w:val="bullet"/>
+      <w:lvlText w:val=""/>
+      <w:lvlJc w:val="left"/>
+      <w:pPr>
+        <w:ind w:left="3600" w:hanging="360"/>
+      </w:pPr>
+      <w:rPr>
+        <w:rFonts w:ascii="Symbol" w:hAnsi="Symbol" w:hint="default"/>
+      </w:rPr>
+    </w:lvl>
+    <w:lvl w:ilvl="4" w:tplc="04090003" w:tentative="1">
+      <w:start w:val="1"/>
+      <w:numFmt w:val="bullet"/>
+      <w:lvlText w:val="o"/>
+      <w:lvlJc w:val="left"/>
+      <w:pPr>
+        <w:ind w:left="4320" w:hanging="360"/>
+      </w:pPr>
+      <w:rPr>
+        <w:rFonts w:ascii="Courier New" w:hAnsi="Courier New" w:cs="Courier New" w:hint="default"/>
+      </w:rPr>
+    </w:lvl>
+    <w:lvl w:ilvl="5" w:tplc="04090005" w:tentative="1">
+      <w:start w:val="1"/>
+      <w:numFmt w:val="bullet"/>
+      <w:lvlText w:val=""/>
+      <w:lvlJc w:val="left"/>
+      <w:pPr>
+        <w:ind w:left="5040" w:hanging="360"/>
+      </w:pPr>
+      <w:rPr>
+        <w:rFonts w:ascii="Wingdings" w:hAnsi="Wingdings" w:hint="default"/>
+      </w:rPr>
+    </w:lvl>
+    <w:lvl w:ilvl="6" w:tplc="04090001" w:tentative="1">
+      <w:start w:val="1"/>
+      <w:numFmt w:val="bullet"/>
+      <w:lvlText w:val=""/>
+      <w:lvlJc w:val="left"/>
+      <w:pPr>
+        <w:ind w:left="5760" w:hanging="360"/>
+      </w:pPr>
+      <w:rPr>
+        <w:rFonts w:ascii="Symbol" w:hAnsi="Symbol" w:hint="default"/>
+      </w:rPr>
+    </w:lvl>
+    <w:lvl w:ilvl="7" w:tplc="04090003" w:tentative="1">
+      <w:start w:val="1"/>
+      <w:numFmt w:val="bullet"/>
+      <w:lvlText w:val="o"/>
+      <w:lvlJc w:val="left"/>
+      <w:pPr>
+        <w:ind w:left="6480" w:hanging="360"/>
+      </w:pPr>
+      <w:rPr>
+        <w:rFonts w:ascii="Courier New" w:hAnsi="Courier New" w:cs="Courier New" w:hint="default"/>
+      </w:rPr>
+    </w:lvl>
+    <w:lvl w:ilvl="8" w:tplc="04090005" w:tentative="1">
+      <w:start w:val="1"/>
+      <w:numFmt w:val="bullet"/>
+      <w:lvlText w:val=""/>
+      <w:lvlJc w:val="left"/>
+      <w:pPr>
+        <w:ind w:left="7200" w:hanging="360"/>
+      </w:pPr>
+      <w:rPr>
+        <w:rFonts w:ascii="Wingdings" w:hAnsi="Wingdings" w:hint="default"/>
+      </w:rPr>
+    </w:lvl>
+  </w:abstractNum>
+  <w:abstractNum w:abstractNumId="20" w15:restartNumberingAfterBreak="0">
     <w:nsid w:val="467117BE"/>
     <w:multiLevelType w:val="hybridMultilevel"/>
     <w:tmpl w:val="8710E602"/>
@@ -25815,7 +28127,7 @@
       </w:rPr>
     </w:lvl>
   </w:abstractNum>
-  <w:abstractNum w:abstractNumId="16" w15:restartNumberingAfterBreak="0">
+  <w:abstractNum w:abstractNumId="21" w15:restartNumberingAfterBreak="0">
     <w:nsid w:val="48047C99"/>
     <w:multiLevelType w:val="hybridMultilevel"/>
     <w:tmpl w:val="51629E06"/>
@@ -25906,7 +28218,7 @@
       </w:pPr>
     </w:lvl>
   </w:abstractNum>
-  <w:abstractNum w:abstractNumId="17" w15:restartNumberingAfterBreak="0">
+  <w:abstractNum w:abstractNumId="22" w15:restartNumberingAfterBreak="0">
     <w:nsid w:val="503E2058"/>
     <w:multiLevelType w:val="hybridMultilevel"/>
     <w:tmpl w:val="CAE66C6A"/>
@@ -25992,7 +28304,7 @@
       </w:pPr>
     </w:lvl>
   </w:abstractNum>
-  <w:abstractNum w:abstractNumId="18" w15:restartNumberingAfterBreak="0">
+  <w:abstractNum w:abstractNumId="23" w15:restartNumberingAfterBreak="0">
     <w:nsid w:val="57437B33"/>
     <w:multiLevelType w:val="hybridMultilevel"/>
     <w:tmpl w:val="56069674"/>
@@ -26105,7 +28417,7 @@
       </w:rPr>
     </w:lvl>
   </w:abstractNum>
-  <w:abstractNum w:abstractNumId="19" w15:restartNumberingAfterBreak="0">
+  <w:abstractNum w:abstractNumId="24" w15:restartNumberingAfterBreak="0">
     <w:nsid w:val="58201883"/>
     <w:multiLevelType w:val="multilevel"/>
     <w:tmpl w:val="B18E263A"/>
@@ -26218,17 +28530,17 @@
       </w:rPr>
     </w:lvl>
   </w:abstractNum>
-  <w:abstractNum w:abstractNumId="20" w15:restartNumberingAfterBreak="0">
-    <w:nsid w:val="67FC0A61"/>
+  <w:abstractNum w:abstractNumId="25" w15:restartNumberingAfterBreak="0">
+    <w:nsid w:val="61AD6DE1"/>
     <w:multiLevelType w:val="hybridMultilevel"/>
-    <w:tmpl w:val="DF22A5CA"/>
+    <w:tmpl w:val="32DEF2CA"/>
     <w:lvl w:ilvl="0" w:tplc="04090001">
       <w:start w:val="1"/>
       <w:numFmt w:val="bullet"/>
       <w:lvlText w:val=""/>
       <w:lvlJc w:val="left"/>
       <w:pPr>
-        <w:ind w:left="1080" w:hanging="360"/>
+        <w:ind w:left="720" w:hanging="360"/>
       </w:pPr>
       <w:rPr>
         <w:rFonts w:ascii="Symbol" w:hAnsi="Symbol" w:hint="default"/>
@@ -26240,7 +28552,7 @@
       <w:lvlText w:val="o"/>
       <w:lvlJc w:val="left"/>
       <w:pPr>
-        <w:ind w:left="1800" w:hanging="360"/>
+        <w:ind w:left="1440" w:hanging="360"/>
       </w:pPr>
       <w:rPr>
         <w:rFonts w:ascii="Courier New" w:hAnsi="Courier New" w:cs="Courier New" w:hint="default"/>
@@ -26252,7 +28564,7 @@
       <w:lvlText w:val=""/>
       <w:lvlJc w:val="left"/>
       <w:pPr>
-        <w:ind w:left="2520" w:hanging="360"/>
+        <w:ind w:left="2160" w:hanging="360"/>
       </w:pPr>
       <w:rPr>
         <w:rFonts w:ascii="Wingdings" w:hAnsi="Wingdings" w:hint="default"/>
@@ -26264,7 +28576,7 @@
       <w:lvlText w:val=""/>
       <w:lvlJc w:val="left"/>
       <w:pPr>
-        <w:ind w:left="3240" w:hanging="360"/>
+        <w:ind w:left="2880" w:hanging="360"/>
       </w:pPr>
       <w:rPr>
         <w:rFonts w:ascii="Symbol" w:hAnsi="Symbol" w:hint="default"/>
@@ -26276,7 +28588,7 @@
       <w:lvlText w:val="o"/>
       <w:lvlJc w:val="left"/>
       <w:pPr>
-        <w:ind w:left="3960" w:hanging="360"/>
+        <w:ind w:left="3600" w:hanging="360"/>
       </w:pPr>
       <w:rPr>
         <w:rFonts w:ascii="Courier New" w:hAnsi="Courier New" w:cs="Courier New" w:hint="default"/>
@@ -26288,7 +28600,7 @@
       <w:lvlText w:val=""/>
       <w:lvlJc w:val="left"/>
       <w:pPr>
-        <w:ind w:left="4680" w:hanging="360"/>
+        <w:ind w:left="4320" w:hanging="360"/>
       </w:pPr>
       <w:rPr>
         <w:rFonts w:ascii="Wingdings" w:hAnsi="Wingdings" w:hint="default"/>
@@ -26300,7 +28612,7 @@
       <w:lvlText w:val=""/>
       <w:lvlJc w:val="left"/>
       <w:pPr>
-        <w:ind w:left="5400" w:hanging="360"/>
+        <w:ind w:left="5040" w:hanging="360"/>
       </w:pPr>
       <w:rPr>
         <w:rFonts w:ascii="Symbol" w:hAnsi="Symbol" w:hint="default"/>
@@ -26312,7 +28624,7 @@
       <w:lvlText w:val="o"/>
       <w:lvlJc w:val="left"/>
       <w:pPr>
-        <w:ind w:left="6120" w:hanging="360"/>
+        <w:ind w:left="5760" w:hanging="360"/>
       </w:pPr>
       <w:rPr>
         <w:rFonts w:ascii="Courier New" w:hAnsi="Courier New" w:cs="Courier New" w:hint="default"/>
@@ -26324,17 +28636,17 @@
       <w:lvlText w:val=""/>
       <w:lvlJc w:val="left"/>
       <w:pPr>
-        <w:ind w:left="6840" w:hanging="360"/>
+        <w:ind w:left="6480" w:hanging="360"/>
       </w:pPr>
       <w:rPr>
         <w:rFonts w:ascii="Wingdings" w:hAnsi="Wingdings" w:hint="default"/>
       </w:rPr>
     </w:lvl>
   </w:abstractNum>
-  <w:abstractNum w:abstractNumId="21" w15:restartNumberingAfterBreak="0">
-    <w:nsid w:val="687F1995"/>
+  <w:abstractNum w:abstractNumId="26" w15:restartNumberingAfterBreak="0">
+    <w:nsid w:val="67E91871"/>
     <w:multiLevelType w:val="hybridMultilevel"/>
-    <w:tmpl w:val="37ECE6C8"/>
+    <w:tmpl w:val="9766AAFC"/>
     <w:lvl w:ilvl="0" w:tplc="04090001">
       <w:start w:val="1"/>
       <w:numFmt w:val="bullet"/>
@@ -26444,7 +28756,233 @@
       </w:rPr>
     </w:lvl>
   </w:abstractNum>
-  <w:abstractNum w:abstractNumId="22" w15:restartNumberingAfterBreak="0">
+  <w:abstractNum w:abstractNumId="27" w15:restartNumberingAfterBreak="0">
+    <w:nsid w:val="67FC0A61"/>
+    <w:multiLevelType w:val="hybridMultilevel"/>
+    <w:tmpl w:val="DF22A5CA"/>
+    <w:lvl w:ilvl="0" w:tplc="04090001">
+      <w:start w:val="1"/>
+      <w:numFmt w:val="bullet"/>
+      <w:lvlText w:val=""/>
+      <w:lvlJc w:val="left"/>
+      <w:pPr>
+        <w:ind w:left="1080" w:hanging="360"/>
+      </w:pPr>
+      <w:rPr>
+        <w:rFonts w:ascii="Symbol" w:hAnsi="Symbol" w:hint="default"/>
+      </w:rPr>
+    </w:lvl>
+    <w:lvl w:ilvl="1" w:tplc="04090003" w:tentative="1">
+      <w:start w:val="1"/>
+      <w:numFmt w:val="bullet"/>
+      <w:lvlText w:val="o"/>
+      <w:lvlJc w:val="left"/>
+      <w:pPr>
+        <w:ind w:left="1800" w:hanging="360"/>
+      </w:pPr>
+      <w:rPr>
+        <w:rFonts w:ascii="Courier New" w:hAnsi="Courier New" w:cs="Courier New" w:hint="default"/>
+      </w:rPr>
+    </w:lvl>
+    <w:lvl w:ilvl="2" w:tplc="04090005" w:tentative="1">
+      <w:start w:val="1"/>
+      <w:numFmt w:val="bullet"/>
+      <w:lvlText w:val=""/>
+      <w:lvlJc w:val="left"/>
+      <w:pPr>
+        <w:ind w:left="2520" w:hanging="360"/>
+      </w:pPr>
+      <w:rPr>
+        <w:rFonts w:ascii="Wingdings" w:hAnsi="Wingdings" w:hint="default"/>
+      </w:rPr>
+    </w:lvl>
+    <w:lvl w:ilvl="3" w:tplc="04090001" w:tentative="1">
+      <w:start w:val="1"/>
+      <w:numFmt w:val="bullet"/>
+      <w:lvlText w:val=""/>
+      <w:lvlJc w:val="left"/>
+      <w:pPr>
+        <w:ind w:left="3240" w:hanging="360"/>
+      </w:pPr>
+      <w:rPr>
+        <w:rFonts w:ascii="Symbol" w:hAnsi="Symbol" w:hint="default"/>
+      </w:rPr>
+    </w:lvl>
+    <w:lvl w:ilvl="4" w:tplc="04090003" w:tentative="1">
+      <w:start w:val="1"/>
+      <w:numFmt w:val="bullet"/>
+      <w:lvlText w:val="o"/>
+      <w:lvlJc w:val="left"/>
+      <w:pPr>
+        <w:ind w:left="3960" w:hanging="360"/>
+      </w:pPr>
+      <w:rPr>
+        <w:rFonts w:ascii="Courier New" w:hAnsi="Courier New" w:cs="Courier New" w:hint="default"/>
+      </w:rPr>
+    </w:lvl>
+    <w:lvl w:ilvl="5" w:tplc="04090005" w:tentative="1">
+      <w:start w:val="1"/>
+      <w:numFmt w:val="bullet"/>
+      <w:lvlText w:val=""/>
+      <w:lvlJc w:val="left"/>
+      <w:pPr>
+        <w:ind w:left="4680" w:hanging="360"/>
+      </w:pPr>
+      <w:rPr>
+        <w:rFonts w:ascii="Wingdings" w:hAnsi="Wingdings" w:hint="default"/>
+      </w:rPr>
+    </w:lvl>
+    <w:lvl w:ilvl="6" w:tplc="04090001" w:tentative="1">
+      <w:start w:val="1"/>
+      <w:numFmt w:val="bullet"/>
+      <w:lvlText w:val=""/>
+      <w:lvlJc w:val="left"/>
+      <w:pPr>
+        <w:ind w:left="5400" w:hanging="360"/>
+      </w:pPr>
+      <w:rPr>
+        <w:rFonts w:ascii="Symbol" w:hAnsi="Symbol" w:hint="default"/>
+      </w:rPr>
+    </w:lvl>
+    <w:lvl w:ilvl="7" w:tplc="04090003" w:tentative="1">
+      <w:start w:val="1"/>
+      <w:numFmt w:val="bullet"/>
+      <w:lvlText w:val="o"/>
+      <w:lvlJc w:val="left"/>
+      <w:pPr>
+        <w:ind w:left="6120" w:hanging="360"/>
+      </w:pPr>
+      <w:rPr>
+        <w:rFonts w:ascii="Courier New" w:hAnsi="Courier New" w:cs="Courier New" w:hint="default"/>
+      </w:rPr>
+    </w:lvl>
+    <w:lvl w:ilvl="8" w:tplc="04090005" w:tentative="1">
+      <w:start w:val="1"/>
+      <w:numFmt w:val="bullet"/>
+      <w:lvlText w:val=""/>
+      <w:lvlJc w:val="left"/>
+      <w:pPr>
+        <w:ind w:left="6840" w:hanging="360"/>
+      </w:pPr>
+      <w:rPr>
+        <w:rFonts w:ascii="Wingdings" w:hAnsi="Wingdings" w:hint="default"/>
+      </w:rPr>
+    </w:lvl>
+  </w:abstractNum>
+  <w:abstractNum w:abstractNumId="28" w15:restartNumberingAfterBreak="0">
+    <w:nsid w:val="687F1995"/>
+    <w:multiLevelType w:val="hybridMultilevel"/>
+    <w:tmpl w:val="37ECE6C8"/>
+    <w:lvl w:ilvl="0" w:tplc="04090001">
+      <w:start w:val="1"/>
+      <w:numFmt w:val="bullet"/>
+      <w:lvlText w:val=""/>
+      <w:lvlJc w:val="left"/>
+      <w:pPr>
+        <w:ind w:left="720" w:hanging="360"/>
+      </w:pPr>
+      <w:rPr>
+        <w:rFonts w:ascii="Symbol" w:hAnsi="Symbol" w:hint="default"/>
+      </w:rPr>
+    </w:lvl>
+    <w:lvl w:ilvl="1" w:tplc="04090003" w:tentative="1">
+      <w:start w:val="1"/>
+      <w:numFmt w:val="bullet"/>
+      <w:lvlText w:val="o"/>
+      <w:lvlJc w:val="left"/>
+      <w:pPr>
+        <w:ind w:left="1440" w:hanging="360"/>
+      </w:pPr>
+      <w:rPr>
+        <w:rFonts w:ascii="Courier New" w:hAnsi="Courier New" w:cs="Courier New" w:hint="default"/>
+      </w:rPr>
+    </w:lvl>
+    <w:lvl w:ilvl="2" w:tplc="04090005" w:tentative="1">
+      <w:start w:val="1"/>
+      <w:numFmt w:val="bullet"/>
+      <w:lvlText w:val=""/>
+      <w:lvlJc w:val="left"/>
+      <w:pPr>
+        <w:ind w:left="2160" w:hanging="360"/>
+      </w:pPr>
+      <w:rPr>
+        <w:rFonts w:ascii="Wingdings" w:hAnsi="Wingdings" w:hint="default"/>
+      </w:rPr>
+    </w:lvl>
+    <w:lvl w:ilvl="3" w:tplc="04090001" w:tentative="1">
+      <w:start w:val="1"/>
+      <w:numFmt w:val="bullet"/>
+      <w:lvlText w:val=""/>
+      <w:lvlJc w:val="left"/>
+      <w:pPr>
+        <w:ind w:left="2880" w:hanging="360"/>
+      </w:pPr>
+      <w:rPr>
+        <w:rFonts w:ascii="Symbol" w:hAnsi="Symbol" w:hint="default"/>
+      </w:rPr>
+    </w:lvl>
+    <w:lvl w:ilvl="4" w:tplc="04090003" w:tentative="1">
+      <w:start w:val="1"/>
+      <w:numFmt w:val="bullet"/>
+      <w:lvlText w:val="o"/>
+      <w:lvlJc w:val="left"/>
+      <w:pPr>
+        <w:ind w:left="3600" w:hanging="360"/>
+      </w:pPr>
+      <w:rPr>
+        <w:rFonts w:ascii="Courier New" w:hAnsi="Courier New" w:cs="Courier New" w:hint="default"/>
+      </w:rPr>
+    </w:lvl>
+    <w:lvl w:ilvl="5" w:tplc="04090005" w:tentative="1">
+      <w:start w:val="1"/>
+      <w:numFmt w:val="bullet"/>
+      <w:lvlText w:val=""/>
+      <w:lvlJc w:val="left"/>
+      <w:pPr>
+        <w:ind w:left="4320" w:hanging="360"/>
+      </w:pPr>
+      <w:rPr>
+        <w:rFonts w:ascii="Wingdings" w:hAnsi="Wingdings" w:hint="default"/>
+      </w:rPr>
+    </w:lvl>
+    <w:lvl w:ilvl="6" w:tplc="04090001" w:tentative="1">
+      <w:start w:val="1"/>
+      <w:numFmt w:val="bullet"/>
+      <w:lvlText w:val=""/>
+      <w:lvlJc w:val="left"/>
+      <w:pPr>
+        <w:ind w:left="5040" w:hanging="360"/>
+      </w:pPr>
+      <w:rPr>
+        <w:rFonts w:ascii="Symbol" w:hAnsi="Symbol" w:hint="default"/>
+      </w:rPr>
+    </w:lvl>
+    <w:lvl w:ilvl="7" w:tplc="04090003" w:tentative="1">
+      <w:start w:val="1"/>
+      <w:numFmt w:val="bullet"/>
+      <w:lvlText w:val="o"/>
+      <w:lvlJc w:val="left"/>
+      <w:pPr>
+        <w:ind w:left="5760" w:hanging="360"/>
+      </w:pPr>
+      <w:rPr>
+        <w:rFonts w:ascii="Courier New" w:hAnsi="Courier New" w:cs="Courier New" w:hint="default"/>
+      </w:rPr>
+    </w:lvl>
+    <w:lvl w:ilvl="8" w:tplc="04090005" w:tentative="1">
+      <w:start w:val="1"/>
+      <w:numFmt w:val="bullet"/>
+      <w:lvlText w:val=""/>
+      <w:lvlJc w:val="left"/>
+      <w:pPr>
+        <w:ind w:left="6480" w:hanging="360"/>
+      </w:pPr>
+      <w:rPr>
+        <w:rFonts w:ascii="Wingdings" w:hAnsi="Wingdings" w:hint="default"/>
+      </w:rPr>
+    </w:lvl>
+  </w:abstractNum>
+  <w:abstractNum w:abstractNumId="29" w15:restartNumberingAfterBreak="0">
     <w:nsid w:val="6C4434AA"/>
     <w:multiLevelType w:val="hybridMultilevel"/>
     <w:tmpl w:val="6E925844"/>
@@ -26533,7 +29071,120 @@
       </w:pPr>
     </w:lvl>
   </w:abstractNum>
-  <w:abstractNum w:abstractNumId="23" w15:restartNumberingAfterBreak="0">
+  <w:abstractNum w:abstractNumId="30" w15:restartNumberingAfterBreak="0">
+    <w:nsid w:val="6D0D5724"/>
+    <w:multiLevelType w:val="hybridMultilevel"/>
+    <w:tmpl w:val="6CD6B984"/>
+    <w:lvl w:ilvl="0" w:tplc="04090001">
+      <w:start w:val="1"/>
+      <w:numFmt w:val="bullet"/>
+      <w:lvlText w:val=""/>
+      <w:lvlJc w:val="left"/>
+      <w:pPr>
+        <w:ind w:left="780" w:hanging="360"/>
+      </w:pPr>
+      <w:rPr>
+        <w:rFonts w:ascii="Symbol" w:hAnsi="Symbol" w:hint="default"/>
+      </w:rPr>
+    </w:lvl>
+    <w:lvl w:ilvl="1" w:tplc="04090003" w:tentative="1">
+      <w:start w:val="1"/>
+      <w:numFmt w:val="bullet"/>
+      <w:lvlText w:val="o"/>
+      <w:lvlJc w:val="left"/>
+      <w:pPr>
+        <w:ind w:left="1500" w:hanging="360"/>
+      </w:pPr>
+      <w:rPr>
+        <w:rFonts w:ascii="Courier New" w:hAnsi="Courier New" w:cs="Courier New" w:hint="default"/>
+      </w:rPr>
+    </w:lvl>
+    <w:lvl w:ilvl="2" w:tplc="04090005" w:tentative="1">
+      <w:start w:val="1"/>
+      <w:numFmt w:val="bullet"/>
+      <w:lvlText w:val=""/>
+      <w:lvlJc w:val="left"/>
+      <w:pPr>
+        <w:ind w:left="2220" w:hanging="360"/>
+      </w:pPr>
+      <w:rPr>
+        <w:rFonts w:ascii="Wingdings" w:hAnsi="Wingdings" w:hint="default"/>
+      </w:rPr>
+    </w:lvl>
+    <w:lvl w:ilvl="3" w:tplc="04090001" w:tentative="1">
+      <w:start w:val="1"/>
+      <w:numFmt w:val="bullet"/>
+      <w:lvlText w:val=""/>
+      <w:lvlJc w:val="left"/>
+      <w:pPr>
+        <w:ind w:left="2940" w:hanging="360"/>
+      </w:pPr>
+      <w:rPr>
+        <w:rFonts w:ascii="Symbol" w:hAnsi="Symbol" w:hint="default"/>
+      </w:rPr>
+    </w:lvl>
+    <w:lvl w:ilvl="4" w:tplc="04090003" w:tentative="1">
+      <w:start w:val="1"/>
+      <w:numFmt w:val="bullet"/>
+      <w:lvlText w:val="o"/>
+      <w:lvlJc w:val="left"/>
+      <w:pPr>
+        <w:ind w:left="3660" w:hanging="360"/>
+      </w:pPr>
+      <w:rPr>
+        <w:rFonts w:ascii="Courier New" w:hAnsi="Courier New" w:cs="Courier New" w:hint="default"/>
+      </w:rPr>
+    </w:lvl>
+    <w:lvl w:ilvl="5" w:tplc="04090005" w:tentative="1">
+      <w:start w:val="1"/>
+      <w:numFmt w:val="bullet"/>
+      <w:lvlText w:val=""/>
+      <w:lvlJc w:val="left"/>
+      <w:pPr>
+        <w:ind w:left="4380" w:hanging="360"/>
+      </w:pPr>
+      <w:rPr>
+        <w:rFonts w:ascii="Wingdings" w:hAnsi="Wingdings" w:hint="default"/>
+      </w:rPr>
+    </w:lvl>
+    <w:lvl w:ilvl="6" w:tplc="04090001" w:tentative="1">
+      <w:start w:val="1"/>
+      <w:numFmt w:val="bullet"/>
+      <w:lvlText w:val=""/>
+      <w:lvlJc w:val="left"/>
+      <w:pPr>
+        <w:ind w:left="5100" w:hanging="360"/>
+      </w:pPr>
+      <w:rPr>
+        <w:rFonts w:ascii="Symbol" w:hAnsi="Symbol" w:hint="default"/>
+      </w:rPr>
+    </w:lvl>
+    <w:lvl w:ilvl="7" w:tplc="04090003" w:tentative="1">
+      <w:start w:val="1"/>
+      <w:numFmt w:val="bullet"/>
+      <w:lvlText w:val="o"/>
+      <w:lvlJc w:val="left"/>
+      <w:pPr>
+        <w:ind w:left="5820" w:hanging="360"/>
+      </w:pPr>
+      <w:rPr>
+        <w:rFonts w:ascii="Courier New" w:hAnsi="Courier New" w:cs="Courier New" w:hint="default"/>
+      </w:rPr>
+    </w:lvl>
+    <w:lvl w:ilvl="8" w:tplc="04090005" w:tentative="1">
+      <w:start w:val="1"/>
+      <w:numFmt w:val="bullet"/>
+      <w:lvlText w:val=""/>
+      <w:lvlJc w:val="left"/>
+      <w:pPr>
+        <w:ind w:left="6540" w:hanging="360"/>
+      </w:pPr>
+      <w:rPr>
+        <w:rFonts w:ascii="Wingdings" w:hAnsi="Wingdings" w:hint="default"/>
+      </w:rPr>
+    </w:lvl>
+  </w:abstractNum>
+  <w:abstractNum w:abstractNumId="31" w15:restartNumberingAfterBreak="0">
     <w:nsid w:val="6D964F8D"/>
     <w:multiLevelType w:val="hybridMultilevel"/>
     <w:tmpl w:val="F202F6A4"/>
@@ -26622,77 +29273,217 @@
       </w:pPr>
     </w:lvl>
   </w:abstractNum>
+  <w:abstractNum w:abstractNumId="32" w15:restartNumberingAfterBreak="0">
+    <w:nsid w:val="755E59A1"/>
+    <w:multiLevelType w:val="hybridMultilevel"/>
+    <w:tmpl w:val="9B96755E"/>
+    <w:lvl w:ilvl="0" w:tplc="04090001">
+      <w:start w:val="1"/>
+      <w:numFmt w:val="bullet"/>
+      <w:lvlText w:val=""/>
+      <w:lvlJc w:val="left"/>
+      <w:pPr>
+        <w:ind w:left="720" w:hanging="360"/>
+      </w:pPr>
+      <w:rPr>
+        <w:rFonts w:ascii="Symbol" w:hAnsi="Symbol" w:hint="default"/>
+      </w:rPr>
+    </w:lvl>
+    <w:lvl w:ilvl="1" w:tplc="04090003" w:tentative="1">
+      <w:start w:val="1"/>
+      <w:numFmt w:val="bullet"/>
+      <w:lvlText w:val="o"/>
+      <w:lvlJc w:val="left"/>
+      <w:pPr>
+        <w:ind w:left="1440" w:hanging="360"/>
+      </w:pPr>
+      <w:rPr>
+        <w:rFonts w:ascii="Courier New" w:hAnsi="Courier New" w:cs="Courier New" w:hint="default"/>
+      </w:rPr>
+    </w:lvl>
+    <w:lvl w:ilvl="2" w:tplc="04090005" w:tentative="1">
+      <w:start w:val="1"/>
+      <w:numFmt w:val="bullet"/>
+      <w:lvlText w:val=""/>
+      <w:lvlJc w:val="left"/>
+      <w:pPr>
+        <w:ind w:left="2160" w:hanging="360"/>
+      </w:pPr>
+      <w:rPr>
+        <w:rFonts w:ascii="Wingdings" w:hAnsi="Wingdings" w:hint="default"/>
+      </w:rPr>
+    </w:lvl>
+    <w:lvl w:ilvl="3" w:tplc="04090001" w:tentative="1">
+      <w:start w:val="1"/>
+      <w:numFmt w:val="bullet"/>
+      <w:lvlText w:val=""/>
+      <w:lvlJc w:val="left"/>
+      <w:pPr>
+        <w:ind w:left="2880" w:hanging="360"/>
+      </w:pPr>
+      <w:rPr>
+        <w:rFonts w:ascii="Symbol" w:hAnsi="Symbol" w:hint="default"/>
+      </w:rPr>
+    </w:lvl>
+    <w:lvl w:ilvl="4" w:tplc="04090003" w:tentative="1">
+      <w:start w:val="1"/>
+      <w:numFmt w:val="bullet"/>
+      <w:lvlText w:val="o"/>
+      <w:lvlJc w:val="left"/>
+      <w:pPr>
+        <w:ind w:left="3600" w:hanging="360"/>
+      </w:pPr>
+      <w:rPr>
+        <w:rFonts w:ascii="Courier New" w:hAnsi="Courier New" w:cs="Courier New" w:hint="default"/>
+      </w:rPr>
+    </w:lvl>
+    <w:lvl w:ilvl="5" w:tplc="04090005" w:tentative="1">
+      <w:start w:val="1"/>
+      <w:numFmt w:val="bullet"/>
+      <w:lvlText w:val=""/>
+      <w:lvlJc w:val="left"/>
+      <w:pPr>
+        <w:ind w:left="4320" w:hanging="360"/>
+      </w:pPr>
+      <w:rPr>
+        <w:rFonts w:ascii="Wingdings" w:hAnsi="Wingdings" w:hint="default"/>
+      </w:rPr>
+    </w:lvl>
+    <w:lvl w:ilvl="6" w:tplc="04090001" w:tentative="1">
+      <w:start w:val="1"/>
+      <w:numFmt w:val="bullet"/>
+      <w:lvlText w:val=""/>
+      <w:lvlJc w:val="left"/>
+      <w:pPr>
+        <w:ind w:left="5040" w:hanging="360"/>
+      </w:pPr>
+      <w:rPr>
+        <w:rFonts w:ascii="Symbol" w:hAnsi="Symbol" w:hint="default"/>
+      </w:rPr>
+    </w:lvl>
+    <w:lvl w:ilvl="7" w:tplc="04090003" w:tentative="1">
+      <w:start w:val="1"/>
+      <w:numFmt w:val="bullet"/>
+      <w:lvlText w:val="o"/>
+      <w:lvlJc w:val="left"/>
+      <w:pPr>
+        <w:ind w:left="5760" w:hanging="360"/>
+      </w:pPr>
+      <w:rPr>
+        <w:rFonts w:ascii="Courier New" w:hAnsi="Courier New" w:cs="Courier New" w:hint="default"/>
+      </w:rPr>
+    </w:lvl>
+    <w:lvl w:ilvl="8" w:tplc="04090005" w:tentative="1">
+      <w:start w:val="1"/>
+      <w:numFmt w:val="bullet"/>
+      <w:lvlText w:val=""/>
+      <w:lvlJc w:val="left"/>
+      <w:pPr>
+        <w:ind w:left="6480" w:hanging="360"/>
+      </w:pPr>
+      <w:rPr>
+        <w:rFonts w:ascii="Wingdings" w:hAnsi="Wingdings" w:hint="default"/>
+      </w:rPr>
+    </w:lvl>
+  </w:abstractNum>
   <w:num w:numId="1" w16cid:durableId="71242539">
     <w:abstractNumId w:val="0"/>
   </w:num>
   <w:num w:numId="2" w16cid:durableId="417946021">
-    <w:abstractNumId w:val="6"/>
+    <w:abstractNumId w:val="7"/>
   </w:num>
   <w:num w:numId="3" w16cid:durableId="1132560024">
     <w:abstractNumId w:val="2"/>
   </w:num>
   <w:num w:numId="4" w16cid:durableId="1604924377">
-    <w:abstractNumId w:val="4"/>
+    <w:abstractNumId w:val="5"/>
   </w:num>
   <w:num w:numId="5" w16cid:durableId="190654144">
+    <w:abstractNumId w:val="24"/>
+  </w:num>
+  <w:num w:numId="6" w16cid:durableId="1142652447">
+    <w:abstractNumId w:val="12"/>
+  </w:num>
+  <w:num w:numId="7" w16cid:durableId="478770422">
+    <w:abstractNumId w:val="21"/>
+  </w:num>
+  <w:num w:numId="8" w16cid:durableId="402796704">
+    <w:abstractNumId w:val="6"/>
+  </w:num>
+  <w:num w:numId="9" w16cid:durableId="885947933">
+    <w:abstractNumId w:val="27"/>
+  </w:num>
+  <w:num w:numId="10" w16cid:durableId="421024383">
+    <w:abstractNumId w:val="10"/>
+  </w:num>
+  <w:num w:numId="11" w16cid:durableId="342634808">
+    <w:abstractNumId w:val="20"/>
+  </w:num>
+  <w:num w:numId="12" w16cid:durableId="701170559">
     <w:abstractNumId w:val="19"/>
   </w:num>
-  <w:num w:numId="6" w16cid:durableId="1142652447">
+  <w:num w:numId="13" w16cid:durableId="120537946">
     <w:abstractNumId w:val="11"/>
   </w:num>
-  <w:num w:numId="7" w16cid:durableId="478770422">
-    <w:abstractNumId w:val="16"/>
-  </w:num>
-  <w:num w:numId="8" w16cid:durableId="402796704">
-    <w:abstractNumId w:val="5"/>
-  </w:num>
-  <w:num w:numId="9" w16cid:durableId="885947933">
-    <w:abstractNumId w:val="20"/>
-  </w:num>
-  <w:num w:numId="10" w16cid:durableId="421024383">
-    <w:abstractNumId w:val="9"/>
-  </w:num>
-  <w:num w:numId="11" w16cid:durableId="342634808">
-    <w:abstractNumId w:val="15"/>
-  </w:num>
-  <w:num w:numId="12" w16cid:durableId="701170559">
-    <w:abstractNumId w:val="14"/>
-  </w:num>
-  <w:num w:numId="13" w16cid:durableId="120537946">
-    <w:abstractNumId w:val="10"/>
-  </w:num>
   <w:num w:numId="14" w16cid:durableId="1329749829">
-    <w:abstractNumId w:val="7"/>
+    <w:abstractNumId w:val="8"/>
   </w:num>
   <w:num w:numId="15" w16cid:durableId="289096743">
-    <w:abstractNumId w:val="18"/>
+    <w:abstractNumId w:val="23"/>
   </w:num>
   <w:num w:numId="16" w16cid:durableId="153840724">
     <w:abstractNumId w:val="3"/>
   </w:num>
   <w:num w:numId="17" w16cid:durableId="1623344288">
-    <w:abstractNumId w:val="21"/>
+    <w:abstractNumId w:val="28"/>
   </w:num>
   <w:num w:numId="18" w16cid:durableId="1965692191">
     <w:abstractNumId w:val="1"/>
   </w:num>
   <w:num w:numId="19" w16cid:durableId="976255245">
+    <w:abstractNumId w:val="18"/>
+  </w:num>
+  <w:num w:numId="20" w16cid:durableId="516047400">
     <w:abstractNumId w:val="13"/>
   </w:num>
-  <w:num w:numId="20" w16cid:durableId="516047400">
-    <w:abstractNumId w:val="12"/>
-  </w:num>
   <w:num w:numId="21" w16cid:durableId="1169952625">
-    <w:abstractNumId w:val="8"/>
+    <w:abstractNumId w:val="9"/>
   </w:num>
   <w:num w:numId="22" w16cid:durableId="1613784671">
-    <w:abstractNumId w:val="23"/>
+    <w:abstractNumId w:val="31"/>
   </w:num>
   <w:num w:numId="23" w16cid:durableId="1771660893">
+    <w:abstractNumId w:val="22"/>
+  </w:num>
+  <w:num w:numId="24" w16cid:durableId="87581503">
+    <w:abstractNumId w:val="29"/>
+  </w:num>
+  <w:num w:numId="25" w16cid:durableId="1415207350">
+    <w:abstractNumId w:val="26"/>
+  </w:num>
+  <w:num w:numId="26" w16cid:durableId="2085759345">
+    <w:abstractNumId w:val="4"/>
+  </w:num>
+  <w:num w:numId="27" w16cid:durableId="1333684412">
+    <w:abstractNumId w:val="16"/>
+  </w:num>
+  <w:num w:numId="28" w16cid:durableId="1185440248">
+    <w:abstractNumId w:val="14"/>
+  </w:num>
+  <w:num w:numId="29" w16cid:durableId="1008291176">
+    <w:abstractNumId w:val="25"/>
+  </w:num>
+  <w:num w:numId="30" w16cid:durableId="638149024">
+    <w:abstractNumId w:val="32"/>
+  </w:num>
+  <w:num w:numId="31" w16cid:durableId="679235770">
+    <w:abstractNumId w:val="15"/>
+  </w:num>
+  <w:num w:numId="32" w16cid:durableId="1593317155">
     <w:abstractNumId w:val="17"/>
   </w:num>
-  <w:num w:numId="24" w16cid:durableId="87581503">
-    <w:abstractNumId w:val="22"/>
+  <w:num w:numId="33" w16cid:durableId="409273389">
+    <w:abstractNumId w:val="30"/>
   </w:num>
   <w:numIdMacAtCleanup w:val="5"/>
 </w:numbering>

</xml_diff>

<commit_message>
feat: write 3.3 dataset
</commit_message>
<xml_diff>
--- a/Proposal TA 2022.docx
+++ b/Proposal TA 2022.docx
@@ -19244,19 +19244,7 @@
         <w:rPr>
           <w:lang w:val="en-US"/>
         </w:rPr>
-        <w:t xml:space="preserve">, which extract features from the input data and reduce the size of the feature maps through downsampling. The fully-connected layers then process the extracted features to produce the final output of the network, which is transformed into a probability distribution over the possible classes using the </w:t>
-      </w:r>
-      <w:r>
-        <w:rPr>
-          <w:lang w:val="en-US"/>
-        </w:rPr>
-        <w:t>SoftMax</w:t>
-      </w:r>
-      <w:r>
-        <w:rPr>
-          <w:lang w:val="en-US"/>
-        </w:rPr>
-        <w:t xml:space="preserve"> function. While LeNet is a relatively simple architecture compared to modern CNNs, it has been successful in many classification tasks and has been applied in various domains such as handwritten digit recognition.</w:t>
+        <w:t>, which extract features from the input data and reduce the size of the feature maps through downsampling. The fully-connected layers then process the extracted features to produce the final output of the network, which is transformed into a probability distribution over the possible classes using the SoftMax function. While LeNet is a relatively simple architecture compared to modern CNNs, it has been successful in many classification tasks and has been applied in various domains such as handwritten digit recognition.</w:t>
       </w:r>
       <w:r>
         <w:rPr>
@@ -19391,6 +19379,7 @@
     </w:p>
     <w:p>
       <w:pPr>
+        <w:spacing w:after="120"/>
         <w:ind w:firstLine="360"/>
         <w:jc w:val="both"/>
         <w:rPr>
@@ -19463,22 +19452,9 @@
           <w:lang w:val="en-US"/>
         </w:rPr>
         <w:lastRenderedPageBreak/>
-        <w:t xml:space="preserve">This parallel architecture enables GoogleNet to achieve good performance while being relatively efficient in terms of the number of parameters and computation time. It has been widely used in many </w:t>
-      </w:r>
-      <w:r>
-        <w:rPr>
-          <w:lang w:val="en-US"/>
-        </w:rPr>
-        <w:t>image</w:t>
-      </w:r>
-      <w:r>
-        <w:rPr>
-          <w:lang w:val="en-US"/>
-        </w:rPr>
-        <w:t xml:space="preserve"> classification and object detection tasks.</w:t>
+        <w:t>This parallel architecture enables GoogleNet to achieve good performance while being relatively efficient in terms of the number of parameters and computation time. It has been widely used in many image classification and object detection tasks.</w:t>
       </w:r>
     </w:p>
-    <w:p/>
     <w:p>
       <w:pPr>
         <w:pStyle w:val="Heading2"/>
@@ -19807,6 +19783,15 @@
     </w:p>
     <w:p>
       <w:pPr>
+        <w:ind w:firstLine="360"/>
+        <w:jc w:val="both"/>
+      </w:pPr>
+      <w:r>
+        <w:t>This section will explain the dataset used in the study, as well as the stages of implementation for the proposed method, including pseudocode and explanations. The evaluation metrics used to assess the performance of the proposed method will also be described.</w:t>
+      </w:r>
+    </w:p>
+    <w:p>
+      <w:pPr>
         <w:pStyle w:val="Heading2"/>
         <w:numPr>
           <w:ilvl w:val="2"/>
@@ -19822,41 +19807,115 @@
           <w:szCs w:val="24"/>
           <w:lang w:val="en-US"/>
         </w:rPr>
-        <w:t>Dataset (</w:t>
-      </w:r>
-      <w:proofErr w:type="spellStart"/>
-      <w:r>
-        <w:rPr>
-          <w:szCs w:val="24"/>
-          <w:lang w:val="en-US"/>
-        </w:rPr>
-        <w:t>jelasin</w:t>
-      </w:r>
-      <w:proofErr w:type="spellEnd"/>
-      <w:r>
-        <w:rPr>
-          <w:szCs w:val="24"/>
+        <w:t>Dataset</w:t>
+      </w:r>
+      <w:bookmarkEnd w:id="45"/>
+    </w:p>
+    <w:p>
+      <w:pPr>
+        <w:ind w:firstLine="720"/>
+        <w:jc w:val="both"/>
+        <w:rPr>
+          <w:lang w:val="en-US"/>
+        </w:rPr>
+      </w:pPr>
+      <w:r>
+        <w:rPr>
+          <w:lang w:val="en-US"/>
+        </w:rPr>
+        <w:t>The dataset used for this study is the RAVDESS</w:t>
+      </w:r>
+      <w:sdt>
+        <w:sdtPr>
+          <w:rPr>
+            <w:lang w:val="en-US"/>
+          </w:rPr>
+          <w:id w:val="1374266734"/>
+          <w:citation/>
+        </w:sdtPr>
+        <w:sdtContent>
+          <w:r>
+            <w:rPr>
+              <w:lang w:val="en-US"/>
+            </w:rPr>
+            <w:fldChar w:fldCharType="begin"/>
+          </w:r>
+          <w:r>
+            <w:rPr>
+              <w:lang w:val="en-US"/>
+            </w:rPr>
+            <w:instrText xml:space="preserve"> CITATION Liv18 \l 1033 </w:instrText>
+          </w:r>
+          <w:r>
+            <w:rPr>
+              <w:lang w:val="en-US"/>
+            </w:rPr>
+            <w:fldChar w:fldCharType="separate"/>
+          </w:r>
+          <w:r>
+            <w:rPr>
+              <w:noProof/>
+              <w:lang w:val="en-US"/>
+            </w:rPr>
+            <w:t xml:space="preserve"> </w:t>
+          </w:r>
+          <w:r>
+            <w:rPr>
+              <w:noProof/>
+              <w:lang w:val="en-US"/>
+            </w:rPr>
+            <w:t>[31]</w:t>
+          </w:r>
+          <w:r>
+            <w:rPr>
+              <w:lang w:val="en-US"/>
+            </w:rPr>
+            <w:fldChar w:fldCharType="end"/>
+          </w:r>
+        </w:sdtContent>
+      </w:sdt>
+      <w:r>
+        <w:rPr>
+          <w:lang w:val="en-US"/>
+        </w:rPr>
+        <w:t xml:space="preserve"> dataset to classify emotions from one of 8 classes. The RAVDESS (Ryerson Audio-Visual Database of Emotional Speech and Song) is an audio dataset that is widely used in research on emotion recognition and speech processing. The dataset consists of recordings of actors speaking and singing in different emotional states.</w:t>
+      </w:r>
+      <w:r>
+        <w:rPr>
           <w:lang w:val="en-US"/>
         </w:rPr>
         <w:t xml:space="preserve"> </w:t>
       </w:r>
-      <w:proofErr w:type="spellStart"/>
-      <w:r>
-        <w:rPr>
-          <w:szCs w:val="24"/>
-          <w:lang w:val="en-US"/>
-        </w:rPr>
-        <w:t>aja</w:t>
-      </w:r>
-      <w:proofErr w:type="spellEnd"/>
-      <w:r>
-        <w:rPr>
-          <w:szCs w:val="24"/>
-          <w:lang w:val="en-US"/>
-        </w:rPr>
-        <w:t>)</w:t>
-      </w:r>
-      <w:bookmarkEnd w:id="45"/>
+    </w:p>
+    <w:p>
+      <w:pPr>
+        <w:ind w:firstLine="720"/>
+        <w:jc w:val="both"/>
+        <w:rPr>
+          <w:lang w:val="en-US"/>
+        </w:rPr>
+      </w:pPr>
+      <w:r>
+        <w:rPr>
+          <w:lang w:val="en-US"/>
+        </w:rPr>
+        <w:t>The RAVDESS dataset includes a total of 7356 files, comprising 24 actors (12 male and 12 female). The actors were recorded speaking and singing in eight different emotional states: neutral, calm, happy, sad, angry, fearful, surprised, and disgusted. Each actor recorded a total of 144 items (72 speech and 72 song items), with each item being approximately 5 seconds long. The actors were recorded in a studio setting, and the audio and video recordings were captured simultaneously.</w:t>
+      </w:r>
+    </w:p>
+    <w:p>
+      <w:pPr>
+        <w:ind w:firstLine="720"/>
+        <w:jc w:val="both"/>
+        <w:rPr>
+          <w:lang w:val="en-US"/>
+        </w:rPr>
+      </w:pPr>
+      <w:r>
+        <w:rPr>
+          <w:lang w:val="en-US"/>
+        </w:rPr>
+        <w:t>The RAVDESS dataset is valuable for researchers studying emotion recognition and speech processing because it includes both audio and video recordings, which allows for the study of both vocal and facial expressions of emotion. It is also useful because it includes a diverse range of emotions, and because the actors are native speakers of North American English, which is a common language used in research.</w:t>
+      </w:r>
     </w:p>
     <w:p>
       <w:pPr>
@@ -19869,33 +19928,14 @@
           <w:szCs w:val="24"/>
         </w:rPr>
       </w:pPr>
-      <w:bookmarkStart w:id="46" w:name="_Toc122359993"/>
-      <w:proofErr w:type="spellStart"/>
-      <w:r>
-        <w:rPr>
-          <w:szCs w:val="24"/>
-          <w:lang w:val="en-US"/>
-        </w:rPr>
-        <w:t>Jelasin</w:t>
-      </w:r>
-      <w:proofErr w:type="spellEnd"/>
-      <w:r>
-        <w:rPr>
-          <w:szCs w:val="24"/>
-          <w:lang w:val="en-US"/>
-        </w:rPr>
-        <w:t xml:space="preserve"> </w:t>
-      </w:r>
-      <w:proofErr w:type="spellStart"/>
-      <w:r>
-        <w:rPr>
-          <w:szCs w:val="24"/>
-          <w:lang w:val="en-US"/>
-        </w:rPr>
-        <w:t>gambar</w:t>
-      </w:r>
-      <w:bookmarkEnd w:id="46"/>
-      <w:proofErr w:type="spellEnd"/>
+      <w:r>
+        <w:rPr>
+          <w:szCs w:val="24"/>
+          <w:lang w:val="en-US"/>
+        </w:rPr>
+        <w:lastRenderedPageBreak/>
+        <w:t>Implementation Stage</w:t>
+      </w:r>
     </w:p>
     <w:p>
       <w:pPr>
@@ -19908,33 +19948,13 @@
           <w:szCs w:val="24"/>
         </w:rPr>
       </w:pPr>
-      <w:bookmarkStart w:id="47" w:name="_Toc122359994"/>
-      <w:proofErr w:type="spellStart"/>
-      <w:r>
-        <w:rPr>
-          <w:szCs w:val="24"/>
-          <w:lang w:val="en-US"/>
-        </w:rPr>
-        <w:t>Evaluasi</w:t>
-      </w:r>
-      <w:proofErr w:type="spellEnd"/>
-      <w:r>
-        <w:rPr>
-          <w:szCs w:val="24"/>
-          <w:lang w:val="en-US"/>
-        </w:rPr>
-        <w:t xml:space="preserve"> make </w:t>
-      </w:r>
-      <w:proofErr w:type="spellStart"/>
-      <w:r>
-        <w:rPr>
-          <w:szCs w:val="24"/>
-          <w:lang w:val="en-US"/>
-        </w:rPr>
-        <w:t>apa</w:t>
-      </w:r>
-      <w:bookmarkEnd w:id="47"/>
-      <w:proofErr w:type="spellEnd"/>
+      <w:r>
+        <w:rPr>
+          <w:szCs w:val="24"/>
+          <w:lang w:val="en-US"/>
+        </w:rPr>
+        <w:t>Model Evaluation</w:t>
+      </w:r>
     </w:p>
     <w:p>
       <w:r>
@@ -19964,12 +19984,12 @@
       <w:pPr>
         <w:pStyle w:val="Heading1"/>
       </w:pPr>
-      <w:bookmarkStart w:id="48" w:name="_Toc122359995"/>
+      <w:bookmarkStart w:id="46" w:name="_Toc122359995"/>
       <w:r>
         <w:lastRenderedPageBreak/>
         <w:t>JADWAL KEGIATAN</w:t>
       </w:r>
-      <w:bookmarkEnd w:id="48"/>
+      <w:bookmarkEnd w:id="46"/>
     </w:p>
     <w:p/>
     <w:tbl>
@@ -23250,7 +23270,7 @@
         <w:br w:type="page"/>
       </w:r>
     </w:p>
-    <w:bookmarkStart w:id="49" w:name="_Toc122359996" w:displacedByCustomXml="next"/>
+    <w:bookmarkStart w:id="47" w:name="_Toc122359996" w:displacedByCustomXml="next"/>
     <w:sdt>
       <w:sdtPr>
         <w:rPr>
@@ -23274,7 +23294,7 @@
           <w:r>
             <w:t>References</w:t>
           </w:r>
-          <w:bookmarkEnd w:id="49"/>
+          <w:bookmarkEnd w:id="47"/>
         </w:p>
         <w:sdt>
           <w:sdtPr>
@@ -26097,7 +26117,7 @@
           <w:lang w:val="en-ID"/>
         </w:rPr>
       </w:pPr>
-      <w:bookmarkStart w:id="50" w:name="_Toc122359997"/>
+      <w:bookmarkStart w:id="48" w:name="_Toc122359997"/>
       <w:r>
         <w:rPr>
           <w:rFonts w:cs="Times New Roman"/>
@@ -26143,7 +26163,7 @@
         </w:rPr>
         <w:t>)</w:t>
       </w:r>
-      <w:bookmarkEnd w:id="50"/>
+      <w:bookmarkEnd w:id="48"/>
     </w:p>
     <w:p>
       <w:pPr>

</xml_diff>

<commit_message>
feat: write 3.3 evaluation
</commit_message>
<xml_diff>
--- a/Proposal TA 2022.docx
+++ b/Proposal TA 2022.docx
@@ -579,22 +579,8 @@
           <w:szCs w:val="28"/>
           <w:lang w:val="en-ID"/>
         </w:rPr>
-        <w:t xml:space="preserve">Adam Satria </w:t>
-      </w:r>
-      <w:proofErr w:type="spellStart"/>
-      <w:r>
-        <w:rPr>
-          <w:rFonts w:ascii="Trebuchet MS" w:hAnsi="Trebuchet MS"/>
-          <w:b/>
-          <w:bCs/>
-          <w:w w:val="95"/>
-          <w:sz w:val="28"/>
-          <w:szCs w:val="28"/>
-          <w:lang w:val="en-ID"/>
-        </w:rPr>
-        <w:t>Adidarma</w:t>
-      </w:r>
-      <w:proofErr w:type="spellEnd"/>
+        <w:t>Adam Satria Adidarma</w:t>
+      </w:r>
     </w:p>
     <w:p>
       <w:pPr>
@@ -859,42 +845,8 @@
           <w:lang w:val="en-ID"/>
         </w:rPr>
         <w:lastRenderedPageBreak/>
-        <w:t xml:space="preserve">Program </w:t>
-      </w:r>
-      <w:proofErr w:type="spellStart"/>
-      <w:r>
-        <w:rPr>
-          <w:rFonts w:ascii="Trebuchet MS" w:hAnsi="Trebuchet MS"/>
-          <w:b/>
-          <w:bCs/>
-          <w:szCs w:val="24"/>
-          <w:lang w:val="en-ID"/>
-        </w:rPr>
-        <w:t>Studi</w:t>
-      </w:r>
-      <w:proofErr w:type="spellEnd"/>
-      <w:r>
-        <w:rPr>
-          <w:rFonts w:ascii="Trebuchet MS" w:hAnsi="Trebuchet MS"/>
-          <w:b/>
-          <w:bCs/>
-          <w:szCs w:val="24"/>
-          <w:lang w:val="en-ID"/>
-        </w:rPr>
-        <w:t xml:space="preserve"> S1 Teknik </w:t>
-      </w:r>
-      <w:proofErr w:type="spellStart"/>
-      <w:r>
-        <w:rPr>
-          <w:rFonts w:ascii="Trebuchet MS" w:hAnsi="Trebuchet MS"/>
-          <w:b/>
-          <w:bCs/>
-          <w:szCs w:val="24"/>
-          <w:lang w:val="en-ID"/>
-        </w:rPr>
-        <w:t>Informatika</w:t>
-      </w:r>
-      <w:proofErr w:type="spellEnd"/>
+        <w:t>Program Studi S1 Teknik Informatika</w:t>
+      </w:r>
     </w:p>
     <w:p>
       <w:pPr>
@@ -1410,19 +1362,8 @@
           <w:szCs w:val="24"/>
           <w:lang w:val="en-US"/>
         </w:rPr>
-        <w:t xml:space="preserve">Adam Satria </w:t>
-      </w:r>
-      <w:proofErr w:type="spellStart"/>
-      <w:r>
-        <w:rPr>
-          <w:b/>
-          <w:bCs/>
-          <w:szCs w:val="24"/>
-          <w:lang w:val="en-US"/>
-        </w:rPr>
-        <w:t>Adidarma</w:t>
-      </w:r>
-      <w:proofErr w:type="spellEnd"/>
+        <w:t>Adam Satria Adidarma</w:t>
+      </w:r>
     </w:p>
     <w:p>
       <w:pPr>
@@ -2105,19 +2046,8 @@
           <w:szCs w:val="24"/>
           <w:lang w:val="en-US"/>
         </w:rPr>
-        <w:t xml:space="preserve">Adam Satria </w:t>
-      </w:r>
-      <w:proofErr w:type="spellStart"/>
-      <w:r>
-        <w:rPr>
-          <w:b/>
-          <w:bCs/>
-          <w:szCs w:val="24"/>
-          <w:lang w:val="en-US"/>
-        </w:rPr>
-        <w:t>Adidarma</w:t>
-      </w:r>
-      <w:proofErr w:type="spellEnd"/>
+        <w:t>Adam Satria Adidarma</w:t>
+      </w:r>
     </w:p>
     <w:p>
       <w:pPr>
@@ -2667,52 +2597,49 @@
           <w:szCs w:val="24"/>
           <w:lang w:val="en-US"/>
         </w:rPr>
-        <w:t xml:space="preserve">Adam Satria </w:t>
-      </w:r>
-      <w:proofErr w:type="spellStart"/>
+        <w:t>Adam Satria Adidarma</w:t>
+      </w:r>
       <w:r>
         <w:rPr>
           <w:b/>
           <w:bCs/>
           <w:szCs w:val="24"/>
-          <w:lang w:val="en-US"/>
-        </w:rPr>
-        <w:t>Adidarma</w:t>
-      </w:r>
-      <w:proofErr w:type="spellEnd"/>
+        </w:rPr>
+        <w:t xml:space="preserve"> / 0</w:t>
+      </w:r>
       <w:r>
         <w:rPr>
           <w:b/>
           <w:bCs/>
           <w:szCs w:val="24"/>
-        </w:rPr>
-        <w:t xml:space="preserve"> / 0</w:t>
-      </w:r>
-      <w:r>
+          <w:lang w:val="en-US"/>
+        </w:rPr>
+        <w:t>5111942000001</w:t>
+      </w:r>
+    </w:p>
+    <w:p>
+      <w:pPr>
         <w:rPr>
           <w:b/>
           <w:bCs/>
           <w:szCs w:val="24"/>
-          <w:lang w:val="en-US"/>
-        </w:rPr>
-        <w:t>5111942000001</w:t>
-      </w:r>
-    </w:p>
-    <w:p>
-      <w:pPr>
+        </w:rPr>
+      </w:pPr>
+      <w:r>
         <w:rPr>
           <w:b/>
           <w:bCs/>
           <w:szCs w:val="24"/>
         </w:rPr>
-      </w:pPr>
+        <w:t>Departemen</w:t>
+      </w:r>
       <w:r>
         <w:rPr>
           <w:b/>
           <w:bCs/>
           <w:szCs w:val="24"/>
         </w:rPr>
-        <w:t>Departemen</w:t>
+        <w:tab/>
       </w:r>
       <w:r>
         <w:rPr>
@@ -2736,44 +2663,16 @@
           <w:bCs/>
           <w:szCs w:val="24"/>
         </w:rPr>
-        <w:tab/>
+        <w:t xml:space="preserve">: </w:t>
       </w:r>
       <w:r>
         <w:rPr>
           <w:b/>
           <w:bCs/>
           <w:szCs w:val="24"/>
-        </w:rPr>
-        <w:t xml:space="preserve">: </w:t>
-      </w:r>
-      <w:r>
-        <w:rPr>
-          <w:b/>
-          <w:bCs/>
-          <w:szCs w:val="24"/>
-          <w:lang w:val="en-US"/>
-        </w:rPr>
-        <w:t xml:space="preserve">Teknik </w:t>
-      </w:r>
-      <w:proofErr w:type="spellStart"/>
-      <w:r>
-        <w:rPr>
-          <w:b/>
-          <w:bCs/>
-          <w:szCs w:val="24"/>
-          <w:lang w:val="en-US"/>
-        </w:rPr>
-        <w:t>Informatika</w:t>
-      </w:r>
-      <w:proofErr w:type="spellEnd"/>
-      <w:r>
-        <w:rPr>
-          <w:b/>
-          <w:bCs/>
-          <w:szCs w:val="24"/>
-          <w:lang w:val="en-US"/>
-        </w:rPr>
-        <w:t xml:space="preserve"> FTEIC</w:t>
+          <w:lang w:val="en-US"/>
+        </w:rPr>
+        <w:t>Teknik Informatika FTEIC</w:t>
       </w:r>
       <w:r>
         <w:rPr>
@@ -7688,35 +7587,7 @@
         <w:rPr>
           <w:lang w:val="en-ID"/>
         </w:rPr>
-        <w:t xml:space="preserve"> (</w:t>
-      </w:r>
-      <w:proofErr w:type="spellStart"/>
-      <w:r>
-        <w:rPr>
-          <w:lang w:val="en-ID"/>
-        </w:rPr>
-        <w:t>jika</w:t>
-      </w:r>
-      <w:proofErr w:type="spellEnd"/>
-      <w:r>
-        <w:rPr>
-          <w:lang w:val="en-ID"/>
-        </w:rPr>
-        <w:t xml:space="preserve"> </w:t>
-      </w:r>
-      <w:proofErr w:type="spellStart"/>
-      <w:r>
-        <w:rPr>
-          <w:lang w:val="en-ID"/>
-        </w:rPr>
-        <w:t>ada</w:t>
-      </w:r>
-      <w:proofErr w:type="spellEnd"/>
-      <w:r>
-        <w:rPr>
-          <w:lang w:val="en-ID"/>
-        </w:rPr>
-        <w:t>)</w:t>
+        <w:t xml:space="preserve"> (jika ada)</w:t>
       </w:r>
       <w:bookmarkEnd w:id="7"/>
     </w:p>
@@ -7756,35 +7627,7 @@
           <w:lang w:val="en-ID"/>
         </w:rPr>
         <w:lastRenderedPageBreak/>
-        <w:t>DAFTAR SINGKATAN (</w:t>
-      </w:r>
-      <w:proofErr w:type="spellStart"/>
-      <w:r>
-        <w:rPr>
-          <w:lang w:val="en-ID"/>
-        </w:rPr>
-        <w:t>jika</w:t>
-      </w:r>
-      <w:proofErr w:type="spellEnd"/>
-      <w:r>
-        <w:rPr>
-          <w:lang w:val="en-ID"/>
-        </w:rPr>
-        <w:t xml:space="preserve"> </w:t>
-      </w:r>
-      <w:proofErr w:type="spellStart"/>
-      <w:r>
-        <w:rPr>
-          <w:lang w:val="en-ID"/>
-        </w:rPr>
-        <w:t>ada</w:t>
-      </w:r>
-      <w:proofErr w:type="spellEnd"/>
-      <w:r>
-        <w:rPr>
-          <w:lang w:val="en-ID"/>
-        </w:rPr>
-        <w:t>)</w:t>
+        <w:t>DAFTAR SINGKATAN (jika ada)</w:t>
       </w:r>
       <w:bookmarkEnd w:id="8"/>
     </w:p>
@@ -8682,7 +8525,21 @@
         <w:rPr>
           <w:lang w:val="en-US"/>
         </w:rPr>
-        <w:t xml:space="preserve"> Emotion detection based on audio data can also help learning experience in the field of education to help improve students’ mental health by monitoring their emotions through sound. This system can also be used across various applications, such as marketing, psychology, health care, etc.</w:t>
+        <w:t xml:space="preserve"> Emotion detection based on audio data can also help learning experience in the field of education to help improve students’ mental health by monitoring their emotions through sound. This system can also be used across various applications, such as marketing, psychology, health care, </w:t>
+      </w:r>
+      <w:r>
+        <w:rPr>
+          <w:i/>
+          <w:iCs/>
+          <w:lang w:val="en-US"/>
+        </w:rPr>
+        <w:t>etc</w:t>
+      </w:r>
+      <w:r>
+        <w:rPr>
+          <w:lang w:val="en-US"/>
+        </w:rPr>
+        <w:t>.</w:t>
       </w:r>
     </w:p>
     <w:p>
@@ -10340,7 +10197,21 @@
         <w:rPr>
           <w:lang w:val="en-US"/>
         </w:rPr>
-        <w:t>The second corpus type is non-lab recording. This corpus contains utterances that reflect emotions involuntarily in natural scenarios, such as living spaces, theatrical performances, etc. Some examples that employ this type of corpus are DAPS</w:t>
+        <w:t xml:space="preserve">The second corpus type is non-lab recording. This corpus contains utterances that reflect emotions involuntarily in natural scenarios, such as living spaces, theatrical performances, </w:t>
+      </w:r>
+      <w:proofErr w:type="gramStart"/>
+      <w:r>
+        <w:rPr>
+          <w:lang w:val="en-US"/>
+        </w:rPr>
+        <w:t>etc.</w:t>
+      </w:r>
+      <w:proofErr w:type="gramEnd"/>
+      <w:r>
+        <w:rPr>
+          <w:lang w:val="en-US"/>
+        </w:rPr>
+        <w:t xml:space="preserve"> Some examples that employ this type of corpus are DAPS</w:t>
       </w:r>
       <w:sdt>
         <w:sdtPr>
@@ -10691,14 +10562,7 @@
         <w:rPr>
           <w:lang w:val="en-US"/>
         </w:rPr>
-        <w:t xml:space="preserve"> </w:t>
-      </w:r>
-      <w:proofErr w:type="spellStart"/>
-      <w:r>
-        <w:rPr>
-          <w:lang w:val="en-US"/>
-        </w:rPr>
-        <w:t>Hu</w:t>
+        <w:t xml:space="preserve"> Hu</w:t>
       </w:r>
       <w:r>
         <w:rPr>
@@ -10706,7 +10570,6 @@
         </w:rPr>
         <w:t>BERT</w:t>
       </w:r>
-      <w:proofErr w:type="spellEnd"/>
       <w:sdt>
         <w:sdtPr>
           <w:rPr>
@@ -10770,14 +10633,12 @@
         </w:rPr>
         <w:t xml:space="preserve"> highlighted many issues with the self-supervised learning approach. These problems include (1) many pronunciation units in the speech, (2) no vocabulary of sound units during the pre-training phase, and (3) the length of sound units being changeable without any segmentation. With these problems, the idea of the </w:t>
       </w:r>
-      <w:proofErr w:type="spellStart"/>
       <w:r>
         <w:rPr>
           <w:lang w:val="en-US"/>
         </w:rPr>
         <w:t>HuBERT</w:t>
       </w:r>
-      <w:proofErr w:type="spellEnd"/>
       <w:r>
         <w:rPr>
           <w:lang w:val="en-US"/>
@@ -10794,16 +10655,8 @@
         <w:rPr>
           <w:lang w:val="en-US"/>
         </w:rPr>
-        <w:t xml:space="preserve"> </w:t>
-      </w:r>
-      <w:proofErr w:type="spellStart"/>
-      <w:r>
-        <w:rPr>
-          <w:lang w:val="en-US"/>
-        </w:rPr>
-        <w:t>UniSpeech</w:t>
-      </w:r>
-      <w:proofErr w:type="spellEnd"/>
+        <w:t xml:space="preserve"> UniSpeech</w:t>
+      </w:r>
       <w:sdt>
         <w:sdtPr>
           <w:rPr>
@@ -10865,44 +10718,8 @@
         <w:rPr>
           <w:lang w:val="en-US"/>
         </w:rPr>
-        <w:t xml:space="preserve"> pointed out a problem in the speech recognition community that some of the successful techniques require thousands of hours of human-annotated speech recordings for training which is not available for a lot of languages spoken worldwide. The </w:t>
-      </w:r>
-      <w:proofErr w:type="spellStart"/>
-      <w:r>
-        <w:rPr>
-          <w:lang w:val="en-US"/>
-        </w:rPr>
-        <w:t>UniSpeech</w:t>
-      </w:r>
-      <w:proofErr w:type="spellEnd"/>
-      <w:r>
-        <w:rPr>
-          <w:lang w:val="en-US"/>
-        </w:rPr>
-        <w:t xml:space="preserve"> model can learn consistent contextual representations using both supervised and unsupervised data. This model consists of convolutional feature extraction, a transformer encoder, and a feature quantizer. </w:t>
-      </w:r>
-      <w:proofErr w:type="spellStart"/>
-      <w:r>
-        <w:rPr>
-          <w:lang w:val="en-US"/>
-        </w:rPr>
-        <w:t>UniSpeech</w:t>
-      </w:r>
-      <w:proofErr w:type="spellEnd"/>
-      <w:r>
-        <w:rPr>
-          <w:lang w:val="en-US"/>
-        </w:rPr>
-        <w:t xml:space="preserve"> is able to perform better than both supervised and unsupervised pre-training on multilingual speech recognition tasks. Furthermore, </w:t>
-      </w:r>
-      <w:proofErr w:type="spellStart"/>
-      <w:r>
-        <w:rPr>
-          <w:lang w:val="en-US"/>
-        </w:rPr>
-        <w:t>WavLM</w:t>
-      </w:r>
-      <w:proofErr w:type="spellEnd"/>
+        <w:t xml:space="preserve"> pointed out a problem in the speech recognition community that some of the successful techniques require thousands of hours of human-annotated speech recordings for training which is not available for a lot of languages spoken worldwide. The UniSpeech model can learn consistent contextual representations using both supervised and unsupervised data. This model consists of convolutional feature extraction, a transformer encoder, and a feature quantizer. UniSpeech is able to perform better than both supervised and unsupervised pre-training on multilingual speech recognition tasks. Furthermore, WavLM</w:t>
+      </w:r>
       <w:sdt>
         <w:sdtPr>
           <w:rPr>
@@ -11373,21 +11190,7 @@
         <w:rPr>
           <w:lang w:val="en-US"/>
         </w:rPr>
-        <w:t xml:space="preserve">This chapter will explain the basic theory used as a reference in this study. Among other things, this chapter will explain the literature review, human emotion, voice understanding, speech recognition, feature extraction, neural network convolution, and transformers, as well as a brief explanation of the framework library, used to implement emotion detection in the human voice in this study, namely </w:t>
-      </w:r>
-      <w:proofErr w:type="spellStart"/>
-      <w:r>
-        <w:rPr>
-          <w:lang w:val="en-US"/>
-        </w:rPr>
-        <w:t>PyTorch</w:t>
-      </w:r>
-      <w:proofErr w:type="spellEnd"/>
-      <w:r>
-        <w:rPr>
-          <w:lang w:val="en-US"/>
-        </w:rPr>
-        <w:t>.</w:t>
+        <w:t>This chapter will explain the basic theory used as a reference in this study. Among other things, this chapter will explain the literature review, human emotion, voice understanding, speech recognition, feature extraction, neural network convolution, and transformers, as well as a brief explanation of the framework library, used to implement emotion detection in the human voice in this study, namely PyTorch.</w:t>
       </w:r>
     </w:p>
     <w:p>
@@ -11415,7 +11218,7 @@
     <w:p>
       <w:pPr>
         <w:spacing w:after="240"/>
-        <w:ind w:firstLine="720"/>
+        <w:ind w:firstLine="360"/>
         <w:jc w:val="both"/>
         <w:rPr>
           <w:lang w:val="en-US"/>
@@ -11679,7 +11482,7 @@
     </w:p>
     <w:p>
       <w:pPr>
-        <w:ind w:firstLine="720"/>
+        <w:ind w:firstLine="360"/>
         <w:jc w:val="both"/>
         <w:rPr>
           <w:lang w:val="en-US"/>
@@ -11725,7 +11528,21 @@
         <w:rPr>
           <w:lang w:val="en-US"/>
         </w:rPr>
-        <w:t>These vibrations let humans hear different things such as music. There are also irregular vibrations called noises. Human beings could make very complex sounds used for talking.</w:t>
+        <w:t xml:space="preserve">These vibrations let humans hear different things such as music. There are also irregular vibrations called noises. Human beings could make </w:t>
+      </w:r>
+      <w:proofErr w:type="gramStart"/>
+      <w:r>
+        <w:rPr>
+          <w:lang w:val="en-US"/>
+        </w:rPr>
+        <w:t>very complex</w:t>
+      </w:r>
+      <w:proofErr w:type="gramEnd"/>
+      <w:r>
+        <w:rPr>
+          <w:lang w:val="en-US"/>
+        </w:rPr>
+        <w:t xml:space="preserve"> sounds used for talking.</w:t>
       </w:r>
       <w:r>
         <w:rPr>
@@ -12380,7 +12197,7 @@
     </w:p>
     <w:p>
       <w:pPr>
-        <w:ind w:firstLine="720"/>
+        <w:ind w:firstLine="360"/>
         <w:jc w:val="both"/>
         <w:rPr>
           <w:lang w:val="en-US"/>
@@ -12396,7 +12213,7 @@
     <w:p>
       <w:pPr>
         <w:spacing w:after="240"/>
-        <w:ind w:firstLine="720"/>
+        <w:ind w:firstLine="360"/>
         <w:jc w:val="both"/>
         <w:rPr>
           <w:lang w:val="en-US"/>
@@ -12503,7 +12320,7 @@
     </w:p>
     <w:p>
       <w:pPr>
-        <w:ind w:firstLine="720"/>
+        <w:ind w:firstLine="360"/>
         <w:jc w:val="both"/>
         <w:rPr>
           <w:lang w:val="en-US"/>
@@ -12585,7 +12402,21 @@
         <w:rPr>
           <w:lang w:val="en-US"/>
         </w:rPr>
-        <w:t xml:space="preserve">The procedure to find MFCCs is mainly with the following steps shown in </w:t>
+        <w:t xml:space="preserve">The procedure to find MFCCs is </w:t>
+      </w:r>
+      <w:proofErr w:type="gramStart"/>
+      <w:r>
+        <w:rPr>
+          <w:lang w:val="en-US"/>
+        </w:rPr>
+        <w:t>mainly with</w:t>
+      </w:r>
+      <w:proofErr w:type="gramEnd"/>
+      <w:r>
+        <w:rPr>
+          <w:lang w:val="en-US"/>
+        </w:rPr>
+        <w:t xml:space="preserve"> the following steps shown in </w:t>
       </w:r>
       <w:r>
         <w:rPr>
@@ -14216,8 +14047,16 @@
         <w:rPr>
           <w:lang w:val="en-US"/>
         </w:rPr>
-        <w:t xml:space="preserve"> is the logarithm base 10</w:t>
-      </w:r>
+        <w:t xml:space="preserve"> is the logarithm base </w:t>
+      </w:r>
+      <w:proofErr w:type="gramStart"/>
+      <w:r>
+        <w:rPr>
+          <w:lang w:val="en-US"/>
+        </w:rPr>
+        <w:t>10</w:t>
+      </w:r>
+      <w:proofErr w:type="gramEnd"/>
       <w:r>
         <w:rPr>
           <w:lang w:val="en-US"/>
@@ -14285,7 +14124,6 @@
         </w:rPr>
         <w:t xml:space="preserve">Mel </w:t>
       </w:r>
-      <w:proofErr w:type="spellStart"/>
       <w:r>
         <w:rPr>
           <w:i/>
@@ -14294,7 +14132,6 @@
         </w:rPr>
         <w:t>Cepstrum</w:t>
       </w:r>
-      <w:proofErr w:type="spellEnd"/>
     </w:p>
     <w:p>
       <w:pPr>
@@ -14327,16 +14164,9 @@
         <w:rPr>
           <w:lang w:val="en-US"/>
         </w:rPr>
-        <w:t xml:space="preserve"> is the coefficient of the Mel frequency </w:t>
-      </w:r>
-      <w:proofErr w:type="spellStart"/>
-      <w:r>
-        <w:rPr>
-          <w:lang w:val="en-US"/>
-        </w:rPr>
-        <w:t>cepstrum</w:t>
-      </w:r>
-      <w:proofErr w:type="spellEnd"/>
+        <w:t xml:space="preserve"> is the coefficient of the Mel frequency cepstrum</w:t>
+      </w:r>
+      <w:proofErr w:type="gramStart"/>
       <w:r>
         <w:rPr>
           <w:lang w:val="en-US"/>
@@ -14350,6 +14180,7 @@
         </w:rPr>
         <w:t> </w:t>
       </w:r>
+      <w:proofErr w:type="gramEnd"/>
       <w:r>
         <w:t>A cepstrum representation of the speech spectrum adequately represents the local spectral characteristics of the signal for a given frame analysis.</w:t>
       </w:r>
@@ -14384,7 +14215,7 @@
     </w:p>
     <w:p>
       <w:pPr>
-        <w:ind w:firstLine="720"/>
+        <w:ind w:firstLine="360"/>
         <w:jc w:val="both"/>
         <w:rPr>
           <w:lang w:val="en-US"/>
@@ -15559,7 +15390,7 @@
     <w:p>
       <w:pPr>
         <w:spacing w:after="240"/>
-        <w:ind w:firstLine="720"/>
+        <w:ind w:firstLine="360"/>
         <w:jc w:val="both"/>
         <w:rPr>
           <w:lang w:val="en-US"/>
@@ -15748,7 +15579,19 @@
         <w:rPr>
           <w:lang w:val="en-US"/>
         </w:rPr>
-        <w:t xml:space="preserve"> has proven very useful for machine reading, summarizing summaries, or generating image descriptions.</w:t>
+        <w:t xml:space="preserve"> has proven </w:t>
+      </w:r>
+      <w:r>
+        <w:rPr>
+          <w:lang w:val="en-US"/>
+        </w:rPr>
+        <w:t>especially useful</w:t>
+      </w:r>
+      <w:r>
+        <w:rPr>
+          <w:lang w:val="en-US"/>
+        </w:rPr>
+        <w:t xml:space="preserve"> for machine reading, summarizing summaries, or generating image descriptions.</w:t>
       </w:r>
       <w:r>
         <w:rPr>
@@ -16405,7 +16248,21 @@
         <w:rPr>
           <w:lang w:val="en-US"/>
         </w:rPr>
-        <w:t xml:space="preserve"> are matrices of queries, keys, and values respectively.</w:t>
+        <w:t xml:space="preserve"> are matrices of queries, keys, and </w:t>
+      </w:r>
+      <w:proofErr w:type="gramStart"/>
+      <w:r>
+        <w:rPr>
+          <w:lang w:val="en-US"/>
+        </w:rPr>
+        <w:t>values</w:t>
+      </w:r>
+      <w:proofErr w:type="gramEnd"/>
+      <w:r>
+        <w:rPr>
+          <w:lang w:val="en-US"/>
+        </w:rPr>
+        <w:t xml:space="preserve"> respectively.</w:t>
       </w:r>
     </w:p>
     <w:p>
@@ -17473,21 +17330,7 @@
         <w:rPr>
           <w:lang w:val="en-US"/>
         </w:rPr>
-        <w:t xml:space="preserve"> and apply the </w:t>
-      </w:r>
-      <w:proofErr w:type="spellStart"/>
-      <w:r>
-        <w:rPr>
-          <w:lang w:val="en-US"/>
-        </w:rPr>
-        <w:t>softmax</w:t>
-      </w:r>
-      <w:proofErr w:type="spellEnd"/>
-      <w:r>
-        <w:rPr>
-          <w:lang w:val="en-US"/>
-        </w:rPr>
-        <w:t xml:space="preserve"> function. In doing so, it obtains the weights that are used to scale the values.</w:t>
+        <w:t xml:space="preserve"> and apply the softmax function. In doing so, it obtains the weights that are used to scale the values.</w:t>
       </w:r>
       <w:r>
         <w:rPr>
@@ -17745,7 +17588,21 @@
         <w:rPr>
           <w:lang w:val="en-US"/>
         </w:rPr>
-        <w:t xml:space="preserve"> are matrices of queries, keys, and values respectively.</w:t>
+        <w:t xml:space="preserve"> are matrices of queries, keys, and </w:t>
+      </w:r>
+      <w:proofErr w:type="gramStart"/>
+      <w:r>
+        <w:rPr>
+          <w:lang w:val="en-US"/>
+        </w:rPr>
+        <w:t>values</w:t>
+      </w:r>
+      <w:proofErr w:type="gramEnd"/>
+      <w:r>
+        <w:rPr>
+          <w:lang w:val="en-US"/>
+        </w:rPr>
+        <w:t xml:space="preserve"> respectively.</w:t>
       </w:r>
     </w:p>
     <w:p>
@@ -18886,7 +18743,6 @@
         </w:rPr>
       </w:pPr>
       <w:bookmarkStart w:id="37" w:name="_Toc122359984"/>
-      <w:proofErr w:type="spellStart"/>
       <w:r>
         <w:rPr>
           <w:szCs w:val="24"/>
@@ -18895,7 +18751,6 @@
         <w:t>PyTorch</w:t>
       </w:r>
       <w:bookmarkEnd w:id="37"/>
-      <w:proofErr w:type="spellEnd"/>
     </w:p>
     <w:p>
       <w:pPr>
@@ -19244,7 +19099,21 @@
         <w:rPr>
           <w:lang w:val="en-US"/>
         </w:rPr>
-        <w:t>, which extract features from the input data and reduce the size of the feature maps through downsampling. The fully-connected layers then process the extracted features to produce the final output of the network, which is transformed into a probability distribution over the possible classes using the SoftMax function. While LeNet is a relatively simple architecture compared to modern CNNs, it has been successful in many classification tasks and has been applied in various domains such as handwritten digit recognition.</w:t>
+        <w:t xml:space="preserve">, which extract features from the input data and reduce the size of the feature maps through downsampling. The fully-connected layers then process the extracted features to produce the final output of the network, which is transformed into a probability distribution over the possible classes using the SoftMax function. While LeNet is a </w:t>
+      </w:r>
+      <w:proofErr w:type="gramStart"/>
+      <w:r>
+        <w:rPr>
+          <w:lang w:val="en-US"/>
+        </w:rPr>
+        <w:t>relatively simple</w:t>
+      </w:r>
+      <w:proofErr w:type="gramEnd"/>
+      <w:r>
+        <w:rPr>
+          <w:lang w:val="en-US"/>
+        </w:rPr>
+        <w:t xml:space="preserve"> architecture compared to modern CNNs, it has been successful in many classification tasks and has been applied in various domains such as handwritten digit recognition.</w:t>
       </w:r>
       <w:r>
         <w:rPr>
@@ -19445,7 +19314,19 @@
         <w:rPr>
           <w:lang w:val="en-US"/>
         </w:rPr>
-        <w:t xml:space="preserve">, also known as Inception-v1, was the inspiration for the parallel architecture of this study, which allows the network to process multiple features concurrently. This could be achieved by using a series of inception modules, that will be concatenated and fed into the fully-connected (dense) layer. </w:t>
+        <w:t xml:space="preserve">, also known as Inception-v1, was the inspiration for the parallel architecture of this study, which allows the network to process multiple features concurrently. This could be achieved by using a series of inception modules, </w:t>
+      </w:r>
+      <w:r>
+        <w:rPr>
+          <w:lang w:val="en-US"/>
+        </w:rPr>
+        <w:t>which</w:t>
+      </w:r>
+      <w:r>
+        <w:rPr>
+          <w:lang w:val="en-US"/>
+        </w:rPr>
+        <w:t xml:space="preserve"> will be concatenated and fed into the fully-connected (dense) layer. </w:t>
       </w:r>
       <w:r>
         <w:rPr>
@@ -19705,21 +19586,7 @@
         <w:rPr>
           <w:lang w:val="en-US"/>
         </w:rPr>
-        <w:t xml:space="preserve">Editor: </w:t>
-      </w:r>
-      <w:proofErr w:type="spellStart"/>
-      <w:r>
-        <w:rPr>
-          <w:lang w:val="en-US"/>
-        </w:rPr>
-        <w:t>Jupyter</w:t>
-      </w:r>
-      <w:proofErr w:type="spellEnd"/>
-      <w:r>
-        <w:rPr>
-          <w:lang w:val="en-US"/>
-        </w:rPr>
-        <w:t xml:space="preserve"> Notebook</w:t>
+        <w:t>Editor: Jupyter Notebook</w:t>
       </w:r>
     </w:p>
     <w:p>
@@ -19737,21 +19604,7 @@
         <w:rPr>
           <w:lang w:val="en-US"/>
         </w:rPr>
-        <w:t xml:space="preserve">Framework: </w:t>
-      </w:r>
-      <w:proofErr w:type="spellStart"/>
-      <w:r>
-        <w:rPr>
-          <w:lang w:val="en-US"/>
-        </w:rPr>
-        <w:t>PyTorch</w:t>
-      </w:r>
-      <w:proofErr w:type="spellEnd"/>
-      <w:r>
-        <w:rPr>
-          <w:lang w:val="en-US"/>
-        </w:rPr>
-        <w:t xml:space="preserve"> </w:t>
+        <w:t xml:space="preserve">Framework: PyTorch </w:t>
       </w:r>
       <w:r>
         <w:rPr>
@@ -19813,7 +19666,7 @@
     </w:p>
     <w:p>
       <w:pPr>
-        <w:ind w:firstLine="720"/>
+        <w:ind w:firstLine="360"/>
         <w:jc w:val="both"/>
         <w:rPr>
           <w:lang w:val="en-US"/>
@@ -19878,7 +19731,19 @@
         <w:rPr>
           <w:lang w:val="en-US"/>
         </w:rPr>
-        <w:t xml:space="preserve"> dataset to classify emotions from one of 8 classes. The RAVDESS (Ryerson Audio-Visual Database of Emotional Speech and Song) is an audio dataset that is widely used in research on emotion recognition and speech processing. The dataset consists of recordings of actors speaking and singing in different emotional states.</w:t>
+        <w:t xml:space="preserve"> dataset to classify emotions from one of </w:t>
+      </w:r>
+      <w:r>
+        <w:rPr>
+          <w:lang w:val="en-US"/>
+        </w:rPr>
+        <w:t>eight</w:t>
+      </w:r>
+      <w:r>
+        <w:rPr>
+          <w:lang w:val="en-US"/>
+        </w:rPr>
+        <w:t xml:space="preserve"> classes. The RAVDESS (Ryerson Audio-Visual Database of Emotional Speech and Song) is an audio dataset that is widely used in research on emotion recognition and speech processing. The dataset consists of recordings of actors speaking and singing in different emotional states.</w:t>
       </w:r>
       <w:r>
         <w:rPr>
@@ -19889,7 +19754,7 @@
     </w:p>
     <w:p>
       <w:pPr>
-        <w:ind w:firstLine="720"/>
+        <w:ind w:firstLine="360"/>
         <w:jc w:val="both"/>
         <w:rPr>
           <w:lang w:val="en-US"/>
@@ -19899,12 +19764,26 @@
         <w:rPr>
           <w:lang w:val="en-US"/>
         </w:rPr>
-        <w:t>The RAVDESS dataset includes a total of 7356 files, comprising 24 actors (12 male and 12 female). The actors were recorded speaking and singing in eight different emotional states: neutral, calm, happy, sad, angry, fearful, surprised, and disgusted. Each actor recorded a total of 144 items (72 speech and 72 song items), with each item being approximately 5 seconds long. The actors were recorded in a studio setting, and the audio and video recordings were captured simultaneously.</w:t>
+        <w:t xml:space="preserve">The RAVDESS dataset includes a total of 7356 files, comprising </w:t>
+      </w:r>
+      <w:proofErr w:type="gramStart"/>
+      <w:r>
+        <w:rPr>
+          <w:lang w:val="en-US"/>
+        </w:rPr>
+        <w:t>24</w:t>
+      </w:r>
+      <w:proofErr w:type="gramEnd"/>
+      <w:r>
+        <w:rPr>
+          <w:lang w:val="en-US"/>
+        </w:rPr>
+        <w:t xml:space="preserve"> actors (12 male and 12 female). The actors were recorded speaking and singing in eight different emotional states: neutral, calm, happy, sad, angry, fearful, surprised, and disgusted. Each actor recorded a total of 144 items (72 speech and 72 song items), with each item being approximately 5 seconds long. The actors were recorded in a studio setting, and the audio and video recordings were captured simultaneously.</w:t>
       </w:r>
     </w:p>
     <w:p>
       <w:pPr>
-        <w:ind w:firstLine="720"/>
+        <w:ind w:firstLine="360"/>
         <w:jc w:val="both"/>
         <w:rPr>
           <w:lang w:val="en-US"/>
@@ -19939,6 +19818,3072 @@
     </w:p>
     <w:p>
       <w:pPr>
+        <w:ind w:firstLine="360"/>
+        <w:jc w:val="both"/>
+        <w:rPr>
+          <w:lang w:val="en-US"/>
+        </w:rPr>
+      </w:pPr>
+      <w:r>
+        <w:rPr>
+          <w:lang w:val="en-US"/>
+        </w:rPr>
+        <w:t>This section will outline the steps involved in conducting the research and explain the progression of the study from beginning to end. The various stages of the research are depicted in Figure 3.1, which provides a visual representation of the proposed method</w:t>
+      </w:r>
+      <w:r>
+        <w:rPr>
+          <w:lang w:val="en-US"/>
+        </w:rPr>
+        <w:t>’s</w:t>
+      </w:r>
+      <w:r>
+        <w:rPr>
+          <w:lang w:val="en-US"/>
+        </w:rPr>
+        <w:t xml:space="preserve"> model architecture flow.</w:t>
+      </w:r>
+    </w:p>
+    <w:p>
+      <w:pPr>
+        <w:pStyle w:val="ListParagraph"/>
+        <w:numPr>
+          <w:ilvl w:val="0"/>
+          <w:numId w:val="34"/>
+        </w:numPr>
+        <w:rPr>
+          <w:i/>
+          <w:iCs/>
+          <w:lang w:val="en-US"/>
+        </w:rPr>
+      </w:pPr>
+      <w:r>
+        <w:rPr>
+          <w:i/>
+          <w:iCs/>
+          <w:lang w:val="en-US"/>
+        </w:rPr>
+        <w:t>Feature Extraction</w:t>
+      </w:r>
+    </w:p>
+    <w:p>
+      <w:pPr>
+        <w:spacing w:after="240"/>
+        <w:ind w:firstLine="360"/>
+        <w:jc w:val="both"/>
+        <w:rPr>
+          <w:lang w:val="en-US"/>
+        </w:rPr>
+      </w:pPr>
+      <w:r>
+        <w:rPr>
+          <w:lang w:val="en-US"/>
+        </w:rPr>
+        <w:t>The initial stage in this research is by extracting the audio features from the input data using the Mel-Frequency Cepstral Coefficients (MFCC). MFCC is a popular feature extraction technique used in speech and audio processing because it is able to capture the spectral characteristics of an audio signal in a compact and efficient manner. MFCCs are derived from the power spectrum of an audio signal and are based on the Mel-scale, which is a non-linear scale that is based on the perceived frequency of a sound by the human ear. This makes MFCCs well-suited for tasks such as speech recognition and speaker identification, where the human ear is the primary means of perception.</w:t>
+      </w:r>
+      <w:r>
+        <w:rPr>
+          <w:lang w:val="en-US"/>
+        </w:rPr>
+        <w:t xml:space="preserve"> Algorithm 3.1 shows a pseudocode for extracting MFCC features from an audio signal using the librosa library.</w:t>
+      </w:r>
+    </w:p>
+    <w:tbl>
+      <w:tblPr>
+        <w:tblStyle w:val="TableGrid"/>
+        <w:tblW w:w="0" w:type="auto"/>
+        <w:tblBorders>
+          <w:left w:val="none" w:sz="0" w:space="0" w:color="auto"/>
+          <w:right w:val="none" w:sz="0" w:space="0" w:color="auto"/>
+        </w:tblBorders>
+        <w:tblLook w:val="04A0" w:firstRow="1" w:lastRow="0" w:firstColumn="1" w:lastColumn="0" w:noHBand="0" w:noVBand="1"/>
+      </w:tblPr>
+      <w:tblGrid>
+        <w:gridCol w:w="9062"/>
+      </w:tblGrid>
+      <w:tr>
+        <w:trPr>
+          <w:trHeight w:val="494"/>
+        </w:trPr>
+        <w:tc>
+          <w:tcPr>
+            <w:tcW w:w="9062" w:type="dxa"/>
+            <w:vAlign w:val="center"/>
+          </w:tcPr>
+          <w:p>
+            <w:pPr>
+              <w:jc w:val="both"/>
+              <w:rPr>
+                <w:sz w:val="22"/>
+                <w:lang w:val="en-US"/>
+              </w:rPr>
+            </w:pPr>
+            <w:r>
+              <w:rPr>
+                <w:sz w:val="22"/>
+                <w:lang w:val="en-US"/>
+              </w:rPr>
+              <w:t>Algorithm 3.1: MFCC Feature Extraction</w:t>
+            </w:r>
+            <w:r>
+              <w:rPr>
+                <w:sz w:val="22"/>
+                <w:lang w:val="en-US"/>
+              </w:rPr>
+              <w:t>.</w:t>
+            </w:r>
+          </w:p>
+        </w:tc>
+      </w:tr>
+      <w:tr>
+        <w:tc>
+          <w:tcPr>
+            <w:tcW w:w="9062" w:type="dxa"/>
+            <w:vAlign w:val="center"/>
+          </w:tcPr>
+          <w:p>
+            <w:pPr>
+              <w:widowControl/>
+              <w:tabs>
+                <w:tab w:val="left" w:pos="916"/>
+                <w:tab w:val="left" w:pos="1832"/>
+                <w:tab w:val="left" w:pos="2748"/>
+                <w:tab w:val="left" w:pos="3664"/>
+                <w:tab w:val="left" w:pos="4580"/>
+                <w:tab w:val="left" w:pos="5496"/>
+                <w:tab w:val="left" w:pos="6412"/>
+                <w:tab w:val="left" w:pos="7328"/>
+                <w:tab w:val="left" w:pos="8244"/>
+                <w:tab w:val="left" w:pos="9160"/>
+                <w:tab w:val="left" w:pos="10076"/>
+                <w:tab w:val="left" w:pos="10992"/>
+                <w:tab w:val="left" w:pos="11908"/>
+                <w:tab w:val="left" w:pos="12824"/>
+                <w:tab w:val="left" w:pos="13740"/>
+                <w:tab w:val="left" w:pos="14656"/>
+              </w:tabs>
+              <w:autoSpaceDE/>
+              <w:autoSpaceDN/>
+              <w:rPr>
+                <w:rFonts w:ascii="Courier New" w:hAnsi="Courier New" w:cs="Courier New"/>
+                <w:sz w:val="20"/>
+                <w:szCs w:val="20"/>
+                <w:lang w:val="en-US"/>
+              </w:rPr>
+            </w:pPr>
+            <w:r>
+              <w:rPr>
+                <w:rFonts w:ascii="Courier New" w:hAnsi="Courier New" w:cs="Courier New"/>
+                <w:sz w:val="20"/>
+                <w:szCs w:val="20"/>
+                <w:lang w:val="en-US"/>
+              </w:rPr>
+              <w:t>import librosa</w:t>
+            </w:r>
+          </w:p>
+          <w:p>
+            <w:pPr>
+              <w:widowControl/>
+              <w:tabs>
+                <w:tab w:val="left" w:pos="916"/>
+                <w:tab w:val="left" w:pos="1832"/>
+                <w:tab w:val="left" w:pos="2748"/>
+                <w:tab w:val="left" w:pos="3664"/>
+                <w:tab w:val="left" w:pos="4580"/>
+                <w:tab w:val="left" w:pos="5496"/>
+                <w:tab w:val="left" w:pos="6412"/>
+                <w:tab w:val="left" w:pos="7328"/>
+                <w:tab w:val="left" w:pos="8244"/>
+                <w:tab w:val="left" w:pos="9160"/>
+                <w:tab w:val="left" w:pos="10076"/>
+                <w:tab w:val="left" w:pos="10992"/>
+                <w:tab w:val="left" w:pos="11908"/>
+                <w:tab w:val="left" w:pos="12824"/>
+                <w:tab w:val="left" w:pos="13740"/>
+                <w:tab w:val="left" w:pos="14656"/>
+              </w:tabs>
+              <w:autoSpaceDE/>
+              <w:autoSpaceDN/>
+              <w:rPr>
+                <w:rFonts w:ascii="Courier New" w:hAnsi="Courier New" w:cs="Courier New"/>
+                <w:sz w:val="20"/>
+                <w:szCs w:val="20"/>
+                <w:lang w:val="en-US"/>
+              </w:rPr>
+            </w:pPr>
+          </w:p>
+          <w:p>
+            <w:pPr>
+              <w:widowControl/>
+              <w:tabs>
+                <w:tab w:val="left" w:pos="916"/>
+                <w:tab w:val="left" w:pos="1832"/>
+                <w:tab w:val="left" w:pos="2748"/>
+                <w:tab w:val="left" w:pos="3664"/>
+                <w:tab w:val="left" w:pos="4580"/>
+                <w:tab w:val="left" w:pos="5496"/>
+                <w:tab w:val="left" w:pos="6412"/>
+                <w:tab w:val="left" w:pos="7328"/>
+                <w:tab w:val="left" w:pos="8244"/>
+                <w:tab w:val="left" w:pos="9160"/>
+                <w:tab w:val="left" w:pos="10076"/>
+                <w:tab w:val="left" w:pos="10992"/>
+                <w:tab w:val="left" w:pos="11908"/>
+                <w:tab w:val="left" w:pos="12824"/>
+                <w:tab w:val="left" w:pos="13740"/>
+                <w:tab w:val="left" w:pos="14656"/>
+              </w:tabs>
+              <w:autoSpaceDE/>
+              <w:autoSpaceDN/>
+              <w:rPr>
+                <w:rFonts w:ascii="Courier New" w:hAnsi="Courier New" w:cs="Courier New"/>
+                <w:sz w:val="20"/>
+                <w:szCs w:val="20"/>
+                <w:lang w:val="en-US"/>
+              </w:rPr>
+            </w:pPr>
+            <w:r>
+              <w:rPr>
+                <w:rFonts w:ascii="Courier New" w:hAnsi="Courier New" w:cs="Courier New"/>
+                <w:sz w:val="20"/>
+                <w:szCs w:val="20"/>
+                <w:lang w:val="en-US"/>
+              </w:rPr>
+              <w:t>def extract_mfcc(audio_path):</w:t>
+            </w:r>
+          </w:p>
+          <w:p>
+            <w:pPr>
+              <w:widowControl/>
+              <w:tabs>
+                <w:tab w:val="left" w:pos="916"/>
+                <w:tab w:val="left" w:pos="1832"/>
+                <w:tab w:val="left" w:pos="2748"/>
+                <w:tab w:val="left" w:pos="3664"/>
+                <w:tab w:val="left" w:pos="4580"/>
+                <w:tab w:val="left" w:pos="5496"/>
+                <w:tab w:val="left" w:pos="6412"/>
+                <w:tab w:val="left" w:pos="7328"/>
+                <w:tab w:val="left" w:pos="8244"/>
+                <w:tab w:val="left" w:pos="9160"/>
+                <w:tab w:val="left" w:pos="10076"/>
+                <w:tab w:val="left" w:pos="10992"/>
+                <w:tab w:val="left" w:pos="11908"/>
+                <w:tab w:val="left" w:pos="12824"/>
+                <w:tab w:val="left" w:pos="13740"/>
+                <w:tab w:val="left" w:pos="14656"/>
+              </w:tabs>
+              <w:autoSpaceDE/>
+              <w:autoSpaceDN/>
+              <w:rPr>
+                <w:rFonts w:ascii="Courier New" w:hAnsi="Courier New" w:cs="Courier New"/>
+                <w:sz w:val="20"/>
+                <w:szCs w:val="20"/>
+                <w:lang w:val="en-US"/>
+              </w:rPr>
+            </w:pPr>
+            <w:r>
+              <w:rPr>
+                <w:rFonts w:ascii="Courier New" w:hAnsi="Courier New" w:cs="Courier New"/>
+                <w:sz w:val="20"/>
+                <w:szCs w:val="20"/>
+                <w:lang w:val="en-US"/>
+              </w:rPr>
+              <w:t xml:space="preserve">  </w:t>
+            </w:r>
+            <w:r>
+              <w:rPr>
+                <w:rFonts w:ascii="Courier New" w:hAnsi="Courier New" w:cs="Courier New"/>
+                <w:color w:val="A5A5A5" w:themeColor="accent3"/>
+                <w:sz w:val="20"/>
+                <w:szCs w:val="20"/>
+                <w:lang w:val="en-US"/>
+              </w:rPr>
+              <w:t>#Load the audio signal from the audio file</w:t>
+            </w:r>
+          </w:p>
+          <w:p>
+            <w:pPr>
+              <w:widowControl/>
+              <w:tabs>
+                <w:tab w:val="left" w:pos="916"/>
+                <w:tab w:val="left" w:pos="1832"/>
+                <w:tab w:val="left" w:pos="2748"/>
+                <w:tab w:val="left" w:pos="3664"/>
+                <w:tab w:val="left" w:pos="4580"/>
+                <w:tab w:val="left" w:pos="5496"/>
+                <w:tab w:val="left" w:pos="6412"/>
+                <w:tab w:val="left" w:pos="7328"/>
+                <w:tab w:val="left" w:pos="8244"/>
+                <w:tab w:val="left" w:pos="9160"/>
+                <w:tab w:val="left" w:pos="10076"/>
+                <w:tab w:val="left" w:pos="10992"/>
+                <w:tab w:val="left" w:pos="11908"/>
+                <w:tab w:val="left" w:pos="12824"/>
+                <w:tab w:val="left" w:pos="13740"/>
+                <w:tab w:val="left" w:pos="14656"/>
+              </w:tabs>
+              <w:autoSpaceDE/>
+              <w:autoSpaceDN/>
+              <w:rPr>
+                <w:rFonts w:ascii="Courier New" w:hAnsi="Courier New" w:cs="Courier New"/>
+                <w:sz w:val="20"/>
+                <w:szCs w:val="20"/>
+                <w:lang w:val="en-US"/>
+              </w:rPr>
+            </w:pPr>
+            <w:r>
+              <w:rPr>
+                <w:rFonts w:ascii="Courier New" w:hAnsi="Courier New" w:cs="Courier New"/>
+                <w:sz w:val="20"/>
+                <w:szCs w:val="20"/>
+                <w:lang w:val="en-US"/>
+              </w:rPr>
+              <w:t xml:space="preserve">  signal, sr = librosa.load(audio_path)</w:t>
+            </w:r>
+          </w:p>
+          <w:p>
+            <w:pPr>
+              <w:widowControl/>
+              <w:tabs>
+                <w:tab w:val="left" w:pos="916"/>
+                <w:tab w:val="left" w:pos="1832"/>
+                <w:tab w:val="left" w:pos="2748"/>
+                <w:tab w:val="left" w:pos="3664"/>
+                <w:tab w:val="left" w:pos="4580"/>
+                <w:tab w:val="left" w:pos="5496"/>
+                <w:tab w:val="left" w:pos="6412"/>
+                <w:tab w:val="left" w:pos="7328"/>
+                <w:tab w:val="left" w:pos="8244"/>
+                <w:tab w:val="left" w:pos="9160"/>
+                <w:tab w:val="left" w:pos="10076"/>
+                <w:tab w:val="left" w:pos="10992"/>
+                <w:tab w:val="left" w:pos="11908"/>
+                <w:tab w:val="left" w:pos="12824"/>
+                <w:tab w:val="left" w:pos="13740"/>
+                <w:tab w:val="left" w:pos="14656"/>
+              </w:tabs>
+              <w:autoSpaceDE/>
+              <w:autoSpaceDN/>
+              <w:rPr>
+                <w:rFonts w:ascii="Courier New" w:hAnsi="Courier New" w:cs="Courier New"/>
+                <w:sz w:val="20"/>
+                <w:szCs w:val="20"/>
+                <w:lang w:val="en-US"/>
+              </w:rPr>
+            </w:pPr>
+          </w:p>
+          <w:p>
+            <w:pPr>
+              <w:widowControl/>
+              <w:tabs>
+                <w:tab w:val="left" w:pos="916"/>
+                <w:tab w:val="left" w:pos="1832"/>
+                <w:tab w:val="left" w:pos="2748"/>
+                <w:tab w:val="left" w:pos="3664"/>
+                <w:tab w:val="left" w:pos="4580"/>
+                <w:tab w:val="left" w:pos="5496"/>
+                <w:tab w:val="left" w:pos="6412"/>
+                <w:tab w:val="left" w:pos="7328"/>
+                <w:tab w:val="left" w:pos="8244"/>
+                <w:tab w:val="left" w:pos="9160"/>
+                <w:tab w:val="left" w:pos="10076"/>
+                <w:tab w:val="left" w:pos="10992"/>
+                <w:tab w:val="left" w:pos="11908"/>
+                <w:tab w:val="left" w:pos="12824"/>
+                <w:tab w:val="left" w:pos="13740"/>
+                <w:tab w:val="left" w:pos="14656"/>
+              </w:tabs>
+              <w:autoSpaceDE/>
+              <w:autoSpaceDN/>
+              <w:rPr>
+                <w:rFonts w:ascii="Courier New" w:hAnsi="Courier New" w:cs="Courier New"/>
+                <w:sz w:val="20"/>
+                <w:szCs w:val="20"/>
+                <w:lang w:val="en-US"/>
+              </w:rPr>
+            </w:pPr>
+            <w:r>
+              <w:rPr>
+                <w:rFonts w:ascii="Courier New" w:hAnsi="Courier New" w:cs="Courier New"/>
+                <w:sz w:val="20"/>
+                <w:szCs w:val="20"/>
+                <w:lang w:val="en-US"/>
+              </w:rPr>
+              <w:t xml:space="preserve">  </w:t>
+            </w:r>
+            <w:r>
+              <w:rPr>
+                <w:rFonts w:ascii="Courier New" w:hAnsi="Courier New" w:cs="Courier New"/>
+                <w:color w:val="A5A5A5" w:themeColor="accent3"/>
+                <w:sz w:val="20"/>
+                <w:szCs w:val="20"/>
+                <w:lang w:val="en-US"/>
+              </w:rPr>
+              <w:t>#Pre-processing: apply a Hanning window to the signal and compute the STFT</w:t>
+            </w:r>
+          </w:p>
+          <w:p>
+            <w:pPr>
+              <w:widowControl/>
+              <w:tabs>
+                <w:tab w:val="left" w:pos="916"/>
+                <w:tab w:val="left" w:pos="1832"/>
+                <w:tab w:val="left" w:pos="2748"/>
+                <w:tab w:val="left" w:pos="3664"/>
+                <w:tab w:val="left" w:pos="4580"/>
+                <w:tab w:val="left" w:pos="5496"/>
+                <w:tab w:val="left" w:pos="6412"/>
+                <w:tab w:val="left" w:pos="7328"/>
+                <w:tab w:val="left" w:pos="8244"/>
+                <w:tab w:val="left" w:pos="9160"/>
+                <w:tab w:val="left" w:pos="10076"/>
+                <w:tab w:val="left" w:pos="10992"/>
+                <w:tab w:val="left" w:pos="11908"/>
+                <w:tab w:val="left" w:pos="12824"/>
+                <w:tab w:val="left" w:pos="13740"/>
+                <w:tab w:val="left" w:pos="14656"/>
+              </w:tabs>
+              <w:autoSpaceDE/>
+              <w:autoSpaceDN/>
+              <w:rPr>
+                <w:rFonts w:ascii="Courier New" w:hAnsi="Courier New" w:cs="Courier New"/>
+                <w:sz w:val="20"/>
+                <w:szCs w:val="20"/>
+                <w:lang w:val="en-US"/>
+              </w:rPr>
+            </w:pPr>
+            <w:r>
+              <w:rPr>
+                <w:rFonts w:ascii="Courier New" w:hAnsi="Courier New" w:cs="Courier New"/>
+                <w:sz w:val="20"/>
+                <w:szCs w:val="20"/>
+                <w:lang w:val="en-US"/>
+              </w:rPr>
+              <w:t xml:space="preserve">  windowed_signal = signal * librosa.filters.window('hann', len(signal))</w:t>
+            </w:r>
+          </w:p>
+          <w:p>
+            <w:pPr>
+              <w:widowControl/>
+              <w:tabs>
+                <w:tab w:val="left" w:pos="916"/>
+                <w:tab w:val="left" w:pos="1832"/>
+                <w:tab w:val="left" w:pos="2748"/>
+                <w:tab w:val="left" w:pos="3664"/>
+                <w:tab w:val="left" w:pos="4580"/>
+                <w:tab w:val="left" w:pos="5496"/>
+                <w:tab w:val="left" w:pos="6412"/>
+                <w:tab w:val="left" w:pos="7328"/>
+                <w:tab w:val="left" w:pos="8244"/>
+                <w:tab w:val="left" w:pos="9160"/>
+                <w:tab w:val="left" w:pos="10076"/>
+                <w:tab w:val="left" w:pos="10992"/>
+                <w:tab w:val="left" w:pos="11908"/>
+                <w:tab w:val="left" w:pos="12824"/>
+                <w:tab w:val="left" w:pos="13740"/>
+                <w:tab w:val="left" w:pos="14656"/>
+              </w:tabs>
+              <w:autoSpaceDE/>
+              <w:autoSpaceDN/>
+              <w:rPr>
+                <w:rFonts w:ascii="Courier New" w:hAnsi="Courier New" w:cs="Courier New"/>
+                <w:sz w:val="20"/>
+                <w:szCs w:val="20"/>
+                <w:lang w:val="en-US"/>
+              </w:rPr>
+            </w:pPr>
+            <w:r>
+              <w:rPr>
+                <w:rFonts w:ascii="Courier New" w:hAnsi="Courier New" w:cs="Courier New"/>
+                <w:sz w:val="20"/>
+                <w:szCs w:val="20"/>
+                <w:lang w:val="en-US"/>
+              </w:rPr>
+              <w:t xml:space="preserve">  stft = librosa.stft(windowed_signal)</w:t>
+            </w:r>
+          </w:p>
+          <w:p>
+            <w:pPr>
+              <w:widowControl/>
+              <w:tabs>
+                <w:tab w:val="left" w:pos="916"/>
+                <w:tab w:val="left" w:pos="1832"/>
+                <w:tab w:val="left" w:pos="2748"/>
+                <w:tab w:val="left" w:pos="3664"/>
+                <w:tab w:val="left" w:pos="4580"/>
+                <w:tab w:val="left" w:pos="5496"/>
+                <w:tab w:val="left" w:pos="6412"/>
+                <w:tab w:val="left" w:pos="7328"/>
+                <w:tab w:val="left" w:pos="8244"/>
+                <w:tab w:val="left" w:pos="9160"/>
+                <w:tab w:val="left" w:pos="10076"/>
+                <w:tab w:val="left" w:pos="10992"/>
+                <w:tab w:val="left" w:pos="11908"/>
+                <w:tab w:val="left" w:pos="12824"/>
+                <w:tab w:val="left" w:pos="13740"/>
+                <w:tab w:val="left" w:pos="14656"/>
+              </w:tabs>
+              <w:autoSpaceDE/>
+              <w:autoSpaceDN/>
+              <w:rPr>
+                <w:rFonts w:ascii="Courier New" w:hAnsi="Courier New" w:cs="Courier New"/>
+                <w:sz w:val="20"/>
+                <w:szCs w:val="20"/>
+                <w:lang w:val="en-US"/>
+              </w:rPr>
+            </w:pPr>
+          </w:p>
+          <w:p>
+            <w:pPr>
+              <w:widowControl/>
+              <w:tabs>
+                <w:tab w:val="left" w:pos="916"/>
+                <w:tab w:val="left" w:pos="1832"/>
+                <w:tab w:val="left" w:pos="2748"/>
+                <w:tab w:val="left" w:pos="3664"/>
+                <w:tab w:val="left" w:pos="4580"/>
+                <w:tab w:val="left" w:pos="5496"/>
+                <w:tab w:val="left" w:pos="6412"/>
+                <w:tab w:val="left" w:pos="7328"/>
+                <w:tab w:val="left" w:pos="8244"/>
+                <w:tab w:val="left" w:pos="9160"/>
+                <w:tab w:val="left" w:pos="10076"/>
+                <w:tab w:val="left" w:pos="10992"/>
+                <w:tab w:val="left" w:pos="11908"/>
+                <w:tab w:val="left" w:pos="12824"/>
+                <w:tab w:val="left" w:pos="13740"/>
+                <w:tab w:val="left" w:pos="14656"/>
+              </w:tabs>
+              <w:autoSpaceDE/>
+              <w:autoSpaceDN/>
+              <w:rPr>
+                <w:rFonts w:ascii="Courier New" w:hAnsi="Courier New" w:cs="Courier New"/>
+                <w:color w:val="A5A5A5" w:themeColor="accent3"/>
+                <w:sz w:val="20"/>
+                <w:szCs w:val="20"/>
+                <w:lang w:val="en-US"/>
+              </w:rPr>
+            </w:pPr>
+            <w:r>
+              <w:rPr>
+                <w:rFonts w:ascii="Courier New" w:hAnsi="Courier New" w:cs="Courier New"/>
+                <w:sz w:val="20"/>
+                <w:szCs w:val="20"/>
+                <w:lang w:val="en-US"/>
+              </w:rPr>
+              <w:t xml:space="preserve">  </w:t>
+            </w:r>
+            <w:r>
+              <w:rPr>
+                <w:rFonts w:ascii="Courier New" w:hAnsi="Courier New" w:cs="Courier New"/>
+                <w:color w:val="A5A5A5" w:themeColor="accent3"/>
+                <w:sz w:val="20"/>
+                <w:szCs w:val="20"/>
+                <w:lang w:val="en-US"/>
+              </w:rPr>
+              <w:t>#Mel-scale transformation: convert the STFT to the Mel-scale</w:t>
+            </w:r>
+          </w:p>
+          <w:p>
+            <w:pPr>
+              <w:widowControl/>
+              <w:tabs>
+                <w:tab w:val="left" w:pos="916"/>
+                <w:tab w:val="left" w:pos="1832"/>
+                <w:tab w:val="left" w:pos="2748"/>
+                <w:tab w:val="left" w:pos="3664"/>
+                <w:tab w:val="left" w:pos="4580"/>
+                <w:tab w:val="left" w:pos="5496"/>
+                <w:tab w:val="left" w:pos="6412"/>
+                <w:tab w:val="left" w:pos="7328"/>
+                <w:tab w:val="left" w:pos="8244"/>
+                <w:tab w:val="left" w:pos="9160"/>
+                <w:tab w:val="left" w:pos="10076"/>
+                <w:tab w:val="left" w:pos="10992"/>
+                <w:tab w:val="left" w:pos="11908"/>
+                <w:tab w:val="left" w:pos="12824"/>
+                <w:tab w:val="left" w:pos="13740"/>
+                <w:tab w:val="left" w:pos="14656"/>
+              </w:tabs>
+              <w:autoSpaceDE/>
+              <w:autoSpaceDN/>
+              <w:rPr>
+                <w:rFonts w:ascii="Courier New" w:hAnsi="Courier New" w:cs="Courier New"/>
+                <w:sz w:val="20"/>
+                <w:szCs w:val="20"/>
+                <w:lang w:val="en-US"/>
+              </w:rPr>
+            </w:pPr>
+            <w:r>
+              <w:rPr>
+                <w:rFonts w:ascii="Courier New" w:hAnsi="Courier New" w:cs="Courier New"/>
+                <w:sz w:val="20"/>
+                <w:szCs w:val="20"/>
+                <w:lang w:val="en-US"/>
+              </w:rPr>
+              <w:t xml:space="preserve">  mel_basis = librosa.filters.mel(sr, n_fft=2048, n_mels=40)</w:t>
+            </w:r>
+          </w:p>
+          <w:p>
+            <w:pPr>
+              <w:widowControl/>
+              <w:tabs>
+                <w:tab w:val="left" w:pos="916"/>
+                <w:tab w:val="left" w:pos="1832"/>
+                <w:tab w:val="left" w:pos="2748"/>
+                <w:tab w:val="left" w:pos="3664"/>
+                <w:tab w:val="left" w:pos="4580"/>
+                <w:tab w:val="left" w:pos="5496"/>
+                <w:tab w:val="left" w:pos="6412"/>
+                <w:tab w:val="left" w:pos="7328"/>
+                <w:tab w:val="left" w:pos="8244"/>
+                <w:tab w:val="left" w:pos="9160"/>
+                <w:tab w:val="left" w:pos="10076"/>
+                <w:tab w:val="left" w:pos="10992"/>
+                <w:tab w:val="left" w:pos="11908"/>
+                <w:tab w:val="left" w:pos="12824"/>
+                <w:tab w:val="left" w:pos="13740"/>
+                <w:tab w:val="left" w:pos="14656"/>
+              </w:tabs>
+              <w:autoSpaceDE/>
+              <w:autoSpaceDN/>
+              <w:rPr>
+                <w:rFonts w:ascii="Courier New" w:hAnsi="Courier New" w:cs="Courier New"/>
+                <w:sz w:val="20"/>
+                <w:szCs w:val="20"/>
+                <w:lang w:val="en-US"/>
+              </w:rPr>
+            </w:pPr>
+            <w:r>
+              <w:rPr>
+                <w:rFonts w:ascii="Courier New" w:hAnsi="Courier New" w:cs="Courier New"/>
+                <w:sz w:val="20"/>
+                <w:szCs w:val="20"/>
+                <w:lang w:val="en-US"/>
+              </w:rPr>
+              <w:t xml:space="preserve">  mel_spectrum = np.dot(mel_basis, np.abs(stft) ** 2)</w:t>
+            </w:r>
+          </w:p>
+          <w:p>
+            <w:pPr>
+              <w:widowControl/>
+              <w:tabs>
+                <w:tab w:val="left" w:pos="916"/>
+                <w:tab w:val="left" w:pos="1832"/>
+                <w:tab w:val="left" w:pos="2748"/>
+                <w:tab w:val="left" w:pos="3664"/>
+                <w:tab w:val="left" w:pos="4580"/>
+                <w:tab w:val="left" w:pos="5496"/>
+                <w:tab w:val="left" w:pos="6412"/>
+                <w:tab w:val="left" w:pos="7328"/>
+                <w:tab w:val="left" w:pos="8244"/>
+                <w:tab w:val="left" w:pos="9160"/>
+                <w:tab w:val="left" w:pos="10076"/>
+                <w:tab w:val="left" w:pos="10992"/>
+                <w:tab w:val="left" w:pos="11908"/>
+                <w:tab w:val="left" w:pos="12824"/>
+                <w:tab w:val="left" w:pos="13740"/>
+                <w:tab w:val="left" w:pos="14656"/>
+              </w:tabs>
+              <w:autoSpaceDE/>
+              <w:autoSpaceDN/>
+              <w:rPr>
+                <w:rFonts w:ascii="Courier New" w:hAnsi="Courier New" w:cs="Courier New"/>
+                <w:sz w:val="20"/>
+                <w:szCs w:val="20"/>
+                <w:lang w:val="en-US"/>
+              </w:rPr>
+            </w:pPr>
+          </w:p>
+          <w:p>
+            <w:pPr>
+              <w:widowControl/>
+              <w:tabs>
+                <w:tab w:val="left" w:pos="916"/>
+                <w:tab w:val="left" w:pos="1832"/>
+                <w:tab w:val="left" w:pos="2748"/>
+                <w:tab w:val="left" w:pos="3664"/>
+                <w:tab w:val="left" w:pos="4580"/>
+                <w:tab w:val="left" w:pos="5496"/>
+                <w:tab w:val="left" w:pos="6412"/>
+                <w:tab w:val="left" w:pos="7328"/>
+                <w:tab w:val="left" w:pos="8244"/>
+                <w:tab w:val="left" w:pos="9160"/>
+                <w:tab w:val="left" w:pos="10076"/>
+                <w:tab w:val="left" w:pos="10992"/>
+                <w:tab w:val="left" w:pos="11908"/>
+                <w:tab w:val="left" w:pos="12824"/>
+                <w:tab w:val="left" w:pos="13740"/>
+                <w:tab w:val="left" w:pos="14656"/>
+              </w:tabs>
+              <w:autoSpaceDE/>
+              <w:autoSpaceDN/>
+              <w:rPr>
+                <w:rFonts w:ascii="Courier New" w:hAnsi="Courier New" w:cs="Courier New"/>
+                <w:color w:val="A5A5A5" w:themeColor="accent3"/>
+                <w:sz w:val="20"/>
+                <w:szCs w:val="20"/>
+                <w:lang w:val="en-US"/>
+              </w:rPr>
+            </w:pPr>
+            <w:r>
+              <w:rPr>
+                <w:rFonts w:ascii="Courier New" w:hAnsi="Courier New" w:cs="Courier New"/>
+                <w:sz w:val="20"/>
+                <w:szCs w:val="20"/>
+                <w:lang w:val="en-US"/>
+              </w:rPr>
+              <w:t xml:space="preserve">  </w:t>
+            </w:r>
+            <w:r>
+              <w:rPr>
+                <w:rFonts w:ascii="Courier New" w:hAnsi="Courier New" w:cs="Courier New"/>
+                <w:color w:val="A5A5A5" w:themeColor="accent3"/>
+                <w:sz w:val="20"/>
+                <w:szCs w:val="20"/>
+                <w:lang w:val="en-US"/>
+              </w:rPr>
+              <w:t>#Discrete Cosine Transform (DCT): convert the Mel-scaled spectrum to the frequency domain using DCT</w:t>
+            </w:r>
+          </w:p>
+          <w:p>
+            <w:pPr>
+              <w:widowControl/>
+              <w:tabs>
+                <w:tab w:val="left" w:pos="916"/>
+                <w:tab w:val="left" w:pos="1832"/>
+                <w:tab w:val="left" w:pos="2748"/>
+                <w:tab w:val="left" w:pos="3664"/>
+                <w:tab w:val="left" w:pos="4580"/>
+                <w:tab w:val="left" w:pos="5496"/>
+                <w:tab w:val="left" w:pos="6412"/>
+                <w:tab w:val="left" w:pos="7328"/>
+                <w:tab w:val="left" w:pos="8244"/>
+                <w:tab w:val="left" w:pos="9160"/>
+                <w:tab w:val="left" w:pos="10076"/>
+                <w:tab w:val="left" w:pos="10992"/>
+                <w:tab w:val="left" w:pos="11908"/>
+                <w:tab w:val="left" w:pos="12824"/>
+                <w:tab w:val="left" w:pos="13740"/>
+                <w:tab w:val="left" w:pos="14656"/>
+              </w:tabs>
+              <w:autoSpaceDE/>
+              <w:autoSpaceDN/>
+              <w:rPr>
+                <w:rFonts w:ascii="Courier New" w:hAnsi="Courier New" w:cs="Courier New"/>
+                <w:sz w:val="20"/>
+                <w:szCs w:val="20"/>
+                <w:lang w:val="en-US"/>
+              </w:rPr>
+            </w:pPr>
+            <w:r>
+              <w:rPr>
+                <w:rFonts w:ascii="Courier New" w:hAnsi="Courier New" w:cs="Courier New"/>
+                <w:sz w:val="20"/>
+                <w:szCs w:val="20"/>
+                <w:lang w:val="en-US"/>
+              </w:rPr>
+              <w:t xml:space="preserve">  mfcc = librosa.feature.mfcc(S=librosa.power_to_db(mel_spectrum), n_mfcc=40)</w:t>
+            </w:r>
+          </w:p>
+          <w:p>
+            <w:pPr>
+              <w:widowControl/>
+              <w:tabs>
+                <w:tab w:val="left" w:pos="916"/>
+                <w:tab w:val="left" w:pos="1832"/>
+                <w:tab w:val="left" w:pos="2748"/>
+                <w:tab w:val="left" w:pos="3664"/>
+                <w:tab w:val="left" w:pos="4580"/>
+                <w:tab w:val="left" w:pos="5496"/>
+                <w:tab w:val="left" w:pos="6412"/>
+                <w:tab w:val="left" w:pos="7328"/>
+                <w:tab w:val="left" w:pos="8244"/>
+                <w:tab w:val="left" w:pos="9160"/>
+                <w:tab w:val="left" w:pos="10076"/>
+                <w:tab w:val="left" w:pos="10992"/>
+                <w:tab w:val="left" w:pos="11908"/>
+                <w:tab w:val="left" w:pos="12824"/>
+                <w:tab w:val="left" w:pos="13740"/>
+                <w:tab w:val="left" w:pos="14656"/>
+              </w:tabs>
+              <w:autoSpaceDE/>
+              <w:autoSpaceDN/>
+              <w:rPr>
+                <w:rFonts w:ascii="Courier New" w:hAnsi="Courier New" w:cs="Courier New"/>
+                <w:sz w:val="20"/>
+                <w:szCs w:val="20"/>
+                <w:lang w:val="en-US"/>
+              </w:rPr>
+            </w:pPr>
+          </w:p>
+          <w:p>
+            <w:pPr>
+              <w:widowControl/>
+              <w:tabs>
+                <w:tab w:val="left" w:pos="916"/>
+                <w:tab w:val="left" w:pos="1832"/>
+                <w:tab w:val="left" w:pos="2748"/>
+                <w:tab w:val="left" w:pos="3664"/>
+                <w:tab w:val="left" w:pos="4580"/>
+                <w:tab w:val="left" w:pos="5496"/>
+                <w:tab w:val="left" w:pos="6412"/>
+                <w:tab w:val="left" w:pos="7328"/>
+                <w:tab w:val="left" w:pos="8244"/>
+                <w:tab w:val="left" w:pos="9160"/>
+                <w:tab w:val="left" w:pos="10076"/>
+                <w:tab w:val="left" w:pos="10992"/>
+                <w:tab w:val="left" w:pos="11908"/>
+                <w:tab w:val="left" w:pos="12824"/>
+                <w:tab w:val="left" w:pos="13740"/>
+                <w:tab w:val="left" w:pos="14656"/>
+              </w:tabs>
+              <w:autoSpaceDE/>
+              <w:autoSpaceDN/>
+              <w:rPr>
+                <w:rFonts w:ascii="Courier New" w:hAnsi="Courier New" w:cs="Courier New"/>
+                <w:sz w:val="20"/>
+                <w:szCs w:val="20"/>
+                <w:lang w:val="en-US"/>
+              </w:rPr>
+            </w:pPr>
+            <w:r>
+              <w:rPr>
+                <w:rFonts w:ascii="Courier New" w:hAnsi="Courier New" w:cs="Courier New"/>
+                <w:sz w:val="20"/>
+                <w:szCs w:val="20"/>
+                <w:lang w:val="en-US"/>
+              </w:rPr>
+              <w:t xml:space="preserve">  </w:t>
+            </w:r>
+            <w:r>
+              <w:rPr>
+                <w:rFonts w:ascii="Courier New" w:hAnsi="Courier New" w:cs="Courier New"/>
+                <w:color w:val="A5A5A5" w:themeColor="accent3"/>
+                <w:sz w:val="20"/>
+                <w:szCs w:val="20"/>
+                <w:lang w:val="en-US"/>
+              </w:rPr>
+              <w:t>#Cepstral Mean Normalization (CMN): apply CMN to the MFCC coefficients</w:t>
+            </w:r>
+          </w:p>
+          <w:p>
+            <w:pPr>
+              <w:widowControl/>
+              <w:tabs>
+                <w:tab w:val="left" w:pos="916"/>
+                <w:tab w:val="left" w:pos="1832"/>
+                <w:tab w:val="left" w:pos="2748"/>
+                <w:tab w:val="left" w:pos="3664"/>
+                <w:tab w:val="left" w:pos="4580"/>
+                <w:tab w:val="left" w:pos="5496"/>
+                <w:tab w:val="left" w:pos="6412"/>
+                <w:tab w:val="left" w:pos="7328"/>
+                <w:tab w:val="left" w:pos="8244"/>
+                <w:tab w:val="left" w:pos="9160"/>
+                <w:tab w:val="left" w:pos="10076"/>
+                <w:tab w:val="left" w:pos="10992"/>
+                <w:tab w:val="left" w:pos="11908"/>
+                <w:tab w:val="left" w:pos="12824"/>
+                <w:tab w:val="left" w:pos="13740"/>
+                <w:tab w:val="left" w:pos="14656"/>
+              </w:tabs>
+              <w:autoSpaceDE/>
+              <w:autoSpaceDN/>
+              <w:rPr>
+                <w:rFonts w:ascii="Courier New" w:hAnsi="Courier New" w:cs="Courier New"/>
+                <w:sz w:val="20"/>
+                <w:szCs w:val="20"/>
+                <w:lang w:val="en-US"/>
+              </w:rPr>
+            </w:pPr>
+            <w:r>
+              <w:rPr>
+                <w:rFonts w:ascii="Courier New" w:hAnsi="Courier New" w:cs="Courier New"/>
+                <w:sz w:val="20"/>
+                <w:szCs w:val="20"/>
+                <w:lang w:val="en-US"/>
+              </w:rPr>
+              <w:t xml:space="preserve">  mfcc_cmn = librosa.feature.cmn(mfcc, center=True)</w:t>
+            </w:r>
+          </w:p>
+          <w:p>
+            <w:pPr>
+              <w:widowControl/>
+              <w:tabs>
+                <w:tab w:val="left" w:pos="916"/>
+                <w:tab w:val="left" w:pos="1832"/>
+                <w:tab w:val="left" w:pos="2748"/>
+                <w:tab w:val="left" w:pos="3664"/>
+                <w:tab w:val="left" w:pos="4580"/>
+                <w:tab w:val="left" w:pos="5496"/>
+                <w:tab w:val="left" w:pos="6412"/>
+                <w:tab w:val="left" w:pos="7328"/>
+                <w:tab w:val="left" w:pos="8244"/>
+                <w:tab w:val="left" w:pos="9160"/>
+                <w:tab w:val="left" w:pos="10076"/>
+                <w:tab w:val="left" w:pos="10992"/>
+                <w:tab w:val="left" w:pos="11908"/>
+                <w:tab w:val="left" w:pos="12824"/>
+                <w:tab w:val="left" w:pos="13740"/>
+                <w:tab w:val="left" w:pos="14656"/>
+              </w:tabs>
+              <w:autoSpaceDE/>
+              <w:autoSpaceDN/>
+              <w:rPr>
+                <w:rFonts w:ascii="Courier New" w:hAnsi="Courier New" w:cs="Courier New"/>
+                <w:sz w:val="20"/>
+                <w:szCs w:val="20"/>
+                <w:lang w:val="en-US"/>
+              </w:rPr>
+            </w:pPr>
+          </w:p>
+          <w:p>
+            <w:pPr>
+              <w:widowControl/>
+              <w:tabs>
+                <w:tab w:val="left" w:pos="916"/>
+                <w:tab w:val="left" w:pos="1832"/>
+                <w:tab w:val="left" w:pos="2748"/>
+                <w:tab w:val="left" w:pos="3664"/>
+                <w:tab w:val="left" w:pos="4580"/>
+                <w:tab w:val="left" w:pos="5496"/>
+                <w:tab w:val="left" w:pos="6412"/>
+                <w:tab w:val="left" w:pos="7328"/>
+                <w:tab w:val="left" w:pos="8244"/>
+                <w:tab w:val="left" w:pos="9160"/>
+                <w:tab w:val="left" w:pos="10076"/>
+                <w:tab w:val="left" w:pos="10992"/>
+                <w:tab w:val="left" w:pos="11908"/>
+                <w:tab w:val="left" w:pos="12824"/>
+                <w:tab w:val="left" w:pos="13740"/>
+                <w:tab w:val="left" w:pos="14656"/>
+              </w:tabs>
+              <w:autoSpaceDE/>
+              <w:autoSpaceDN/>
+              <w:rPr>
+                <w:rFonts w:ascii="Courier New" w:hAnsi="Courier New" w:cs="Courier New"/>
+                <w:sz w:val="20"/>
+                <w:szCs w:val="20"/>
+                <w:lang w:val="en-US"/>
+              </w:rPr>
+            </w:pPr>
+            <w:r>
+              <w:rPr>
+                <w:rFonts w:ascii="Courier New" w:hAnsi="Courier New" w:cs="Courier New"/>
+                <w:sz w:val="20"/>
+                <w:szCs w:val="20"/>
+                <w:lang w:val="en-US"/>
+              </w:rPr>
+              <w:t xml:space="preserve">  return mfcc_cmn</w:t>
+            </w:r>
+          </w:p>
+          <w:p>
+            <w:pPr>
+              <w:jc w:val="both"/>
+              <w:rPr>
+                <w:lang w:val="en-US"/>
+              </w:rPr>
+            </w:pPr>
+          </w:p>
+        </w:tc>
+      </w:tr>
+    </w:tbl>
+    <w:p>
+      <w:pPr>
+        <w:spacing w:before="240"/>
+        <w:ind w:firstLine="360"/>
+        <w:jc w:val="both"/>
+        <w:rPr>
+          <w:lang w:val="en-US"/>
+        </w:rPr>
+      </w:pPr>
+      <w:r>
+        <w:rPr>
+          <w:lang w:val="en-US"/>
+        </w:rPr>
+        <w:t>Th</w:t>
+      </w:r>
+      <w:r>
+        <w:rPr>
+          <w:lang w:val="en-US"/>
+        </w:rPr>
+        <w:t>e</w:t>
+      </w:r>
+      <w:r>
+        <w:rPr>
+          <w:lang w:val="en-US"/>
+        </w:rPr>
+        <w:t xml:space="preserve"> implementation loads the audio signal from a file using the librosa library, applies a Hanning window to the signal, and computes the short-time Fourier transform (STFT).</w:t>
+      </w:r>
+      <w:r>
+        <w:rPr>
+          <w:lang w:val="en-US"/>
+        </w:rPr>
+        <w:t xml:space="preserve"> T</w:t>
+      </w:r>
+      <w:r>
+        <w:rPr>
+          <w:lang w:val="en-US"/>
+        </w:rPr>
+        <w:t>hen</w:t>
+      </w:r>
+      <w:r>
+        <w:rPr>
+          <w:lang w:val="en-US"/>
+        </w:rPr>
+        <w:t>,</w:t>
+      </w:r>
+      <w:r>
+        <w:rPr>
+          <w:lang w:val="en-US"/>
+        </w:rPr>
+        <w:t xml:space="preserve"> </w:t>
+      </w:r>
+      <w:r>
+        <w:rPr>
+          <w:lang w:val="en-US"/>
+        </w:rPr>
+        <w:t xml:space="preserve">it </w:t>
+      </w:r>
+      <w:r>
+        <w:rPr>
+          <w:lang w:val="en-US"/>
+        </w:rPr>
+        <w:t xml:space="preserve">converts the STFT to the Mel-scale using a Mel-scale </w:t>
+      </w:r>
+      <w:r>
+        <w:rPr>
+          <w:lang w:val="en-US"/>
+        </w:rPr>
+        <w:t>filterbank and</w:t>
+      </w:r>
+      <w:r>
+        <w:rPr>
+          <w:lang w:val="en-US"/>
+        </w:rPr>
+        <w:t xml:space="preserve"> applies the</w:t>
+      </w:r>
+      <w:r>
+        <w:rPr>
+          <w:lang w:val="en-US"/>
+        </w:rPr>
+        <w:t xml:space="preserve"> Discrete Cosine Transform</w:t>
+      </w:r>
+      <w:r>
+        <w:rPr>
+          <w:lang w:val="en-US"/>
+        </w:rPr>
+        <w:t xml:space="preserve"> </w:t>
+      </w:r>
+      <w:r>
+        <w:rPr>
+          <w:lang w:val="en-US"/>
+        </w:rPr>
+        <w:t>(</w:t>
+      </w:r>
+      <w:r>
+        <w:rPr>
+          <w:lang w:val="en-US"/>
+        </w:rPr>
+        <w:t>DCT</w:t>
+      </w:r>
+      <w:r>
+        <w:rPr>
+          <w:lang w:val="en-US"/>
+        </w:rPr>
+        <w:t>)</w:t>
+      </w:r>
+      <w:r>
+        <w:rPr>
+          <w:lang w:val="en-US"/>
+        </w:rPr>
+        <w:t xml:space="preserve"> to the resulting Mel-scaled spectrum to obtain the MFCC coefficients. Finally, </w:t>
+      </w:r>
+      <w:r>
+        <w:rPr>
+          <w:lang w:val="en-US"/>
+        </w:rPr>
+        <w:t>the Cepstral Mean Normalization (</w:t>
+      </w:r>
+      <w:r>
+        <w:rPr>
+          <w:lang w:val="en-US"/>
+        </w:rPr>
+        <w:t>CMN</w:t>
+      </w:r>
+      <w:r>
+        <w:rPr>
+          <w:lang w:val="en-US"/>
+        </w:rPr>
+        <w:t>) is applied</w:t>
+      </w:r>
+      <w:r>
+        <w:rPr>
+          <w:lang w:val="en-US"/>
+        </w:rPr>
+        <w:t xml:space="preserve"> to the MFCC coefficients to normalize the overall spectral envelope.</w:t>
+      </w:r>
+    </w:p>
+    <w:p>
+      <w:pPr>
+        <w:pStyle w:val="ListParagraph"/>
+        <w:numPr>
+          <w:ilvl w:val="0"/>
+          <w:numId w:val="34"/>
+        </w:numPr>
+        <w:rPr>
+          <w:i/>
+          <w:iCs/>
+          <w:lang w:val="en-US"/>
+        </w:rPr>
+      </w:pPr>
+      <w:r>
+        <w:rPr>
+          <w:i/>
+          <w:iCs/>
+          <w:lang w:val="en-US"/>
+        </w:rPr>
+        <w:t>Model Architecture</w:t>
+      </w:r>
+      <w:r>
+        <w:rPr>
+          <w:i/>
+          <w:iCs/>
+          <w:lang w:val="en-US"/>
+        </w:rPr>
+        <w:t xml:space="preserve"> Design</w:t>
+      </w:r>
+    </w:p>
+    <w:p>
+      <w:pPr>
+        <w:spacing w:after="240"/>
+        <w:ind w:firstLine="360"/>
+        <w:jc w:val="both"/>
+        <w:rPr>
+          <w:lang w:val="en-US"/>
+        </w:rPr>
+      </w:pPr>
+      <w:r>
+        <w:rPr>
+          <w:lang w:val="en-US"/>
+        </w:rPr>
+        <w:t xml:space="preserve">After the audio features have been extracted, the next step is to create the model architecture </w:t>
+      </w:r>
+      <w:r>
+        <w:rPr>
+          <w:lang w:val="en-US"/>
+        </w:rPr>
+        <w:lastRenderedPageBreak/>
+        <w:t>and use the extracted features as input to the model which will allow the model to classify human emotions based on the extracted features. There are two blocks of the deep learning model for the purposed method, the CNN block and the Transformer block which will be working in parallel with each other.</w:t>
+      </w:r>
+      <w:r>
+        <w:rPr>
+          <w:lang w:val="en-US"/>
+        </w:rPr>
+        <w:t xml:space="preserve"> </w:t>
+      </w:r>
+      <w:r>
+        <w:rPr>
+          <w:lang w:val="en-US"/>
+        </w:rPr>
+        <w:t>The</w:t>
+      </w:r>
+      <w:r>
+        <w:rPr>
+          <w:lang w:val="en-US"/>
+        </w:rPr>
+        <w:t xml:space="preserve"> </w:t>
+      </w:r>
+      <w:r>
+        <w:rPr>
+          <w:lang w:val="en-US"/>
+        </w:rPr>
+        <w:t xml:space="preserve">idea is for the CNN to give spatial feature representation of the input data, and the Transformer block in sequence encoding to try and model as accurately as possible the temporal relationships between pitch transitions in human emotions. The expansion of CNN filter channels and reduction of feature maps will provide the most expressive feature representation with the lowest computational cost, while the Transformer encoder will learn to predict frequency distributions of different emotions according to the global structure of the MFCC plot of each emotion. </w:t>
+      </w:r>
+      <w:r>
+        <w:rPr>
+          <w:lang w:val="en-US"/>
+        </w:rPr>
+        <w:t>The implementation for CNN and Transformer block will be shown in Algorithm 3.2 and Algorithm 3.3, respectively.</w:t>
+      </w:r>
+    </w:p>
+    <w:tbl>
+      <w:tblPr>
+        <w:tblStyle w:val="TableGrid"/>
+        <w:tblW w:w="0" w:type="auto"/>
+        <w:tblBorders>
+          <w:left w:val="none" w:sz="0" w:space="0" w:color="auto"/>
+          <w:right w:val="none" w:sz="0" w:space="0" w:color="auto"/>
+        </w:tblBorders>
+        <w:tblLook w:val="04A0" w:firstRow="1" w:lastRow="0" w:firstColumn="1" w:lastColumn="0" w:noHBand="0" w:noVBand="1"/>
+      </w:tblPr>
+      <w:tblGrid>
+        <w:gridCol w:w="9062"/>
+      </w:tblGrid>
+      <w:tr>
+        <w:trPr>
+          <w:trHeight w:val="494"/>
+        </w:trPr>
+        <w:tc>
+          <w:tcPr>
+            <w:tcW w:w="9062" w:type="dxa"/>
+            <w:vAlign w:val="center"/>
+          </w:tcPr>
+          <w:p>
+            <w:pPr>
+              <w:jc w:val="both"/>
+              <w:rPr>
+                <w:sz w:val="22"/>
+                <w:lang w:val="en-US"/>
+              </w:rPr>
+            </w:pPr>
+            <w:r>
+              <w:rPr>
+                <w:sz w:val="22"/>
+                <w:lang w:val="en-US"/>
+              </w:rPr>
+              <w:t>Algorithm 3.</w:t>
+            </w:r>
+            <w:r>
+              <w:rPr>
+                <w:sz w:val="22"/>
+                <w:lang w:val="en-US"/>
+              </w:rPr>
+              <w:t>2</w:t>
+            </w:r>
+            <w:r>
+              <w:rPr>
+                <w:sz w:val="22"/>
+                <w:lang w:val="en-US"/>
+              </w:rPr>
+              <w:t xml:space="preserve">: </w:t>
+            </w:r>
+            <w:r>
+              <w:rPr>
+                <w:sz w:val="22"/>
+                <w:lang w:val="en-US"/>
+              </w:rPr>
+              <w:t>CNN Block</w:t>
+            </w:r>
+            <w:r>
+              <w:rPr>
+                <w:sz w:val="22"/>
+                <w:lang w:val="en-US"/>
+              </w:rPr>
+              <w:t>.</w:t>
+            </w:r>
+          </w:p>
+        </w:tc>
+      </w:tr>
+      <w:tr>
+        <w:tc>
+          <w:tcPr>
+            <w:tcW w:w="9062" w:type="dxa"/>
+            <w:vAlign w:val="center"/>
+          </w:tcPr>
+          <w:p>
+            <w:pPr>
+              <w:widowControl/>
+              <w:tabs>
+                <w:tab w:val="left" w:pos="916"/>
+                <w:tab w:val="left" w:pos="1832"/>
+                <w:tab w:val="left" w:pos="2748"/>
+                <w:tab w:val="left" w:pos="3664"/>
+                <w:tab w:val="left" w:pos="4580"/>
+                <w:tab w:val="left" w:pos="5496"/>
+                <w:tab w:val="left" w:pos="6412"/>
+                <w:tab w:val="left" w:pos="7328"/>
+                <w:tab w:val="left" w:pos="8244"/>
+                <w:tab w:val="left" w:pos="9160"/>
+                <w:tab w:val="left" w:pos="10076"/>
+                <w:tab w:val="left" w:pos="10992"/>
+                <w:tab w:val="left" w:pos="11908"/>
+                <w:tab w:val="left" w:pos="12824"/>
+                <w:tab w:val="left" w:pos="13740"/>
+                <w:tab w:val="left" w:pos="14656"/>
+              </w:tabs>
+              <w:autoSpaceDE/>
+              <w:autoSpaceDN/>
+              <w:rPr>
+                <w:rFonts w:ascii="Courier New" w:hAnsi="Courier New" w:cs="Courier New"/>
+                <w:sz w:val="20"/>
+                <w:szCs w:val="20"/>
+                <w:lang w:val="en-US"/>
+              </w:rPr>
+            </w:pPr>
+          </w:p>
+          <w:p>
+            <w:pPr>
+              <w:widowControl/>
+              <w:tabs>
+                <w:tab w:val="left" w:pos="916"/>
+                <w:tab w:val="left" w:pos="1832"/>
+                <w:tab w:val="left" w:pos="2748"/>
+                <w:tab w:val="left" w:pos="3664"/>
+                <w:tab w:val="left" w:pos="4580"/>
+                <w:tab w:val="left" w:pos="5496"/>
+                <w:tab w:val="left" w:pos="6412"/>
+                <w:tab w:val="left" w:pos="7328"/>
+                <w:tab w:val="left" w:pos="8244"/>
+                <w:tab w:val="left" w:pos="9160"/>
+                <w:tab w:val="left" w:pos="10076"/>
+                <w:tab w:val="left" w:pos="10992"/>
+                <w:tab w:val="left" w:pos="11908"/>
+                <w:tab w:val="left" w:pos="12824"/>
+                <w:tab w:val="left" w:pos="13740"/>
+                <w:tab w:val="left" w:pos="14656"/>
+              </w:tabs>
+              <w:autoSpaceDE/>
+              <w:autoSpaceDN/>
+              <w:rPr>
+                <w:rFonts w:ascii="Courier New" w:hAnsi="Courier New" w:cs="Courier New"/>
+                <w:color w:val="A5A5A5" w:themeColor="accent3"/>
+                <w:sz w:val="20"/>
+                <w:szCs w:val="20"/>
+                <w:lang w:val="en-US"/>
+              </w:rPr>
+            </w:pPr>
+            <w:r>
+              <w:rPr>
+                <w:rFonts w:ascii="Courier New" w:hAnsi="Courier New" w:cs="Courier New"/>
+                <w:color w:val="A5A5A5" w:themeColor="accent3"/>
+                <w:sz w:val="20"/>
+                <w:szCs w:val="20"/>
+                <w:lang w:val="en-US"/>
+              </w:rPr>
+              <w:t>#Input layer</w:t>
+            </w:r>
+          </w:p>
+          <w:p>
+            <w:pPr>
+              <w:pStyle w:val="HTMLPreformatted"/>
+              <w:rPr>
+                <w:rStyle w:val="HTMLCode"/>
+              </w:rPr>
+            </w:pPr>
+            <w:r>
+              <w:rPr>
+                <w:rStyle w:val="HTMLCode"/>
+              </w:rPr>
+              <w:t>input_</w:t>
+            </w:r>
+            <w:r>
+              <w:rPr>
+                <w:rStyle w:val="HTMLCode"/>
+              </w:rPr>
+              <w:t>data</w:t>
+            </w:r>
+            <w:r>
+              <w:rPr>
+                <w:rStyle w:val="HTMLCode"/>
+              </w:rPr>
+              <w:t xml:space="preserve"> = </w:t>
+            </w:r>
+            <w:r>
+              <w:rPr>
+                <w:rStyle w:val="hljs-builtin"/>
+              </w:rPr>
+              <w:t>read_</w:t>
+            </w:r>
+            <w:r>
+              <w:rPr>
+                <w:rStyle w:val="hljs-builtin"/>
+              </w:rPr>
+              <w:t>data(data</w:t>
+            </w:r>
+            <w:r>
+              <w:rPr>
+                <w:rStyle w:val="HTMLCode"/>
+              </w:rPr>
+              <w:t>_path)</w:t>
+            </w:r>
+          </w:p>
+          <w:p>
+            <w:pPr>
+              <w:pStyle w:val="HTMLPreformatted"/>
+              <w:rPr>
+                <w:rStyle w:val="HTMLCode"/>
+              </w:rPr>
+            </w:pPr>
+          </w:p>
+          <w:p>
+            <w:pPr>
+              <w:pStyle w:val="HTMLPreformatted"/>
+              <w:rPr>
+                <w:rStyle w:val="HTMLCode"/>
+                <w:color w:val="A5A5A5" w:themeColor="accent3"/>
+              </w:rPr>
+            </w:pPr>
+            <w:r>
+              <w:rPr>
+                <w:rStyle w:val="HTMLCode"/>
+                <w:color w:val="A5A5A5" w:themeColor="accent3"/>
+              </w:rPr>
+              <w:t>#Convolution layer</w:t>
+            </w:r>
+          </w:p>
+          <w:p>
+            <w:pPr>
+              <w:pStyle w:val="HTMLPreformatted"/>
+            </w:pPr>
+            <w:r>
+              <w:rPr>
+                <w:rStyle w:val="HTMLCode"/>
+              </w:rPr>
+              <w:t xml:space="preserve">feature_maps = </w:t>
+            </w:r>
+            <w:r>
+              <w:rPr>
+                <w:rStyle w:val="hljs-builtin"/>
+              </w:rPr>
+              <w:t>apply_filters</w:t>
+            </w:r>
+            <w:r>
+              <w:rPr>
+                <w:rStyle w:val="HTMLCode"/>
+              </w:rPr>
+              <w:t>(input_</w:t>
+            </w:r>
+            <w:r>
+              <w:rPr>
+                <w:rStyle w:val="HTMLCode"/>
+              </w:rPr>
+              <w:t>data</w:t>
+            </w:r>
+            <w:r>
+              <w:rPr>
+                <w:rStyle w:val="HTMLCode"/>
+              </w:rPr>
+              <w:t>, filters)</w:t>
+            </w:r>
+          </w:p>
+          <w:p>
+            <w:pPr>
+              <w:pStyle w:val="HTMLPreformatted"/>
+            </w:pPr>
+          </w:p>
+          <w:p>
+            <w:pPr>
+              <w:pStyle w:val="HTMLPreformatted"/>
+              <w:rPr>
+                <w:rStyle w:val="HTMLCode"/>
+                <w:color w:val="A5A5A5" w:themeColor="accent3"/>
+              </w:rPr>
+            </w:pPr>
+            <w:r>
+              <w:rPr>
+                <w:rStyle w:val="HTMLCode"/>
+                <w:color w:val="A5A5A5" w:themeColor="accent3"/>
+              </w:rPr>
+              <w:t>#</w:t>
+            </w:r>
+            <w:r>
+              <w:rPr>
+                <w:rStyle w:val="HTMLCode"/>
+                <w:color w:val="A5A5A5" w:themeColor="accent3"/>
+              </w:rPr>
+              <w:t>Activation</w:t>
+            </w:r>
+            <w:r>
+              <w:rPr>
+                <w:rStyle w:val="HTMLCode"/>
+                <w:color w:val="A5A5A5" w:themeColor="accent3"/>
+              </w:rPr>
+              <w:t xml:space="preserve"> layer</w:t>
+            </w:r>
+          </w:p>
+          <w:p>
+            <w:pPr>
+              <w:pStyle w:val="HTMLPreformatted"/>
+            </w:pPr>
+            <w:r>
+              <w:rPr>
+                <w:rStyle w:val="HTMLCode"/>
+              </w:rPr>
+              <w:t xml:space="preserve">activated_feature_maps = </w:t>
+            </w:r>
+            <w:r>
+              <w:rPr>
+                <w:rStyle w:val="hljs-builtin"/>
+              </w:rPr>
+              <w:t>apply_activation</w:t>
+            </w:r>
+            <w:r>
+              <w:rPr>
+                <w:rStyle w:val="HTMLCode"/>
+              </w:rPr>
+              <w:t>(feature_maps,activation_function)</w:t>
+            </w:r>
+          </w:p>
+          <w:p>
+            <w:pPr>
+              <w:pStyle w:val="HTMLPreformatted"/>
+              <w:rPr>
+                <w:rStyle w:val="HTMLCode"/>
+              </w:rPr>
+            </w:pPr>
+          </w:p>
+          <w:p>
+            <w:pPr>
+              <w:pStyle w:val="HTMLPreformatted"/>
+              <w:rPr>
+                <w:rStyle w:val="HTMLCode"/>
+                <w:color w:val="A5A5A5" w:themeColor="accent3"/>
+              </w:rPr>
+            </w:pPr>
+            <w:r>
+              <w:rPr>
+                <w:rStyle w:val="HTMLCode"/>
+                <w:color w:val="A5A5A5" w:themeColor="accent3"/>
+              </w:rPr>
+              <w:t>#</w:t>
+            </w:r>
+            <w:r>
+              <w:rPr>
+                <w:rStyle w:val="HTMLCode"/>
+                <w:color w:val="A5A5A5" w:themeColor="accent3"/>
+              </w:rPr>
+              <w:t>Pooling</w:t>
+            </w:r>
+            <w:r>
+              <w:rPr>
+                <w:rStyle w:val="HTMLCode"/>
+                <w:color w:val="A5A5A5" w:themeColor="accent3"/>
+              </w:rPr>
+              <w:t xml:space="preserve"> layer</w:t>
+            </w:r>
+          </w:p>
+          <w:p>
+            <w:pPr>
+              <w:pStyle w:val="HTMLPreformatted"/>
+            </w:pPr>
+            <w:r>
+              <w:rPr>
+                <w:rStyle w:val="HTMLCode"/>
+              </w:rPr>
+              <w:t xml:space="preserve">pooled_feature_maps = </w:t>
+            </w:r>
+            <w:r>
+              <w:rPr>
+                <w:rStyle w:val="hljs-builtin"/>
+              </w:rPr>
+              <w:t>apply_pooling</w:t>
+            </w:r>
+            <w:r>
+              <w:rPr>
+                <w:rStyle w:val="HTMLCode"/>
+              </w:rPr>
+              <w:t>(activated_feature_maps,pooling_function)</w:t>
+            </w:r>
+          </w:p>
+          <w:p>
+            <w:pPr>
+              <w:pStyle w:val="HTMLPreformatted"/>
+              <w:rPr>
+                <w:rStyle w:val="HTMLCode"/>
+              </w:rPr>
+            </w:pPr>
+          </w:p>
+          <w:p>
+            <w:pPr>
+              <w:pStyle w:val="HTMLPreformatted"/>
+              <w:rPr>
+                <w:rStyle w:val="HTMLCode"/>
+                <w:color w:val="A5A5A5" w:themeColor="accent3"/>
+              </w:rPr>
+            </w:pPr>
+            <w:r>
+              <w:rPr>
+                <w:rStyle w:val="HTMLCode"/>
+                <w:color w:val="A5A5A5" w:themeColor="accent3"/>
+              </w:rPr>
+              <w:t>#</w:t>
+            </w:r>
+            <w:r>
+              <w:rPr>
+                <w:rStyle w:val="HTMLCode"/>
+                <w:color w:val="A5A5A5" w:themeColor="accent3"/>
+              </w:rPr>
+              <w:t>Repeat</w:t>
+            </w:r>
+          </w:p>
+          <w:p>
+            <w:pPr>
+              <w:pStyle w:val="HTMLPreformatted"/>
+              <w:rPr>
+                <w:rStyle w:val="HTMLCode"/>
+              </w:rPr>
+            </w:pPr>
+            <w:r>
+              <w:rPr>
+                <w:rStyle w:val="HTMLCode"/>
+              </w:rPr>
+              <w:t xml:space="preserve">for </w:t>
+            </w:r>
+            <w:r>
+              <w:rPr>
+                <w:rStyle w:val="hljs-selector-tag"/>
+              </w:rPr>
+              <w:t>i</w:t>
+            </w:r>
+            <w:r>
+              <w:rPr>
+                <w:rStyle w:val="HTMLCode"/>
+              </w:rPr>
+              <w:t xml:space="preserve"> in </w:t>
+            </w:r>
+            <w:r>
+              <w:rPr>
+                <w:rStyle w:val="hljs-builtin"/>
+              </w:rPr>
+              <w:t>range</w:t>
+            </w:r>
+            <w:r>
+              <w:rPr>
+                <w:rStyle w:val="HTMLCode"/>
+              </w:rPr>
+              <w:t>(num_iterations):</w:t>
+            </w:r>
+          </w:p>
+          <w:p>
+            <w:pPr>
+              <w:pStyle w:val="HTMLPreformatted"/>
+              <w:rPr>
+                <w:rStyle w:val="HTMLCode"/>
+              </w:rPr>
+            </w:pPr>
+            <w:r>
+              <w:rPr>
+                <w:rStyle w:val="HTMLCode"/>
+              </w:rPr>
+              <w:t xml:space="preserve">  feature_maps = </w:t>
+            </w:r>
+            <w:r>
+              <w:rPr>
+                <w:rStyle w:val="hljs-builtin"/>
+              </w:rPr>
+              <w:t>apply_filters</w:t>
+            </w:r>
+            <w:r>
+              <w:rPr>
+                <w:rStyle w:val="HTMLCode"/>
+              </w:rPr>
+              <w:t>(pooled_feature_maps[i-</w:t>
+            </w:r>
+            <w:r>
+              <w:rPr>
+                <w:rStyle w:val="hljs-number"/>
+              </w:rPr>
+              <w:t>1</w:t>
+            </w:r>
+            <w:r>
+              <w:rPr>
+                <w:rStyle w:val="HTMLCode"/>
+              </w:rPr>
+              <w:t>], filters)</w:t>
+            </w:r>
+          </w:p>
+          <w:p>
+            <w:pPr>
+              <w:pStyle w:val="HTMLPreformatted"/>
+              <w:rPr>
+                <w:rStyle w:val="HTMLCode"/>
+              </w:rPr>
+            </w:pPr>
+            <w:r>
+              <w:rPr>
+                <w:rStyle w:val="HTMLCode"/>
+              </w:rPr>
+              <w:t xml:space="preserve">  activated_feature_maps = </w:t>
+            </w:r>
+            <w:r>
+              <w:rPr>
+                <w:rStyle w:val="hljs-builtin"/>
+              </w:rPr>
+              <w:t>apply_activation</w:t>
+            </w:r>
+            <w:r>
+              <w:rPr>
+                <w:rStyle w:val="HTMLCode"/>
+              </w:rPr>
+              <w:t>(feature_maps, activation_function)</w:t>
+            </w:r>
+          </w:p>
+          <w:p>
+            <w:pPr>
+              <w:pStyle w:val="HTMLPreformatted"/>
+              <w:rPr>
+                <w:rStyle w:val="HTMLCode"/>
+              </w:rPr>
+            </w:pPr>
+            <w:r>
+              <w:rPr>
+                <w:rStyle w:val="HTMLCode"/>
+              </w:rPr>
+              <w:t xml:space="preserve">  pooled_feature_maps = </w:t>
+            </w:r>
+            <w:r>
+              <w:rPr>
+                <w:rStyle w:val="hljs-builtin"/>
+              </w:rPr>
+              <w:t>apply_pooling</w:t>
+            </w:r>
+            <w:r>
+              <w:rPr>
+                <w:rStyle w:val="HTMLCode"/>
+              </w:rPr>
+              <w:t>(activated_feature_maps, pooling_function)</w:t>
+            </w:r>
+          </w:p>
+          <w:p>
+            <w:pPr>
+              <w:pStyle w:val="HTMLPreformatted"/>
+            </w:pPr>
+          </w:p>
+        </w:tc>
+      </w:tr>
+    </w:tbl>
+    <w:p>
+      <w:pPr>
+        <w:jc w:val="both"/>
+        <w:rPr>
+          <w:lang w:val="en-US"/>
+        </w:rPr>
+      </w:pPr>
+    </w:p>
+    <w:tbl>
+      <w:tblPr>
+        <w:tblStyle w:val="TableGrid"/>
+        <w:tblW w:w="0" w:type="auto"/>
+        <w:tblBorders>
+          <w:left w:val="none" w:sz="0" w:space="0" w:color="auto"/>
+          <w:right w:val="none" w:sz="0" w:space="0" w:color="auto"/>
+        </w:tblBorders>
+        <w:tblLook w:val="04A0" w:firstRow="1" w:lastRow="0" w:firstColumn="1" w:lastColumn="0" w:noHBand="0" w:noVBand="1"/>
+      </w:tblPr>
+      <w:tblGrid>
+        <w:gridCol w:w="9062"/>
+      </w:tblGrid>
+      <w:tr>
+        <w:trPr>
+          <w:trHeight w:val="494"/>
+        </w:trPr>
+        <w:tc>
+          <w:tcPr>
+            <w:tcW w:w="9062" w:type="dxa"/>
+            <w:vAlign w:val="center"/>
+          </w:tcPr>
+          <w:p>
+            <w:pPr>
+              <w:jc w:val="both"/>
+              <w:rPr>
+                <w:sz w:val="22"/>
+                <w:lang w:val="en-US"/>
+              </w:rPr>
+            </w:pPr>
+            <w:r>
+              <w:rPr>
+                <w:sz w:val="22"/>
+                <w:lang w:val="en-US"/>
+              </w:rPr>
+              <w:t>Algorithm 3.</w:t>
+            </w:r>
+            <w:r>
+              <w:rPr>
+                <w:sz w:val="22"/>
+                <w:lang w:val="en-US"/>
+              </w:rPr>
+              <w:t>3</w:t>
+            </w:r>
+            <w:r>
+              <w:rPr>
+                <w:sz w:val="22"/>
+                <w:lang w:val="en-US"/>
+              </w:rPr>
+              <w:t xml:space="preserve">: </w:t>
+            </w:r>
+            <w:r>
+              <w:rPr>
+                <w:sz w:val="22"/>
+                <w:lang w:val="en-US"/>
+              </w:rPr>
+              <w:t>Transformer Encoder</w:t>
+            </w:r>
+            <w:r>
+              <w:rPr>
+                <w:sz w:val="22"/>
+                <w:lang w:val="en-US"/>
+              </w:rPr>
+              <w:t xml:space="preserve"> Block</w:t>
+            </w:r>
+            <w:r>
+              <w:rPr>
+                <w:sz w:val="22"/>
+                <w:lang w:val="en-US"/>
+              </w:rPr>
+              <w:t>.</w:t>
+            </w:r>
+          </w:p>
+        </w:tc>
+      </w:tr>
+      <w:tr>
+        <w:tc>
+          <w:tcPr>
+            <w:tcW w:w="9062" w:type="dxa"/>
+            <w:vAlign w:val="center"/>
+          </w:tcPr>
+          <w:p>
+            <w:pPr>
+              <w:widowControl/>
+              <w:tabs>
+                <w:tab w:val="left" w:pos="916"/>
+                <w:tab w:val="left" w:pos="1832"/>
+                <w:tab w:val="left" w:pos="2748"/>
+                <w:tab w:val="left" w:pos="3664"/>
+                <w:tab w:val="left" w:pos="4580"/>
+                <w:tab w:val="left" w:pos="5496"/>
+                <w:tab w:val="left" w:pos="6412"/>
+                <w:tab w:val="left" w:pos="7328"/>
+                <w:tab w:val="left" w:pos="8244"/>
+                <w:tab w:val="left" w:pos="9160"/>
+                <w:tab w:val="left" w:pos="10076"/>
+                <w:tab w:val="left" w:pos="10992"/>
+                <w:tab w:val="left" w:pos="11908"/>
+                <w:tab w:val="left" w:pos="12824"/>
+                <w:tab w:val="left" w:pos="13740"/>
+                <w:tab w:val="left" w:pos="14656"/>
+              </w:tabs>
+              <w:autoSpaceDE/>
+              <w:autoSpaceDN/>
+              <w:rPr>
+                <w:rFonts w:ascii="Courier New" w:hAnsi="Courier New" w:cs="Courier New"/>
+                <w:sz w:val="20"/>
+                <w:szCs w:val="20"/>
+                <w:lang w:val="en-US"/>
+              </w:rPr>
+            </w:pPr>
+          </w:p>
+          <w:p>
+            <w:pPr>
+              <w:pStyle w:val="HTMLPreformatted"/>
+              <w:rPr>
+                <w:rStyle w:val="HTMLCode"/>
+              </w:rPr>
+            </w:pPr>
+            <w:r>
+              <w:rPr>
+                <w:rStyle w:val="hljs-keyword"/>
+              </w:rPr>
+              <w:t>def</w:t>
+            </w:r>
+            <w:r>
+              <w:rPr>
+                <w:rStyle w:val="HTMLCode"/>
+              </w:rPr>
+              <w:t xml:space="preserve"> </w:t>
+            </w:r>
+            <w:r>
+              <w:rPr>
+                <w:rStyle w:val="hljs-title"/>
+              </w:rPr>
+              <w:t>transformer_encoder</w:t>
+            </w:r>
+            <w:r>
+              <w:rPr>
+                <w:rStyle w:val="HTMLCode"/>
+              </w:rPr>
+              <w:t>(</w:t>
+            </w:r>
+            <w:r>
+              <w:rPr>
+                <w:rStyle w:val="hljs-params"/>
+              </w:rPr>
+              <w:t>x, params</w:t>
+            </w:r>
+            <w:r>
+              <w:rPr>
+                <w:rStyle w:val="HTMLCode"/>
+              </w:rPr>
+              <w:t>):</w:t>
+            </w:r>
+          </w:p>
+          <w:p>
+            <w:pPr>
+              <w:pStyle w:val="HTMLPreformatted"/>
+              <w:rPr>
+                <w:rStyle w:val="HTMLCode"/>
+                <w:color w:val="A5A5A5" w:themeColor="accent3"/>
+              </w:rPr>
+            </w:pPr>
+            <w:r>
+              <w:rPr>
+                <w:rStyle w:val="HTMLCode"/>
+              </w:rPr>
+              <w:t xml:space="preserve">  </w:t>
+            </w:r>
+            <w:r>
+              <w:rPr>
+                <w:rStyle w:val="hljs-comment"/>
+                <w:color w:val="A5A5A5" w:themeColor="accent3"/>
+              </w:rPr>
+              <w:t>#Initialize output sequence y</w:t>
+            </w:r>
+          </w:p>
+          <w:p>
+            <w:pPr>
+              <w:pStyle w:val="HTMLPreformatted"/>
+              <w:rPr>
+                <w:rStyle w:val="HTMLCode"/>
+              </w:rPr>
+            </w:pPr>
+            <w:r>
+              <w:rPr>
+                <w:rStyle w:val="HTMLCode"/>
+              </w:rPr>
+              <w:t xml:space="preserve">  y = []</w:t>
+            </w:r>
+          </w:p>
+          <w:p>
+            <w:pPr>
+              <w:pStyle w:val="HTMLPreformatted"/>
+              <w:rPr>
+                <w:rStyle w:val="HTMLCode"/>
+              </w:rPr>
+            </w:pPr>
+            <w:r>
+              <w:rPr>
+                <w:rStyle w:val="HTMLCode"/>
+              </w:rPr>
+              <w:t xml:space="preserve">  </w:t>
+            </w:r>
+          </w:p>
+          <w:p>
+            <w:pPr>
+              <w:pStyle w:val="HTMLPreformatted"/>
+              <w:rPr>
+                <w:rStyle w:val="HTMLCode"/>
+              </w:rPr>
+            </w:pPr>
+            <w:r>
+              <w:rPr>
+                <w:rStyle w:val="HTMLCode"/>
+              </w:rPr>
+              <w:t xml:space="preserve">  </w:t>
+            </w:r>
+            <w:r>
+              <w:rPr>
+                <w:rStyle w:val="hljs-comment"/>
+                <w:color w:val="A5A5A5" w:themeColor="accent3"/>
+              </w:rPr>
+              <w:t>#Embed input sequence x</w:t>
+            </w:r>
+          </w:p>
+          <w:p>
+            <w:pPr>
+              <w:pStyle w:val="HTMLPreformatted"/>
+              <w:rPr>
+                <w:rStyle w:val="HTMLCode"/>
+              </w:rPr>
+            </w:pPr>
+            <w:r>
+              <w:rPr>
+                <w:rStyle w:val="HTMLCode"/>
+              </w:rPr>
+              <w:t xml:space="preserve">  x_emb = embed(x, params[</w:t>
+            </w:r>
+            <w:r>
+              <w:rPr>
+                <w:rStyle w:val="hljs-string"/>
+              </w:rPr>
+              <w:t>"embedding_matrix"</w:t>
+            </w:r>
+            <w:r>
+              <w:rPr>
+                <w:rStyle w:val="HTMLCode"/>
+              </w:rPr>
+              <w:t>])</w:t>
+            </w:r>
+          </w:p>
+          <w:p>
+            <w:pPr>
+              <w:pStyle w:val="HTMLPreformatted"/>
+              <w:rPr>
+                <w:rStyle w:val="HTMLCode"/>
+              </w:rPr>
+            </w:pPr>
+            <w:r>
+              <w:rPr>
+                <w:rStyle w:val="HTMLCode"/>
+              </w:rPr>
+              <w:t xml:space="preserve">  </w:t>
+            </w:r>
+          </w:p>
+          <w:p>
+            <w:pPr>
+              <w:pStyle w:val="HTMLPreformatted"/>
+              <w:rPr>
+                <w:rStyle w:val="HTMLCode"/>
+              </w:rPr>
+            </w:pPr>
+            <w:r>
+              <w:rPr>
+                <w:rStyle w:val="HTMLCode"/>
+              </w:rPr>
+              <w:t xml:space="preserve">  </w:t>
+            </w:r>
+            <w:r>
+              <w:rPr>
+                <w:rStyle w:val="hljs-comment"/>
+                <w:color w:val="A5A5A5" w:themeColor="accent3"/>
+              </w:rPr>
+              <w:t>#Pass embedded sequence x_emb through self-attention layers</w:t>
+            </w:r>
+          </w:p>
+          <w:p>
+            <w:pPr>
+              <w:pStyle w:val="HTMLPreformatted"/>
+              <w:rPr>
+                <w:rStyle w:val="HTMLCode"/>
+              </w:rPr>
+            </w:pPr>
+            <w:r>
+              <w:rPr>
+                <w:rStyle w:val="HTMLCode"/>
+              </w:rPr>
+              <w:t xml:space="preserve">  x_att = x_emb</w:t>
+            </w:r>
+          </w:p>
+          <w:p>
+            <w:pPr>
+              <w:pStyle w:val="HTMLPreformatted"/>
+              <w:rPr>
+                <w:rStyle w:val="HTMLCode"/>
+                <w:color w:val="A5A5A5" w:themeColor="accent3"/>
+              </w:rPr>
+            </w:pPr>
+            <w:r>
+              <w:rPr>
+                <w:rStyle w:val="hljs-comment"/>
+                <w:color w:val="A5A5A5" w:themeColor="accent3"/>
+              </w:rPr>
+              <w:t xml:space="preserve">  </w:t>
+            </w:r>
+          </w:p>
+          <w:p>
+            <w:pPr>
+              <w:pStyle w:val="HTMLPreformatted"/>
+              <w:rPr>
+                <w:rStyle w:val="HTMLCode"/>
+              </w:rPr>
+            </w:pPr>
+            <w:r>
+              <w:rPr>
+                <w:rStyle w:val="HTMLCode"/>
+              </w:rPr>
+              <w:t xml:space="preserve">  </w:t>
+            </w:r>
+            <w:r>
+              <w:rPr>
+                <w:rStyle w:val="hljs-keyword"/>
+              </w:rPr>
+              <w:t>for</w:t>
+            </w:r>
+            <w:r>
+              <w:rPr>
+                <w:rStyle w:val="HTMLCode"/>
+              </w:rPr>
+              <w:t xml:space="preserve"> i </w:t>
+            </w:r>
+            <w:r>
+              <w:rPr>
+                <w:rStyle w:val="hljs-keyword"/>
+              </w:rPr>
+              <w:t>in</w:t>
+            </w:r>
+            <w:r>
+              <w:rPr>
+                <w:rStyle w:val="HTMLCode"/>
+              </w:rPr>
+              <w:t xml:space="preserve"> </w:t>
+            </w:r>
+            <w:r>
+              <w:rPr>
+                <w:rStyle w:val="hljs-builtin"/>
+              </w:rPr>
+              <w:t>range</w:t>
+            </w:r>
+            <w:r>
+              <w:rPr>
+                <w:rStyle w:val="HTMLCode"/>
+              </w:rPr>
+              <w:t>(num_self_attention_layers):</w:t>
+            </w:r>
+          </w:p>
+          <w:p>
+            <w:pPr>
+              <w:pStyle w:val="HTMLPreformatted"/>
+              <w:rPr>
+                <w:rStyle w:val="HTMLCode"/>
+              </w:rPr>
+            </w:pPr>
+            <w:r>
+              <w:rPr>
+                <w:rStyle w:val="hljs-comment"/>
+                <w:color w:val="A5A5A5" w:themeColor="accent3"/>
+              </w:rPr>
+              <w:t xml:space="preserve">    </w:t>
+            </w:r>
+            <w:r>
+              <w:rPr>
+                <w:rStyle w:val="hljs-comment"/>
+                <w:color w:val="A5A5A5" w:themeColor="accent3"/>
+              </w:rPr>
+              <w:t>#Compute context-aware representation x_att using self-attention</w:t>
+            </w:r>
+          </w:p>
+          <w:p>
+            <w:pPr>
+              <w:pStyle w:val="HTMLPreformatted"/>
+              <w:rPr>
+                <w:rStyle w:val="HTMLCode"/>
+              </w:rPr>
+            </w:pPr>
+            <w:r>
+              <w:rPr>
+                <w:rStyle w:val="HTMLCode"/>
+              </w:rPr>
+              <w:t xml:space="preserve">    x_att = self_attention_layer(x_att, params[</w:t>
+            </w:r>
+            <w:r>
+              <w:rPr>
+                <w:rStyle w:val="hljs-string"/>
+              </w:rPr>
+              <w:t>"self_attention_layer_{}"</w:t>
+            </w:r>
+            <w:r>
+              <w:rPr>
+                <w:rStyle w:val="HTMLCode"/>
+              </w:rPr>
+              <w:t>.</w:t>
+            </w:r>
+            <w:r>
+              <w:rPr>
+                <w:rStyle w:val="hljs-builtin"/>
+              </w:rPr>
+              <w:t>format</w:t>
+            </w:r>
+            <w:r>
+              <w:rPr>
+                <w:rStyle w:val="HTMLCode"/>
+              </w:rPr>
+              <w:t>(i)])</w:t>
+            </w:r>
+          </w:p>
+          <w:p>
+            <w:pPr>
+              <w:pStyle w:val="HTMLPreformatted"/>
+              <w:rPr>
+                <w:rStyle w:val="HTMLCode"/>
+              </w:rPr>
+            </w:pPr>
+            <w:r>
+              <w:rPr>
+                <w:rStyle w:val="HTMLCode"/>
+              </w:rPr>
+              <w:t xml:space="preserve">    </w:t>
+            </w:r>
+          </w:p>
+          <w:p>
+            <w:pPr>
+              <w:pStyle w:val="HTMLPreformatted"/>
+              <w:rPr>
+                <w:rStyle w:val="HTMLCode"/>
+                <w:color w:val="A5A5A5" w:themeColor="accent3"/>
+              </w:rPr>
+            </w:pPr>
+            <w:r>
+              <w:rPr>
+                <w:rStyle w:val="HTMLCode"/>
+              </w:rPr>
+              <w:lastRenderedPageBreak/>
+              <w:t xml:space="preserve">  </w:t>
+            </w:r>
+            <w:r>
+              <w:rPr>
+                <w:rStyle w:val="hljs-comment"/>
+                <w:color w:val="A5A5A5" w:themeColor="accent3"/>
+              </w:rPr>
+              <w:t>#Pass context-aware representation x_att through feedforward layers</w:t>
+            </w:r>
+          </w:p>
+          <w:p>
+            <w:pPr>
+              <w:pStyle w:val="HTMLPreformatted"/>
+              <w:rPr>
+                <w:rStyle w:val="HTMLCode"/>
+              </w:rPr>
+            </w:pPr>
+            <w:r>
+              <w:rPr>
+                <w:rStyle w:val="HTMLCode"/>
+              </w:rPr>
+              <w:t xml:space="preserve">  x_ff = x_att</w:t>
+            </w:r>
+          </w:p>
+          <w:p>
+            <w:pPr>
+              <w:pStyle w:val="HTMLPreformatted"/>
+              <w:rPr>
+                <w:rStyle w:val="HTMLCode"/>
+              </w:rPr>
+            </w:pPr>
+            <w:r>
+              <w:rPr>
+                <w:rStyle w:val="HTMLCode"/>
+              </w:rPr>
+              <w:t xml:space="preserve">  </w:t>
+            </w:r>
+            <w:r>
+              <w:rPr>
+                <w:rStyle w:val="hljs-keyword"/>
+              </w:rPr>
+              <w:t>for</w:t>
+            </w:r>
+            <w:r>
+              <w:rPr>
+                <w:rStyle w:val="HTMLCode"/>
+              </w:rPr>
+              <w:t xml:space="preserve"> i </w:t>
+            </w:r>
+            <w:r>
+              <w:rPr>
+                <w:rStyle w:val="hljs-keyword"/>
+              </w:rPr>
+              <w:t>in</w:t>
+            </w:r>
+            <w:r>
+              <w:rPr>
+                <w:rStyle w:val="HTMLCode"/>
+              </w:rPr>
+              <w:t xml:space="preserve"> </w:t>
+            </w:r>
+            <w:r>
+              <w:rPr>
+                <w:rStyle w:val="hljs-builtin"/>
+              </w:rPr>
+              <w:t>range</w:t>
+            </w:r>
+            <w:r>
+              <w:rPr>
+                <w:rStyle w:val="HTMLCode"/>
+              </w:rPr>
+              <w:t>(num_feedforward_layers):</w:t>
+            </w:r>
+          </w:p>
+          <w:p>
+            <w:pPr>
+              <w:pStyle w:val="HTMLPreformatted"/>
+              <w:rPr>
+                <w:rStyle w:val="HTMLCode"/>
+              </w:rPr>
+            </w:pPr>
+            <w:r>
+              <w:rPr>
+                <w:rStyle w:val="HTMLCode"/>
+              </w:rPr>
+              <w:t xml:space="preserve">    </w:t>
+            </w:r>
+            <w:r>
+              <w:rPr>
+                <w:rStyle w:val="hljs-comment"/>
+                <w:color w:val="A5A5A5" w:themeColor="accent3"/>
+              </w:rPr>
+              <w:t>#Compute transformed representation x_ff using feedforward layer</w:t>
+            </w:r>
+          </w:p>
+          <w:p>
+            <w:pPr>
+              <w:pStyle w:val="HTMLPreformatted"/>
+              <w:rPr>
+                <w:rStyle w:val="HTMLCode"/>
+              </w:rPr>
+            </w:pPr>
+            <w:r>
+              <w:rPr>
+                <w:rStyle w:val="HTMLCode"/>
+              </w:rPr>
+              <w:t xml:space="preserve">    x_ff = feedforward_layer(x_ff,</w:t>
+            </w:r>
+            <w:r>
+              <w:rPr>
+                <w:rStyle w:val="HTMLCode"/>
+              </w:rPr>
+              <w:t xml:space="preserve"> </w:t>
+            </w:r>
+            <w:r>
+              <w:rPr>
+                <w:rStyle w:val="HTMLCode"/>
+              </w:rPr>
+              <w:t>params[</w:t>
+            </w:r>
+            <w:r>
+              <w:rPr>
+                <w:rStyle w:val="hljs-string"/>
+              </w:rPr>
+              <w:t>"feedforward_layer_{}"</w:t>
+            </w:r>
+            <w:r>
+              <w:rPr>
+                <w:rStyle w:val="HTMLCode"/>
+              </w:rPr>
+              <w:t>.</w:t>
+            </w:r>
+            <w:r>
+              <w:rPr>
+                <w:rStyle w:val="hljs-builtin"/>
+              </w:rPr>
+              <w:t>format</w:t>
+            </w:r>
+            <w:r>
+              <w:rPr>
+                <w:rStyle w:val="HTMLCode"/>
+              </w:rPr>
+              <w:t>(i)])</w:t>
+            </w:r>
+          </w:p>
+          <w:p>
+            <w:pPr>
+              <w:pStyle w:val="HTMLPreformatted"/>
+              <w:rPr>
+                <w:rStyle w:val="HTMLCode"/>
+              </w:rPr>
+            </w:pPr>
+            <w:r>
+              <w:rPr>
+                <w:rStyle w:val="HTMLCode"/>
+              </w:rPr>
+              <w:t xml:space="preserve">    </w:t>
+            </w:r>
+          </w:p>
+          <w:p>
+            <w:pPr>
+              <w:pStyle w:val="HTMLPreformatted"/>
+              <w:rPr>
+                <w:rStyle w:val="HTMLCode"/>
+              </w:rPr>
+            </w:pPr>
+            <w:r>
+              <w:rPr>
+                <w:rStyle w:val="HTMLCode"/>
+              </w:rPr>
+              <w:t xml:space="preserve">  </w:t>
+            </w:r>
+            <w:r>
+              <w:rPr>
+                <w:rStyle w:val="hljs-comment"/>
+                <w:color w:val="A5A5A5" w:themeColor="accent3"/>
+              </w:rPr>
+              <w:t>#Use transformed representation x_ff to compute output sequence y</w:t>
+            </w:r>
+          </w:p>
+          <w:p>
+            <w:pPr>
+              <w:pStyle w:val="HTMLPreformatted"/>
+              <w:rPr>
+                <w:rStyle w:val="HTMLCode"/>
+              </w:rPr>
+            </w:pPr>
+            <w:r>
+              <w:rPr>
+                <w:rStyle w:val="HTMLCode"/>
+              </w:rPr>
+              <w:t xml:space="preserve">  </w:t>
+            </w:r>
+            <w:r>
+              <w:rPr>
+                <w:rStyle w:val="hljs-keyword"/>
+              </w:rPr>
+              <w:t>for</w:t>
+            </w:r>
+            <w:r>
+              <w:rPr>
+                <w:rStyle w:val="HTMLCode"/>
+              </w:rPr>
+              <w:t xml:space="preserve"> i </w:t>
+            </w:r>
+            <w:r>
+              <w:rPr>
+                <w:rStyle w:val="hljs-keyword"/>
+              </w:rPr>
+              <w:t>in</w:t>
+            </w:r>
+            <w:r>
+              <w:rPr>
+                <w:rStyle w:val="HTMLCode"/>
+              </w:rPr>
+              <w:t xml:space="preserve"> </w:t>
+            </w:r>
+            <w:r>
+              <w:rPr>
+                <w:rStyle w:val="hljs-builtin"/>
+              </w:rPr>
+              <w:t>range</w:t>
+            </w:r>
+            <w:r>
+              <w:rPr>
+                <w:rStyle w:val="HTMLCode"/>
+              </w:rPr>
+              <w:t>(</w:t>
+            </w:r>
+            <w:r>
+              <w:rPr>
+                <w:rStyle w:val="hljs-builtin"/>
+              </w:rPr>
+              <w:t>len</w:t>
+            </w:r>
+            <w:r>
+              <w:rPr>
+                <w:rStyle w:val="HTMLCode"/>
+              </w:rPr>
+              <w:t>(x)):</w:t>
+            </w:r>
+          </w:p>
+          <w:p>
+            <w:pPr>
+              <w:pStyle w:val="HTMLPreformatted"/>
+              <w:rPr>
+                <w:rStyle w:val="HTMLCode"/>
+                <w:color w:val="A5A5A5" w:themeColor="accent3"/>
+              </w:rPr>
+            </w:pPr>
+            <w:r>
+              <w:rPr>
+                <w:rStyle w:val="HTMLCode"/>
+              </w:rPr>
+              <w:t xml:space="preserve">    </w:t>
+            </w:r>
+            <w:r>
+              <w:rPr>
+                <w:rStyle w:val="hljs-comment"/>
+                <w:color w:val="A5A5A5" w:themeColor="accent3"/>
+              </w:rPr>
+              <w:t>#Compute output y_i using linear transformation and softmax</w:t>
+            </w:r>
+          </w:p>
+          <w:p>
+            <w:pPr>
+              <w:pStyle w:val="HTMLPreformatted"/>
+              <w:rPr>
+                <w:rStyle w:val="HTMLCode"/>
+              </w:rPr>
+            </w:pPr>
+            <w:r>
+              <w:rPr>
+                <w:rStyle w:val="HTMLCode"/>
+              </w:rPr>
+              <w:t xml:space="preserve">    y_i = softmax(x_ff[i] @ params[</w:t>
+            </w:r>
+            <w:r>
+              <w:rPr>
+                <w:rStyle w:val="hljs-string"/>
+              </w:rPr>
+              <w:t>"output_matrix"</w:t>
+            </w:r>
+            <w:r>
+              <w:rPr>
+                <w:rStyle w:val="HTMLCode"/>
+              </w:rPr>
+              <w:t>])</w:t>
+            </w:r>
+          </w:p>
+          <w:p>
+            <w:pPr>
+              <w:pStyle w:val="HTMLPreformatted"/>
+              <w:rPr>
+                <w:rStyle w:val="HTMLCode"/>
+              </w:rPr>
+            </w:pPr>
+            <w:r>
+              <w:rPr>
+                <w:rStyle w:val="HTMLCode"/>
+              </w:rPr>
+              <w:t xml:space="preserve">    y.append(y_i)</w:t>
+            </w:r>
+          </w:p>
+          <w:p>
+            <w:pPr>
+              <w:pStyle w:val="HTMLPreformatted"/>
+              <w:rPr>
+                <w:rStyle w:val="HTMLCode"/>
+              </w:rPr>
+            </w:pPr>
+            <w:r>
+              <w:rPr>
+                <w:rStyle w:val="HTMLCode"/>
+              </w:rPr>
+              <w:t xml:space="preserve">    </w:t>
+            </w:r>
+          </w:p>
+          <w:p>
+            <w:pPr>
+              <w:pStyle w:val="HTMLPreformatted"/>
+            </w:pPr>
+            <w:r>
+              <w:rPr>
+                <w:rStyle w:val="HTMLCode"/>
+              </w:rPr>
+              <w:t xml:space="preserve">  </w:t>
+            </w:r>
+            <w:r>
+              <w:rPr>
+                <w:rStyle w:val="hljs-keyword"/>
+              </w:rPr>
+              <w:t>return</w:t>
+            </w:r>
+            <w:r>
+              <w:rPr>
+                <w:rStyle w:val="HTMLCode"/>
+              </w:rPr>
+              <w:t xml:space="preserve"> y</w:t>
+            </w:r>
+          </w:p>
+          <w:p>
+            <w:pPr>
+              <w:widowControl/>
+              <w:tabs>
+                <w:tab w:val="left" w:pos="916"/>
+                <w:tab w:val="left" w:pos="1832"/>
+                <w:tab w:val="left" w:pos="2748"/>
+                <w:tab w:val="left" w:pos="3664"/>
+                <w:tab w:val="left" w:pos="4580"/>
+                <w:tab w:val="left" w:pos="5496"/>
+                <w:tab w:val="left" w:pos="6412"/>
+                <w:tab w:val="left" w:pos="7328"/>
+                <w:tab w:val="left" w:pos="8244"/>
+                <w:tab w:val="left" w:pos="9160"/>
+                <w:tab w:val="left" w:pos="10076"/>
+                <w:tab w:val="left" w:pos="10992"/>
+                <w:tab w:val="left" w:pos="11908"/>
+                <w:tab w:val="left" w:pos="12824"/>
+                <w:tab w:val="left" w:pos="13740"/>
+                <w:tab w:val="left" w:pos="14656"/>
+              </w:tabs>
+              <w:autoSpaceDE/>
+              <w:autoSpaceDN/>
+              <w:rPr>
+                <w:lang w:val="en-US"/>
+              </w:rPr>
+            </w:pPr>
+          </w:p>
+        </w:tc>
+      </w:tr>
+    </w:tbl>
+    <w:p>
+      <w:pPr>
+        <w:spacing w:before="240"/>
+        <w:ind w:firstLine="720"/>
+        <w:jc w:val="both"/>
+        <w:rPr>
+          <w:lang w:val="en-US"/>
+        </w:rPr>
+      </w:pPr>
+      <w:r>
+        <w:rPr>
+          <w:lang w:val="en-US"/>
+        </w:rPr>
+        <w:lastRenderedPageBreak/>
+        <w:t xml:space="preserve">Algorithm 3.2 presents an implementation of the CNN Block for </w:t>
+      </w:r>
+      <w:r>
+        <w:rPr>
+          <w:lang w:val="en-US"/>
+        </w:rPr>
+        <w:t>the</w:t>
+      </w:r>
+      <w:r>
+        <w:rPr>
+          <w:lang w:val="en-US"/>
+        </w:rPr>
+        <w:t xml:space="preserve"> proposed deep learning model. </w:t>
+      </w:r>
+      <w:r>
+        <w:rPr>
+          <w:lang w:val="en-US"/>
+        </w:rPr>
+        <w:t>The first layer is t</w:t>
+      </w:r>
+      <w:r>
+        <w:rPr>
+          <w:lang w:val="en-US"/>
+        </w:rPr>
+        <w:t>he input layer takes in audio features with a certain size and number of channels.</w:t>
+      </w:r>
+      <w:r>
+        <w:rPr>
+          <w:lang w:val="en-US"/>
+        </w:rPr>
+        <w:t xml:space="preserve"> Second layer is</w:t>
+      </w:r>
+      <w:r>
+        <w:rPr>
+          <w:lang w:val="en-US"/>
+        </w:rPr>
+        <w:t xml:space="preserve"> </w:t>
+      </w:r>
+      <w:r>
+        <w:rPr>
+          <w:lang w:val="en-US"/>
+        </w:rPr>
+        <w:t>t</w:t>
+      </w:r>
+      <w:r>
+        <w:rPr>
+          <w:lang w:val="en-US"/>
+        </w:rPr>
+        <w:t xml:space="preserve">he convolution layer then applies a set of filters to this input data, generating a set of feature maps. In this study, the filters are 3x3 matrices and they are applied to the input data through a process called convolution. </w:t>
+      </w:r>
+      <w:r>
+        <w:rPr>
+          <w:lang w:val="en-US"/>
+        </w:rPr>
+        <w:t>Third layer is t</w:t>
+      </w:r>
+      <w:r>
+        <w:rPr>
+          <w:lang w:val="en-US"/>
+        </w:rPr>
+        <w:t xml:space="preserve">he activation layer </w:t>
+      </w:r>
+      <w:r>
+        <w:rPr>
+          <w:lang w:val="en-US"/>
+        </w:rPr>
+        <w:t>which</w:t>
+      </w:r>
+      <w:r>
+        <w:rPr>
+          <w:lang w:val="en-US"/>
+        </w:rPr>
+        <w:t xml:space="preserve"> appl</w:t>
+      </w:r>
+      <w:r>
+        <w:rPr>
+          <w:lang w:val="en-US"/>
+        </w:rPr>
+        <w:t>ies</w:t>
+      </w:r>
+      <w:r>
+        <w:rPr>
+          <w:lang w:val="en-US"/>
+        </w:rPr>
+        <w:t xml:space="preserve"> an activation function </w:t>
+      </w:r>
+      <w:r>
+        <w:rPr>
+          <w:lang w:val="en-US"/>
+        </w:rPr>
+        <w:t xml:space="preserve">(i.e., </w:t>
+      </w:r>
+      <w:r>
+        <w:rPr>
+          <w:lang w:val="en-US"/>
+        </w:rPr>
+        <w:t>ReLU</w:t>
+      </w:r>
+      <w:r>
+        <w:rPr>
+          <w:lang w:val="en-US"/>
+        </w:rPr>
+        <w:t>)</w:t>
+      </w:r>
+      <w:r>
+        <w:rPr>
+          <w:lang w:val="en-US"/>
+        </w:rPr>
+        <w:t xml:space="preserve"> to the feature maps generated by the previous layer. This layer introduces non-linearity to the model, allowing it to learn more complex relationships in the data. Finally, the pooling layer down</w:t>
+      </w:r>
+      <w:r>
+        <w:rPr>
+          <w:lang w:val="en-US"/>
+        </w:rPr>
+        <w:t>-</w:t>
+      </w:r>
+      <w:r>
+        <w:rPr>
+          <w:lang w:val="en-US"/>
+        </w:rPr>
+        <w:t xml:space="preserve">samples the feature maps by applying a pooling operation </w:t>
+      </w:r>
+      <w:r>
+        <w:rPr>
+          <w:lang w:val="en-US"/>
+        </w:rPr>
+        <w:t>(i.e.,</w:t>
+      </w:r>
+      <w:r>
+        <w:rPr>
+          <w:lang w:val="en-US"/>
+        </w:rPr>
+        <w:t xml:space="preserve"> MaxPooling</w:t>
+      </w:r>
+      <w:r>
+        <w:rPr>
+          <w:lang w:val="en-US"/>
+        </w:rPr>
+        <w:t>)</w:t>
+      </w:r>
+      <w:r>
+        <w:rPr>
+          <w:lang w:val="en-US"/>
+        </w:rPr>
+        <w:t>. This helps reduce the size of the feature maps and, as a result, lowers the computational complexity of the model. This sequence of applying convolutional layers, activation layers, and pooling layers is repeated three times in the proposed model architecture.</w:t>
+      </w:r>
+    </w:p>
+    <w:p>
+      <w:pPr>
+        <w:ind w:firstLine="720"/>
+        <w:jc w:val="both"/>
+        <w:rPr>
+          <w:lang w:val="en-US"/>
+        </w:rPr>
+      </w:pPr>
+      <w:r>
+        <w:rPr>
+          <w:lang w:val="en-US"/>
+        </w:rPr>
+        <w:t>The Transformer encoder implementation was shown in Algorithm 3.3 which is designed to process sequential data of the audio source. It consists of a series of self-attention layers and feedforward layers, which are used to predict frequency distributions of different emotions according to the global structure of the MFCCs of each emotion. In the implementation, the output sequence is initialized first as an empty list. Then the input sequence is embedded by applying an embedding matrix to each element of the input, resulting in a sequence of embedded vectors. The embedded sequence will then be passed through a series of self-attention layers to compute a sequence of context-aware representations. Each self-attention layer applies the attention mechanism to the input sequence to compute a weighted sum of the input vectors, where the weights are computed based on the relationships between the input elements. These context-aware representations are then passed through a series of feedforward layers to compute a sequence of transformed representations. Each feedforward layer applies a linear transformation to the input, followed by a nonlinear activation function. Finally, the transformed representations are used to compute the output sequence by applying a linear transformation and an activation function to each element of the transformed representations.</w:t>
+      </w:r>
+    </w:p>
+    <w:p>
+      <w:pPr>
+        <w:spacing w:after="240"/>
+        <w:ind w:firstLine="720"/>
+        <w:jc w:val="both"/>
+        <w:rPr>
+          <w:lang w:val="en-US"/>
+        </w:rPr>
+      </w:pPr>
+      <w:r>
+        <w:rPr>
+          <w:lang w:val="en-US"/>
+        </w:rPr>
+        <w:t xml:space="preserve">The final stage of the purposed model is to concatenate both outputs from the CNN model and the Transformer encoder model and pass the resulting tensor through a dense layer with a softmax activation function for prediction. The softmax function is a common choice for the activation function in the final layer of a classification model. It takes a vector of arbitrary real-valued scores and converts it into a probability distribution, where the probability of each class is given by the corresponding element in the output vector. Algorithm 3.4 outlines the process of combining the outputs of the CNN and Transformer models, passing them through </w:t>
+      </w:r>
+      <w:r>
+        <w:rPr>
+          <w:lang w:val="en-US"/>
+        </w:rPr>
+        <w:lastRenderedPageBreak/>
+        <w:t>a dense layer, and applying the softmax function to the output of the dense layer to make predictions.</w:t>
+      </w:r>
+    </w:p>
+    <w:tbl>
+      <w:tblPr>
+        <w:tblStyle w:val="TableGrid"/>
+        <w:tblW w:w="0" w:type="auto"/>
+        <w:tblBorders>
+          <w:left w:val="none" w:sz="0" w:space="0" w:color="auto"/>
+          <w:right w:val="none" w:sz="0" w:space="0" w:color="auto"/>
+        </w:tblBorders>
+        <w:tblLook w:val="04A0" w:firstRow="1" w:lastRow="0" w:firstColumn="1" w:lastColumn="0" w:noHBand="0" w:noVBand="1"/>
+      </w:tblPr>
+      <w:tblGrid>
+        <w:gridCol w:w="9062"/>
+      </w:tblGrid>
+      <w:tr>
+        <w:trPr>
+          <w:trHeight w:val="494"/>
+        </w:trPr>
+        <w:tc>
+          <w:tcPr>
+            <w:tcW w:w="9062" w:type="dxa"/>
+            <w:vAlign w:val="center"/>
+          </w:tcPr>
+          <w:p>
+            <w:pPr>
+              <w:jc w:val="both"/>
+              <w:rPr>
+                <w:sz w:val="22"/>
+                <w:lang w:val="en-US"/>
+              </w:rPr>
+            </w:pPr>
+            <w:r>
+              <w:rPr>
+                <w:sz w:val="22"/>
+                <w:lang w:val="en-US"/>
+              </w:rPr>
+              <w:t>Algorithm 3.</w:t>
+            </w:r>
+            <w:r>
+              <w:rPr>
+                <w:sz w:val="22"/>
+                <w:lang w:val="en-US"/>
+              </w:rPr>
+              <w:t>4</w:t>
+            </w:r>
+            <w:r>
+              <w:rPr>
+                <w:sz w:val="22"/>
+                <w:lang w:val="en-US"/>
+              </w:rPr>
+              <w:t xml:space="preserve">: </w:t>
+            </w:r>
+            <w:r>
+              <w:rPr>
+                <w:sz w:val="22"/>
+                <w:lang w:val="en-US"/>
+              </w:rPr>
+              <w:t>Dense Layer Concatination</w:t>
+            </w:r>
+            <w:r>
+              <w:rPr>
+                <w:sz w:val="22"/>
+                <w:lang w:val="en-US"/>
+              </w:rPr>
+              <w:t>.</w:t>
+            </w:r>
+          </w:p>
+        </w:tc>
+      </w:tr>
+      <w:tr>
+        <w:tc>
+          <w:tcPr>
+            <w:tcW w:w="9062" w:type="dxa"/>
+            <w:vAlign w:val="center"/>
+          </w:tcPr>
+          <w:p>
+            <w:pPr>
+              <w:widowControl/>
+              <w:tabs>
+                <w:tab w:val="left" w:pos="916"/>
+                <w:tab w:val="left" w:pos="1832"/>
+                <w:tab w:val="left" w:pos="2748"/>
+                <w:tab w:val="left" w:pos="3664"/>
+                <w:tab w:val="left" w:pos="4580"/>
+                <w:tab w:val="left" w:pos="5496"/>
+                <w:tab w:val="left" w:pos="6412"/>
+                <w:tab w:val="left" w:pos="7328"/>
+                <w:tab w:val="left" w:pos="8244"/>
+                <w:tab w:val="left" w:pos="9160"/>
+                <w:tab w:val="left" w:pos="10076"/>
+                <w:tab w:val="left" w:pos="10992"/>
+                <w:tab w:val="left" w:pos="11908"/>
+                <w:tab w:val="left" w:pos="12824"/>
+                <w:tab w:val="left" w:pos="13740"/>
+                <w:tab w:val="left" w:pos="14656"/>
+              </w:tabs>
+              <w:autoSpaceDE/>
+              <w:autoSpaceDN/>
+              <w:rPr>
+                <w:rFonts w:ascii="Courier New" w:hAnsi="Courier New" w:cs="Courier New"/>
+                <w:sz w:val="20"/>
+                <w:szCs w:val="20"/>
+                <w:lang w:val="en-US"/>
+              </w:rPr>
+            </w:pPr>
+          </w:p>
+          <w:p>
+            <w:pPr>
+              <w:pStyle w:val="HTMLPreformatted"/>
+              <w:rPr>
+                <w:rStyle w:val="HTMLCode"/>
+              </w:rPr>
+            </w:pPr>
+            <w:r>
+              <w:rPr>
+                <w:rStyle w:val="HTMLCode"/>
+              </w:rPr>
+              <w:t>import torch</w:t>
+            </w:r>
+          </w:p>
+          <w:p>
+            <w:pPr>
+              <w:pStyle w:val="HTMLPreformatted"/>
+              <w:rPr>
+                <w:rStyle w:val="HTMLCode"/>
+              </w:rPr>
+            </w:pPr>
+          </w:p>
+          <w:p>
+            <w:pPr>
+              <w:pStyle w:val="HTMLPreformatted"/>
+              <w:rPr>
+                <w:rStyle w:val="HTMLCode"/>
+                <w:color w:val="A5A5A5" w:themeColor="accent3"/>
+              </w:rPr>
+            </w:pPr>
+            <w:r>
+              <w:rPr>
+                <w:rStyle w:val="hljs-comment"/>
+                <w:color w:val="A5A5A5" w:themeColor="accent3"/>
+              </w:rPr>
+              <w:t>#Concatenate the outputs along the feature dimension</w:t>
+            </w:r>
+          </w:p>
+          <w:p>
+            <w:pPr>
+              <w:pStyle w:val="HTMLPreformatted"/>
+              <w:rPr>
+                <w:rStyle w:val="HTMLCode"/>
+              </w:rPr>
+            </w:pPr>
+            <w:r>
+              <w:rPr>
+                <w:rStyle w:val="HTMLCode"/>
+              </w:rPr>
+              <w:t>combined_output = torch.cat((cnn_output, transformer_output), dim=1)</w:t>
+            </w:r>
+          </w:p>
+          <w:p>
+            <w:pPr>
+              <w:pStyle w:val="HTMLPreformatted"/>
+              <w:rPr>
+                <w:rStyle w:val="HTMLCode"/>
+              </w:rPr>
+            </w:pPr>
+          </w:p>
+          <w:p>
+            <w:pPr>
+              <w:pStyle w:val="HTMLPreformatted"/>
+              <w:rPr>
+                <w:rStyle w:val="HTMLCode"/>
+                <w:color w:val="A5A5A5" w:themeColor="accent3"/>
+              </w:rPr>
+            </w:pPr>
+            <w:r>
+              <w:rPr>
+                <w:rStyle w:val="hljs-comment"/>
+                <w:color w:val="A5A5A5" w:themeColor="accent3"/>
+              </w:rPr>
+              <w:t xml:space="preserve">#Pass the combined output through a dense layer with a softmax activation </w:t>
+            </w:r>
+          </w:p>
+          <w:p>
+            <w:pPr>
+              <w:pStyle w:val="HTMLPreformatted"/>
+              <w:rPr>
+                <w:rStyle w:val="HTMLCode"/>
+              </w:rPr>
+            </w:pPr>
+            <w:r>
+              <w:rPr>
+                <w:rStyle w:val="HTMLCode"/>
+              </w:rPr>
+              <w:t>predictions = torch.nn.Sequential(</w:t>
+            </w:r>
+          </w:p>
+          <w:p>
+            <w:pPr>
+              <w:pStyle w:val="HTMLPreformatted"/>
+              <w:rPr>
+                <w:rStyle w:val="HTMLCode"/>
+              </w:rPr>
+            </w:pPr>
+            <w:r>
+              <w:rPr>
+                <w:rStyle w:val="HTMLCode"/>
+              </w:rPr>
+              <w:t xml:space="preserve">    torch.nn.Linear(cnn_features + transformer_features, num_classes),</w:t>
+            </w:r>
+          </w:p>
+          <w:p>
+            <w:pPr>
+              <w:pStyle w:val="HTMLPreformatted"/>
+              <w:rPr>
+                <w:rStyle w:val="HTMLCode"/>
+              </w:rPr>
+            </w:pPr>
+            <w:r>
+              <w:rPr>
+                <w:rStyle w:val="HTMLCode"/>
+              </w:rPr>
+              <w:t xml:space="preserve">    torch.nn.Softmax(dim=1)</w:t>
+            </w:r>
+          </w:p>
+          <w:p>
+            <w:pPr>
+              <w:pStyle w:val="HTMLPreformatted"/>
+              <w:rPr>
+                <w:rStyle w:val="HTMLCode"/>
+              </w:rPr>
+            </w:pPr>
+            <w:r>
+              <w:rPr>
+                <w:rStyle w:val="HTMLCode"/>
+              </w:rPr>
+              <w:t>)(combined_output)</w:t>
+            </w:r>
+          </w:p>
+          <w:p>
+            <w:pPr>
+              <w:pStyle w:val="HTMLPreformatted"/>
+              <w:rPr>
+                <w:rStyle w:val="HTMLCode"/>
+              </w:rPr>
+            </w:pPr>
+          </w:p>
+          <w:p>
+            <w:pPr>
+              <w:pStyle w:val="HTMLPreformatted"/>
+            </w:pPr>
+            <w:r>
+              <w:rPr>
+                <w:rStyle w:val="HTMLCode"/>
+              </w:rPr>
+              <w:t>return predictions</w:t>
+            </w:r>
+          </w:p>
+          <w:p>
+            <w:pPr>
+              <w:pStyle w:val="HTMLPreformatted"/>
+            </w:pPr>
+          </w:p>
+        </w:tc>
+      </w:tr>
+    </w:tbl>
+    <w:p>
+      <w:pPr>
+        <w:spacing w:before="240"/>
+        <w:ind w:firstLine="720"/>
+        <w:jc w:val="both"/>
+        <w:rPr>
+          <w:lang w:val="en-US"/>
+        </w:rPr>
+      </w:pPr>
+      <w:r>
+        <w:rPr>
+          <w:lang w:val="en-US"/>
+        </w:rPr>
+        <w:t xml:space="preserve">The dense layer implementation of Algorithm 3.4 starts by combining the output tensors of CNN and Transformer which has the shape (batch_size, feature_size) for each of the </w:t>
+      </w:r>
+      <w:r>
+        <w:rPr>
+          <w:lang w:val="en-US"/>
+        </w:rPr>
+        <w:t>models,</w:t>
+      </w:r>
+      <w:r>
+        <w:rPr>
+          <w:lang w:val="en-US"/>
+        </w:rPr>
+        <w:t xml:space="preserve"> respectively</w:t>
+      </w:r>
+      <w:r>
+        <w:rPr>
+          <w:lang w:val="en-US"/>
+        </w:rPr>
+        <w:t xml:space="preserve">. </w:t>
+      </w:r>
+      <w:r>
+        <w:rPr>
+          <w:lang w:val="en-US"/>
+        </w:rPr>
+        <w:t>The combined output is then passed through a linear layer with the number of class units, which is the eight different emotional states in the RAVDESS dataset. The dense layer has weights and biases that will be learned during training to transform the combined output into the final prediction. Finally, the SoftMax activation function is applied to the output of the linear layer that will convert the prediction scores into a probability distribution over the classes. The class with the highest probability is taken as the model's prediction.</w:t>
+      </w:r>
+    </w:p>
+    <w:p>
+      <w:pPr>
         <w:pStyle w:val="Heading2"/>
         <w:numPr>
           <w:ilvl w:val="2"/>
@@ -19957,8 +22902,96 @@
       </w:r>
     </w:p>
     <w:p>
-      <w:r>
-        <w:t>(termasuk pseudocode dan user interface)</w:t>
+      <w:pPr>
+        <w:ind w:firstLine="720"/>
+        <w:jc w:val="both"/>
+        <w:rPr>
+          <w:lang w:val="en-US"/>
+        </w:rPr>
+      </w:pPr>
+      <w:r>
+        <w:rPr>
+          <w:lang w:val="en-US"/>
+        </w:rPr>
+        <w:t>There are several ways to evaluate the performance of the purposed deep learning model. This study aims to compare the performance of three different machine learning models on a speech emotion recognition task, the standard convolution neural network (LeNet), the support vector machine model, and the purposed method for this study. A combination of different evaluation metrics will be used to evaluate the performance of these models.</w:t>
+      </w:r>
+    </w:p>
+    <w:p>
+      <w:pPr>
+        <w:ind w:firstLine="720"/>
+        <w:jc w:val="both"/>
+        <w:rPr>
+          <w:lang w:val="en-US"/>
+        </w:rPr>
+      </w:pPr>
+      <w:r>
+        <w:rPr>
+          <w:lang w:val="en-US"/>
+        </w:rPr>
+        <w:t>First, the model's training and validation accuracy will be tracked to ensure that the model is not overfitting the training data. This will show how well the models can learn the classification task and identify any issues with the optimization process. After training the model, the test set will be used to evaluate their performance using several metrics.</w:t>
+      </w:r>
+    </w:p>
+    <w:p>
+      <w:pPr>
+        <w:jc w:val="both"/>
+        <w:rPr>
+          <w:lang w:val="en-US"/>
+        </w:rPr>
+      </w:pPr>
+      <w:r>
+        <w:rPr>
+          <w:lang w:val="en-US"/>
+        </w:rPr>
+        <w:tab/>
+        <w:t>One of the best metrics to evaluate is the test set accuracy for each model to get an idea of how the model performs in general. This metric will give a summary of the model's performance on the test set. In addition to accuracy, a confusion matrix can also be used for each model to understand the types of errors that these models are making and to identify any imbalances in the data. The confusion matrix will be able to see how well the models are performing in each emotion class and more detailed understanding of their performance.</w:t>
+      </w:r>
+    </w:p>
+    <w:p>
+      <w:pPr>
+        <w:jc w:val="both"/>
+        <w:rPr>
+          <w:lang w:val="en-US"/>
+        </w:rPr>
+      </w:pPr>
+      <w:r>
+        <w:rPr>
+          <w:lang w:val="en-US"/>
+        </w:rPr>
+        <w:tab/>
+        <w:t xml:space="preserve">Other metrics such as precision, recall, and the F1 score can be used on the test set for each model. These metrics give a detailed understanding of the model's performance and compare them to each of the eight different emotion classes in the RAVDESS dataset. </w:t>
+      </w:r>
+    </w:p>
+    <w:p>
+      <w:pPr>
+        <w:jc w:val="both"/>
+        <w:rPr>
+          <w:lang w:val="en-US"/>
+        </w:rPr>
+      </w:pPr>
+      <w:r>
+        <w:rPr>
+          <w:lang w:val="en-US"/>
+        </w:rPr>
+        <w:tab/>
+        <w:t xml:space="preserve">Lastly, the weighted average of the F1 scores for each emotion class could be used to get a single metric that </w:t>
+      </w:r>
+      <w:r>
+        <w:rPr>
+          <w:lang w:val="en-US"/>
+        </w:rPr>
+        <w:t>considers</w:t>
+      </w:r>
+      <w:r>
+        <w:rPr>
+          <w:lang w:val="en-US"/>
+        </w:rPr>
+        <w:t xml:space="preserve"> the imbalances in the data. This metric can be used to compare the overall performance of the three models for the speech emotion recognition task.</w:t>
+      </w:r>
+      <w:r>
+        <w:rPr>
+          <w:lang w:val="en-US"/>
+        </w:rPr>
+        <w:t xml:space="preserve"> </w:t>
       </w:r>
     </w:p>
     <w:p>
@@ -19977,6 +23010,7 @@
         <w:rPr>
           <w:szCs w:val="24"/>
         </w:rPr>
+        <w:lastRenderedPageBreak/>
         <w:br w:type="page"/>
       </w:r>
     </w:p>
@@ -26125,43 +29159,7 @@
           <w:lang w:val="en-ID"/>
         </w:rPr>
         <w:lastRenderedPageBreak/>
-        <w:t>LAMPIRAN-LAMPIRAN ATAU APPENDIKS (</w:t>
-      </w:r>
-      <w:proofErr w:type="spellStart"/>
-      <w:r>
-        <w:rPr>
-          <w:rFonts w:cs="Times New Roman"/>
-          <w:szCs w:val="28"/>
-          <w:lang w:val="en-ID"/>
-        </w:rPr>
-        <w:t>jika</w:t>
-      </w:r>
-      <w:proofErr w:type="spellEnd"/>
-      <w:r>
-        <w:rPr>
-          <w:rFonts w:cs="Times New Roman"/>
-          <w:szCs w:val="28"/>
-          <w:lang w:val="en-ID"/>
-        </w:rPr>
-        <w:t xml:space="preserve"> </w:t>
-      </w:r>
-      <w:proofErr w:type="spellStart"/>
-      <w:r>
-        <w:rPr>
-          <w:rFonts w:cs="Times New Roman"/>
-          <w:szCs w:val="28"/>
-          <w:lang w:val="en-ID"/>
-        </w:rPr>
-        <w:t>ada</w:t>
-      </w:r>
-      <w:proofErr w:type="spellEnd"/>
-      <w:r>
-        <w:rPr>
-          <w:rFonts w:cs="Times New Roman"/>
-          <w:szCs w:val="28"/>
-          <w:lang w:val="en-ID"/>
-        </w:rPr>
-        <w:t>)</w:t>
+        <w:t>LAMPIRAN-LAMPIRAN ATAU APPENDIKS (jika ada)</w:t>
       </w:r>
       <w:bookmarkEnd w:id="48"/>
     </w:p>
@@ -29545,6 +32543,92 @@
     </w:lvl>
   </w:abstractNum>
   <w:abstractNum w:abstractNumId="29" w15:restartNumberingAfterBreak="0">
+    <w:nsid w:val="6BD92023"/>
+    <w:multiLevelType w:val="hybridMultilevel"/>
+    <w:tmpl w:val="4D5AE110"/>
+    <w:lvl w:ilvl="0" w:tplc="04090019">
+      <w:start w:val="1"/>
+      <w:numFmt w:val="lowerLetter"/>
+      <w:lvlText w:val="%1."/>
+      <w:lvlJc w:val="left"/>
+      <w:pPr>
+        <w:ind w:left="720" w:hanging="360"/>
+      </w:pPr>
+    </w:lvl>
+    <w:lvl w:ilvl="1" w:tplc="04090019" w:tentative="1">
+      <w:start w:val="1"/>
+      <w:numFmt w:val="lowerLetter"/>
+      <w:lvlText w:val="%2."/>
+      <w:lvlJc w:val="left"/>
+      <w:pPr>
+        <w:ind w:left="1440" w:hanging="360"/>
+      </w:pPr>
+    </w:lvl>
+    <w:lvl w:ilvl="2" w:tplc="0409001B" w:tentative="1">
+      <w:start w:val="1"/>
+      <w:numFmt w:val="lowerRoman"/>
+      <w:lvlText w:val="%3."/>
+      <w:lvlJc w:val="right"/>
+      <w:pPr>
+        <w:ind w:left="2160" w:hanging="180"/>
+      </w:pPr>
+    </w:lvl>
+    <w:lvl w:ilvl="3" w:tplc="0409000F" w:tentative="1">
+      <w:start w:val="1"/>
+      <w:numFmt w:val="decimal"/>
+      <w:lvlText w:val="%4."/>
+      <w:lvlJc w:val="left"/>
+      <w:pPr>
+        <w:ind w:left="2880" w:hanging="360"/>
+      </w:pPr>
+    </w:lvl>
+    <w:lvl w:ilvl="4" w:tplc="04090019" w:tentative="1">
+      <w:start w:val="1"/>
+      <w:numFmt w:val="lowerLetter"/>
+      <w:lvlText w:val="%5."/>
+      <w:lvlJc w:val="left"/>
+      <w:pPr>
+        <w:ind w:left="3600" w:hanging="360"/>
+      </w:pPr>
+    </w:lvl>
+    <w:lvl w:ilvl="5" w:tplc="0409001B" w:tentative="1">
+      <w:start w:val="1"/>
+      <w:numFmt w:val="lowerRoman"/>
+      <w:lvlText w:val="%6."/>
+      <w:lvlJc w:val="right"/>
+      <w:pPr>
+        <w:ind w:left="4320" w:hanging="180"/>
+      </w:pPr>
+    </w:lvl>
+    <w:lvl w:ilvl="6" w:tplc="0409000F" w:tentative="1">
+      <w:start w:val="1"/>
+      <w:numFmt w:val="decimal"/>
+      <w:lvlText w:val="%7."/>
+      <w:lvlJc w:val="left"/>
+      <w:pPr>
+        <w:ind w:left="5040" w:hanging="360"/>
+      </w:pPr>
+    </w:lvl>
+    <w:lvl w:ilvl="7" w:tplc="04090019" w:tentative="1">
+      <w:start w:val="1"/>
+      <w:numFmt w:val="lowerLetter"/>
+      <w:lvlText w:val="%8."/>
+      <w:lvlJc w:val="left"/>
+      <w:pPr>
+        <w:ind w:left="5760" w:hanging="360"/>
+      </w:pPr>
+    </w:lvl>
+    <w:lvl w:ilvl="8" w:tplc="0409001B" w:tentative="1">
+      <w:start w:val="1"/>
+      <w:numFmt w:val="lowerRoman"/>
+      <w:lvlText w:val="%9."/>
+      <w:lvlJc w:val="right"/>
+      <w:pPr>
+        <w:ind w:left="6480" w:hanging="180"/>
+      </w:pPr>
+    </w:lvl>
+  </w:abstractNum>
+  <w:abstractNum w:abstractNumId="30" w15:restartNumberingAfterBreak="0">
     <w:nsid w:val="6C4434AA"/>
     <w:multiLevelType w:val="hybridMultilevel"/>
     <w:tmpl w:val="6E925844"/>
@@ -29633,7 +32717,7 @@
       </w:pPr>
     </w:lvl>
   </w:abstractNum>
-  <w:abstractNum w:abstractNumId="30" w15:restartNumberingAfterBreak="0">
+  <w:abstractNum w:abstractNumId="31" w15:restartNumberingAfterBreak="0">
     <w:nsid w:val="6D0D5724"/>
     <w:multiLevelType w:val="hybridMultilevel"/>
     <w:tmpl w:val="6CD6B984"/>
@@ -29746,7 +32830,7 @@
       </w:rPr>
     </w:lvl>
   </w:abstractNum>
-  <w:abstractNum w:abstractNumId="31" w15:restartNumberingAfterBreak="0">
+  <w:abstractNum w:abstractNumId="32" w15:restartNumberingAfterBreak="0">
     <w:nsid w:val="6D964F8D"/>
     <w:multiLevelType w:val="hybridMultilevel"/>
     <w:tmpl w:val="F202F6A4"/>
@@ -29835,7 +32919,7 @@
       </w:pPr>
     </w:lvl>
   </w:abstractNum>
-  <w:abstractNum w:abstractNumId="32" w15:restartNumberingAfterBreak="0">
+  <w:abstractNum w:abstractNumId="33" w15:restartNumberingAfterBreak="0">
     <w:nsid w:val="755E59A1"/>
     <w:multiLevelType w:val="hybridMultilevel"/>
     <w:tmpl w:val="9B96755E"/>
@@ -30012,13 +33096,13 @@
     <w:abstractNumId w:val="9"/>
   </w:num>
   <w:num w:numId="22" w16cid:durableId="1613784671">
-    <w:abstractNumId w:val="31"/>
+    <w:abstractNumId w:val="32"/>
   </w:num>
   <w:num w:numId="23" w16cid:durableId="1771660893">
     <w:abstractNumId w:val="22"/>
   </w:num>
   <w:num w:numId="24" w16cid:durableId="87581503">
-    <w:abstractNumId w:val="29"/>
+    <w:abstractNumId w:val="30"/>
   </w:num>
   <w:num w:numId="25" w16cid:durableId="1415207350">
     <w:abstractNumId w:val="26"/>
@@ -30036,7 +33120,7 @@
     <w:abstractNumId w:val="25"/>
   </w:num>
   <w:num w:numId="30" w16cid:durableId="638149024">
-    <w:abstractNumId w:val="32"/>
+    <w:abstractNumId w:val="33"/>
   </w:num>
   <w:num w:numId="31" w16cid:durableId="679235770">
     <w:abstractNumId w:val="15"/>
@@ -30045,7 +33129,10 @@
     <w:abstractNumId w:val="17"/>
   </w:num>
   <w:num w:numId="33" w16cid:durableId="409273389">
-    <w:abstractNumId w:val="30"/>
+    <w:abstractNumId w:val="31"/>
+  </w:num>
+  <w:num w:numId="34" w16cid:durableId="988440892">
+    <w:abstractNumId w:val="29"/>
   </w:num>
   <w:numIdMacAtCleanup w:val="5"/>
 </w:numbering>
@@ -31002,6 +34089,115 @@
       <w:szCs w:val="20"/>
       <w:lang w:val="id"/>
     </w:rPr>
+  </w:style>
+  <w:style w:type="paragraph" w:styleId="HTMLPreformatted">
+    <w:name w:val="HTML Preformatted"/>
+    <w:basedOn w:val="Normal"/>
+    <w:link w:val="HTMLPreformattedChar"/>
+    <w:uiPriority w:val="99"/>
+    <w:unhideWhenUsed/>
+    <w:rsid w:val="004D101F"/>
+    <w:pPr>
+      <w:widowControl/>
+      <w:tabs>
+        <w:tab w:val="left" w:pos="916"/>
+        <w:tab w:val="left" w:pos="1832"/>
+        <w:tab w:val="left" w:pos="2748"/>
+        <w:tab w:val="left" w:pos="3664"/>
+        <w:tab w:val="left" w:pos="4580"/>
+        <w:tab w:val="left" w:pos="5496"/>
+        <w:tab w:val="left" w:pos="6412"/>
+        <w:tab w:val="left" w:pos="7328"/>
+        <w:tab w:val="left" w:pos="8244"/>
+        <w:tab w:val="left" w:pos="9160"/>
+        <w:tab w:val="left" w:pos="10076"/>
+        <w:tab w:val="left" w:pos="10992"/>
+        <w:tab w:val="left" w:pos="11908"/>
+        <w:tab w:val="left" w:pos="12824"/>
+        <w:tab w:val="left" w:pos="13740"/>
+        <w:tab w:val="left" w:pos="14656"/>
+      </w:tabs>
+      <w:autoSpaceDE/>
+      <w:autoSpaceDN/>
+      <w:spacing w:after="0"/>
+    </w:pPr>
+    <w:rPr>
+      <w:rFonts w:ascii="Courier New" w:hAnsi="Courier New" w:cs="Courier New"/>
+      <w:sz w:val="20"/>
+      <w:szCs w:val="20"/>
+      <w:lang w:val="en-US"/>
+    </w:rPr>
+  </w:style>
+  <w:style w:type="character" w:customStyle="1" w:styleId="HTMLPreformattedChar">
+    <w:name w:val="HTML Preformatted Char"/>
+    <w:basedOn w:val="DefaultParagraphFont"/>
+    <w:link w:val="HTMLPreformatted"/>
+    <w:uiPriority w:val="99"/>
+    <w:rsid w:val="004D101F"/>
+    <w:rPr>
+      <w:rFonts w:ascii="Courier New" w:eastAsia="Times New Roman" w:hAnsi="Courier New" w:cs="Courier New"/>
+      <w:sz w:val="20"/>
+      <w:szCs w:val="20"/>
+      <w:lang w:val="en-US"/>
+    </w:rPr>
+  </w:style>
+  <w:style w:type="character" w:styleId="HTMLCode">
+    <w:name w:val="HTML Code"/>
+    <w:basedOn w:val="DefaultParagraphFont"/>
+    <w:uiPriority w:val="99"/>
+    <w:semiHidden/>
+    <w:unhideWhenUsed/>
+    <w:rsid w:val="004D101F"/>
+    <w:rPr>
+      <w:rFonts w:ascii="Courier New" w:eastAsia="Times New Roman" w:hAnsi="Courier New" w:cs="Courier New"/>
+      <w:sz w:val="20"/>
+      <w:szCs w:val="20"/>
+    </w:rPr>
+  </w:style>
+  <w:style w:type="character" w:customStyle="1" w:styleId="hljs-keyword">
+    <w:name w:val="hljs-keyword"/>
+    <w:basedOn w:val="DefaultParagraphFont"/>
+    <w:rsid w:val="004D101F"/>
+  </w:style>
+  <w:style w:type="character" w:customStyle="1" w:styleId="hljs-title">
+    <w:name w:val="hljs-title"/>
+    <w:basedOn w:val="DefaultParagraphFont"/>
+    <w:rsid w:val="004D101F"/>
+  </w:style>
+  <w:style w:type="character" w:customStyle="1" w:styleId="hljs-params">
+    <w:name w:val="hljs-params"/>
+    <w:basedOn w:val="DefaultParagraphFont"/>
+    <w:rsid w:val="004D101F"/>
+  </w:style>
+  <w:style w:type="character" w:customStyle="1" w:styleId="hljs-comment">
+    <w:name w:val="hljs-comment"/>
+    <w:basedOn w:val="DefaultParagraphFont"/>
+    <w:rsid w:val="004D101F"/>
+  </w:style>
+  <w:style w:type="character" w:customStyle="1" w:styleId="hljs-string">
+    <w:name w:val="hljs-string"/>
+    <w:basedOn w:val="DefaultParagraphFont"/>
+    <w:rsid w:val="004D101F"/>
+  </w:style>
+  <w:style w:type="character" w:customStyle="1" w:styleId="hljs-builtin">
+    <w:name w:val="hljs-built_in"/>
+    <w:basedOn w:val="DefaultParagraphFont"/>
+    <w:rsid w:val="004D101F"/>
+  </w:style>
+  <w:style w:type="character" w:customStyle="1" w:styleId="hljs-number">
+    <w:name w:val="hljs-number"/>
+    <w:basedOn w:val="DefaultParagraphFont"/>
+    <w:rsid w:val="004D101F"/>
+  </w:style>
+  <w:style w:type="character" w:customStyle="1" w:styleId="hljs-literal">
+    <w:name w:val="hljs-literal"/>
+    <w:basedOn w:val="DefaultParagraphFont"/>
+    <w:rsid w:val="004D101F"/>
+  </w:style>
+  <w:style w:type="character" w:customStyle="1" w:styleId="hljs-selector-tag">
+    <w:name w:val="hljs-selector-tag"/>
+    <w:basedOn w:val="DefaultParagraphFont"/>
+    <w:rsid w:val="00A515B4"/>
   </w:style>
 </w:styles>
 </file>

</xml_diff>

<commit_message>
feat: finish chapter 3
</commit_message>
<xml_diff>
--- a/Proposal TA 2022.docx
+++ b/Proposal TA 2022.docx
@@ -193,7 +193,7 @@
           </mc:Choice>
           <mc:Fallback>
             <w:pict>
-              <v:group w14:anchorId="63B6F161" id="Group 299" o:spid="_x0000_s1026" style="position:absolute;margin-left:0;margin-top:127.9pt;width:595.2pt;height:635.1pt;z-index:-251627520;mso-position-horizontal-relative:page;mso-position-vertical-relative:page" coordorigin=",2572" coordsize="11904,12072" o:gfxdata="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">
+              <v:group w14:anchorId="2189C0DF" id="Group 299" o:spid="_x0000_s1026" style="position:absolute;margin-left:0;margin-top:127.9pt;width:595.2pt;height:635.1pt;z-index:-251627520;mso-position-horizontal-relative:page;mso-position-vertical-relative:page" coordorigin=",2572" coordsize="11904,12072" o:gfxdata="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">
                 <v:rect id="Rectangle 61" o:spid="_x0000_s1027" style="position:absolute;top:2572;width:11904;height:566;visibility:visible;mso-wrap-style:square;v-text-anchor:top" o:gfxdata="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" fillcolor="#0067ac" stroked="f"/>
                 <v:rect id="Rectangle 62" o:spid="_x0000_s1028" style="position:absolute;top:3148;width:11894;height:11496;visibility:visible;mso-wrap-style:square;v-text-anchor:top" o:gfxdata="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" stroked="f"/>
                 <w10:wrap anchorx="page" anchory="page"/>
@@ -801,7 +801,7 @@
           <w:lang w:val="en-US"/>
         </w:rPr>
       </w:pPr>
-      <w:bookmarkStart w:id="0" w:name="_Toc122359959"/>
+      <w:bookmarkStart w:id="0" w:name="_Toc122574472"/>
       <w:r>
         <w:rPr>
           <w:color w:val="FFFFFF" w:themeColor="background1"/>
@@ -1158,7 +1158,7 @@
         <w:ind w:left="0"/>
       </w:pPr>
       <w:bookmarkStart w:id="1" w:name="_bookmark0"/>
-      <w:bookmarkStart w:id="2" w:name="_Toc122359960"/>
+      <w:bookmarkStart w:id="2" w:name="_Toc122574473"/>
       <w:bookmarkEnd w:id="1"/>
       <w:r>
         <w:lastRenderedPageBreak/>
@@ -2742,7 +2742,7 @@
           <w:lang w:val="en-US"/>
         </w:rPr>
       </w:pPr>
-      <w:bookmarkStart w:id="3" w:name="_Toc122359961"/>
+      <w:bookmarkStart w:id="3" w:name="_Toc122574474"/>
       <w:r>
         <w:rPr>
           <w:color w:val="FFFFFF" w:themeColor="background1"/>
@@ -3260,7 +3260,7 @@
           <w:lang w:val="en-ID"/>
         </w:rPr>
       </w:pPr>
-      <w:bookmarkStart w:id="4" w:name="_Toc122359962"/>
+      <w:bookmarkStart w:id="4" w:name="_Toc122574475"/>
       <w:r>
         <w:rPr>
           <w:lang w:val="en-ID"/>
@@ -3324,7 +3324,7 @@
           <w:r>
             <w:fldChar w:fldCharType="separate"/>
           </w:r>
-          <w:hyperlink w:anchor="_Toc122359959" w:history="1">
+          <w:hyperlink w:anchor="_Toc122574472" w:history="1">
             <w:r>
               <w:rPr>
                 <w:rStyle w:val="Hyperlink"/>
@@ -3352,7 +3352,7 @@
                 <w:noProof/>
                 <w:webHidden/>
               </w:rPr>
-              <w:instrText xml:space="preserve"> PAGEREF _Toc122359959 \h </w:instrText>
+              <w:instrText xml:space="preserve"> PAGEREF _Toc122574472 \h </w:instrText>
             </w:r>
             <w:r>
               <w:rPr>
@@ -3396,7 +3396,7 @@
               <w:lang w:val="en-US"/>
             </w:rPr>
           </w:pPr>
-          <w:hyperlink w:anchor="_Toc122359960" w:history="1">
+          <w:hyperlink w:anchor="_Toc122574473" w:history="1">
             <w:r>
               <w:rPr>
                 <w:rStyle w:val="Hyperlink"/>
@@ -3423,7 +3423,7 @@
                 <w:noProof/>
                 <w:webHidden/>
               </w:rPr>
-              <w:instrText xml:space="preserve"> PAGEREF _Toc122359960 \h </w:instrText>
+              <w:instrText xml:space="preserve"> PAGEREF _Toc122574473 \h </w:instrText>
             </w:r>
             <w:r>
               <w:rPr>
@@ -3467,7 +3467,7 @@
               <w:lang w:val="en-US"/>
             </w:rPr>
           </w:pPr>
-          <w:hyperlink w:anchor="_Toc122359961" w:history="1">
+          <w:hyperlink w:anchor="_Toc122574474" w:history="1">
             <w:r>
               <w:rPr>
                 <w:rStyle w:val="Hyperlink"/>
@@ -3495,7 +3495,7 @@
                 <w:noProof/>
                 <w:webHidden/>
               </w:rPr>
-              <w:instrText xml:space="preserve"> PAGEREF _Toc122359961 \h </w:instrText>
+              <w:instrText xml:space="preserve"> PAGEREF _Toc122574474 \h </w:instrText>
             </w:r>
             <w:r>
               <w:rPr>
@@ -3539,7 +3539,7 @@
               <w:lang w:val="en-US"/>
             </w:rPr>
           </w:pPr>
-          <w:hyperlink w:anchor="_Toc122359962" w:history="1">
+          <w:hyperlink w:anchor="_Toc122574475" w:history="1">
             <w:r>
               <w:rPr>
                 <w:rStyle w:val="Hyperlink"/>
@@ -3567,7 +3567,7 @@
                 <w:noProof/>
                 <w:webHidden/>
               </w:rPr>
-              <w:instrText xml:space="preserve"> PAGEREF _Toc122359962 \h </w:instrText>
+              <w:instrText xml:space="preserve"> PAGEREF _Toc122574475 \h </w:instrText>
             </w:r>
             <w:r>
               <w:rPr>
@@ -3611,7 +3611,7 @@
               <w:lang w:val="en-US"/>
             </w:rPr>
           </w:pPr>
-          <w:hyperlink w:anchor="_Toc122359963" w:history="1">
+          <w:hyperlink w:anchor="_Toc122574476" w:history="1">
             <w:r>
               <w:rPr>
                 <w:rStyle w:val="Hyperlink"/>
@@ -3639,7 +3639,7 @@
                 <w:noProof/>
                 <w:webHidden/>
               </w:rPr>
-              <w:instrText xml:space="preserve"> PAGEREF _Toc122359963 \h </w:instrText>
+              <w:instrText xml:space="preserve"> PAGEREF _Toc122574476 \h </w:instrText>
             </w:r>
             <w:r>
               <w:rPr>
@@ -3683,7 +3683,7 @@
               <w:lang w:val="en-US"/>
             </w:rPr>
           </w:pPr>
-          <w:hyperlink w:anchor="_Toc122359964" w:history="1">
+          <w:hyperlink w:anchor="_Toc122574477" w:history="1">
             <w:r>
               <w:rPr>
                 <w:rStyle w:val="Hyperlink"/>
@@ -3711,7 +3711,7 @@
                 <w:noProof/>
                 <w:webHidden/>
               </w:rPr>
-              <w:instrText xml:space="preserve"> PAGEREF _Toc122359964 \h </w:instrText>
+              <w:instrText xml:space="preserve"> PAGEREF _Toc122574477 \h </w:instrText>
             </w:r>
             <w:r>
               <w:rPr>
@@ -3755,7 +3755,7 @@
               <w:lang w:val="en-US"/>
             </w:rPr>
           </w:pPr>
-          <w:hyperlink w:anchor="_Toc122359965" w:history="1">
+          <w:hyperlink w:anchor="_Toc122574478" w:history="1">
             <w:r>
               <w:rPr>
                 <w:rStyle w:val="Hyperlink"/>
@@ -3783,7 +3783,7 @@
                 <w:noProof/>
                 <w:webHidden/>
               </w:rPr>
-              <w:instrText xml:space="preserve"> PAGEREF _Toc122359965 \h </w:instrText>
+              <w:instrText xml:space="preserve"> PAGEREF _Toc122574478 \h </w:instrText>
             </w:r>
             <w:r>
               <w:rPr>
@@ -3827,7 +3827,7 @@
               <w:lang w:val="en-US"/>
             </w:rPr>
           </w:pPr>
-          <w:hyperlink w:anchor="_Toc122359966" w:history="1">
+          <w:hyperlink w:anchor="_Toc122574479" w:history="1">
             <w:r>
               <w:rPr>
                 <w:rStyle w:val="Hyperlink"/>
@@ -3855,7 +3855,7 @@
                 <w:noProof/>
                 <w:webHidden/>
               </w:rPr>
-              <w:instrText xml:space="preserve"> PAGEREF _Toc122359966 \h </w:instrText>
+              <w:instrText xml:space="preserve"> PAGEREF _Toc122574479 \h </w:instrText>
             </w:r>
             <w:r>
               <w:rPr>
@@ -3899,7 +3899,7 @@
               <w:lang w:val="en-US"/>
             </w:rPr>
           </w:pPr>
-          <w:hyperlink w:anchor="_Toc122359967" w:history="1">
+          <w:hyperlink w:anchor="_Toc122574480" w:history="1">
             <w:r>
               <w:rPr>
                 <w:rStyle w:val="Hyperlink"/>
@@ -3927,7 +3927,7 @@
                 <w:noProof/>
                 <w:webHidden/>
               </w:rPr>
-              <w:instrText xml:space="preserve"> PAGEREF _Toc122359967 \h </w:instrText>
+              <w:instrText xml:space="preserve"> PAGEREF _Toc122574480 \h </w:instrText>
             </w:r>
             <w:r>
               <w:rPr>
@@ -3971,7 +3971,7 @@
               <w:lang w:val="en-US"/>
             </w:rPr>
           </w:pPr>
-          <w:hyperlink w:anchor="_Toc122359968" w:history="1">
+          <w:hyperlink w:anchor="_Toc122574481" w:history="1">
             <w:r>
               <w:rPr>
                 <w:rStyle w:val="Hyperlink"/>
@@ -3999,7 +3999,7 @@
                 <w:noProof/>
                 <w:webHidden/>
               </w:rPr>
-              <w:instrText xml:space="preserve"> PAGEREF _Toc122359968 \h </w:instrText>
+              <w:instrText xml:space="preserve"> PAGEREF _Toc122574481 \h </w:instrText>
             </w:r>
             <w:r>
               <w:rPr>
@@ -4045,7 +4045,7 @@
               <w:lang w:val="en-US"/>
             </w:rPr>
           </w:pPr>
-          <w:hyperlink w:anchor="_Toc122359969" w:history="1">
+          <w:hyperlink w:anchor="_Toc122574482" w:history="1">
             <w:r>
               <w:rPr>
                 <w:rStyle w:val="Hyperlink"/>
@@ -4090,7 +4090,7 @@
                 <w:noProof/>
                 <w:webHidden/>
               </w:rPr>
-              <w:instrText xml:space="preserve"> PAGEREF _Toc122359969 \h </w:instrText>
+              <w:instrText xml:space="preserve"> PAGEREF _Toc122574482 \h </w:instrText>
             </w:r>
             <w:r>
               <w:rPr>
@@ -4136,7 +4136,7 @@
               <w:lang w:val="en-US"/>
             </w:rPr>
           </w:pPr>
-          <w:hyperlink w:anchor="_Toc122359970" w:history="1">
+          <w:hyperlink w:anchor="_Toc122574483" w:history="1">
             <w:r>
               <w:rPr>
                 <w:rStyle w:val="Hyperlink"/>
@@ -4181,7 +4181,7 @@
                 <w:noProof/>
                 <w:webHidden/>
               </w:rPr>
-              <w:instrText xml:space="preserve"> PAGEREF _Toc122359970 \h </w:instrText>
+              <w:instrText xml:space="preserve"> PAGEREF _Toc122574483 \h </w:instrText>
             </w:r>
             <w:r>
               <w:rPr>
@@ -4227,7 +4227,7 @@
               <w:lang w:val="en-US"/>
             </w:rPr>
           </w:pPr>
-          <w:hyperlink w:anchor="_Toc122359971" w:history="1">
+          <w:hyperlink w:anchor="_Toc122574484" w:history="1">
             <w:r>
               <w:rPr>
                 <w:rStyle w:val="Hyperlink"/>
@@ -4272,7 +4272,7 @@
                 <w:noProof/>
                 <w:webHidden/>
               </w:rPr>
-              <w:instrText xml:space="preserve"> PAGEREF _Toc122359971 \h </w:instrText>
+              <w:instrText xml:space="preserve"> PAGEREF _Toc122574484 \h </w:instrText>
             </w:r>
             <w:r>
               <w:rPr>
@@ -4318,7 +4318,7 @@
               <w:lang w:val="en-US"/>
             </w:rPr>
           </w:pPr>
-          <w:hyperlink w:anchor="_Toc122359972" w:history="1">
+          <w:hyperlink w:anchor="_Toc122574485" w:history="1">
             <w:r>
               <w:rPr>
                 <w:rStyle w:val="Hyperlink"/>
@@ -4363,7 +4363,7 @@
                 <w:noProof/>
                 <w:webHidden/>
               </w:rPr>
-              <w:instrText xml:space="preserve"> PAGEREF _Toc122359972 \h </w:instrText>
+              <w:instrText xml:space="preserve"> PAGEREF _Toc122574485 \h </w:instrText>
             </w:r>
             <w:r>
               <w:rPr>
@@ -4409,7 +4409,7 @@
               <w:lang w:val="en-US"/>
             </w:rPr>
           </w:pPr>
-          <w:hyperlink w:anchor="_Toc122359973" w:history="1">
+          <w:hyperlink w:anchor="_Toc122574486" w:history="1">
             <w:r>
               <w:rPr>
                 <w:rStyle w:val="Hyperlink"/>
@@ -4454,7 +4454,7 @@
                 <w:noProof/>
                 <w:webHidden/>
               </w:rPr>
-              <w:instrText xml:space="preserve"> PAGEREF _Toc122359973 \h </w:instrText>
+              <w:instrText xml:space="preserve"> PAGEREF _Toc122574486 \h </w:instrText>
             </w:r>
             <w:r>
               <w:rPr>
@@ -4498,7 +4498,7 @@
               <w:lang w:val="en-US"/>
             </w:rPr>
           </w:pPr>
-          <w:hyperlink w:anchor="_Toc122359974" w:history="1">
+          <w:hyperlink w:anchor="_Toc122574487" w:history="1">
             <w:r>
               <w:rPr>
                 <w:rStyle w:val="Hyperlink"/>
@@ -4526,7 +4526,7 @@
                 <w:noProof/>
                 <w:webHidden/>
               </w:rPr>
-              <w:instrText xml:space="preserve"> PAGEREF _Toc122359974 \h </w:instrText>
+              <w:instrText xml:space="preserve"> PAGEREF _Toc122574487 \h </w:instrText>
             </w:r>
             <w:r>
               <w:rPr>
@@ -4570,7 +4570,7 @@
               <w:lang w:val="en-US"/>
             </w:rPr>
           </w:pPr>
-          <w:hyperlink w:anchor="_Toc122359975" w:history="1">
+          <w:hyperlink w:anchor="_Toc122574488" w:history="1">
             <w:r>
               <w:rPr>
                 <w:rStyle w:val="Hyperlink"/>
@@ -4598,7 +4598,7 @@
                 <w:noProof/>
                 <w:webHidden/>
               </w:rPr>
-              <w:instrText xml:space="preserve"> PAGEREF _Toc122359975 \h </w:instrText>
+              <w:instrText xml:space="preserve"> PAGEREF _Toc122574488 \h </w:instrText>
             </w:r>
             <w:r>
               <w:rPr>
@@ -4644,7 +4644,7 @@
               <w:lang w:val="en-US"/>
             </w:rPr>
           </w:pPr>
-          <w:hyperlink w:anchor="_Toc122359976" w:history="1">
+          <w:hyperlink w:anchor="_Toc122574489" w:history="1">
             <w:r>
               <w:rPr>
                 <w:rStyle w:val="Hyperlink"/>
@@ -4689,7 +4689,7 @@
                 <w:noProof/>
                 <w:webHidden/>
               </w:rPr>
-              <w:instrText xml:space="preserve"> PAGEREF _Toc122359976 \h </w:instrText>
+              <w:instrText xml:space="preserve"> PAGEREF _Toc122574489 \h </w:instrText>
             </w:r>
             <w:r>
               <w:rPr>
@@ -4735,7 +4735,7 @@
               <w:lang w:val="en-US"/>
             </w:rPr>
           </w:pPr>
-          <w:hyperlink w:anchor="_Toc122359977" w:history="1">
+          <w:hyperlink w:anchor="_Toc122574490" w:history="1">
             <w:r>
               <w:rPr>
                 <w:rStyle w:val="Hyperlink"/>
@@ -4780,7 +4780,7 @@
                 <w:noProof/>
                 <w:webHidden/>
               </w:rPr>
-              <w:instrText xml:space="preserve"> PAGEREF _Toc122359977 \h </w:instrText>
+              <w:instrText xml:space="preserve"> PAGEREF _Toc122574490 \h </w:instrText>
             </w:r>
             <w:r>
               <w:rPr>
@@ -4826,7 +4826,7 @@
               <w:lang w:val="en-US"/>
             </w:rPr>
           </w:pPr>
-          <w:hyperlink w:anchor="_Toc122359978" w:history="1">
+          <w:hyperlink w:anchor="_Toc122574491" w:history="1">
             <w:r>
               <w:rPr>
                 <w:rStyle w:val="Hyperlink"/>
@@ -4872,7 +4872,7 @@
                 <w:noProof/>
                 <w:webHidden/>
               </w:rPr>
-              <w:instrText xml:space="preserve"> PAGEREF _Toc122359978 \h </w:instrText>
+              <w:instrText xml:space="preserve"> PAGEREF _Toc122574491 \h </w:instrText>
             </w:r>
             <w:r>
               <w:rPr>
@@ -4918,7 +4918,7 @@
               <w:lang w:val="en-US"/>
             </w:rPr>
           </w:pPr>
-          <w:hyperlink w:anchor="_Toc122359979" w:history="1">
+          <w:hyperlink w:anchor="_Toc122574492" w:history="1">
             <w:r>
               <w:rPr>
                 <w:rStyle w:val="Hyperlink"/>
@@ -4963,7 +4963,7 @@
                 <w:noProof/>
                 <w:webHidden/>
               </w:rPr>
-              <w:instrText xml:space="preserve"> PAGEREF _Toc122359979 \h </w:instrText>
+              <w:instrText xml:space="preserve"> PAGEREF _Toc122574492 \h </w:instrText>
             </w:r>
             <w:r>
               <w:rPr>
@@ -5009,7 +5009,7 @@
               <w:lang w:val="en-US"/>
             </w:rPr>
           </w:pPr>
-          <w:hyperlink w:anchor="_Toc122359980" w:history="1">
+          <w:hyperlink w:anchor="_Toc122574493" w:history="1">
             <w:r>
               <w:rPr>
                 <w:rStyle w:val="Hyperlink"/>
@@ -5054,7 +5054,7 @@
                 <w:noProof/>
                 <w:webHidden/>
               </w:rPr>
-              <w:instrText xml:space="preserve"> PAGEREF _Toc122359980 \h </w:instrText>
+              <w:instrText xml:space="preserve"> PAGEREF _Toc122574493 \h </w:instrText>
             </w:r>
             <w:r>
               <w:rPr>
@@ -5100,7 +5100,7 @@
               <w:lang w:val="en-US"/>
             </w:rPr>
           </w:pPr>
-          <w:hyperlink w:anchor="_Toc122359981" w:history="1">
+          <w:hyperlink w:anchor="_Toc122574494" w:history="1">
             <w:r>
               <w:rPr>
                 <w:rStyle w:val="Hyperlink"/>
@@ -5145,7 +5145,7 @@
                 <w:noProof/>
                 <w:webHidden/>
               </w:rPr>
-              <w:instrText xml:space="preserve"> PAGEREF _Toc122359981 \h </w:instrText>
+              <w:instrText xml:space="preserve"> PAGEREF _Toc122574494 \h </w:instrText>
             </w:r>
             <w:r>
               <w:rPr>
@@ -5191,7 +5191,7 @@
               <w:lang w:val="en-US"/>
             </w:rPr>
           </w:pPr>
-          <w:hyperlink w:anchor="_Toc122359982" w:history="1">
+          <w:hyperlink w:anchor="_Toc122574495" w:history="1">
             <w:r>
               <w:rPr>
                 <w:rStyle w:val="Hyperlink"/>
@@ -5236,7 +5236,7 @@
                 <w:noProof/>
                 <w:webHidden/>
               </w:rPr>
-              <w:instrText xml:space="preserve"> PAGEREF _Toc122359982 \h </w:instrText>
+              <w:instrText xml:space="preserve"> PAGEREF _Toc122574495 \h </w:instrText>
             </w:r>
             <w:r>
               <w:rPr>
@@ -5256,7 +5256,7 @@
                 <w:noProof/>
                 <w:webHidden/>
               </w:rPr>
-              <w:t>11</w:t>
+              <w:t>12</w:t>
             </w:r>
             <w:r>
               <w:rPr>
@@ -5282,7 +5282,7 @@
               <w:lang w:val="en-US"/>
             </w:rPr>
           </w:pPr>
-          <w:hyperlink w:anchor="_Toc122359983" w:history="1">
+          <w:hyperlink w:anchor="_Toc122574496" w:history="1">
             <w:r>
               <w:rPr>
                 <w:rStyle w:val="Hyperlink"/>
@@ -5327,7 +5327,7 @@
                 <w:noProof/>
                 <w:webHidden/>
               </w:rPr>
-              <w:instrText xml:space="preserve"> PAGEREF _Toc122359983 \h </w:instrText>
+              <w:instrText xml:space="preserve"> PAGEREF _Toc122574496 \h </w:instrText>
             </w:r>
             <w:r>
               <w:rPr>
@@ -5347,7 +5347,7 @@
                 <w:noProof/>
                 <w:webHidden/>
               </w:rPr>
-              <w:t>13</w:t>
+              <w:t>14</w:t>
             </w:r>
             <w:r>
               <w:rPr>
@@ -5373,7 +5373,7 @@
               <w:lang w:val="en-US"/>
             </w:rPr>
           </w:pPr>
-          <w:hyperlink w:anchor="_Toc122359984" w:history="1">
+          <w:hyperlink w:anchor="_Toc122574497" w:history="1">
             <w:r>
               <w:rPr>
                 <w:rStyle w:val="Hyperlink"/>
@@ -5418,7 +5418,7 @@
                 <w:noProof/>
                 <w:webHidden/>
               </w:rPr>
-              <w:instrText xml:space="preserve"> PAGEREF _Toc122359984 \h </w:instrText>
+              <w:instrText xml:space="preserve"> PAGEREF _Toc122574497 \h </w:instrText>
             </w:r>
             <w:r>
               <w:rPr>
@@ -5438,7 +5438,7 @@
                 <w:noProof/>
                 <w:webHidden/>
               </w:rPr>
-              <w:t>17</w:t>
+              <w:t>18</w:t>
             </w:r>
             <w:r>
               <w:rPr>
@@ -5462,7 +5462,7 @@
               <w:lang w:val="en-US"/>
             </w:rPr>
           </w:pPr>
-          <w:hyperlink w:anchor="_Toc122359985" w:history="1">
+          <w:hyperlink w:anchor="_Toc122574498" w:history="1">
             <w:r>
               <w:rPr>
                 <w:rStyle w:val="Hyperlink"/>
@@ -5490,7 +5490,7 @@
                 <w:noProof/>
                 <w:webHidden/>
               </w:rPr>
-              <w:instrText xml:space="preserve"> PAGEREF _Toc122359985 \h </w:instrText>
+              <w:instrText xml:space="preserve"> PAGEREF _Toc122574498 \h </w:instrText>
             </w:r>
             <w:r>
               <w:rPr>
@@ -5510,7 +5510,7 @@
                 <w:noProof/>
                 <w:webHidden/>
               </w:rPr>
-              <w:t>18</w:t>
+              <w:t>19</w:t>
             </w:r>
             <w:r>
               <w:rPr>
@@ -5534,7 +5534,7 @@
               <w:lang w:val="en-US"/>
             </w:rPr>
           </w:pPr>
-          <w:hyperlink w:anchor="_Toc122359986" w:history="1">
+          <w:hyperlink w:anchor="_Toc122574499" w:history="1">
             <w:r>
               <w:rPr>
                 <w:rStyle w:val="Hyperlink"/>
@@ -5569,7 +5569,7 @@
                 <w:noProof/>
                 <w:webHidden/>
               </w:rPr>
-              <w:instrText xml:space="preserve"> PAGEREF _Toc122359986 \h </w:instrText>
+              <w:instrText xml:space="preserve"> PAGEREF _Toc122574499 \h </w:instrText>
             </w:r>
             <w:r>
               <w:rPr>
@@ -5589,7 +5589,7 @@
                 <w:noProof/>
                 <w:webHidden/>
               </w:rPr>
-              <w:t>18</w:t>
+              <w:t>19</w:t>
             </w:r>
             <w:r>
               <w:rPr>
@@ -5615,7 +5615,7 @@
               <w:lang w:val="en-US"/>
             </w:rPr>
           </w:pPr>
-          <w:hyperlink w:anchor="_Toc122359987" w:history="1">
+          <w:hyperlink w:anchor="_Toc122574500" w:history="1">
             <w:r>
               <w:rPr>
                 <w:rStyle w:val="Hyperlink"/>
@@ -5660,7 +5660,7 @@
                 <w:noProof/>
                 <w:webHidden/>
               </w:rPr>
-              <w:instrText xml:space="preserve"> PAGEREF _Toc122359987 \h </w:instrText>
+              <w:instrText xml:space="preserve"> PAGEREF _Toc122574500 \h </w:instrText>
             </w:r>
             <w:r>
               <w:rPr>
@@ -5680,7 +5680,7 @@
                 <w:noProof/>
                 <w:webHidden/>
               </w:rPr>
-              <w:t>18</w:t>
+              <w:t>19</w:t>
             </w:r>
             <w:r>
               <w:rPr>
@@ -5706,7 +5706,7 @@
               <w:lang w:val="en-US"/>
             </w:rPr>
           </w:pPr>
-          <w:hyperlink w:anchor="_Toc122359988" w:history="1">
+          <w:hyperlink w:anchor="_Toc122574501" w:history="1">
             <w:r>
               <w:rPr>
                 <w:rStyle w:val="Hyperlink"/>
@@ -5751,7 +5751,7 @@
                 <w:noProof/>
                 <w:webHidden/>
               </w:rPr>
-              <w:instrText xml:space="preserve"> PAGEREF _Toc122359988 \h </w:instrText>
+              <w:instrText xml:space="preserve"> PAGEREF _Toc122574501 \h </w:instrText>
             </w:r>
             <w:r>
               <w:rPr>
@@ -5771,7 +5771,7 @@
                 <w:noProof/>
                 <w:webHidden/>
               </w:rPr>
-              <w:t>18</w:t>
+              <w:t>20</w:t>
             </w:r>
             <w:r>
               <w:rPr>
@@ -5797,7 +5797,7 @@
               <w:lang w:val="en-US"/>
             </w:rPr>
           </w:pPr>
-          <w:hyperlink w:anchor="_Toc122359989" w:history="1">
+          <w:hyperlink w:anchor="_Toc122574502" w:history="1">
             <w:r>
               <w:rPr>
                 <w:rStyle w:val="Hyperlink"/>
@@ -5842,7 +5842,7 @@
                 <w:noProof/>
                 <w:webHidden/>
               </w:rPr>
-              <w:instrText xml:space="preserve"> PAGEREF _Toc122359989 \h </w:instrText>
+              <w:instrText xml:space="preserve"> PAGEREF _Toc122574502 \h </w:instrText>
             </w:r>
             <w:r>
               <w:rPr>
@@ -5862,7 +5862,7 @@
                 <w:noProof/>
                 <w:webHidden/>
               </w:rPr>
-              <w:t>18</w:t>
+              <w:t>20</w:t>
             </w:r>
             <w:r>
               <w:rPr>
@@ -5888,7 +5888,7 @@
               <w:lang w:val="en-US"/>
             </w:rPr>
           </w:pPr>
-          <w:hyperlink w:anchor="_Toc122359990" w:history="1">
+          <w:hyperlink w:anchor="_Toc122574503" w:history="1">
             <w:r>
               <w:rPr>
                 <w:rStyle w:val="Hyperlink"/>
@@ -5933,7 +5933,7 @@
                 <w:noProof/>
                 <w:webHidden/>
               </w:rPr>
-              <w:instrText xml:space="preserve"> PAGEREF _Toc122359990 \h </w:instrText>
+              <w:instrText xml:space="preserve"> PAGEREF _Toc122574503 \h </w:instrText>
             </w:r>
             <w:r>
               <w:rPr>
@@ -5953,7 +5953,7 @@
                 <w:noProof/>
                 <w:webHidden/>
               </w:rPr>
-              <w:t>18</w:t>
+              <w:t>20</w:t>
             </w:r>
             <w:r>
               <w:rPr>
@@ -5979,7 +5979,7 @@
               <w:lang w:val="en-US"/>
             </w:rPr>
           </w:pPr>
-          <w:hyperlink w:anchor="_Toc122359991" w:history="1">
+          <w:hyperlink w:anchor="_Toc122574504" w:history="1">
             <w:r>
               <w:rPr>
                 <w:rStyle w:val="Hyperlink"/>
@@ -6024,7 +6024,7 @@
                 <w:noProof/>
                 <w:webHidden/>
               </w:rPr>
-              <w:instrText xml:space="preserve"> PAGEREF _Toc122359991 \h </w:instrText>
+              <w:instrText xml:space="preserve"> PAGEREF _Toc122574504 \h </w:instrText>
             </w:r>
             <w:r>
               <w:rPr>
@@ -6044,7 +6044,7 @@
                 <w:noProof/>
                 <w:webHidden/>
               </w:rPr>
-              <w:t>18</w:t>
+              <w:t>20</w:t>
             </w:r>
             <w:r>
               <w:rPr>
@@ -6070,7 +6070,7 @@
               <w:lang w:val="en-US"/>
             </w:rPr>
           </w:pPr>
-          <w:hyperlink w:anchor="_Toc122359992" w:history="1">
+          <w:hyperlink w:anchor="_Toc122574505" w:history="1">
             <w:r>
               <w:rPr>
                 <w:rStyle w:val="Hyperlink"/>
@@ -6094,7 +6094,7 @@
                 <w:noProof/>
                 <w:lang w:val="en-US"/>
               </w:rPr>
-              <w:t>Dataset (jelasin aja)</w:t>
+              <w:t>Dataset</w:t>
             </w:r>
             <w:r>
               <w:rPr>
@@ -6115,7 +6115,7 @@
                 <w:noProof/>
                 <w:webHidden/>
               </w:rPr>
-              <w:instrText xml:space="preserve"> PAGEREF _Toc122359992 \h </w:instrText>
+              <w:instrText xml:space="preserve"> PAGEREF _Toc122574505 \h </w:instrText>
             </w:r>
             <w:r>
               <w:rPr>
@@ -6135,7 +6135,7 @@
                 <w:noProof/>
                 <w:webHidden/>
               </w:rPr>
-              <w:t>18</w:t>
+              <w:t>20</w:t>
             </w:r>
             <w:r>
               <w:rPr>
@@ -6161,7 +6161,7 @@
               <w:lang w:val="en-US"/>
             </w:rPr>
           </w:pPr>
-          <w:hyperlink w:anchor="_Toc122359993" w:history="1">
+          <w:hyperlink w:anchor="_Toc122574506" w:history="1">
             <w:r>
               <w:rPr>
                 <w:rStyle w:val="Hyperlink"/>
@@ -6185,7 +6185,7 @@
                 <w:noProof/>
                 <w:lang w:val="en-US"/>
               </w:rPr>
-              <w:t>Jelasin gambar</w:t>
+              <w:t>Implementation Stage</w:t>
             </w:r>
             <w:r>
               <w:rPr>
@@ -6206,7 +6206,7 @@
                 <w:noProof/>
                 <w:webHidden/>
               </w:rPr>
-              <w:instrText xml:space="preserve"> PAGEREF _Toc122359993 \h </w:instrText>
+              <w:instrText xml:space="preserve"> PAGEREF _Toc122574506 \h </w:instrText>
             </w:r>
             <w:r>
               <w:rPr>
@@ -6226,7 +6226,7 @@
                 <w:noProof/>
                 <w:webHidden/>
               </w:rPr>
-              <w:t>18</w:t>
+              <w:t>21</w:t>
             </w:r>
             <w:r>
               <w:rPr>
@@ -6252,7 +6252,7 @@
               <w:lang w:val="en-US"/>
             </w:rPr>
           </w:pPr>
-          <w:hyperlink w:anchor="_Toc122359994" w:history="1">
+          <w:hyperlink w:anchor="_Toc122574507" w:history="1">
             <w:r>
               <w:rPr>
                 <w:rStyle w:val="Hyperlink"/>
@@ -6276,7 +6276,7 @@
                 <w:noProof/>
                 <w:lang w:val="en-US"/>
               </w:rPr>
-              <w:t>Evaluasi make apa</w:t>
+              <w:t>Model Evaluation</w:t>
             </w:r>
             <w:r>
               <w:rPr>
@@ -6297,7 +6297,7 @@
                 <w:noProof/>
                 <w:webHidden/>
               </w:rPr>
-              <w:instrText xml:space="preserve"> PAGEREF _Toc122359994 \h </w:instrText>
+              <w:instrText xml:space="preserve"> PAGEREF _Toc122574507 \h </w:instrText>
             </w:r>
             <w:r>
               <w:rPr>
@@ -6317,7 +6317,7 @@
                 <w:noProof/>
                 <w:webHidden/>
               </w:rPr>
-              <w:t>18</w:t>
+              <w:t>24</w:t>
             </w:r>
             <w:r>
               <w:rPr>
@@ -6341,7 +6341,7 @@
               <w:lang w:val="en-US"/>
             </w:rPr>
           </w:pPr>
-          <w:hyperlink w:anchor="_Toc122359995" w:history="1">
+          <w:hyperlink w:anchor="_Toc122574508" w:history="1">
             <w:r>
               <w:rPr>
                 <w:rStyle w:val="Hyperlink"/>
@@ -6368,7 +6368,7 @@
                 <w:noProof/>
                 <w:webHidden/>
               </w:rPr>
-              <w:instrText xml:space="preserve"> PAGEREF _Toc122359995 \h </w:instrText>
+              <w:instrText xml:space="preserve"> PAGEREF _Toc122574508 \h </w:instrText>
             </w:r>
             <w:r>
               <w:rPr>
@@ -6388,7 +6388,7 @@
                 <w:noProof/>
                 <w:webHidden/>
               </w:rPr>
-              <w:t>19</w:t>
+              <w:t>26</w:t>
             </w:r>
             <w:r>
               <w:rPr>
@@ -6412,7 +6412,7 @@
               <w:lang w:val="en-US"/>
             </w:rPr>
           </w:pPr>
-          <w:hyperlink w:anchor="_Toc122359996" w:history="1">
+          <w:hyperlink w:anchor="_Toc122574509" w:history="1">
             <w:r>
               <w:rPr>
                 <w:rStyle w:val="Hyperlink"/>
@@ -6439,7 +6439,7 @@
                 <w:noProof/>
                 <w:webHidden/>
               </w:rPr>
-              <w:instrText xml:space="preserve"> PAGEREF _Toc122359996 \h </w:instrText>
+              <w:instrText xml:space="preserve"> PAGEREF _Toc122574509 \h </w:instrText>
             </w:r>
             <w:r>
               <w:rPr>
@@ -6459,7 +6459,7 @@
                 <w:noProof/>
                 <w:webHidden/>
               </w:rPr>
-              <w:t>20</w:t>
+              <w:t>27</w:t>
             </w:r>
             <w:r>
               <w:rPr>
@@ -6483,7 +6483,7 @@
               <w:lang w:val="en-US"/>
             </w:rPr>
           </w:pPr>
-          <w:hyperlink w:anchor="_Toc122359997" w:history="1">
+          <w:hyperlink w:anchor="_Toc122574510" w:history="1">
             <w:r>
               <w:rPr>
                 <w:rStyle w:val="Hyperlink"/>
@@ -6511,7 +6511,7 @@
                 <w:noProof/>
                 <w:webHidden/>
               </w:rPr>
-              <w:instrText xml:space="preserve"> PAGEREF _Toc122359997 \h </w:instrText>
+              <w:instrText xml:space="preserve"> PAGEREF _Toc122574510 \h </w:instrText>
             </w:r>
             <w:r>
               <w:rPr>
@@ -6531,7 +6531,7 @@
                 <w:noProof/>
                 <w:webHidden/>
               </w:rPr>
-              <w:t>24</w:t>
+              <w:t>31</w:t>
             </w:r>
             <w:r>
               <w:rPr>
@@ -6582,7 +6582,7 @@
           <w:lang w:val="en-ID"/>
         </w:rPr>
       </w:pPr>
-      <w:bookmarkStart w:id="5" w:name="_Toc122359963"/>
+      <w:bookmarkStart w:id="5" w:name="_Toc122574476"/>
       <w:r>
         <w:rPr>
           <w:lang w:val="en-ID"/>
@@ -7535,7 +7535,7 @@
           <w:lang w:val="en-ID"/>
         </w:rPr>
       </w:pPr>
-      <w:bookmarkStart w:id="6" w:name="_Toc122359964"/>
+      <w:bookmarkStart w:id="6" w:name="_Toc122574477"/>
       <w:r>
         <w:rPr>
           <w:lang w:val="en-ID"/>
@@ -7575,7 +7575,7 @@
           <w:lang w:val="en-ID"/>
         </w:rPr>
       </w:pPr>
-      <w:bookmarkStart w:id="7" w:name="_Toc122359965"/>
+      <w:bookmarkStart w:id="7" w:name="_Toc122574478"/>
       <w:r>
         <w:rPr>
           <w:lang w:val="en-ID"/>
@@ -7621,7 +7621,7 @@
           <w:lang w:val="en-ID"/>
         </w:rPr>
       </w:pPr>
-      <w:bookmarkStart w:id="8" w:name="_Toc122359966"/>
+      <w:bookmarkStart w:id="8" w:name="_Toc122574479"/>
       <w:r>
         <w:rPr>
           <w:lang w:val="en-ID"/>
@@ -7663,7 +7663,7 @@
           <w:lang w:val="en-ID"/>
         </w:rPr>
       </w:pPr>
-      <w:bookmarkStart w:id="9" w:name="_Toc122359967"/>
+      <w:bookmarkStart w:id="9" w:name="_Toc122574480"/>
       <w:r>
         <w:rPr>
           <w:rFonts w:cs="Times New Roman"/>
@@ -7701,7 +7701,7 @@
           <w:lang w:val="en-US"/>
         </w:rPr>
       </w:pPr>
-      <w:bookmarkStart w:id="10" w:name="_Toc122359968"/>
+      <w:bookmarkStart w:id="10" w:name="_Toc122574481"/>
       <w:r>
         <w:rPr>
           <w:rFonts w:cs="Times New Roman"/>
@@ -7744,7 +7744,7 @@
           <w:szCs w:val="24"/>
         </w:rPr>
       </w:pPr>
-      <w:bookmarkStart w:id="11" w:name="_Toc122359969"/>
+      <w:bookmarkStart w:id="11" w:name="_Toc122574482"/>
       <w:r>
         <w:rPr>
           <w:szCs w:val="24"/>
@@ -9058,7 +9058,7 @@
           <w:szCs w:val="24"/>
         </w:rPr>
       </w:pPr>
-      <w:bookmarkStart w:id="12" w:name="_Toc122359970"/>
+      <w:bookmarkStart w:id="12" w:name="_Toc122574483"/>
       <w:r>
         <w:rPr>
           <w:szCs w:val="24"/>
@@ -9207,7 +9207,7 @@
           <w:szCs w:val="24"/>
         </w:rPr>
       </w:pPr>
-      <w:bookmarkStart w:id="13" w:name="_Toc122359971"/>
+      <w:bookmarkStart w:id="13" w:name="_Toc122574484"/>
       <w:r>
         <w:rPr>
           <w:szCs w:val="24"/>
@@ -9358,7 +9358,7 @@
           <w:szCs w:val="24"/>
         </w:rPr>
       </w:pPr>
-      <w:bookmarkStart w:id="14" w:name="_Toc122359972"/>
+      <w:bookmarkStart w:id="14" w:name="_Toc122574485"/>
       <w:r>
         <w:rPr>
           <w:szCs w:val="24"/>
@@ -9485,7 +9485,7 @@
           <w:szCs w:val="24"/>
         </w:rPr>
       </w:pPr>
-      <w:bookmarkStart w:id="15" w:name="_Toc122359973"/>
+      <w:bookmarkStart w:id="15" w:name="_Toc122574486"/>
       <w:r>
         <w:rPr>
           <w:szCs w:val="24"/>
@@ -9618,7 +9618,7 @@
           <w:lang w:val="en-ID"/>
         </w:rPr>
       </w:pPr>
-      <w:bookmarkStart w:id="16" w:name="_Toc122359974"/>
+      <w:bookmarkStart w:id="16" w:name="_Toc122574487"/>
       <w:r>
         <w:rPr>
           <w:rFonts w:cs="Times New Roman"/>
@@ -9656,7 +9656,7 @@
           <w:lang w:val="en-US"/>
         </w:rPr>
       </w:pPr>
-      <w:bookmarkStart w:id="17" w:name="_Toc122359975"/>
+      <w:bookmarkStart w:id="17" w:name="_Toc122574488"/>
       <w:r>
         <w:rPr>
           <w:rFonts w:cs="Times New Roman"/>
@@ -9693,7 +9693,7 @@
           <w:szCs w:val="24"/>
         </w:rPr>
       </w:pPr>
-      <w:bookmarkStart w:id="18" w:name="_Toc122359976"/>
+      <w:bookmarkStart w:id="18" w:name="_Toc122574489"/>
       <w:r>
         <w:rPr>
           <w:szCs w:val="24"/>
@@ -10197,21 +10197,7 @@
         <w:rPr>
           <w:lang w:val="en-US"/>
         </w:rPr>
-        <w:t xml:space="preserve">The second corpus type is non-lab recording. This corpus contains utterances that reflect emotions involuntarily in natural scenarios, such as living spaces, theatrical performances, </w:t>
-      </w:r>
-      <w:proofErr w:type="gramStart"/>
-      <w:r>
-        <w:rPr>
-          <w:lang w:val="en-US"/>
-        </w:rPr>
-        <w:t>etc.</w:t>
-      </w:r>
-      <w:proofErr w:type="gramEnd"/>
-      <w:r>
-        <w:rPr>
-          <w:lang w:val="en-US"/>
-        </w:rPr>
-        <w:t xml:space="preserve"> Some examples that employ this type of corpus are DAPS</w:t>
+        <w:t>The second corpus type is non-lab recording. This corpus contains utterances that reflect emotions involuntarily in natural scenarios, such as living spaces, theatrical performances, etc. Some examples that employ this type of corpus are DAPS</w:t>
       </w:r>
       <w:sdt>
         <w:sdtPr>
@@ -11168,7 +11154,7 @@
           <w:szCs w:val="24"/>
         </w:rPr>
       </w:pPr>
-      <w:bookmarkStart w:id="19" w:name="_Toc122359977"/>
+      <w:bookmarkStart w:id="19" w:name="_Toc122574490"/>
       <w:r>
         <w:rPr>
           <w:szCs w:val="24"/>
@@ -11205,7 +11191,7 @@
           <w:lang w:val="en-US"/>
         </w:rPr>
       </w:pPr>
-      <w:bookmarkStart w:id="20" w:name="_Toc122359978"/>
+      <w:bookmarkStart w:id="20" w:name="_Toc122574491"/>
       <w:r>
         <w:rPr>
           <w:szCs w:val="24"/>
@@ -11469,7 +11455,7 @@
           <w:szCs w:val="24"/>
         </w:rPr>
       </w:pPr>
-      <w:bookmarkStart w:id="21" w:name="_Toc122359979"/>
+      <w:bookmarkStart w:id="21" w:name="_Toc122574492"/>
       <w:r>
         <w:rPr>
           <w:szCs w:val="24"/>
@@ -11528,21 +11514,7 @@
         <w:rPr>
           <w:lang w:val="en-US"/>
         </w:rPr>
-        <w:t xml:space="preserve">These vibrations let humans hear different things such as music. There are also irregular vibrations called noises. Human beings could make </w:t>
-      </w:r>
-      <w:proofErr w:type="gramStart"/>
-      <w:r>
-        <w:rPr>
-          <w:lang w:val="en-US"/>
-        </w:rPr>
-        <w:t>very complex</w:t>
-      </w:r>
-      <w:proofErr w:type="gramEnd"/>
-      <w:r>
-        <w:rPr>
-          <w:lang w:val="en-US"/>
-        </w:rPr>
-        <w:t xml:space="preserve"> sounds used for talking.</w:t>
+        <w:t>These vibrations let humans hear different things such as music. There are also irregular vibrations called noises. Human beings could make very complex sounds used for talking.</w:t>
       </w:r>
       <w:r>
         <w:rPr>
@@ -11847,6 +11819,7 @@
           <w:id w:val="-1733843284"/>
           <w:citation/>
         </w:sdtPr>
+        <w:sdtEndPr/>
         <w:sdtContent>
           <w:r>
             <w:rPr>
@@ -11891,17 +11864,7 @@
               <w:szCs w:val="24"/>
               <w:lang w:val="en-US"/>
             </w:rPr>
-            <w:t xml:space="preserve"> </w:t>
-          </w:r>
-          <w:r>
-            <w:rPr>
-              <w:noProof/>
-              <w:color w:val="auto"/>
-              <w:sz w:val="24"/>
-              <w:szCs w:val="24"/>
-              <w:lang w:val="en-US"/>
-            </w:rPr>
-            <w:t>[35]</w:t>
+            <w:t xml:space="preserve"> [35]</w:t>
           </w:r>
           <w:r>
             <w:rPr>
@@ -12091,6 +12054,7 @@
           <w:id w:val="-81762457"/>
           <w:citation/>
         </w:sdtPr>
+        <w:sdtEndPr/>
         <w:sdtContent>
           <w:r>
             <w:rPr>
@@ -12135,17 +12099,7 @@
               <w:szCs w:val="24"/>
               <w:lang w:val="en-US"/>
             </w:rPr>
-            <w:t xml:space="preserve"> </w:t>
-          </w:r>
-          <w:r>
-            <w:rPr>
-              <w:noProof/>
-              <w:color w:val="auto"/>
-              <w:sz w:val="24"/>
-              <w:szCs w:val="24"/>
-              <w:lang w:val="en-US"/>
-            </w:rPr>
-            <w:t>[36]</w:t>
+            <w:t xml:space="preserve"> [36]</w:t>
           </w:r>
           <w:r>
             <w:rPr>
@@ -12184,7 +12138,7 @@
           <w:szCs w:val="24"/>
         </w:rPr>
       </w:pPr>
-      <w:bookmarkStart w:id="24" w:name="_Toc122359980"/>
+      <w:bookmarkStart w:id="24" w:name="_Toc122574493"/>
       <w:r>
         <w:rPr>
           <w:szCs w:val="24"/>
@@ -12308,7 +12262,7 @@
           <w:szCs w:val="24"/>
         </w:rPr>
       </w:pPr>
-      <w:bookmarkStart w:id="25" w:name="_Toc122359981"/>
+      <w:bookmarkStart w:id="25" w:name="_Toc122574494"/>
       <w:r>
         <w:rPr>
           <w:szCs w:val="24"/>
@@ -12402,21 +12356,7 @@
         <w:rPr>
           <w:lang w:val="en-US"/>
         </w:rPr>
-        <w:t xml:space="preserve">The procedure to find MFCCs is </w:t>
-      </w:r>
-      <w:proofErr w:type="gramStart"/>
-      <w:r>
-        <w:rPr>
-          <w:lang w:val="en-US"/>
-        </w:rPr>
-        <w:t>mainly with</w:t>
-      </w:r>
-      <w:proofErr w:type="gramEnd"/>
-      <w:r>
-        <w:rPr>
-          <w:lang w:val="en-US"/>
-        </w:rPr>
-        <w:t xml:space="preserve"> the following steps shown in </w:t>
+        <w:t xml:space="preserve">The procedure to find MFCCs is mainly with the following steps shown in </w:t>
       </w:r>
       <w:r>
         <w:rPr>
@@ -14047,16 +13987,8 @@
         <w:rPr>
           <w:lang w:val="en-US"/>
         </w:rPr>
-        <w:t xml:space="preserve"> is the logarithm base </w:t>
-      </w:r>
-      <w:proofErr w:type="gramStart"/>
-      <w:r>
-        <w:rPr>
-          <w:lang w:val="en-US"/>
-        </w:rPr>
-        <w:t>10</w:t>
-      </w:r>
-      <w:proofErr w:type="gramEnd"/>
+        <w:t xml:space="preserve"> is the logarithm base 10</w:t>
+      </w:r>
       <w:r>
         <w:rPr>
           <w:lang w:val="en-US"/>
@@ -14164,14 +14096,7 @@
         <w:rPr>
           <w:lang w:val="en-US"/>
         </w:rPr>
-        <w:t xml:space="preserve"> is the coefficient of the Mel frequency cepstrum</w:t>
-      </w:r>
-      <w:proofErr w:type="gramStart"/>
-      <w:r>
-        <w:rPr>
-          <w:lang w:val="en-US"/>
-        </w:rPr>
-        <w:t xml:space="preserve">. </w:t>
+        <w:t xml:space="preserve"> is the coefficient of the Mel frequency cepstrum. </w:t>
       </w:r>
       <w:r>
         <w:rPr>
@@ -14180,7 +14105,6 @@
         </w:rPr>
         <w:t> </w:t>
       </w:r>
-      <w:proofErr w:type="gramEnd"/>
       <w:r>
         <w:t>A cepstrum representation of the speech spectrum adequately represents the local spectral characteristics of the signal for a given frame analysis.</w:t>
       </w:r>
@@ -14203,7 +14127,7 @@
           <w:szCs w:val="24"/>
         </w:rPr>
       </w:pPr>
-      <w:bookmarkStart w:id="27" w:name="_Toc122359982"/>
+      <w:bookmarkStart w:id="27" w:name="_Toc122574495"/>
       <w:r>
         <w:rPr>
           <w:szCs w:val="24"/>
@@ -15377,7 +15301,7 @@
           <w:szCs w:val="24"/>
         </w:rPr>
       </w:pPr>
-      <w:bookmarkStart w:id="31" w:name="_Toc122359983"/>
+      <w:bookmarkStart w:id="31" w:name="_Toc122574496"/>
       <w:r>
         <w:rPr>
           <w:szCs w:val="24"/>
@@ -15777,6 +15701,7 @@
           <w:id w:val="288950372"/>
           <w:citation/>
         </w:sdtPr>
+        <w:sdtEndPr/>
         <w:sdtContent>
           <w:r>
             <w:rPr>
@@ -15821,17 +15746,7 @@
               <w:szCs w:val="24"/>
               <w:lang w:val="en-US"/>
             </w:rPr>
-            <w:t xml:space="preserve"> </w:t>
-          </w:r>
-          <w:r>
-            <w:rPr>
-              <w:noProof/>
-              <w:color w:val="auto"/>
-              <w:sz w:val="24"/>
-              <w:szCs w:val="24"/>
-              <w:lang w:val="en-US"/>
-            </w:rPr>
-            <w:t>[14]</w:t>
+            <w:t xml:space="preserve"> [14]</w:t>
           </w:r>
           <w:r>
             <w:rPr>
@@ -16248,21 +16163,7 @@
         <w:rPr>
           <w:lang w:val="en-US"/>
         </w:rPr>
-        <w:t xml:space="preserve"> are matrices of queries, keys, and </w:t>
-      </w:r>
-      <w:proofErr w:type="gramStart"/>
-      <w:r>
-        <w:rPr>
-          <w:lang w:val="en-US"/>
-        </w:rPr>
-        <w:t>values</w:t>
-      </w:r>
-      <w:proofErr w:type="gramEnd"/>
-      <w:r>
-        <w:rPr>
-          <w:lang w:val="en-US"/>
-        </w:rPr>
-        <w:t xml:space="preserve"> respectively.</w:t>
+        <w:t xml:space="preserve"> are matrices of queries, keys, and values respectively.</w:t>
       </w:r>
     </w:p>
     <w:p>
@@ -17168,17 +17069,7 @@
               <w:szCs w:val="24"/>
               <w:lang w:val="en-US"/>
             </w:rPr>
-            <w:t xml:space="preserve"> </w:t>
-          </w:r>
-          <w:r>
-            <w:rPr>
-              <w:noProof/>
-              <w:color w:val="auto"/>
-              <w:sz w:val="24"/>
-              <w:szCs w:val="24"/>
-              <w:lang w:val="en-US"/>
-            </w:rPr>
-            <w:t>[14]</w:t>
+            <w:t xml:space="preserve"> [14]</w:t>
           </w:r>
           <w:r>
             <w:rPr>
@@ -17588,21 +17479,7 @@
         <w:rPr>
           <w:lang w:val="en-US"/>
         </w:rPr>
-        <w:t xml:space="preserve"> are matrices of queries, keys, and </w:t>
-      </w:r>
-      <w:proofErr w:type="gramStart"/>
-      <w:r>
-        <w:rPr>
-          <w:lang w:val="en-US"/>
-        </w:rPr>
-        <w:t>values</w:t>
-      </w:r>
-      <w:proofErr w:type="gramEnd"/>
-      <w:r>
-        <w:rPr>
-          <w:lang w:val="en-US"/>
-        </w:rPr>
-        <w:t xml:space="preserve"> respectively.</w:t>
+        <w:t xml:space="preserve"> are matrices of queries, keys, and values respectively.</w:t>
       </w:r>
     </w:p>
     <w:p>
@@ -18022,6 +17899,7 @@
           <w:id w:val="1548793679"/>
           <w:citation/>
         </w:sdtPr>
+        <w:sdtEndPr/>
         <w:sdtContent>
           <w:r>
             <w:rPr>
@@ -18066,17 +17944,7 @@
               <w:szCs w:val="24"/>
               <w:lang w:val="en-US"/>
             </w:rPr>
-            <w:t xml:space="preserve"> </w:t>
-          </w:r>
-          <w:r>
-            <w:rPr>
-              <w:noProof/>
-              <w:color w:val="auto"/>
-              <w:sz w:val="24"/>
-              <w:szCs w:val="24"/>
-              <w:lang w:val="en-US"/>
-            </w:rPr>
-            <w:t>[14]</w:t>
+            <w:t xml:space="preserve"> [14]</w:t>
           </w:r>
           <w:r>
             <w:rPr>
@@ -18335,6 +18203,7 @@
           <w:id w:val="-996332934"/>
           <w:citation/>
         </w:sdtPr>
+        <w:sdtEndPr/>
         <w:sdtContent>
           <w:r>
             <w:rPr>
@@ -18379,17 +18248,7 @@
               <w:szCs w:val="24"/>
               <w:lang w:val="en-US"/>
             </w:rPr>
-            <w:t xml:space="preserve"> </w:t>
-          </w:r>
-          <w:r>
-            <w:rPr>
-              <w:noProof/>
-              <w:color w:val="auto"/>
-              <w:sz w:val="24"/>
-              <w:szCs w:val="24"/>
-              <w:lang w:val="en-US"/>
-            </w:rPr>
-            <w:t>[40]</w:t>
+            <w:t xml:space="preserve"> [40]</w:t>
           </w:r>
           <w:r>
             <w:rPr>
@@ -18649,6 +18508,7 @@
           <w:id w:val="-1138573368"/>
           <w:citation/>
         </w:sdtPr>
+        <w:sdtEndPr/>
         <w:sdtContent>
           <w:r>
             <w:rPr>
@@ -18693,17 +18553,7 @@
               <w:szCs w:val="24"/>
               <w:lang w:val="en-US"/>
             </w:rPr>
-            <w:t xml:space="preserve"> </w:t>
-          </w:r>
-          <w:r>
-            <w:rPr>
-              <w:noProof/>
-              <w:color w:val="auto"/>
-              <w:sz w:val="24"/>
-              <w:szCs w:val="24"/>
-              <w:lang w:val="en-US"/>
-            </w:rPr>
-            <w:t>[40]</w:t>
+            <w:t xml:space="preserve"> [40]</w:t>
           </w:r>
           <w:r>
             <w:rPr>
@@ -18742,7 +18592,7 @@
           <w:szCs w:val="24"/>
         </w:rPr>
       </w:pPr>
-      <w:bookmarkStart w:id="37" w:name="_Toc122359984"/>
+      <w:bookmarkStart w:id="37" w:name="_Toc122574497"/>
       <w:r>
         <w:rPr>
           <w:szCs w:val="24"/>
@@ -18836,7 +18686,7 @@
           <w:szCs w:val="28"/>
         </w:rPr>
       </w:pPr>
-      <w:bookmarkStart w:id="38" w:name="_Toc122359985"/>
+      <w:bookmarkStart w:id="38" w:name="_Toc122574498"/>
       <w:r>
         <w:rPr>
           <w:rFonts w:cs="Times New Roman"/>
@@ -18864,7 +18714,7 @@
           <w:lang w:val="en-US"/>
         </w:rPr>
       </w:pPr>
-      <w:bookmarkStart w:id="39" w:name="_Toc122359986"/>
+      <w:bookmarkStart w:id="39" w:name="_Toc122574499"/>
       <w:r>
         <w:rPr>
           <w:rFonts w:cs="Times New Roman"/>
@@ -18908,7 +18758,7 @@
           <w:szCs w:val="24"/>
         </w:rPr>
       </w:pPr>
-      <w:bookmarkStart w:id="40" w:name="_Toc122359987"/>
+      <w:bookmarkStart w:id="40" w:name="_Toc122574500"/>
       <w:r>
         <w:rPr>
           <w:szCs w:val="24"/>
@@ -19099,21 +18949,7 @@
         <w:rPr>
           <w:lang w:val="en-US"/>
         </w:rPr>
-        <w:t xml:space="preserve">, which extract features from the input data and reduce the size of the feature maps through downsampling. The fully-connected layers then process the extracted features to produce the final output of the network, which is transformed into a probability distribution over the possible classes using the SoftMax function. While LeNet is a </w:t>
-      </w:r>
-      <w:proofErr w:type="gramStart"/>
-      <w:r>
-        <w:rPr>
-          <w:lang w:val="en-US"/>
-        </w:rPr>
-        <w:t>relatively simple</w:t>
-      </w:r>
-      <w:proofErr w:type="gramEnd"/>
-      <w:r>
-        <w:rPr>
-          <w:lang w:val="en-US"/>
-        </w:rPr>
-        <w:t xml:space="preserve"> architecture compared to modern CNNs, it has been successful in many classification tasks and has been applied in various domains such as handwritten digit recognition.</w:t>
+        <w:t>, which extract features from the input data and reduce the size of the feature maps through downsampling. The fully-connected layers then process the extracted features to produce the final output of the network, which is transformed into a probability distribution over the possible classes using the SoftMax function. While LeNet is a relatively simple architecture compared to modern CNNs, it has been successful in many classification tasks and has been applied in various domains such as handwritten digit recognition.</w:t>
       </w:r>
       <w:r>
         <w:rPr>
@@ -19347,7 +19183,7 @@
           <w:szCs w:val="24"/>
         </w:rPr>
       </w:pPr>
-      <w:bookmarkStart w:id="41" w:name="_Toc122359988"/>
+      <w:bookmarkStart w:id="41" w:name="_Toc122574501"/>
       <w:r>
         <w:rPr>
           <w:szCs w:val="24"/>
@@ -19378,7 +19214,7 @@
           <w:szCs w:val="24"/>
         </w:rPr>
       </w:pPr>
-      <w:bookmarkStart w:id="42" w:name="_Toc122359989"/>
+      <w:bookmarkStart w:id="42" w:name="_Toc122574502"/>
       <w:r>
         <w:rPr>
           <w:szCs w:val="24"/>
@@ -19504,7 +19340,7 @@
           <w:szCs w:val="24"/>
         </w:rPr>
       </w:pPr>
-      <w:bookmarkStart w:id="43" w:name="_Toc122359990"/>
+      <w:bookmarkStart w:id="43" w:name="_Toc122574503"/>
       <w:r>
         <w:rPr>
           <w:szCs w:val="24"/>
@@ -19624,7 +19460,7 @@
           <w:szCs w:val="24"/>
         </w:rPr>
       </w:pPr>
-      <w:bookmarkStart w:id="44" w:name="_Toc122359991"/>
+      <w:bookmarkStart w:id="44" w:name="_Toc122574504"/>
       <w:r>
         <w:rPr>
           <w:szCs w:val="24"/>
@@ -19654,7 +19490,7 @@
           <w:szCs w:val="24"/>
         </w:rPr>
       </w:pPr>
-      <w:bookmarkStart w:id="45" w:name="_Toc122359992"/>
+      <w:bookmarkStart w:id="45" w:name="_Toc122574505"/>
       <w:r>
         <w:rPr>
           <w:szCs w:val="24"/>
@@ -19764,21 +19600,7 @@
         <w:rPr>
           <w:lang w:val="en-US"/>
         </w:rPr>
-        <w:t xml:space="preserve">The RAVDESS dataset includes a total of 7356 files, comprising </w:t>
-      </w:r>
-      <w:proofErr w:type="gramStart"/>
-      <w:r>
-        <w:rPr>
-          <w:lang w:val="en-US"/>
-        </w:rPr>
-        <w:t>24</w:t>
-      </w:r>
-      <w:proofErr w:type="gramEnd"/>
-      <w:r>
-        <w:rPr>
-          <w:lang w:val="en-US"/>
-        </w:rPr>
-        <w:t xml:space="preserve"> actors (12 male and 12 female). The actors were recorded speaking and singing in eight different emotional states: neutral, calm, happy, sad, angry, fearful, surprised, and disgusted. Each actor recorded a total of 144 items (72 speech and 72 song items), with each item being approximately 5 seconds long. The actors were recorded in a studio setting, and the audio and video recordings were captured simultaneously.</w:t>
+        <w:t>The RAVDESS dataset includes a total of 7356 files, comprising 24 actors (12 male and 12 female). The actors were recorded speaking and singing in eight different emotional states: neutral, calm, happy, sad, angry, fearful, surprised, and disgusted. Each actor recorded a total of 144 items (72 speech and 72 song items), with each item being approximately 5 seconds long. The actors were recorded in a studio setting, and the audio and video recordings were captured simultaneously.</w:t>
       </w:r>
     </w:p>
     <w:p>
@@ -19807,6 +19629,7 @@
           <w:szCs w:val="24"/>
         </w:rPr>
       </w:pPr>
+      <w:bookmarkStart w:id="46" w:name="_Toc122574506"/>
       <w:r>
         <w:rPr>
           <w:szCs w:val="24"/>
@@ -19815,6 +19638,7 @@
         <w:lastRenderedPageBreak/>
         <w:t>Implementation Stage</w:t>
       </w:r>
+      <w:bookmarkEnd w:id="46"/>
     </w:p>
     <w:p>
       <w:pPr>
@@ -20850,19 +20674,7 @@
         <w:rPr>
           <w:lang w:val="en-US"/>
         </w:rPr>
-        <w:t xml:space="preserve">converts the STFT to the Mel-scale using a Mel-scale </w:t>
-      </w:r>
-      <w:r>
-        <w:rPr>
-          <w:lang w:val="en-US"/>
-        </w:rPr>
-        <w:t>filterbank and</w:t>
-      </w:r>
-      <w:r>
-        <w:rPr>
-          <w:lang w:val="en-US"/>
-        </w:rPr>
-        <w:t xml:space="preserve"> applies the</w:t>
+        <w:t>converts the STFT to the Mel-scale using a Mel-scale filterbank and applies the</w:t>
       </w:r>
       <w:r>
         <w:rPr>
@@ -21276,21 +21088,7 @@
                 <w:rStyle w:val="HTMLCode"/>
                 <w:color w:val="A5A5A5" w:themeColor="accent3"/>
               </w:rPr>
-              <w:t>#</w:t>
-            </w:r>
-            <w:r>
-              <w:rPr>
-                <w:rStyle w:val="HTMLCode"/>
-                <w:color w:val="A5A5A5" w:themeColor="accent3"/>
-              </w:rPr>
-              <w:t>Activation</w:t>
-            </w:r>
-            <w:r>
-              <w:rPr>
-                <w:rStyle w:val="HTMLCode"/>
-                <w:color w:val="A5A5A5" w:themeColor="accent3"/>
-              </w:rPr>
-              <w:t xml:space="preserve"> layer</w:t>
+              <w:t>#Activation layer</w:t>
             </w:r>
           </w:p>
           <w:p>
@@ -21337,21 +21135,7 @@
                 <w:rStyle w:val="HTMLCode"/>
                 <w:color w:val="A5A5A5" w:themeColor="accent3"/>
               </w:rPr>
-              <w:t>#</w:t>
-            </w:r>
-            <w:r>
-              <w:rPr>
-                <w:rStyle w:val="HTMLCode"/>
-                <w:color w:val="A5A5A5" w:themeColor="accent3"/>
-              </w:rPr>
-              <w:t>Pooling</w:t>
-            </w:r>
-            <w:r>
-              <w:rPr>
-                <w:rStyle w:val="HTMLCode"/>
-                <w:color w:val="A5A5A5" w:themeColor="accent3"/>
-              </w:rPr>
-              <w:t xml:space="preserve"> layer</w:t>
+              <w:t>#Pooling layer</w:t>
             </w:r>
           </w:p>
           <w:p>
@@ -21398,14 +21182,7 @@
                 <w:rStyle w:val="HTMLCode"/>
                 <w:color w:val="A5A5A5" w:themeColor="accent3"/>
               </w:rPr>
-              <w:t>#</w:t>
-            </w:r>
-            <w:r>
-              <w:rPr>
-                <w:rStyle w:val="HTMLCode"/>
-                <w:color w:val="A5A5A5" w:themeColor="accent3"/>
-              </w:rPr>
-              <w:t>Repeat</w:t>
+              <w:t>#Repeat</w:t>
             </w:r>
           </w:p>
           <w:p>
@@ -21608,14 +21385,7 @@
                 <w:sz w:val="22"/>
                 <w:lang w:val="en-US"/>
               </w:rPr>
-              <w:t>Transformer Encoder</w:t>
-            </w:r>
-            <w:r>
-              <w:rPr>
-                <w:sz w:val="22"/>
-                <w:lang w:val="en-US"/>
-              </w:rPr>
-              <w:t xml:space="preserve"> Block</w:t>
+              <w:t>Transformer Encoder Block</w:t>
             </w:r>
             <w:r>
               <w:rPr>
@@ -22855,31 +22625,7 @@
         <w:rPr>
           <w:lang w:val="en-US"/>
         </w:rPr>
-        <w:t xml:space="preserve">The dense layer implementation of Algorithm 3.4 starts by combining the output tensors of CNN and Transformer which has the shape (batch_size, feature_size) for each of the </w:t>
-      </w:r>
-      <w:r>
-        <w:rPr>
-          <w:lang w:val="en-US"/>
-        </w:rPr>
-        <w:t>models,</w:t>
-      </w:r>
-      <w:r>
-        <w:rPr>
-          <w:lang w:val="en-US"/>
-        </w:rPr>
-        <w:t xml:space="preserve"> respectively</w:t>
-      </w:r>
-      <w:r>
-        <w:rPr>
-          <w:lang w:val="en-US"/>
-        </w:rPr>
-        <w:t xml:space="preserve">. </w:t>
-      </w:r>
-      <w:r>
-        <w:rPr>
-          <w:lang w:val="en-US"/>
-        </w:rPr>
-        <w:t>The combined output is then passed through a linear layer with the number of class units, which is the eight different emotional states in the RAVDESS dataset. The dense layer has weights and biases that will be learned during training to transform the combined output into the final prediction. Finally, the SoftMax activation function is applied to the output of the linear layer that will convert the prediction scores into a probability distribution over the classes. The class with the highest probability is taken as the model's prediction.</w:t>
+        <w:t>The dense layer implementation of Algorithm 3.4 starts by combining the output tensors of CNN and Transformer which has the shape (batch_size, feature_size) for each of the models, respectively. The combined output is then passed through a linear layer with the number of class units, which is the eight different emotional states in the RAVDESS dataset. The dense layer has weights and biases that will be learned during training to transform the combined output into the final prediction. Finally, the SoftMax activation function is applied to the output of the linear layer that will convert the prediction scores into a probability distribution over the classes. The class with the highest probability is taken as the model's prediction.</w:t>
       </w:r>
     </w:p>
     <w:p>
@@ -22893,6 +22639,7 @@
           <w:szCs w:val="24"/>
         </w:rPr>
       </w:pPr>
+      <w:bookmarkStart w:id="47" w:name="_Toc122574507"/>
       <w:r>
         <w:rPr>
           <w:szCs w:val="24"/>
@@ -22900,106 +22647,149 @@
         </w:rPr>
         <w:t>Model Evaluation</w:t>
       </w:r>
-    </w:p>
-    <w:p>
-      <w:pPr>
-        <w:ind w:firstLine="720"/>
-        <w:jc w:val="both"/>
-        <w:rPr>
-          <w:lang w:val="en-US"/>
-        </w:rPr>
-      </w:pPr>
-      <w:r>
-        <w:rPr>
-          <w:lang w:val="en-US"/>
-        </w:rPr>
-        <w:t>There are several ways to evaluate the performance of the purposed deep learning model. This study aims to compare the performance of three different machine learning models on a speech emotion recognition task, the standard convolution neural network (LeNet), the support vector machine model, and the purposed method for this study. A combination of different evaluation metrics will be used to evaluate the performance of these models.</w:t>
-      </w:r>
-    </w:p>
-    <w:p>
-      <w:pPr>
-        <w:ind w:firstLine="720"/>
-        <w:jc w:val="both"/>
-        <w:rPr>
-          <w:lang w:val="en-US"/>
-        </w:rPr>
-      </w:pPr>
-      <w:r>
-        <w:rPr>
-          <w:lang w:val="en-US"/>
-        </w:rPr>
-        <w:t>First, the model's training and validation accuracy will be tracked to ensure that the model is not overfitting the training data. This will show how well the models can learn the classification task and identify any issues with the optimization process. After training the model, the test set will be used to evaluate their performance using several metrics.</w:t>
-      </w:r>
-    </w:p>
-    <w:p>
-      <w:pPr>
-        <w:jc w:val="both"/>
-        <w:rPr>
-          <w:lang w:val="en-US"/>
-        </w:rPr>
-      </w:pPr>
-      <w:r>
-        <w:rPr>
-          <w:lang w:val="en-US"/>
-        </w:rPr>
-        <w:tab/>
-        <w:t>One of the best metrics to evaluate is the test set accuracy for each model to get an idea of how the model performs in general. This metric will give a summary of the model's performance on the test set. In addition to accuracy, a confusion matrix can also be used for each model to understand the types of errors that these models are making and to identify any imbalances in the data. The confusion matrix will be able to see how well the models are performing in each emotion class and more detailed understanding of their performance.</w:t>
-      </w:r>
-    </w:p>
-    <w:p>
-      <w:pPr>
-        <w:jc w:val="both"/>
-        <w:rPr>
-          <w:lang w:val="en-US"/>
-        </w:rPr>
-      </w:pPr>
-      <w:r>
-        <w:rPr>
-          <w:lang w:val="en-US"/>
-        </w:rPr>
-        <w:tab/>
-        <w:t xml:space="preserve">Other metrics such as precision, recall, and the F1 score can be used on the test set for each model. These metrics give a detailed understanding of the model's performance and compare them to each of the eight different emotion classes in the RAVDESS dataset. </w:t>
-      </w:r>
-    </w:p>
-    <w:p>
-      <w:pPr>
-        <w:jc w:val="both"/>
-        <w:rPr>
-          <w:lang w:val="en-US"/>
-        </w:rPr>
-      </w:pPr>
-      <w:r>
-        <w:rPr>
-          <w:lang w:val="en-US"/>
-        </w:rPr>
-        <w:tab/>
-        <w:t xml:space="preserve">Lastly, the weighted average of the F1 scores for each emotion class could be used to get a single metric that </w:t>
-      </w:r>
-      <w:r>
-        <w:rPr>
-          <w:lang w:val="en-US"/>
-        </w:rPr>
-        <w:t>considers</w:t>
-      </w:r>
-      <w:r>
-        <w:rPr>
-          <w:lang w:val="en-US"/>
-        </w:rPr>
-        <w:t xml:space="preserve"> the imbalances in the data. This metric can be used to compare the overall performance of the three models for the speech emotion recognition task.</w:t>
-      </w:r>
-      <w:r>
-        <w:rPr>
-          <w:lang w:val="en-US"/>
-        </w:rPr>
-        <w:t xml:space="preserve"> </w:t>
-      </w:r>
+      <w:bookmarkEnd w:id="47"/>
     </w:p>
     <w:p>
       <w:pPr>
         <w:widowControl/>
         <w:autoSpaceDE/>
         <w:autoSpaceDN/>
-        <w:spacing w:after="160" w:line="259" w:lineRule="auto"/>
+        <w:spacing w:line="259" w:lineRule="auto"/>
+        <w:ind w:firstLine="360"/>
+        <w:jc w:val="both"/>
+        <w:rPr>
+          <w:lang w:val="en-US"/>
+        </w:rPr>
+      </w:pPr>
+      <w:r>
+        <w:rPr>
+          <w:lang w:val="en-US"/>
+        </w:rPr>
+        <w:t>Model evaluation is an important step in the development of a deep learning model, as it could assess the performance of the model on unseen data and determine its suitability for a given task. This section will outline some general considerations for evaluating deep learning models for a speech emotion recognition task.</w:t>
+      </w:r>
+    </w:p>
+    <w:p>
+      <w:pPr>
+        <w:widowControl/>
+        <w:autoSpaceDE/>
+        <w:autoSpaceDN/>
+        <w:spacing w:line="259" w:lineRule="auto"/>
+        <w:ind w:firstLine="360"/>
+        <w:jc w:val="both"/>
+        <w:rPr>
+          <w:lang w:val="en-US"/>
+        </w:rPr>
+      </w:pPr>
+      <w:r>
+        <w:rPr>
+          <w:lang w:val="en-US"/>
+        </w:rPr>
+        <w:t>There are several ways to evaluate the performance of the purposed deep learning model. This study aims to compare the performance of three different machine learning models on a speech emotion recognition task, the standard Convolution Neural Network (LeNet) model, the Support Vector Machine (SVM) model, and the purposed method for this study. A combination of different evaluation metrics will be used to evaluate the performance of these models.</w:t>
+      </w:r>
+    </w:p>
+    <w:p>
+      <w:pPr>
+        <w:widowControl/>
+        <w:autoSpaceDE/>
+        <w:autoSpaceDN/>
+        <w:spacing w:line="259" w:lineRule="auto"/>
+        <w:ind w:firstLine="360"/>
+        <w:jc w:val="both"/>
+        <w:rPr>
+          <w:lang w:val="en-US"/>
+        </w:rPr>
+      </w:pPr>
+      <w:r>
+        <w:rPr>
+          <w:lang w:val="en-US"/>
+        </w:rPr>
+        <w:t>First, the model's training and validation accuracy will be tracked to ensure that the model is not overfitting the training data. Tracking the training process of a model could help identify and address the overfitting and underfitting in the data. Overfitting occurs when the model performs well on the training data but poorly on the validation or test data, indicating that it has learned patterns that are specific to the training data and are not generalizable.</w:t>
+      </w:r>
+      <w:r>
+        <w:rPr>
+          <w:lang w:val="en-US"/>
+        </w:rPr>
+        <w:t xml:space="preserve"> </w:t>
+      </w:r>
+      <w:r>
+        <w:rPr>
+          <w:lang w:val="en-US"/>
+        </w:rPr>
+        <w:t xml:space="preserve">While underfitting occurs when the model performs poorly on both the training and validation data, indicating that it is not able to learn the underlying patterns in the data. In addition to addressing overfitting and underfitting, tracking the model’s accuracy on the validation set can also help choose the best hyperparameter values leading to the best model performance by observing and changing the effect on the validation accuracy. In summary, this method will show how well the models can learn the classification task and identify any issues with the optimization </w:t>
+      </w:r>
+      <w:r>
+        <w:rPr>
+          <w:lang w:val="en-US"/>
+        </w:rPr>
+        <w:lastRenderedPageBreak/>
+        <w:t>process. After training the model, the test set will be used to evaluate their performance using several metrics.</w:t>
+      </w:r>
+    </w:p>
+    <w:p>
+      <w:pPr>
+        <w:widowControl/>
+        <w:autoSpaceDE/>
+        <w:autoSpaceDN/>
+        <w:spacing w:line="259" w:lineRule="auto"/>
+        <w:ind w:firstLine="360"/>
+        <w:jc w:val="both"/>
+        <w:rPr>
+          <w:lang w:val="en-US"/>
+        </w:rPr>
+      </w:pPr>
+      <w:r>
+        <w:rPr>
+          <w:lang w:val="en-US"/>
+        </w:rPr>
+        <w:t>One of the best metrics to evaluate is the test set accuracy for each model to get an idea of how the model performs on unseen data. This metric will give a summary of the model's performance on the test set. The test set is a set of data that the model has not seen during training, and therefore provides a more realistic evaluation of the model's performance. Evaluating the model on the test set accuracy can give a more accurate assessment of the model’s generalization ability, which is its ability to perform well on unseen data. This is essential for understanding the model's suitability for deployment and its potential real-world performance.</w:t>
+      </w:r>
+    </w:p>
+    <w:p>
+      <w:pPr>
+        <w:widowControl/>
+        <w:autoSpaceDE/>
+        <w:autoSpaceDN/>
+        <w:spacing w:line="259" w:lineRule="auto"/>
+        <w:ind w:firstLine="360"/>
+        <w:jc w:val="both"/>
+        <w:rPr>
+          <w:lang w:val="en-US"/>
+        </w:rPr>
+      </w:pPr>
+      <w:r>
+        <w:rPr>
+          <w:lang w:val="en-US"/>
+        </w:rPr>
+        <w:t>In addition to accuracy, a confusion matrix can also be used for each model to understand the types of errors that these models are making and to identify any imbalances in the data. The confusion matrix is a table that shows the number of true positive, true negative, false positive, and false negative predictions made by the model. True positive predictions are those where the model correctly predicts the positive class, while true negative predictions are those where the model correctly predicts the negative class. False positive predictions are those where the model incorrectly predicts the positive class, while false negative predictions are those where the model incorrectly predicts the negative class. This evaluation metric will be able to see how well the models are performing in each emotion class and a more detailed understanding of the model’s strengths and weaknesses.</w:t>
+      </w:r>
+    </w:p>
+    <w:p>
+      <w:pPr>
+        <w:widowControl/>
+        <w:autoSpaceDE/>
+        <w:autoSpaceDN/>
+        <w:spacing w:line="259" w:lineRule="auto"/>
+        <w:ind w:firstLine="360"/>
+        <w:jc w:val="both"/>
+        <w:rPr>
+          <w:lang w:val="en-US"/>
+        </w:rPr>
+      </w:pPr>
+      <w:r>
+        <w:rPr>
+          <w:lang w:val="en-US"/>
+        </w:rPr>
+        <w:t>Other metrics such as precision, recall, and the F1 score can be used on the test set for each model. These evaluation metrics are commonly used to assess the performance of deep learning models, particularly for classification tasks. Precision measures the proportion of true positive predictions made by the model among all positive predictions, while recall measures the proportion of true positive predictions made by the model among all actual positive examples. The F1 score is a combination of precision and recall and is calculated as the harmonic mean of the two. The F1 score is useful because it takes into account both the precision and recall of the model and provides a single metric that reflects the model's overall performance. These metrics of evaluation give a detailed understanding of the model's performance and compare them to each of the eight different emotion classes in the RAVDESS dataset.</w:t>
+      </w:r>
+    </w:p>
+    <w:p>
+      <w:pPr>
+        <w:widowControl/>
+        <w:autoSpaceDE/>
+        <w:autoSpaceDN/>
+        <w:spacing w:line="259" w:lineRule="auto"/>
+        <w:ind w:firstLine="360"/>
+        <w:jc w:val="both"/>
         <w:rPr>
           <w:b/>
           <w:bCs/>
@@ -23008,9 +22798,14 @@
       </w:pPr>
       <w:r>
         <w:rPr>
+          <w:lang w:val="en-US"/>
+        </w:rPr>
+        <w:t xml:space="preserve">Lastly, the weighted average of the F1 scores could be considered as one of the metrics of evaluation for this study. The weighted average of the F1 score is a variation of the F1 score that is used to evaluate the performance of a classification model when dealing with imbalanced classes. In an imbalanced dataset, the classes are not equally represented, which can make it difficult to accurately evaluate the model's performance. The weighted average helps address the issue by adding weights in different classes in the calculation of the F1 score. These weights reflect the relative importance of the different classes and can be used to give more emphasis to the performance of the model on a particular class. This metric is useful for evaluating the model’s performance with imbalance classes and can be used to compare the overall performance of the three models for the speech emotion recognition task. </w:t>
+      </w:r>
+      <w:r>
+        <w:rPr>
           <w:szCs w:val="24"/>
         </w:rPr>
-        <w:lastRenderedPageBreak/>
         <w:br w:type="page"/>
       </w:r>
     </w:p>
@@ -23018,12 +22813,12 @@
       <w:pPr>
         <w:pStyle w:val="Heading1"/>
       </w:pPr>
-      <w:bookmarkStart w:id="46" w:name="_Toc122359995"/>
+      <w:bookmarkStart w:id="48" w:name="_Toc122574508"/>
       <w:r>
         <w:lastRenderedPageBreak/>
         <w:t>JADWAL KEGIATAN</w:t>
       </w:r>
-      <w:bookmarkEnd w:id="46"/>
+      <w:bookmarkEnd w:id="48"/>
     </w:p>
     <w:p/>
     <w:tbl>
@@ -26304,7 +26099,7 @@
         <w:br w:type="page"/>
       </w:r>
     </w:p>
-    <w:bookmarkStart w:id="47" w:name="_Toc122359996" w:displacedByCustomXml="next"/>
+    <w:bookmarkStart w:id="49" w:name="_Toc122574509" w:displacedByCustomXml="next"/>
     <w:sdt>
       <w:sdtPr>
         <w:rPr>
@@ -26328,7 +26123,7 @@
           <w:r>
             <w:t>References</w:t>
           </w:r>
-          <w:bookmarkEnd w:id="47"/>
+          <w:bookmarkEnd w:id="49"/>
         </w:p>
         <w:sdt>
           <w:sdtPr>
@@ -27281,7 +27076,6 @@
                         <w:noProof/>
                         <w:lang w:val="id-ID"/>
                       </w:rPr>
-                      <w:lastRenderedPageBreak/>
                       <w:t xml:space="preserve">[15] </w:t>
                     </w:r>
                   </w:p>
@@ -28148,7 +27942,6 @@
                         <w:noProof/>
                         <w:lang w:val="id-ID"/>
                       </w:rPr>
-                      <w:lastRenderedPageBreak/>
                       <w:t xml:space="preserve">[28] </w:t>
                     </w:r>
                   </w:p>
@@ -28969,7 +28762,6 @@
                         <w:noProof/>
                         <w:lang w:val="id-ID"/>
                       </w:rPr>
-                      <w:lastRenderedPageBreak/>
                       <w:t xml:space="preserve">[42] </w:t>
                     </w:r>
                   </w:p>
@@ -29151,7 +28943,7 @@
           <w:lang w:val="en-ID"/>
         </w:rPr>
       </w:pPr>
-      <w:bookmarkStart w:id="48" w:name="_Toc122359997"/>
+      <w:bookmarkStart w:id="50" w:name="_Toc122574510"/>
       <w:r>
         <w:rPr>
           <w:rFonts w:cs="Times New Roman"/>
@@ -29161,7 +28953,7 @@
         <w:lastRenderedPageBreak/>
         <w:t>LAMPIRAN-LAMPIRAN ATAU APPENDIKS (jika ada)</w:t>
       </w:r>
-      <w:bookmarkEnd w:id="48"/>
+      <w:bookmarkEnd w:id="50"/>
     </w:p>
     <w:p>
       <w:pPr>

</xml_diff>

<commit_message>
feat: fix apa references
</commit_message>
<xml_diff>
--- a/Proposal TA 2022.docx
+++ b/Proposal TA 2022.docx
@@ -1144,7 +1144,7 @@
         <w:ind w:left="0"/>
       </w:pPr>
       <w:bookmarkStart w:id="0" w:name="_bookmark0"/>
-      <w:bookmarkStart w:id="1" w:name="_Toc122636680"/>
+      <w:bookmarkStart w:id="1" w:name="_Toc122664064"/>
       <w:bookmarkEnd w:id="0"/>
       <w:r>
         <w:lastRenderedPageBreak/>
@@ -1753,7 +1753,6 @@
           <w:lang w:val="en-US"/>
         </w:rPr>
       </w:pPr>
-      <w:proofErr w:type="gramStart"/>
       <w:r>
         <w:rPr>
           <w:b/>
@@ -1769,22 +1768,13 @@
           <w:bCs/>
           <w:szCs w:val="24"/>
         </w:rPr>
-        <w:t>,</w:t>
-      </w:r>
-      <w:proofErr w:type="gramEnd"/>
+        <w:t xml:space="preserve">, </w:t>
+      </w:r>
       <w:r>
         <w:rPr>
           <w:b/>
           <w:bCs/>
           <w:szCs w:val="24"/>
-        </w:rPr>
-        <w:t xml:space="preserve"> </w:t>
-      </w:r>
-      <w:r>
-        <w:rPr>
-          <w:b/>
-          <w:bCs/>
-          <w:szCs w:val="24"/>
           <w:lang w:val="en-US"/>
         </w:rPr>
         <w:t>2022</w:t>
@@ -1801,7 +1791,7 @@
         </w:rPr>
         <w:br w:type="page"/>
       </w:r>
-      <w:bookmarkStart w:id="2" w:name="_Toc122636681"/>
+      <w:bookmarkStart w:id="2" w:name="_Toc122664065"/>
       <w:r>
         <w:lastRenderedPageBreak/>
         <w:t>APPROVAL SHEET</w:t>
@@ -2457,7 +2447,6 @@
           <w:lang w:val="en-US"/>
         </w:rPr>
       </w:pPr>
-      <w:proofErr w:type="gramStart"/>
       <w:r>
         <w:rPr>
           <w:b/>
@@ -2473,16 +2462,7 @@
           <w:bCs/>
           <w:szCs w:val="24"/>
         </w:rPr>
-        <w:t>,</w:t>
-      </w:r>
-      <w:proofErr w:type="gramEnd"/>
-      <w:r>
-        <w:rPr>
-          <w:b/>
-          <w:bCs/>
-          <w:szCs w:val="24"/>
-        </w:rPr>
-        <w:t xml:space="preserve"> </w:t>
+        <w:t xml:space="preserve">, </w:t>
       </w:r>
       <w:r>
         <w:rPr>
@@ -2738,7 +2718,7 @@
           <w:lang w:val="en-US"/>
         </w:rPr>
       </w:pPr>
-      <w:bookmarkStart w:id="3" w:name="_Toc122636682"/>
+      <w:bookmarkStart w:id="3" w:name="_Toc122664066"/>
       <w:r>
         <w:rPr>
           <w:lang w:val="en-US"/>
@@ -3188,7 +3168,7 @@
           <w:lang w:val="en-US"/>
         </w:rPr>
       </w:pPr>
-      <w:bookmarkStart w:id="4" w:name="_Toc122636683"/>
+      <w:bookmarkStart w:id="4" w:name="_Toc122664067"/>
       <w:r>
         <w:rPr>
           <w:lang w:val="en-US"/>
@@ -3374,7 +3354,7 @@
           <w:lang w:val="en-ID"/>
         </w:rPr>
       </w:pPr>
-      <w:bookmarkStart w:id="5" w:name="_Toc122636684"/>
+      <w:bookmarkStart w:id="5" w:name="_Toc122664068"/>
       <w:r>
         <w:rPr>
           <w:lang w:val="en-ID"/>
@@ -3438,7 +3418,7 @@
           <w:r>
             <w:fldChar w:fldCharType="separate"/>
           </w:r>
-          <w:hyperlink w:anchor="_Toc122636680" w:history="1">
+          <w:hyperlink w:anchor="_Toc122664064" w:history="1">
             <w:r>
               <w:rPr>
                 <w:rStyle w:val="Hyperlink"/>
@@ -3465,7 +3445,7 @@
                 <w:noProof/>
                 <w:webHidden/>
               </w:rPr>
-              <w:instrText xml:space="preserve"> PAGEREF _Toc122636680 \h </w:instrText>
+              <w:instrText xml:space="preserve"> PAGEREF _Toc122664064 \h </w:instrText>
             </w:r>
             <w:r>
               <w:rPr>
@@ -3509,7 +3489,7 @@
               <w:lang w:val="en-US"/>
             </w:rPr>
           </w:pPr>
-          <w:hyperlink w:anchor="_Toc122636681" w:history="1">
+          <w:hyperlink w:anchor="_Toc122664065" w:history="1">
             <w:r>
               <w:rPr>
                 <w:rStyle w:val="Hyperlink"/>
@@ -3536,7 +3516,7 @@
                 <w:noProof/>
                 <w:webHidden/>
               </w:rPr>
-              <w:instrText xml:space="preserve"> PAGEREF _Toc122636681 \h </w:instrText>
+              <w:instrText xml:space="preserve"> PAGEREF _Toc122664065 \h </w:instrText>
             </w:r>
             <w:r>
               <w:rPr>
@@ -3580,7 +3560,7 @@
               <w:lang w:val="en-US"/>
             </w:rPr>
           </w:pPr>
-          <w:hyperlink w:anchor="_Toc122636682" w:history="1">
+          <w:hyperlink w:anchor="_Toc122664066" w:history="1">
             <w:r>
               <w:rPr>
                 <w:rStyle w:val="Hyperlink"/>
@@ -3608,7 +3588,7 @@
                 <w:noProof/>
                 <w:webHidden/>
               </w:rPr>
-              <w:instrText xml:space="preserve"> PAGEREF _Toc122636682 \h </w:instrText>
+              <w:instrText xml:space="preserve"> PAGEREF _Toc122664066 \h </w:instrText>
             </w:r>
             <w:r>
               <w:rPr>
@@ -3652,7 +3632,7 @@
               <w:lang w:val="en-US"/>
             </w:rPr>
           </w:pPr>
-          <w:hyperlink w:anchor="_Toc122636683" w:history="1">
+          <w:hyperlink w:anchor="_Toc122664067" w:history="1">
             <w:r>
               <w:rPr>
                 <w:rStyle w:val="Hyperlink"/>
@@ -3680,7 +3660,7 @@
                 <w:noProof/>
                 <w:webHidden/>
               </w:rPr>
-              <w:instrText xml:space="preserve"> PAGEREF _Toc122636683 \h </w:instrText>
+              <w:instrText xml:space="preserve"> PAGEREF _Toc122664067 \h </w:instrText>
             </w:r>
             <w:r>
               <w:rPr>
@@ -3724,7 +3704,7 @@
               <w:lang w:val="en-US"/>
             </w:rPr>
           </w:pPr>
-          <w:hyperlink w:anchor="_Toc122636684" w:history="1">
+          <w:hyperlink w:anchor="_Toc122664068" w:history="1">
             <w:r>
               <w:rPr>
                 <w:rStyle w:val="Hyperlink"/>
@@ -3752,7 +3732,7 @@
                 <w:noProof/>
                 <w:webHidden/>
               </w:rPr>
-              <w:instrText xml:space="preserve"> PAGEREF _Toc122636684 \h </w:instrText>
+              <w:instrText xml:space="preserve"> PAGEREF _Toc122664068 \h </w:instrText>
             </w:r>
             <w:r>
               <w:rPr>
@@ -3796,7 +3776,7 @@
               <w:lang w:val="en-US"/>
             </w:rPr>
           </w:pPr>
-          <w:hyperlink w:anchor="_Toc122636685" w:history="1">
+          <w:hyperlink w:anchor="_Toc122664069" w:history="1">
             <w:r>
               <w:rPr>
                 <w:rStyle w:val="Hyperlink"/>
@@ -3824,7 +3804,7 @@
                 <w:noProof/>
                 <w:webHidden/>
               </w:rPr>
-              <w:instrText xml:space="preserve"> PAGEREF _Toc122636685 \h </w:instrText>
+              <w:instrText xml:space="preserve"> PAGEREF _Toc122664069 \h </w:instrText>
             </w:r>
             <w:r>
               <w:rPr>
@@ -3868,7 +3848,7 @@
               <w:lang w:val="en-US"/>
             </w:rPr>
           </w:pPr>
-          <w:hyperlink w:anchor="_Toc122636686" w:history="1">
+          <w:hyperlink w:anchor="_Toc122664070" w:history="1">
             <w:r>
               <w:rPr>
                 <w:rStyle w:val="Hyperlink"/>
@@ -3896,7 +3876,7 @@
                 <w:noProof/>
                 <w:webHidden/>
               </w:rPr>
-              <w:instrText xml:space="preserve"> PAGEREF _Toc122636686 \h </w:instrText>
+              <w:instrText xml:space="preserve"> PAGEREF _Toc122664070 \h </w:instrText>
             </w:r>
             <w:r>
               <w:rPr>
@@ -3940,7 +3920,7 @@
               <w:lang w:val="en-US"/>
             </w:rPr>
           </w:pPr>
-          <w:hyperlink w:anchor="_Toc122636687" w:history="1">
+          <w:hyperlink w:anchor="_Toc122664071" w:history="1">
             <w:r>
               <w:rPr>
                 <w:rStyle w:val="Hyperlink"/>
@@ -3968,7 +3948,7 @@
                 <w:noProof/>
                 <w:webHidden/>
               </w:rPr>
-              <w:instrText xml:space="preserve"> PAGEREF _Toc122636687 \h </w:instrText>
+              <w:instrText xml:space="preserve"> PAGEREF _Toc122664071 \h </w:instrText>
             </w:r>
             <w:r>
               <w:rPr>
@@ -4014,7 +3994,7 @@
               <w:lang w:val="en-US"/>
             </w:rPr>
           </w:pPr>
-          <w:hyperlink w:anchor="_Toc122636688" w:history="1">
+          <w:hyperlink w:anchor="_Toc122664072" w:history="1">
             <w:r>
               <w:rPr>
                 <w:rStyle w:val="Hyperlink"/>
@@ -4059,7 +4039,7 @@
                 <w:noProof/>
                 <w:webHidden/>
               </w:rPr>
-              <w:instrText xml:space="preserve"> PAGEREF _Toc122636688 \h </w:instrText>
+              <w:instrText xml:space="preserve"> PAGEREF _Toc122664072 \h </w:instrText>
             </w:r>
             <w:r>
               <w:rPr>
@@ -4105,7 +4085,7 @@
               <w:lang w:val="en-US"/>
             </w:rPr>
           </w:pPr>
-          <w:hyperlink w:anchor="_Toc122636689" w:history="1">
+          <w:hyperlink w:anchor="_Toc122664073" w:history="1">
             <w:r>
               <w:rPr>
                 <w:rStyle w:val="Hyperlink"/>
@@ -4150,7 +4130,7 @@
                 <w:noProof/>
                 <w:webHidden/>
               </w:rPr>
-              <w:instrText xml:space="preserve"> PAGEREF _Toc122636689 \h </w:instrText>
+              <w:instrText xml:space="preserve"> PAGEREF _Toc122664073 \h </w:instrText>
             </w:r>
             <w:r>
               <w:rPr>
@@ -4196,7 +4176,7 @@
               <w:lang w:val="en-US"/>
             </w:rPr>
           </w:pPr>
-          <w:hyperlink w:anchor="_Toc122636690" w:history="1">
+          <w:hyperlink w:anchor="_Toc122664074" w:history="1">
             <w:r>
               <w:rPr>
                 <w:rStyle w:val="Hyperlink"/>
@@ -4241,7 +4221,7 @@
                 <w:noProof/>
                 <w:webHidden/>
               </w:rPr>
-              <w:instrText xml:space="preserve"> PAGEREF _Toc122636690 \h </w:instrText>
+              <w:instrText xml:space="preserve"> PAGEREF _Toc122664074 \h </w:instrText>
             </w:r>
             <w:r>
               <w:rPr>
@@ -4287,7 +4267,7 @@
               <w:lang w:val="en-US"/>
             </w:rPr>
           </w:pPr>
-          <w:hyperlink w:anchor="_Toc122636691" w:history="1">
+          <w:hyperlink w:anchor="_Toc122664075" w:history="1">
             <w:r>
               <w:rPr>
                 <w:rStyle w:val="Hyperlink"/>
@@ -4332,7 +4312,7 @@
                 <w:noProof/>
                 <w:webHidden/>
               </w:rPr>
-              <w:instrText xml:space="preserve"> PAGEREF _Toc122636691 \h </w:instrText>
+              <w:instrText xml:space="preserve"> PAGEREF _Toc122664075 \h </w:instrText>
             </w:r>
             <w:r>
               <w:rPr>
@@ -4378,7 +4358,7 @@
               <w:lang w:val="en-US"/>
             </w:rPr>
           </w:pPr>
-          <w:hyperlink w:anchor="_Toc122636692" w:history="1">
+          <w:hyperlink w:anchor="_Toc122664076" w:history="1">
             <w:r>
               <w:rPr>
                 <w:rStyle w:val="Hyperlink"/>
@@ -4423,7 +4403,7 @@
                 <w:noProof/>
                 <w:webHidden/>
               </w:rPr>
-              <w:instrText xml:space="preserve"> PAGEREF _Toc122636692 \h </w:instrText>
+              <w:instrText xml:space="preserve"> PAGEREF _Toc122664076 \h </w:instrText>
             </w:r>
             <w:r>
               <w:rPr>
@@ -4467,7 +4447,7 @@
               <w:lang w:val="en-US"/>
             </w:rPr>
           </w:pPr>
-          <w:hyperlink w:anchor="_Toc122636693" w:history="1">
+          <w:hyperlink w:anchor="_Toc122664077" w:history="1">
             <w:r>
               <w:rPr>
                 <w:rStyle w:val="Hyperlink"/>
@@ -4495,7 +4475,7 @@
                 <w:noProof/>
                 <w:webHidden/>
               </w:rPr>
-              <w:instrText xml:space="preserve"> PAGEREF _Toc122636693 \h </w:instrText>
+              <w:instrText xml:space="preserve"> PAGEREF _Toc122664077 \h </w:instrText>
             </w:r>
             <w:r>
               <w:rPr>
@@ -4539,7 +4519,7 @@
               <w:lang w:val="en-US"/>
             </w:rPr>
           </w:pPr>
-          <w:hyperlink w:anchor="_Toc122636694" w:history="1">
+          <w:hyperlink w:anchor="_Toc122664078" w:history="1">
             <w:r>
               <w:rPr>
                 <w:rStyle w:val="Hyperlink"/>
@@ -4567,7 +4547,7 @@
                 <w:noProof/>
                 <w:webHidden/>
               </w:rPr>
-              <w:instrText xml:space="preserve"> PAGEREF _Toc122636694 \h </w:instrText>
+              <w:instrText xml:space="preserve"> PAGEREF _Toc122664078 \h </w:instrText>
             </w:r>
             <w:r>
               <w:rPr>
@@ -4613,7 +4593,7 @@
               <w:lang w:val="en-US"/>
             </w:rPr>
           </w:pPr>
-          <w:hyperlink w:anchor="_Toc122636695" w:history="1">
+          <w:hyperlink w:anchor="_Toc122664079" w:history="1">
             <w:r>
               <w:rPr>
                 <w:rStyle w:val="Hyperlink"/>
@@ -4658,7 +4638,7 @@
                 <w:noProof/>
                 <w:webHidden/>
               </w:rPr>
-              <w:instrText xml:space="preserve"> PAGEREF _Toc122636695 \h </w:instrText>
+              <w:instrText xml:space="preserve"> PAGEREF _Toc122664079 \h </w:instrText>
             </w:r>
             <w:r>
               <w:rPr>
@@ -4704,7 +4684,7 @@
               <w:lang w:val="en-US"/>
             </w:rPr>
           </w:pPr>
-          <w:hyperlink w:anchor="_Toc122636696" w:history="1">
+          <w:hyperlink w:anchor="_Toc122664080" w:history="1">
             <w:r>
               <w:rPr>
                 <w:rStyle w:val="Hyperlink"/>
@@ -4749,7 +4729,7 @@
                 <w:noProof/>
                 <w:webHidden/>
               </w:rPr>
-              <w:instrText xml:space="preserve"> PAGEREF _Toc122636696 \h </w:instrText>
+              <w:instrText xml:space="preserve"> PAGEREF _Toc122664080 \h </w:instrText>
             </w:r>
             <w:r>
               <w:rPr>
@@ -4795,7 +4775,7 @@
               <w:lang w:val="en-US"/>
             </w:rPr>
           </w:pPr>
-          <w:hyperlink w:anchor="_Toc122636697" w:history="1">
+          <w:hyperlink w:anchor="_Toc122664081" w:history="1">
             <w:r>
               <w:rPr>
                 <w:rStyle w:val="Hyperlink"/>
@@ -4841,7 +4821,7 @@
                 <w:noProof/>
                 <w:webHidden/>
               </w:rPr>
-              <w:instrText xml:space="preserve"> PAGEREF _Toc122636697 \h </w:instrText>
+              <w:instrText xml:space="preserve"> PAGEREF _Toc122664081 \h </w:instrText>
             </w:r>
             <w:r>
               <w:rPr>
@@ -4887,7 +4867,7 @@
               <w:lang w:val="en-US"/>
             </w:rPr>
           </w:pPr>
-          <w:hyperlink w:anchor="_Toc122636698" w:history="1">
+          <w:hyperlink w:anchor="_Toc122664082" w:history="1">
             <w:r>
               <w:rPr>
                 <w:rStyle w:val="Hyperlink"/>
@@ -4932,7 +4912,7 @@
                 <w:noProof/>
                 <w:webHidden/>
               </w:rPr>
-              <w:instrText xml:space="preserve"> PAGEREF _Toc122636698 \h </w:instrText>
+              <w:instrText xml:space="preserve"> PAGEREF _Toc122664082 \h </w:instrText>
             </w:r>
             <w:r>
               <w:rPr>
@@ -4978,7 +4958,7 @@
               <w:lang w:val="en-US"/>
             </w:rPr>
           </w:pPr>
-          <w:hyperlink w:anchor="_Toc122636699" w:history="1">
+          <w:hyperlink w:anchor="_Toc122664083" w:history="1">
             <w:r>
               <w:rPr>
                 <w:rStyle w:val="Hyperlink"/>
@@ -5023,7 +5003,7 @@
                 <w:noProof/>
                 <w:webHidden/>
               </w:rPr>
-              <w:instrText xml:space="preserve"> PAGEREF _Toc122636699 \h </w:instrText>
+              <w:instrText xml:space="preserve"> PAGEREF _Toc122664083 \h </w:instrText>
             </w:r>
             <w:r>
               <w:rPr>
@@ -5069,7 +5049,7 @@
               <w:lang w:val="en-US"/>
             </w:rPr>
           </w:pPr>
-          <w:hyperlink w:anchor="_Toc122636700" w:history="1">
+          <w:hyperlink w:anchor="_Toc122664084" w:history="1">
             <w:r>
               <w:rPr>
                 <w:rStyle w:val="Hyperlink"/>
@@ -5114,7 +5094,7 @@
                 <w:noProof/>
                 <w:webHidden/>
               </w:rPr>
-              <w:instrText xml:space="preserve"> PAGEREF _Toc122636700 \h </w:instrText>
+              <w:instrText xml:space="preserve"> PAGEREF _Toc122664084 \h </w:instrText>
             </w:r>
             <w:r>
               <w:rPr>
@@ -5160,7 +5140,7 @@
               <w:lang w:val="en-US"/>
             </w:rPr>
           </w:pPr>
-          <w:hyperlink w:anchor="_Toc122636701" w:history="1">
+          <w:hyperlink w:anchor="_Toc122664085" w:history="1">
             <w:r>
               <w:rPr>
                 <w:rStyle w:val="Hyperlink"/>
@@ -5205,7 +5185,7 @@
                 <w:noProof/>
                 <w:webHidden/>
               </w:rPr>
-              <w:instrText xml:space="preserve"> PAGEREF _Toc122636701 \h </w:instrText>
+              <w:instrText xml:space="preserve"> PAGEREF _Toc122664085 \h </w:instrText>
             </w:r>
             <w:r>
               <w:rPr>
@@ -5251,7 +5231,7 @@
               <w:lang w:val="en-US"/>
             </w:rPr>
           </w:pPr>
-          <w:hyperlink w:anchor="_Toc122636702" w:history="1">
+          <w:hyperlink w:anchor="_Toc122664086" w:history="1">
             <w:r>
               <w:rPr>
                 <w:rStyle w:val="Hyperlink"/>
@@ -5296,7 +5276,7 @@
                 <w:noProof/>
                 <w:webHidden/>
               </w:rPr>
-              <w:instrText xml:space="preserve"> PAGEREF _Toc122636702 \h </w:instrText>
+              <w:instrText xml:space="preserve"> PAGEREF _Toc122664086 \h </w:instrText>
             </w:r>
             <w:r>
               <w:rPr>
@@ -5342,7 +5322,7 @@
               <w:lang w:val="en-US"/>
             </w:rPr>
           </w:pPr>
-          <w:hyperlink w:anchor="_Toc122636703" w:history="1">
+          <w:hyperlink w:anchor="_Toc122664087" w:history="1">
             <w:r>
               <w:rPr>
                 <w:rStyle w:val="Hyperlink"/>
@@ -5387,7 +5367,7 @@
                 <w:noProof/>
                 <w:webHidden/>
               </w:rPr>
-              <w:instrText xml:space="preserve"> PAGEREF _Toc122636703 \h </w:instrText>
+              <w:instrText xml:space="preserve"> PAGEREF _Toc122664087 \h </w:instrText>
             </w:r>
             <w:r>
               <w:rPr>
@@ -5407,7 +5387,7 @@
                 <w:noProof/>
                 <w:webHidden/>
               </w:rPr>
-              <w:t>17</w:t>
+              <w:t>16</w:t>
             </w:r>
             <w:r>
               <w:rPr>
@@ -5431,7 +5411,7 @@
               <w:lang w:val="en-US"/>
             </w:rPr>
           </w:pPr>
-          <w:hyperlink w:anchor="_Toc122636704" w:history="1">
+          <w:hyperlink w:anchor="_Toc122664088" w:history="1">
             <w:r>
               <w:rPr>
                 <w:rStyle w:val="Hyperlink"/>
@@ -5459,7 +5439,7 @@
                 <w:noProof/>
                 <w:webHidden/>
               </w:rPr>
-              <w:instrText xml:space="preserve"> PAGEREF _Toc122636704 \h </w:instrText>
+              <w:instrText xml:space="preserve"> PAGEREF _Toc122664088 \h </w:instrText>
             </w:r>
             <w:r>
               <w:rPr>
@@ -5479,7 +5459,7 @@
                 <w:noProof/>
                 <w:webHidden/>
               </w:rPr>
-              <w:t>18</w:t>
+              <w:t>17</w:t>
             </w:r>
             <w:r>
               <w:rPr>
@@ -5503,7 +5483,7 @@
               <w:lang w:val="en-US"/>
             </w:rPr>
           </w:pPr>
-          <w:hyperlink w:anchor="_Toc122636705" w:history="1">
+          <w:hyperlink w:anchor="_Toc122664089" w:history="1">
             <w:r>
               <w:rPr>
                 <w:rStyle w:val="Hyperlink"/>
@@ -5538,7 +5518,7 @@
                 <w:noProof/>
                 <w:webHidden/>
               </w:rPr>
-              <w:instrText xml:space="preserve"> PAGEREF _Toc122636705 \h </w:instrText>
+              <w:instrText xml:space="preserve"> PAGEREF _Toc122664089 \h </w:instrText>
             </w:r>
             <w:r>
               <w:rPr>
@@ -5558,7 +5538,7 @@
                 <w:noProof/>
                 <w:webHidden/>
               </w:rPr>
-              <w:t>18</w:t>
+              <w:t>17</w:t>
             </w:r>
             <w:r>
               <w:rPr>
@@ -5584,7 +5564,7 @@
               <w:lang w:val="en-US"/>
             </w:rPr>
           </w:pPr>
-          <w:hyperlink w:anchor="_Toc122636706" w:history="1">
+          <w:hyperlink w:anchor="_Toc122664090" w:history="1">
             <w:r>
               <w:rPr>
                 <w:rStyle w:val="Hyperlink"/>
@@ -5629,7 +5609,7 @@
                 <w:noProof/>
                 <w:webHidden/>
               </w:rPr>
-              <w:instrText xml:space="preserve"> PAGEREF _Toc122636706 \h </w:instrText>
+              <w:instrText xml:space="preserve"> PAGEREF _Toc122664090 \h </w:instrText>
             </w:r>
             <w:r>
               <w:rPr>
@@ -5649,7 +5629,7 @@
                 <w:noProof/>
                 <w:webHidden/>
               </w:rPr>
-              <w:t>18</w:t>
+              <w:t>17</w:t>
             </w:r>
             <w:r>
               <w:rPr>
@@ -5675,7 +5655,7 @@
               <w:lang w:val="en-US"/>
             </w:rPr>
           </w:pPr>
-          <w:hyperlink w:anchor="_Toc122636707" w:history="1">
+          <w:hyperlink w:anchor="_Toc122664091" w:history="1">
             <w:r>
               <w:rPr>
                 <w:rStyle w:val="Hyperlink"/>
@@ -5720,7 +5700,7 @@
                 <w:noProof/>
                 <w:webHidden/>
               </w:rPr>
-              <w:instrText xml:space="preserve"> PAGEREF _Toc122636707 \h </w:instrText>
+              <w:instrText xml:space="preserve"> PAGEREF _Toc122664091 \h </w:instrText>
             </w:r>
             <w:r>
               <w:rPr>
@@ -5740,7 +5720,7 @@
                 <w:noProof/>
                 <w:webHidden/>
               </w:rPr>
-              <w:t>19</w:t>
+              <w:t>18</w:t>
             </w:r>
             <w:r>
               <w:rPr>
@@ -5766,7 +5746,7 @@
               <w:lang w:val="en-US"/>
             </w:rPr>
           </w:pPr>
-          <w:hyperlink w:anchor="_Toc122636708" w:history="1">
+          <w:hyperlink w:anchor="_Toc122664092" w:history="1">
             <w:r>
               <w:rPr>
                 <w:rStyle w:val="Hyperlink"/>
@@ -5811,7 +5791,7 @@
                 <w:noProof/>
                 <w:webHidden/>
               </w:rPr>
-              <w:instrText xml:space="preserve"> PAGEREF _Toc122636708 \h </w:instrText>
+              <w:instrText xml:space="preserve"> PAGEREF _Toc122664092 \h </w:instrText>
             </w:r>
             <w:r>
               <w:rPr>
@@ -5831,7 +5811,7 @@
                 <w:noProof/>
                 <w:webHidden/>
               </w:rPr>
-              <w:t>19</w:t>
+              <w:t>18</w:t>
             </w:r>
             <w:r>
               <w:rPr>
@@ -5857,7 +5837,7 @@
               <w:lang w:val="en-US"/>
             </w:rPr>
           </w:pPr>
-          <w:hyperlink w:anchor="_Toc122636709" w:history="1">
+          <w:hyperlink w:anchor="_Toc122664093" w:history="1">
             <w:r>
               <w:rPr>
                 <w:rStyle w:val="Hyperlink"/>
@@ -5902,7 +5882,7 @@
                 <w:noProof/>
                 <w:webHidden/>
               </w:rPr>
-              <w:instrText xml:space="preserve"> PAGEREF _Toc122636709 \h </w:instrText>
+              <w:instrText xml:space="preserve"> PAGEREF _Toc122664093 \h </w:instrText>
             </w:r>
             <w:r>
               <w:rPr>
@@ -5922,7 +5902,7 @@
                 <w:noProof/>
                 <w:webHidden/>
               </w:rPr>
-              <w:t>19</w:t>
+              <w:t>18</w:t>
             </w:r>
             <w:r>
               <w:rPr>
@@ -5948,7 +5928,7 @@
               <w:lang w:val="en-US"/>
             </w:rPr>
           </w:pPr>
-          <w:hyperlink w:anchor="_Toc122636710" w:history="1">
+          <w:hyperlink w:anchor="_Toc122664094" w:history="1">
             <w:r>
               <w:rPr>
                 <w:rStyle w:val="Hyperlink"/>
@@ -5993,7 +5973,7 @@
                 <w:noProof/>
                 <w:webHidden/>
               </w:rPr>
-              <w:instrText xml:space="preserve"> PAGEREF _Toc122636710 \h </w:instrText>
+              <w:instrText xml:space="preserve"> PAGEREF _Toc122664094 \h </w:instrText>
             </w:r>
             <w:r>
               <w:rPr>
@@ -6013,7 +5993,7 @@
                 <w:noProof/>
                 <w:webHidden/>
               </w:rPr>
-              <w:t>19</w:t>
+              <w:t>18</w:t>
             </w:r>
             <w:r>
               <w:rPr>
@@ -6039,7 +6019,7 @@
               <w:lang w:val="en-US"/>
             </w:rPr>
           </w:pPr>
-          <w:hyperlink w:anchor="_Toc122636711" w:history="1">
+          <w:hyperlink w:anchor="_Toc122664095" w:history="1">
             <w:r>
               <w:rPr>
                 <w:rStyle w:val="Hyperlink"/>
@@ -6084,7 +6064,7 @@
                 <w:noProof/>
                 <w:webHidden/>
               </w:rPr>
-              <w:instrText xml:space="preserve"> PAGEREF _Toc122636711 \h </w:instrText>
+              <w:instrText xml:space="preserve"> PAGEREF _Toc122664095 \h </w:instrText>
             </w:r>
             <w:r>
               <w:rPr>
@@ -6104,7 +6084,7 @@
                 <w:noProof/>
                 <w:webHidden/>
               </w:rPr>
-              <w:t>19</w:t>
+              <w:t>18</w:t>
             </w:r>
             <w:r>
               <w:rPr>
@@ -6130,7 +6110,7 @@
               <w:lang w:val="en-US"/>
             </w:rPr>
           </w:pPr>
-          <w:hyperlink w:anchor="_Toc122636712" w:history="1">
+          <w:hyperlink w:anchor="_Toc122664096" w:history="1">
             <w:r>
               <w:rPr>
                 <w:rStyle w:val="Hyperlink"/>
@@ -6175,7 +6155,7 @@
                 <w:noProof/>
                 <w:webHidden/>
               </w:rPr>
-              <w:instrText xml:space="preserve"> PAGEREF _Toc122636712 \h </w:instrText>
+              <w:instrText xml:space="preserve"> PAGEREF _Toc122664096 \h </w:instrText>
             </w:r>
             <w:r>
               <w:rPr>
@@ -6195,7 +6175,7 @@
                 <w:noProof/>
                 <w:webHidden/>
               </w:rPr>
-              <w:t>20</w:t>
+              <w:t>19</w:t>
             </w:r>
             <w:r>
               <w:rPr>
@@ -6221,7 +6201,7 @@
               <w:lang w:val="en-US"/>
             </w:rPr>
           </w:pPr>
-          <w:hyperlink w:anchor="_Toc122636713" w:history="1">
+          <w:hyperlink w:anchor="_Toc122664097" w:history="1">
             <w:r>
               <w:rPr>
                 <w:rStyle w:val="Hyperlink"/>
@@ -6266,7 +6246,7 @@
                 <w:noProof/>
                 <w:webHidden/>
               </w:rPr>
-              <w:instrText xml:space="preserve"> PAGEREF _Toc122636713 \h </w:instrText>
+              <w:instrText xml:space="preserve"> PAGEREF _Toc122664097 \h </w:instrText>
             </w:r>
             <w:r>
               <w:rPr>
@@ -6286,7 +6266,7 @@
                 <w:noProof/>
                 <w:webHidden/>
               </w:rPr>
-              <w:t>23</w:t>
+              <w:t>22</w:t>
             </w:r>
             <w:r>
               <w:rPr>
@@ -6310,7 +6290,7 @@
               <w:lang w:val="en-US"/>
             </w:rPr>
           </w:pPr>
-          <w:hyperlink w:anchor="_Toc122636714" w:history="1">
+          <w:hyperlink w:anchor="_Toc122664098" w:history="1">
             <w:r>
               <w:rPr>
                 <w:rStyle w:val="Hyperlink"/>
@@ -6338,7 +6318,7 @@
                 <w:noProof/>
                 <w:webHidden/>
               </w:rPr>
-              <w:instrText xml:space="preserve"> PAGEREF _Toc122636714 \h </w:instrText>
+              <w:instrText xml:space="preserve"> PAGEREF _Toc122664098 \h </w:instrText>
             </w:r>
             <w:r>
               <w:rPr>
@@ -6358,7 +6338,7 @@
                 <w:noProof/>
                 <w:webHidden/>
               </w:rPr>
-              <w:t>25</w:t>
+              <w:t>24</w:t>
             </w:r>
             <w:r>
               <w:rPr>
@@ -6382,7 +6362,7 @@
               <w:lang w:val="en-US"/>
             </w:rPr>
           </w:pPr>
-          <w:hyperlink w:anchor="_Toc122636715" w:history="1">
+          <w:hyperlink w:anchor="_Toc122664099" w:history="1">
             <w:r>
               <w:rPr>
                 <w:rStyle w:val="Hyperlink"/>
@@ -6409,7 +6389,7 @@
                 <w:noProof/>
                 <w:webHidden/>
               </w:rPr>
-              <w:instrText xml:space="preserve"> PAGEREF _Toc122636715 \h </w:instrText>
+              <w:instrText xml:space="preserve"> PAGEREF _Toc122664099 \h </w:instrText>
             </w:r>
             <w:r>
               <w:rPr>
@@ -6429,7 +6409,7 @@
                 <w:noProof/>
                 <w:webHidden/>
               </w:rPr>
-              <w:t>26</w:t>
+              <w:t>25</w:t>
             </w:r>
             <w:r>
               <w:rPr>
@@ -6480,7 +6460,7 @@
           <w:noProof/>
         </w:rPr>
       </w:pPr>
-      <w:bookmarkStart w:id="6" w:name="_Toc122636685"/>
+      <w:bookmarkStart w:id="6" w:name="_Toc122664069"/>
       <w:r>
         <w:rPr>
           <w:lang w:val="en-ID"/>
@@ -6512,7 +6492,7 @@
       <w:pPr>
         <w:pStyle w:val="TableofFigures"/>
         <w:tabs>
-          <w:tab w:val="right" w:leader="dot" w:pos="9062"/>
+          <w:tab w:val="right" w:leader="dot" w:pos="8999"/>
         </w:tabs>
         <w:rPr>
           <w:rFonts w:asciiTheme="minorHAnsi" w:eastAsiaTheme="minorEastAsia" w:hAnsiTheme="minorHAnsi" w:cstheme="minorBidi"/>
@@ -6521,7 +6501,7 @@
           <w:lang w:val="en-US"/>
         </w:rPr>
       </w:pPr>
-      <w:hyperlink w:anchor="_Toc122613721" w:history="1">
+      <w:hyperlink w:anchor="_Toc122664043" w:history="1">
         <w:r>
           <w:rPr>
             <w:rStyle w:val="Hyperlink"/>
@@ -6535,7 +6515,7 @@
             <w:noProof/>
             <w:lang w:val="en-US"/>
           </w:rPr>
-          <w:t>: Human Emotions [35].</w:t>
+          <w:t>: Human Emotions (Charlie, 2014).</w:t>
         </w:r>
         <w:r>
           <w:rPr>
@@ -6556,7 +6536,7 @@
             <w:noProof/>
             <w:webHidden/>
           </w:rPr>
-          <w:instrText xml:space="preserve"> PAGEREF _Toc122613721 \h </w:instrText>
+          <w:instrText xml:space="preserve"> PAGEREF _Toc122664043 \h </w:instrText>
         </w:r>
         <w:r>
           <w:rPr>
@@ -6576,7 +6556,7 @@
             <w:noProof/>
             <w:webHidden/>
           </w:rPr>
-          <w:t>9</w:t>
+          <w:t>7</w:t>
         </w:r>
         <w:r>
           <w:rPr>
@@ -6591,7 +6571,7 @@
       <w:pPr>
         <w:pStyle w:val="TableofFigures"/>
         <w:tabs>
-          <w:tab w:val="right" w:leader="dot" w:pos="9062"/>
+          <w:tab w:val="right" w:leader="dot" w:pos="8999"/>
         </w:tabs>
         <w:rPr>
           <w:rFonts w:asciiTheme="minorHAnsi" w:eastAsiaTheme="minorEastAsia" w:hAnsiTheme="minorHAnsi" w:cstheme="minorBidi"/>
@@ -6600,7 +6580,7 @@
           <w:lang w:val="en-US"/>
         </w:rPr>
       </w:pPr>
-      <w:hyperlink w:anchor="_Toc122613722" w:history="1">
+      <w:hyperlink w:anchor="_Toc122664044" w:history="1">
         <w:r>
           <w:rPr>
             <w:rStyle w:val="Hyperlink"/>
@@ -6614,7 +6594,22 @@
             <w:noProof/>
             <w:lang w:val="en-US"/>
           </w:rPr>
-          <w:t>: Longitudinal Nature of Sound Wave [36].</w:t>
+          <w:t xml:space="preserve">: </w:t>
+        </w:r>
+        <w:r>
+          <w:rPr>
+            <w:rStyle w:val="Hyperlink"/>
+            <w:noProof/>
+          </w:rPr>
+          <w:t>Longitudinal Nature of Sound Wave</w:t>
+        </w:r>
+        <w:r>
+          <w:rPr>
+            <w:rStyle w:val="Hyperlink"/>
+            <w:noProof/>
+            <w:lang w:val="en-US"/>
+          </w:rPr>
+          <w:t xml:space="preserve"> (StudyCorgi, 2022).</w:t>
         </w:r>
         <w:r>
           <w:rPr>
@@ -6635,7 +6630,7 @@
             <w:noProof/>
             <w:webHidden/>
           </w:rPr>
-          <w:instrText xml:space="preserve"> PAGEREF _Toc122613722 \h </w:instrText>
+          <w:instrText xml:space="preserve"> PAGEREF _Toc122664044 \h </w:instrText>
         </w:r>
         <w:r>
           <w:rPr>
@@ -6655,7 +6650,7 @@
             <w:noProof/>
             <w:webHidden/>
           </w:rPr>
-          <w:t>9</w:t>
+          <w:t>7</w:t>
         </w:r>
         <w:r>
           <w:rPr>
@@ -6670,7 +6665,7 @@
       <w:pPr>
         <w:pStyle w:val="TableofFigures"/>
         <w:tabs>
-          <w:tab w:val="right" w:leader="dot" w:pos="9062"/>
+          <w:tab w:val="right" w:leader="dot" w:pos="8999"/>
         </w:tabs>
         <w:rPr>
           <w:rFonts w:asciiTheme="minorHAnsi" w:eastAsiaTheme="minorEastAsia" w:hAnsiTheme="minorHAnsi" w:cstheme="minorBidi"/>
@@ -6679,7 +6674,7 @@
           <w:lang w:val="en-US"/>
         </w:rPr>
       </w:pPr>
-      <w:hyperlink w:anchor="_Toc122613723" w:history="1">
+      <w:hyperlink w:anchor="_Toc122664045" w:history="1">
         <w:r>
           <w:rPr>
             <w:rStyle w:val="Hyperlink"/>
@@ -6714,7 +6709,7 @@
             <w:noProof/>
             <w:webHidden/>
           </w:rPr>
-          <w:instrText xml:space="preserve"> PAGEREF _Toc122613723 \h </w:instrText>
+          <w:instrText xml:space="preserve"> PAGEREF _Toc122664045 \h </w:instrText>
         </w:r>
         <w:r>
           <w:rPr>
@@ -6734,7 +6729,7 @@
             <w:noProof/>
             <w:webHidden/>
           </w:rPr>
-          <w:t>10</w:t>
+          <w:t>8</w:t>
         </w:r>
         <w:r>
           <w:rPr>
@@ -6749,7 +6744,7 @@
       <w:pPr>
         <w:pStyle w:val="TableofFigures"/>
         <w:tabs>
-          <w:tab w:val="right" w:leader="dot" w:pos="9062"/>
+          <w:tab w:val="right" w:leader="dot" w:pos="8999"/>
         </w:tabs>
         <w:rPr>
           <w:rFonts w:asciiTheme="minorHAnsi" w:eastAsiaTheme="minorEastAsia" w:hAnsiTheme="minorHAnsi" w:cstheme="minorBidi"/>
@@ -6758,7 +6753,7 @@
           <w:lang w:val="en-US"/>
         </w:rPr>
       </w:pPr>
-      <w:hyperlink w:anchor="_Toc122613724" w:history="1">
+      <w:hyperlink w:anchor="_Toc122664046" w:history="1">
         <w:r>
           <w:rPr>
             <w:rStyle w:val="Hyperlink"/>
@@ -6793,7 +6788,7 @@
             <w:noProof/>
             <w:webHidden/>
           </w:rPr>
-          <w:instrText xml:space="preserve"> PAGEREF _Toc122613724 \h </w:instrText>
+          <w:instrText xml:space="preserve"> PAGEREF _Toc122664046 \h </w:instrText>
         </w:r>
         <w:r>
           <w:rPr>
@@ -6813,7 +6808,7 @@
             <w:noProof/>
             <w:webHidden/>
           </w:rPr>
-          <w:t>12</w:t>
+          <w:t>10</w:t>
         </w:r>
         <w:r>
           <w:rPr>
@@ -6828,7 +6823,7 @@
       <w:pPr>
         <w:pStyle w:val="TableofFigures"/>
         <w:tabs>
-          <w:tab w:val="right" w:leader="dot" w:pos="9062"/>
+          <w:tab w:val="right" w:leader="dot" w:pos="8999"/>
         </w:tabs>
         <w:rPr>
           <w:rFonts w:asciiTheme="minorHAnsi" w:eastAsiaTheme="minorEastAsia" w:hAnsiTheme="minorHAnsi" w:cstheme="minorBidi"/>
@@ -6837,13 +6832,13 @@
           <w:lang w:val="en-US"/>
         </w:rPr>
       </w:pPr>
-      <w:hyperlink w:anchor="_Toc122613725" w:history="1">
+      <w:hyperlink w:anchor="_Toc122664047" w:history="1">
         <w:r>
           <w:rPr>
             <w:rStyle w:val="Hyperlink"/>
             <w:noProof/>
           </w:rPr>
-          <w:t>Figure 2. 5</w:t>
+          <w:t>Figure 2.5</w:t>
         </w:r>
         <w:r>
           <w:rPr>
@@ -6872,7 +6867,7 @@
             <w:noProof/>
             <w:webHidden/>
           </w:rPr>
-          <w:instrText xml:space="preserve"> PAGEREF _Toc122613725 \h </w:instrText>
+          <w:instrText xml:space="preserve"> PAGEREF _Toc122664047 \h </w:instrText>
         </w:r>
         <w:r>
           <w:rPr>
@@ -6892,7 +6887,7 @@
             <w:noProof/>
             <w:webHidden/>
           </w:rPr>
-          <w:t>13</w:t>
+          <w:t>11</w:t>
         </w:r>
         <w:r>
           <w:rPr>
@@ -6907,7 +6902,7 @@
       <w:pPr>
         <w:pStyle w:val="TableofFigures"/>
         <w:tabs>
-          <w:tab w:val="right" w:leader="dot" w:pos="9062"/>
+          <w:tab w:val="right" w:leader="dot" w:pos="8999"/>
         </w:tabs>
         <w:rPr>
           <w:rFonts w:asciiTheme="minorHAnsi" w:eastAsiaTheme="minorEastAsia" w:hAnsiTheme="minorHAnsi" w:cstheme="minorBidi"/>
@@ -6916,7 +6911,7 @@
           <w:lang w:val="en-US"/>
         </w:rPr>
       </w:pPr>
-      <w:hyperlink w:anchor="_Toc122613726" w:history="1">
+      <w:hyperlink w:anchor="_Toc122664048" w:history="1">
         <w:r>
           <w:rPr>
             <w:rStyle w:val="Hyperlink"/>
@@ -6951,7 +6946,95 @@
             <w:noProof/>
             <w:webHidden/>
           </w:rPr>
-          <w:instrText xml:space="preserve"> PAGEREF _Toc122613726 \h </w:instrText>
+          <w:instrText xml:space="preserve"> PAGEREF _Toc122664048 \h </w:instrText>
+        </w:r>
+        <w:r>
+          <w:rPr>
+            <w:noProof/>
+            <w:webHidden/>
+          </w:rPr>
+        </w:r>
+        <w:r>
+          <w:rPr>
+            <w:noProof/>
+            <w:webHidden/>
+          </w:rPr>
+          <w:fldChar w:fldCharType="separate"/>
+        </w:r>
+        <w:r>
+          <w:rPr>
+            <w:noProof/>
+            <w:webHidden/>
+          </w:rPr>
+          <w:t>12</w:t>
+        </w:r>
+        <w:r>
+          <w:rPr>
+            <w:noProof/>
+            <w:webHidden/>
+          </w:rPr>
+          <w:fldChar w:fldCharType="end"/>
+        </w:r>
+      </w:hyperlink>
+    </w:p>
+    <w:p>
+      <w:pPr>
+        <w:pStyle w:val="TableofFigures"/>
+        <w:tabs>
+          <w:tab w:val="right" w:leader="dot" w:pos="8999"/>
+        </w:tabs>
+        <w:rPr>
+          <w:rFonts w:asciiTheme="minorHAnsi" w:eastAsiaTheme="minorEastAsia" w:hAnsiTheme="minorHAnsi" w:cstheme="minorBidi"/>
+          <w:noProof/>
+          <w:sz w:val="22"/>
+          <w:lang w:val="en-US"/>
+        </w:rPr>
+      </w:pPr>
+      <w:hyperlink w:anchor="_Toc122664049" w:history="1">
+        <w:r>
+          <w:rPr>
+            <w:rStyle w:val="Hyperlink"/>
+            <w:noProof/>
+          </w:rPr>
+          <w:t>Figure 2.7</w:t>
+        </w:r>
+        <w:r>
+          <w:rPr>
+            <w:rStyle w:val="Hyperlink"/>
+            <w:noProof/>
+            <w:lang w:val="en-US"/>
+          </w:rPr>
+          <w:t>: Transformer Architecture (Vaswani, et al., 2017)</w:t>
+        </w:r>
+        <w:r>
+          <w:rPr>
+            <w:rStyle w:val="Hyperlink"/>
+            <w:i/>
+            <w:noProof/>
+            <w:lang w:val="en-US"/>
+          </w:rPr>
+          <w:t>.</w:t>
+        </w:r>
+        <w:r>
+          <w:rPr>
+            <w:noProof/>
+            <w:webHidden/>
+          </w:rPr>
+          <w:tab/>
+        </w:r>
+        <w:r>
+          <w:rPr>
+            <w:noProof/>
+            <w:webHidden/>
+          </w:rPr>
+          <w:fldChar w:fldCharType="begin"/>
+        </w:r>
+        <w:r>
+          <w:rPr>
+            <w:noProof/>
+            <w:webHidden/>
+          </w:rPr>
+          <w:instrText xml:space="preserve"> PAGEREF _Toc122664049 \h </w:instrText>
         </w:r>
         <w:r>
           <w:rPr>
@@ -6986,7 +7069,7 @@
       <w:pPr>
         <w:pStyle w:val="TableofFigures"/>
         <w:tabs>
-          <w:tab w:val="right" w:leader="dot" w:pos="9062"/>
+          <w:tab w:val="right" w:leader="dot" w:pos="8999"/>
         </w:tabs>
         <w:rPr>
           <w:rFonts w:asciiTheme="minorHAnsi" w:eastAsiaTheme="minorEastAsia" w:hAnsiTheme="minorHAnsi" w:cstheme="minorBidi"/>
@@ -6995,13 +7078,13 @@
           <w:lang w:val="en-US"/>
         </w:rPr>
       </w:pPr>
-      <w:hyperlink w:anchor="_Toc122613727" w:history="1">
+      <w:hyperlink w:anchor="_Toc122664050" w:history="1">
         <w:r>
           <w:rPr>
             <w:rStyle w:val="Hyperlink"/>
             <w:noProof/>
           </w:rPr>
-          <w:t>Figure 2.7</w:t>
+          <w:t>Figure 2.8</w:t>
         </w:r>
         <w:r>
           <w:rPr>
@@ -7009,7 +7092,7 @@
             <w:noProof/>
             <w:lang w:val="en-US"/>
           </w:rPr>
-          <w:t>: Transformer Architecture [14]</w:t>
+          <w:t>: Multi-Head Attention (Vaswani, et al., 2017)</w:t>
         </w:r>
         <w:r>
           <w:rPr>
@@ -7039,7 +7122,110 @@
             <w:noProof/>
             <w:webHidden/>
           </w:rPr>
-          <w:instrText xml:space="preserve"> PAGEREF _Toc122613727 \h </w:instrText>
+          <w:instrText xml:space="preserve"> PAGEREF _Toc122664050 \h </w:instrText>
+        </w:r>
+        <w:r>
+          <w:rPr>
+            <w:noProof/>
+            <w:webHidden/>
+          </w:rPr>
+        </w:r>
+        <w:r>
+          <w:rPr>
+            <w:noProof/>
+            <w:webHidden/>
+          </w:rPr>
+          <w:fldChar w:fldCharType="separate"/>
+        </w:r>
+        <w:r>
+          <w:rPr>
+            <w:noProof/>
+            <w:webHidden/>
+          </w:rPr>
+          <w:t>14</w:t>
+        </w:r>
+        <w:r>
+          <w:rPr>
+            <w:noProof/>
+            <w:webHidden/>
+          </w:rPr>
+          <w:fldChar w:fldCharType="end"/>
+        </w:r>
+      </w:hyperlink>
+    </w:p>
+    <w:p>
+      <w:pPr>
+        <w:pStyle w:val="TableofFigures"/>
+        <w:tabs>
+          <w:tab w:val="right" w:leader="dot" w:pos="8999"/>
+        </w:tabs>
+        <w:rPr>
+          <w:rFonts w:asciiTheme="minorHAnsi" w:eastAsiaTheme="minorEastAsia" w:hAnsiTheme="minorHAnsi" w:cstheme="minorBidi"/>
+          <w:noProof/>
+          <w:sz w:val="22"/>
+          <w:lang w:val="en-US"/>
+        </w:rPr>
+      </w:pPr>
+      <w:hyperlink w:anchor="_Toc122664051" w:history="1">
+        <w:r>
+          <w:rPr>
+            <w:rStyle w:val="Hyperlink"/>
+            <w:noProof/>
+          </w:rPr>
+          <w:t>Figure 2</w:t>
+        </w:r>
+        <w:r>
+          <w:rPr>
+            <w:rStyle w:val="Hyperlink"/>
+            <w:noProof/>
+            <w:lang w:val="en-US"/>
+          </w:rPr>
+          <w:t>.</w:t>
+        </w:r>
+        <w:r>
+          <w:rPr>
+            <w:rStyle w:val="Hyperlink"/>
+            <w:noProof/>
+          </w:rPr>
+          <w:t>9</w:t>
+        </w:r>
+        <w:r>
+          <w:rPr>
+            <w:rStyle w:val="Hyperlink"/>
+            <w:noProof/>
+            <w:lang w:val="en-US"/>
+          </w:rPr>
+          <w:t>: Scaled Dot-Product Attention (Vaswani, et al., 2017)</w:t>
+        </w:r>
+        <w:r>
+          <w:rPr>
+            <w:rStyle w:val="Hyperlink"/>
+            <w:i/>
+            <w:noProof/>
+            <w:lang w:val="en-US"/>
+          </w:rPr>
+          <w:t>.</w:t>
+        </w:r>
+        <w:r>
+          <w:rPr>
+            <w:noProof/>
+            <w:webHidden/>
+          </w:rPr>
+          <w:tab/>
+        </w:r>
+        <w:r>
+          <w:rPr>
+            <w:noProof/>
+            <w:webHidden/>
+          </w:rPr>
+          <w:fldChar w:fldCharType="begin"/>
+        </w:r>
+        <w:r>
+          <w:rPr>
+            <w:noProof/>
+            <w:webHidden/>
+          </w:rPr>
+          <w:instrText xml:space="preserve"> PAGEREF _Toc122664051 \h </w:instrText>
         </w:r>
         <w:r>
           <w:rPr>
@@ -7074,7 +7260,7 @@
       <w:pPr>
         <w:pStyle w:val="TableofFigures"/>
         <w:tabs>
-          <w:tab w:val="right" w:leader="dot" w:pos="9062"/>
+          <w:tab w:val="right" w:leader="dot" w:pos="8999"/>
         </w:tabs>
         <w:rPr>
           <w:rFonts w:asciiTheme="minorHAnsi" w:eastAsiaTheme="minorEastAsia" w:hAnsiTheme="minorHAnsi" w:cstheme="minorBidi"/>
@@ -7083,13 +7269,13 @@
           <w:lang w:val="en-US"/>
         </w:rPr>
       </w:pPr>
-      <w:hyperlink w:anchor="_Toc122613728" w:history="1">
+      <w:hyperlink w:anchor="_Toc122664052" w:history="1">
         <w:r>
           <w:rPr>
             <w:rStyle w:val="Hyperlink"/>
             <w:noProof/>
           </w:rPr>
-          <w:t>Figure 2.8</w:t>
+          <w:t>Figure 2.10</w:t>
         </w:r>
         <w:r>
           <w:rPr>
@@ -7097,7 +7283,7 @@
             <w:noProof/>
             <w:lang w:val="en-US"/>
           </w:rPr>
-          <w:t>: Multi-Head Attention [14]</w:t>
+          <w:t>: Encoder Block (KiKaBeN, 2021)</w:t>
         </w:r>
         <w:r>
           <w:rPr>
@@ -7127,7 +7313,86 @@
             <w:noProof/>
             <w:webHidden/>
           </w:rPr>
-          <w:instrText xml:space="preserve"> PAGEREF _Toc122613728 \h </w:instrText>
+          <w:instrText xml:space="preserve"> PAGEREF _Toc122664052 \h </w:instrText>
+        </w:r>
+        <w:r>
+          <w:rPr>
+            <w:noProof/>
+            <w:webHidden/>
+          </w:rPr>
+        </w:r>
+        <w:r>
+          <w:rPr>
+            <w:noProof/>
+            <w:webHidden/>
+          </w:rPr>
+          <w:fldChar w:fldCharType="separate"/>
+        </w:r>
+        <w:r>
+          <w:rPr>
+            <w:noProof/>
+            <w:webHidden/>
+          </w:rPr>
+          <w:t>15</w:t>
+        </w:r>
+        <w:r>
+          <w:rPr>
+            <w:noProof/>
+            <w:webHidden/>
+          </w:rPr>
+          <w:fldChar w:fldCharType="end"/>
+        </w:r>
+      </w:hyperlink>
+    </w:p>
+    <w:p>
+      <w:pPr>
+        <w:pStyle w:val="TableofFigures"/>
+        <w:tabs>
+          <w:tab w:val="right" w:leader="dot" w:pos="8999"/>
+        </w:tabs>
+        <w:rPr>
+          <w:rFonts w:asciiTheme="minorHAnsi" w:eastAsiaTheme="minorEastAsia" w:hAnsiTheme="minorHAnsi" w:cstheme="minorBidi"/>
+          <w:noProof/>
+          <w:sz w:val="22"/>
+          <w:lang w:val="en-US"/>
+        </w:rPr>
+      </w:pPr>
+      <w:hyperlink w:anchor="_Toc122664053" w:history="1">
+        <w:r>
+          <w:rPr>
+            <w:rStyle w:val="Hyperlink"/>
+            <w:noProof/>
+          </w:rPr>
+          <w:t>Figure 2.11</w:t>
+        </w:r>
+        <w:r>
+          <w:rPr>
+            <w:rStyle w:val="Hyperlink"/>
+            <w:noProof/>
+            <w:lang w:val="en-US"/>
+          </w:rPr>
+          <w:t>: Decoder Block (KiKaBeN, 2021).</w:t>
+        </w:r>
+        <w:r>
+          <w:rPr>
+            <w:noProof/>
+            <w:webHidden/>
+          </w:rPr>
+          <w:tab/>
+        </w:r>
+        <w:r>
+          <w:rPr>
+            <w:noProof/>
+            <w:webHidden/>
+          </w:rPr>
+          <w:fldChar w:fldCharType="begin"/>
+        </w:r>
+        <w:r>
+          <w:rPr>
+            <w:noProof/>
+            <w:webHidden/>
+          </w:rPr>
+          <w:instrText xml:space="preserve"> PAGEREF _Toc122664053 \h </w:instrText>
         </w:r>
         <w:r>
           <w:rPr>
@@ -7148,276 +7413,6 @@
             <w:webHidden/>
           </w:rPr>
           <w:t>16</w:t>
-        </w:r>
-        <w:r>
-          <w:rPr>
-            <w:noProof/>
-            <w:webHidden/>
-          </w:rPr>
-          <w:fldChar w:fldCharType="end"/>
-        </w:r>
-      </w:hyperlink>
-    </w:p>
-    <w:p>
-      <w:pPr>
-        <w:pStyle w:val="TableofFigures"/>
-        <w:tabs>
-          <w:tab w:val="right" w:leader="dot" w:pos="9062"/>
-        </w:tabs>
-        <w:rPr>
-          <w:rFonts w:asciiTheme="minorHAnsi" w:eastAsiaTheme="minorEastAsia" w:hAnsiTheme="minorHAnsi" w:cstheme="minorBidi"/>
-          <w:noProof/>
-          <w:sz w:val="22"/>
-          <w:lang w:val="en-US"/>
-        </w:rPr>
-      </w:pPr>
-      <w:hyperlink w:anchor="_Toc122613729" w:history="1">
-        <w:r>
-          <w:rPr>
-            <w:rStyle w:val="Hyperlink"/>
-            <w:noProof/>
-          </w:rPr>
-          <w:t>Figure 2</w:t>
-        </w:r>
-        <w:r>
-          <w:rPr>
-            <w:rStyle w:val="Hyperlink"/>
-            <w:noProof/>
-            <w:lang w:val="en-US"/>
-          </w:rPr>
-          <w:t>.</w:t>
-        </w:r>
-        <w:r>
-          <w:rPr>
-            <w:rStyle w:val="Hyperlink"/>
-            <w:noProof/>
-          </w:rPr>
-          <w:t>9</w:t>
-        </w:r>
-        <w:r>
-          <w:rPr>
-            <w:rStyle w:val="Hyperlink"/>
-            <w:noProof/>
-            <w:lang w:val="en-US"/>
-          </w:rPr>
-          <w:t>: Scaled Dot-Product Attention [14]</w:t>
-        </w:r>
-        <w:r>
-          <w:rPr>
-            <w:rStyle w:val="Hyperlink"/>
-            <w:i/>
-            <w:noProof/>
-            <w:lang w:val="en-US"/>
-          </w:rPr>
-          <w:t>.</w:t>
-        </w:r>
-        <w:r>
-          <w:rPr>
-            <w:noProof/>
-            <w:webHidden/>
-          </w:rPr>
-          <w:tab/>
-        </w:r>
-        <w:r>
-          <w:rPr>
-            <w:noProof/>
-            <w:webHidden/>
-          </w:rPr>
-          <w:fldChar w:fldCharType="begin"/>
-        </w:r>
-        <w:r>
-          <w:rPr>
-            <w:noProof/>
-            <w:webHidden/>
-          </w:rPr>
-          <w:instrText xml:space="preserve"> PAGEREF _Toc122613729 \h </w:instrText>
-        </w:r>
-        <w:r>
-          <w:rPr>
-            <w:noProof/>
-            <w:webHidden/>
-          </w:rPr>
-        </w:r>
-        <w:r>
-          <w:rPr>
-            <w:noProof/>
-            <w:webHidden/>
-          </w:rPr>
-          <w:fldChar w:fldCharType="separate"/>
-        </w:r>
-        <w:r>
-          <w:rPr>
-            <w:noProof/>
-            <w:webHidden/>
-          </w:rPr>
-          <w:t>17</w:t>
-        </w:r>
-        <w:r>
-          <w:rPr>
-            <w:noProof/>
-            <w:webHidden/>
-          </w:rPr>
-          <w:fldChar w:fldCharType="end"/>
-        </w:r>
-      </w:hyperlink>
-    </w:p>
-    <w:p>
-      <w:pPr>
-        <w:pStyle w:val="TableofFigures"/>
-        <w:tabs>
-          <w:tab w:val="right" w:leader="dot" w:pos="9062"/>
-        </w:tabs>
-        <w:rPr>
-          <w:rFonts w:asciiTheme="minorHAnsi" w:eastAsiaTheme="minorEastAsia" w:hAnsiTheme="minorHAnsi" w:cstheme="minorBidi"/>
-          <w:noProof/>
-          <w:sz w:val="22"/>
-          <w:lang w:val="en-US"/>
-        </w:rPr>
-      </w:pPr>
-      <w:hyperlink w:anchor="_Toc122613730" w:history="1">
-        <w:r>
-          <w:rPr>
-            <w:rStyle w:val="Hyperlink"/>
-            <w:noProof/>
-          </w:rPr>
-          <w:t>Figure 2.10</w:t>
-        </w:r>
-        <w:r>
-          <w:rPr>
-            <w:rStyle w:val="Hyperlink"/>
-            <w:noProof/>
-            <w:lang w:val="en-US"/>
-          </w:rPr>
-          <w:t>: Encoder Block [40]</w:t>
-        </w:r>
-        <w:r>
-          <w:rPr>
-            <w:rStyle w:val="Hyperlink"/>
-            <w:i/>
-            <w:noProof/>
-            <w:lang w:val="en-US"/>
-          </w:rPr>
-          <w:t>.</w:t>
-        </w:r>
-        <w:r>
-          <w:rPr>
-            <w:noProof/>
-            <w:webHidden/>
-          </w:rPr>
-          <w:tab/>
-        </w:r>
-        <w:r>
-          <w:rPr>
-            <w:noProof/>
-            <w:webHidden/>
-          </w:rPr>
-          <w:fldChar w:fldCharType="begin"/>
-        </w:r>
-        <w:r>
-          <w:rPr>
-            <w:noProof/>
-            <w:webHidden/>
-          </w:rPr>
-          <w:instrText xml:space="preserve"> PAGEREF _Toc122613730 \h </w:instrText>
-        </w:r>
-        <w:r>
-          <w:rPr>
-            <w:noProof/>
-            <w:webHidden/>
-          </w:rPr>
-        </w:r>
-        <w:r>
-          <w:rPr>
-            <w:noProof/>
-            <w:webHidden/>
-          </w:rPr>
-          <w:fldChar w:fldCharType="separate"/>
-        </w:r>
-        <w:r>
-          <w:rPr>
-            <w:noProof/>
-            <w:webHidden/>
-          </w:rPr>
-          <w:t>17</w:t>
-        </w:r>
-        <w:r>
-          <w:rPr>
-            <w:noProof/>
-            <w:webHidden/>
-          </w:rPr>
-          <w:fldChar w:fldCharType="end"/>
-        </w:r>
-      </w:hyperlink>
-    </w:p>
-    <w:p>
-      <w:pPr>
-        <w:pStyle w:val="TableofFigures"/>
-        <w:tabs>
-          <w:tab w:val="right" w:leader="dot" w:pos="9062"/>
-        </w:tabs>
-        <w:rPr>
-          <w:rFonts w:asciiTheme="minorHAnsi" w:eastAsiaTheme="minorEastAsia" w:hAnsiTheme="minorHAnsi" w:cstheme="minorBidi"/>
-          <w:noProof/>
-          <w:sz w:val="22"/>
-          <w:lang w:val="en-US"/>
-        </w:rPr>
-      </w:pPr>
-      <w:hyperlink w:anchor="_Toc122613731" w:history="1">
-        <w:r>
-          <w:rPr>
-            <w:rStyle w:val="Hyperlink"/>
-            <w:noProof/>
-          </w:rPr>
-          <w:t>Figure 2.11</w:t>
-        </w:r>
-        <w:r>
-          <w:rPr>
-            <w:rStyle w:val="Hyperlink"/>
-            <w:noProof/>
-            <w:lang w:val="en-US"/>
-          </w:rPr>
-          <w:t>: Decoder Block [40].</w:t>
-        </w:r>
-        <w:r>
-          <w:rPr>
-            <w:noProof/>
-            <w:webHidden/>
-          </w:rPr>
-          <w:tab/>
-        </w:r>
-        <w:r>
-          <w:rPr>
-            <w:noProof/>
-            <w:webHidden/>
-          </w:rPr>
-          <w:fldChar w:fldCharType="begin"/>
-        </w:r>
-        <w:r>
-          <w:rPr>
-            <w:noProof/>
-            <w:webHidden/>
-          </w:rPr>
-          <w:instrText xml:space="preserve"> PAGEREF _Toc122613731 \h </w:instrText>
-        </w:r>
-        <w:r>
-          <w:rPr>
-            <w:noProof/>
-            <w:webHidden/>
-          </w:rPr>
-        </w:r>
-        <w:r>
-          <w:rPr>
-            <w:noProof/>
-            <w:webHidden/>
-          </w:rPr>
-          <w:fldChar w:fldCharType="separate"/>
-        </w:r>
-        <w:r>
-          <w:rPr>
-            <w:noProof/>
-            <w:webHidden/>
-          </w:rPr>
-          <w:t>18</w:t>
         </w:r>
         <w:r>
           <w:rPr>
@@ -7559,12 +7554,106 @@
         <w:pStyle w:val="Heading1"/>
         <w:ind w:left="0"/>
         <w:rPr>
+          <w:lang w:val="en-ID"/>
+        </w:rPr>
+      </w:pPr>
+      <w:r>
+        <w:rPr>
+          <w:lang w:val="en-ID"/>
+        </w:rPr>
+        <w:lastRenderedPageBreak/>
+        <w:t>List of Table</w:t>
+      </w:r>
+    </w:p>
+    <w:p>
+      <w:pPr>
+        <w:widowControl/>
+        <w:autoSpaceDE/>
+        <w:autoSpaceDN/>
+        <w:rPr>
+          <w:lang w:val="en-ID"/>
+        </w:rPr>
+      </w:pPr>
+      <w:r>
+        <w:rPr>
+          <w:lang w:val="en-ID"/>
+        </w:rPr>
+        <w:br w:type="page"/>
+      </w:r>
+    </w:p>
+    <w:p>
+      <w:pPr>
+        <w:pStyle w:val="Heading1"/>
+        <w:ind w:left="0"/>
+        <w:rPr>
+          <w:lang w:val="en-ID"/>
+        </w:rPr>
+      </w:pPr>
+      <w:r>
+        <w:rPr>
+          <w:lang w:val="en-ID"/>
+        </w:rPr>
+        <w:lastRenderedPageBreak/>
+        <w:t>Symbol List</w:t>
+      </w:r>
+    </w:p>
+    <w:p>
+      <w:pPr>
+        <w:widowControl/>
+        <w:autoSpaceDE/>
+        <w:autoSpaceDN/>
+        <w:rPr>
+          <w:lang w:val="en-ID"/>
+        </w:rPr>
+      </w:pPr>
+      <w:r>
+        <w:rPr>
+          <w:lang w:val="en-ID"/>
+        </w:rPr>
+        <w:br w:type="page"/>
+      </w:r>
+    </w:p>
+    <w:p>
+      <w:pPr>
+        <w:pStyle w:val="Heading1"/>
+        <w:ind w:left="0"/>
+        <w:rPr>
+          <w:lang w:val="en-ID"/>
+        </w:rPr>
+      </w:pPr>
+      <w:r>
+        <w:rPr>
+          <w:lang w:val="en-ID"/>
+        </w:rPr>
+        <w:lastRenderedPageBreak/>
+        <w:t>Abbreviation List</w:t>
+      </w:r>
+    </w:p>
+    <w:p>
+      <w:pPr>
+        <w:rPr>
+          <w:rFonts w:eastAsia="Trebuchet MS"/>
+          <w:lang w:val="en-ID"/>
+        </w:rPr>
+      </w:pPr>
+      <w:r>
+        <w:rPr>
+          <w:lang w:val="en-ID"/>
+        </w:rPr>
+        <w:br w:type="page"/>
+      </w:r>
+    </w:p>
+    <w:p>
+      <w:pPr>
+        <w:pStyle w:val="Heading1"/>
+        <w:ind w:left="0"/>
+        <w:rPr>
           <w:rFonts w:cs="Times New Roman"/>
           <w:szCs w:val="28"/>
           <w:lang w:val="en-ID"/>
         </w:rPr>
       </w:pPr>
-      <w:bookmarkStart w:id="7" w:name="_Toc122636686"/>
+      <w:bookmarkStart w:id="7" w:name="_Toc122664070"/>
       <w:r>
         <w:rPr>
           <w:rFonts w:cs="Times New Roman"/>
@@ -7583,26 +7672,18 @@
         <w:t xml:space="preserve"> I</w:t>
       </w:r>
       <w:bookmarkEnd w:id="7"/>
-      <w:r>
+    </w:p>
+    <w:p>
+      <w:pPr>
+        <w:pStyle w:val="Heading1"/>
+        <w:ind w:left="0"/>
         <w:rPr>
           <w:rFonts w:cs="Times New Roman"/>
           <w:szCs w:val="28"/>
-          <w:lang w:val="en-ID"/>
-        </w:rPr>
-        <w:t xml:space="preserve"> </w:t>
-      </w:r>
-    </w:p>
-    <w:p>
-      <w:pPr>
-        <w:pStyle w:val="Heading1"/>
-        <w:ind w:left="0"/>
-        <w:rPr>
-          <w:rFonts w:cs="Times New Roman"/>
-          <w:szCs w:val="28"/>
-          <w:lang w:val="en-US"/>
-        </w:rPr>
-      </w:pPr>
-      <w:bookmarkStart w:id="8" w:name="_Toc122636687"/>
+          <w:lang w:val="en-US"/>
+        </w:rPr>
+      </w:pPr>
+      <w:bookmarkStart w:id="8" w:name="_Toc122664071"/>
       <w:r>
         <w:rPr>
           <w:rFonts w:cs="Times New Roman"/>
@@ -7645,7 +7726,7 @@
           <w:szCs w:val="24"/>
         </w:rPr>
       </w:pPr>
-      <w:bookmarkStart w:id="9" w:name="_Toc122636688"/>
+      <w:bookmarkStart w:id="9" w:name="_Toc122664072"/>
       <w:r>
         <w:rPr>
           <w:szCs w:val="24"/>
@@ -8959,7 +9040,7 @@
           <w:szCs w:val="24"/>
         </w:rPr>
       </w:pPr>
-      <w:bookmarkStart w:id="10" w:name="_Toc122636689"/>
+      <w:bookmarkStart w:id="10" w:name="_Toc122664073"/>
       <w:r>
         <w:rPr>
           <w:szCs w:val="24"/>
@@ -9108,7 +9189,7 @@
           <w:szCs w:val="24"/>
         </w:rPr>
       </w:pPr>
-      <w:bookmarkStart w:id="11" w:name="_Toc122636690"/>
+      <w:bookmarkStart w:id="11" w:name="_Toc122664074"/>
       <w:r>
         <w:rPr>
           <w:szCs w:val="24"/>
@@ -9259,7 +9340,7 @@
           <w:szCs w:val="24"/>
         </w:rPr>
       </w:pPr>
-      <w:bookmarkStart w:id="12" w:name="_Toc122636691"/>
+      <w:bookmarkStart w:id="12" w:name="_Toc122664075"/>
       <w:r>
         <w:rPr>
           <w:szCs w:val="24"/>
@@ -9386,7 +9467,7 @@
           <w:szCs w:val="24"/>
         </w:rPr>
       </w:pPr>
-      <w:bookmarkStart w:id="13" w:name="_Toc122636692"/>
+      <w:bookmarkStart w:id="13" w:name="_Toc122664076"/>
       <w:r>
         <w:rPr>
           <w:szCs w:val="24"/>
@@ -9548,7 +9629,7 @@
           <w:lang w:val="en-ID"/>
         </w:rPr>
       </w:pPr>
-      <w:bookmarkStart w:id="14" w:name="_Toc122636693"/>
+      <w:bookmarkStart w:id="14" w:name="_Toc122664077"/>
       <w:r>
         <w:rPr>
           <w:rFonts w:cs="Times New Roman"/>
@@ -9586,7 +9667,7 @@
           <w:lang w:val="en-US"/>
         </w:rPr>
       </w:pPr>
-      <w:bookmarkStart w:id="15" w:name="_Toc122636694"/>
+      <w:bookmarkStart w:id="15" w:name="_Toc122664078"/>
       <w:r>
         <w:rPr>
           <w:rFonts w:cs="Times New Roman"/>
@@ -9623,7 +9704,7 @@
           <w:szCs w:val="24"/>
         </w:rPr>
       </w:pPr>
-      <w:bookmarkStart w:id="16" w:name="_Toc122636695"/>
+      <w:bookmarkStart w:id="16" w:name="_Toc122664079"/>
       <w:r>
         <w:rPr>
           <w:szCs w:val="24"/>
@@ -9706,7 +9787,7 @@
               <w:noProof/>
               <w:lang w:val="en-US"/>
             </w:rPr>
-            <w:t>(FM, MA, HD, BS, &amp; EC, 2014)</w:t>
+            <w:t>(Citron, Gray, Critchley, Weekes, &amp; Ferstl, 2014)</w:t>
           </w:r>
           <w:r>
             <w:rPr>
@@ -9961,7 +10042,7 @@
             <w:rPr>
               <w:lang w:val="en-US"/>
             </w:rPr>
-            <w:instrText xml:space="preserve"> CITATION Bur05 \l 1033 </w:instrText>
+            <w:instrText xml:space="preserve">CITATION Bur05 \l 1033 </w:instrText>
           </w:r>
           <w:r>
             <w:rPr>
@@ -10705,6 +10786,12 @@
         </w:rPr>
         <w:t xml:space="preserve"> of</w:t>
       </w:r>
+      <w:r>
+        <w:rPr>
+          <w:lang w:val="en-US"/>
+        </w:rPr>
+        <w:t xml:space="preserve"> HUBERT</w:t>
+      </w:r>
       <w:sdt>
         <w:sdtPr>
           <w:rPr>
@@ -10859,13 +10946,31 @@
         <w:rPr>
           <w:lang w:val="en-US"/>
         </w:rPr>
-        <w:t>, HMM</w:t>
-      </w:r>
-      <w:r>
-        <w:rPr>
-          <w:lang w:val="en-US"/>
-        </w:rPr>
-        <w:t xml:space="preserve"> (Hidden Markov Model)</w:t>
+        <w:t xml:space="preserve">, </w:t>
+      </w:r>
+      <w:r>
+        <w:rPr>
+          <w:lang w:val="en-US"/>
+        </w:rPr>
+        <w:t xml:space="preserve">Hidden Markov Model </w:t>
+      </w:r>
+      <w:r>
+        <w:rPr>
+          <w:lang w:val="en-US"/>
+        </w:rPr>
+        <w:t>(H</w:t>
+      </w:r>
+      <w:r>
+        <w:rPr>
+          <w:lang w:val="en-US"/>
+        </w:rPr>
+        <w:t>MM</w:t>
+      </w:r>
+      <w:r>
+        <w:rPr>
+          <w:lang w:val="en-US"/>
+        </w:rPr>
+        <w:t>)</w:t>
       </w:r>
       <w:sdt>
         <w:sdtPr>
@@ -10928,13 +11033,25 @@
         <w:rPr>
           <w:lang w:val="en-US"/>
         </w:rPr>
-        <w:t>, and RNN</w:t>
-      </w:r>
-      <w:r>
-        <w:rPr>
-          <w:lang w:val="en-US"/>
-        </w:rPr>
-        <w:t xml:space="preserve"> (Recurrent Neural Network)</w:t>
+        <w:t xml:space="preserve">, and </w:t>
+      </w:r>
+      <w:r>
+        <w:rPr>
+          <w:lang w:val="en-US"/>
+        </w:rPr>
+        <w:t>Recurrent Neural Network</w:t>
+      </w:r>
+      <w:r>
+        <w:rPr>
+          <w:lang w:val="en-US"/>
+        </w:rPr>
+        <w:t xml:space="preserve"> </w:t>
+      </w:r>
+      <w:r>
+        <w:rPr>
+          <w:lang w:val="en-US"/>
+        </w:rPr>
+        <w:t>(RNN)</w:t>
       </w:r>
       <w:sdt>
         <w:sdtPr>
@@ -11084,7 +11201,7 @@
           <w:szCs w:val="24"/>
         </w:rPr>
       </w:pPr>
-      <w:bookmarkStart w:id="17" w:name="_Toc122636696"/>
+      <w:bookmarkStart w:id="17" w:name="_Toc122664080"/>
       <w:r>
         <w:rPr>
           <w:szCs w:val="24"/>
@@ -11121,7 +11238,7 @@
           <w:lang w:val="en-US"/>
         </w:rPr>
       </w:pPr>
-      <w:bookmarkStart w:id="18" w:name="_Toc122636697"/>
+      <w:bookmarkStart w:id="18" w:name="_Toc122664081"/>
       <w:r>
         <w:rPr>
           <w:szCs w:val="24"/>
@@ -11383,214 +11500,9 @@
     </w:p>
     <w:p>
       <w:pPr>
-        <w:pStyle w:val="Heading2"/>
-        <w:numPr>
-          <w:ilvl w:val="2"/>
-          <w:numId w:val="2"/>
-        </w:numPr>
-        <w:rPr>
-          <w:szCs w:val="24"/>
-        </w:rPr>
-      </w:pPr>
-      <w:bookmarkStart w:id="19" w:name="_Toc122636698"/>
-      <w:r>
-        <w:rPr>
-          <w:szCs w:val="24"/>
-          <w:lang w:val="en-US"/>
-        </w:rPr>
-        <w:t>Sound</w:t>
-      </w:r>
-      <w:bookmarkEnd w:id="19"/>
-    </w:p>
-    <w:p>
-      <w:pPr>
+        <w:keepNext/>
+        <w:spacing w:after="240"/>
         <w:ind w:firstLine="360"/>
-        <w:jc w:val="both"/>
-        <w:rPr>
-          <w:lang w:val="en-US"/>
-        </w:rPr>
-      </w:pPr>
-      <w:r>
-        <w:rPr>
-          <w:lang w:val="en-US"/>
-        </w:rPr>
-        <w:t>Sounds are produced by sound waves. Humans could hear it by passing a medium through the ears. All sound is produced by the vibration of molecules. For example, when a person makes a sound, there are vibrations move through the air molecules. Sound waves travel away from where they originate. When these vibrating air molecules reach the ear, the eardrum also vibrates. The bones in the ear vibrate as if the object that generated the sound waves vibrates.</w:t>
-      </w:r>
-      <w:r>
-        <w:rPr>
-          <w:lang w:val="en-US"/>
-        </w:rPr>
-        <w:t xml:space="preserve"> </w:t>
-      </w:r>
-      <w:r>
-        <w:rPr>
-          <w:lang w:val="en-US"/>
-        </w:rPr>
-        <w:t>There are three types of continuous mediums</w:t>
-      </w:r>
-      <w:r>
-        <w:rPr>
-          <w:lang w:val="en-US"/>
-        </w:rPr>
-        <w:t xml:space="preserve"> which are</w:t>
-      </w:r>
-      <w:r>
-        <w:rPr>
-          <w:lang w:val="en-US"/>
-        </w:rPr>
-        <w:t xml:space="preserve"> solids, liquids, and gases. Sound travels faster through a solid medium since the particle here is closer together than in gases or liquid medium.</w:t>
-      </w:r>
-      <w:r>
-        <w:rPr>
-          <w:lang w:val="en-US"/>
-        </w:rPr>
-        <w:t xml:space="preserve"> </w:t>
-      </w:r>
-      <w:r>
-        <w:rPr>
-          <w:lang w:val="en-US"/>
-        </w:rPr>
-        <w:t>These vibrations let humans hear different things such as music. There are also irregular vibrations called noises. Human beings could make very complex sounds used for talking.</w:t>
-      </w:r>
-      <w:r>
-        <w:rPr>
-          <w:lang w:val="en-US"/>
-        </w:rPr>
-        <w:t xml:space="preserve"> </w:t>
-      </w:r>
-      <w:r>
-        <w:rPr>
-          <w:lang w:val="en-US"/>
-        </w:rPr>
-        <w:t>A sound wave is a longitudinal wave that has two parts (</w:t>
-      </w:r>
-      <w:r>
-        <w:rPr>
-          <w:lang w:val="en-US"/>
-        </w:rPr>
-        <w:t>C</w:t>
-      </w:r>
-      <w:r>
-        <w:rPr>
-          <w:lang w:val="en-US"/>
-        </w:rPr>
-        <w:t xml:space="preserve">ompression and </w:t>
-      </w:r>
-      <w:r>
-        <w:rPr>
-          <w:lang w:val="en-US"/>
-        </w:rPr>
-        <w:t>R</w:t>
-      </w:r>
-      <w:r>
-        <w:rPr>
-          <w:lang w:val="en-US"/>
-        </w:rPr>
-        <w:t xml:space="preserve">arefaction). Compression is where air molecules are pushed together. Rarefaction is where the molecules are far apart. Sound is produced by a series of mechanical compressions and rarefactions of mechanical waves that sequentially propagate through a </w:t>
-      </w:r>
-      <w:r>
-        <w:rPr>
-          <w:lang w:val="en-US"/>
-        </w:rPr>
-        <w:t>medium</w:t>
-      </w:r>
-      <w:sdt>
-        <w:sdtPr>
-          <w:rPr>
-            <w:lang w:val="en-US"/>
-          </w:rPr>
-          <w:id w:val="-1035814288"/>
-          <w:citation/>
-        </w:sdtPr>
-        <w:sdtContent>
-          <w:r>
-            <w:rPr>
-              <w:lang w:val="en-US"/>
-            </w:rPr>
-            <w:fldChar w:fldCharType="begin"/>
-          </w:r>
-          <w:r>
-            <w:rPr>
-              <w:lang w:val="en-US"/>
-            </w:rPr>
-            <w:instrText xml:space="preserve"> CITATION Stu22 \l 1033 </w:instrText>
-          </w:r>
-          <w:r>
-            <w:rPr>
-              <w:lang w:val="en-US"/>
-            </w:rPr>
-            <w:fldChar w:fldCharType="separate"/>
-          </w:r>
-          <w:r>
-            <w:rPr>
-              <w:noProof/>
-              <w:lang w:val="en-US"/>
-            </w:rPr>
-            <w:t xml:space="preserve"> </w:t>
-          </w:r>
-          <w:r>
-            <w:rPr>
-              <w:noProof/>
-              <w:lang w:val="en-US"/>
-            </w:rPr>
-            <w:t>(StudyCorgi, The Characteristics of Sound, 2022)</w:t>
-          </w:r>
-          <w:r>
-            <w:rPr>
-              <w:lang w:val="en-US"/>
-            </w:rPr>
-            <w:fldChar w:fldCharType="end"/>
-          </w:r>
-        </w:sdtContent>
-      </w:sdt>
-      <w:r>
-        <w:rPr>
-          <w:lang w:val="en-US"/>
-        </w:rPr>
-        <w:t>.</w:t>
-      </w:r>
-      <w:r>
-        <w:rPr>
-          <w:lang w:val="en-US"/>
-        </w:rPr>
-        <w:t xml:space="preserve"> </w:t>
-      </w:r>
-      <w:r>
-        <w:rPr>
-          <w:lang w:val="en-US"/>
-        </w:rPr>
-        <w:t xml:space="preserve">Figure </w:t>
-      </w:r>
-      <w:r>
-        <w:rPr>
-          <w:lang w:val="en-US"/>
-        </w:rPr>
-        <w:t>2.</w:t>
-      </w:r>
-      <w:r>
-        <w:rPr>
-          <w:lang w:val="en-US"/>
-        </w:rPr>
-        <w:t>2 shows a representation of the longitudinal nature of sound waves</w:t>
-      </w:r>
-      <w:r>
-        <w:rPr>
-          <w:lang w:val="en-US"/>
-        </w:rPr>
-        <w:t>.</w:t>
-      </w:r>
-    </w:p>
-    <w:p>
-      <w:pPr>
-        <w:jc w:val="both"/>
-        <w:rPr>
-          <w:lang w:val="en-US"/>
-        </w:rPr>
-      </w:pPr>
-    </w:p>
-    <w:p>
-      <w:pPr>
-        <w:keepNext/>
         <w:jc w:val="center"/>
       </w:pPr>
       <w:r>
@@ -11599,10 +11511,10 @@
           <w:lang w:val="en-US"/>
         </w:rPr>
         <w:drawing>
-          <wp:inline distT="0" distB="0" distL="0" distR="0" wp14:anchorId="70A02EA4" wp14:editId="2803E1AB">
+          <wp:inline distT="0" distB="0" distL="0" distR="0" wp14:anchorId="42CA1BBE" wp14:editId="2B95B2C6">
             <wp:extent cx="4324999" cy="2714625"/>
             <wp:effectExtent l="0" t="0" r="0" b="0"/>
-            <wp:docPr id="1" name="Picture 1"/>
+            <wp:docPr id="1" name="Picture 1" descr="A collage of a person&#10;&#10;Description automatically generated"/>
             <wp:cNvGraphicFramePr>
               <a:graphicFrameLocks xmlns:a="http://schemas.openxmlformats.org/drawingml/2006/main" noChangeAspect="1"/>
             </wp:cNvGraphicFramePr>
@@ -11610,7 +11522,7 @@
               <a:graphicData uri="http://schemas.openxmlformats.org/drawingml/2006/picture">
                 <pic:pic xmlns:pic="http://schemas.openxmlformats.org/drawingml/2006/picture">
                   <pic:nvPicPr>
-                    <pic:cNvPr id="1" name="Picture 1"/>
+                    <pic:cNvPr id="1" name="Picture 1" descr="A collage of a person&#10;&#10;Description automatically generated"/>
                     <pic:cNvPicPr/>
                   </pic:nvPicPr>
                   <pic:blipFill>
@@ -11645,8 +11557,11 @@
       <w:pPr>
         <w:pStyle w:val="Caption"/>
         <w:jc w:val="center"/>
-      </w:pPr>
-      <w:bookmarkStart w:id="20" w:name="_Toc122613721"/>
+        <w:rPr>
+          <w:lang w:val="en-US"/>
+        </w:rPr>
+      </w:pPr>
+      <w:bookmarkStart w:id="19" w:name="_Toc122664043"/>
       <w:r>
         <w:t>Figure 2.</w:t>
       </w:r>
@@ -11683,7 +11598,7 @@
             <w:szCs w:val="24"/>
             <w:lang w:val="en-US"/>
           </w:rPr>
-          <w:id w:val="-1714888134"/>
+          <w:id w:val="-691376311"/>
           <w:citation/>
         </w:sdtPr>
         <w:sdtContent>
@@ -11753,7 +11668,7 @@
         </w:rPr>
         <w:t>.</w:t>
       </w:r>
-      <w:bookmarkEnd w:id="20"/>
+      <w:bookmarkEnd w:id="19"/>
     </w:p>
     <w:p>
       <w:pPr>
@@ -11765,12 +11680,11 @@
           <w:noProof/>
           <w:lang w:val="en-US"/>
         </w:rPr>
-        <w:lastRenderedPageBreak/>
         <w:drawing>
-          <wp:inline distT="0" distB="0" distL="0" distR="0" wp14:anchorId="4CA81ED7" wp14:editId="2D7E92F1">
+          <wp:inline distT="0" distB="0" distL="0" distR="0" wp14:anchorId="76FA22D8" wp14:editId="611A9E14">
             <wp:extent cx="2886324" cy="2385060"/>
             <wp:effectExtent l="0" t="0" r="9525" b="0"/>
-            <wp:docPr id="2" name="Picture 2"/>
+            <wp:docPr id="2" name="Picture 2" descr="Diagram&#10;&#10;Description automatically generated with medium confidence"/>
             <wp:cNvGraphicFramePr>
               <a:graphicFrameLocks xmlns:a="http://schemas.openxmlformats.org/drawingml/2006/main" noChangeAspect="1"/>
             </wp:cNvGraphicFramePr>
@@ -11778,7 +11692,7 @@
               <a:graphicData uri="http://schemas.openxmlformats.org/drawingml/2006/picture">
                 <pic:pic xmlns:pic="http://schemas.openxmlformats.org/drawingml/2006/picture">
                   <pic:nvPicPr>
-                    <pic:cNvPr id="2" name="Picture 2"/>
+                    <pic:cNvPr id="2" name="Picture 2" descr="Diagram&#10;&#10;Description automatically generated with medium confidence"/>
                     <pic:cNvPicPr/>
                   </pic:nvPicPr>
                   <pic:blipFill>
@@ -11814,7 +11728,7 @@
         <w:pStyle w:val="Caption"/>
         <w:jc w:val="center"/>
       </w:pPr>
-      <w:bookmarkStart w:id="21" w:name="_Toc122613722"/>
+      <w:bookmarkStart w:id="20" w:name="_Toc122664044"/>
       <w:r>
         <w:t>Figure 2.</w:t>
       </w:r>
@@ -11840,7 +11754,10 @@
         <w:rPr>
           <w:lang w:val="en-US"/>
         </w:rPr>
-        <w:t>: Longitudinal Nature of Sound Wave</w:t>
+        <w:t xml:space="preserve">: </w:t>
+      </w:r>
+      <w:r>
+        <w:t>Longitudinal Nature of Sound Wave</w:t>
       </w:r>
       <w:sdt>
         <w:sdtPr>
@@ -11851,7 +11768,7 @@
             <w:szCs w:val="24"/>
             <w:lang w:val="en-US"/>
           </w:rPr>
-          <w:id w:val="-81762457"/>
+          <w:id w:val="334432225"/>
           <w:citation/>
         </w:sdtPr>
         <w:sdtContent>
@@ -11872,7 +11789,7 @@
               <w:szCs w:val="24"/>
               <w:lang w:val="en-US"/>
             </w:rPr>
-            <w:instrText xml:space="preserve"> CITATION Stu221 \l 1033 </w:instrText>
+            <w:instrText xml:space="preserve">CITATION Stu221 \l 1033 </w:instrText>
           </w:r>
           <w:r>
             <w:rPr>
@@ -11901,7 +11818,7 @@
               <w:szCs w:val="24"/>
               <w:lang w:val="en-US"/>
             </w:rPr>
-            <w:t>(StudyCorgi, The Characteristics of Sound, 2022)</w:t>
+            <w:t>(StudyCorgi, 2022)</w:t>
           </w:r>
           <w:r>
             <w:rPr>
@@ -11921,7 +11838,7 @@
         </w:rPr>
         <w:t>.</w:t>
       </w:r>
-      <w:bookmarkEnd w:id="21"/>
+      <w:bookmarkEnd w:id="20"/>
     </w:p>
     <w:p>
       <w:pPr>
@@ -11934,7 +11851,214 @@
           <w:szCs w:val="24"/>
         </w:rPr>
       </w:pPr>
-      <w:bookmarkStart w:id="22" w:name="_Toc122636699"/>
+      <w:bookmarkStart w:id="21" w:name="_Toc122664082"/>
+      <w:r>
+        <w:rPr>
+          <w:szCs w:val="24"/>
+          <w:lang w:val="en-US"/>
+        </w:rPr>
+        <w:t>Sound</w:t>
+      </w:r>
+      <w:bookmarkEnd w:id="21"/>
+    </w:p>
+    <w:p>
+      <w:pPr>
+        <w:spacing w:after="240"/>
+        <w:ind w:firstLine="360"/>
+        <w:jc w:val="both"/>
+        <w:rPr>
+          <w:lang w:val="en-US"/>
+        </w:rPr>
+      </w:pPr>
+      <w:r>
+        <w:rPr>
+          <w:lang w:val="en-US"/>
+        </w:rPr>
+        <w:t>Sounds are produced by sound waves. Humans could hear it by passing a medium through the ears. All sound is produced by the vibration of molecules. For example, when a person makes a sound, there are vibrations move through the air molecules. Sound waves travel away from where they originate. When these vibrating air molecules reach the ear, the eardrum also vibrates. The bones in the ear vibrate as if the object that generated the sound waves vibrates.</w:t>
+      </w:r>
+      <w:r>
+        <w:rPr>
+          <w:lang w:val="en-US"/>
+        </w:rPr>
+        <w:t xml:space="preserve"> </w:t>
+      </w:r>
+      <w:r>
+        <w:rPr>
+          <w:lang w:val="en-US"/>
+        </w:rPr>
+        <w:t>There are three types of continuous mediums</w:t>
+      </w:r>
+      <w:r>
+        <w:rPr>
+          <w:lang w:val="en-US"/>
+        </w:rPr>
+        <w:t xml:space="preserve"> which are</w:t>
+      </w:r>
+      <w:r>
+        <w:rPr>
+          <w:lang w:val="en-US"/>
+        </w:rPr>
+        <w:t xml:space="preserve"> solids, liquids, and gases. Sound travels faster through a solid medium since the particle here is closer together than in gases or liquid </w:t>
+      </w:r>
+      <w:r>
+        <w:rPr>
+          <w:lang w:val="en-US"/>
+        </w:rPr>
+        <w:lastRenderedPageBreak/>
+        <w:t>medium.</w:t>
+      </w:r>
+      <w:r>
+        <w:rPr>
+          <w:lang w:val="en-US"/>
+        </w:rPr>
+        <w:t xml:space="preserve"> </w:t>
+      </w:r>
+      <w:r>
+        <w:rPr>
+          <w:lang w:val="en-US"/>
+        </w:rPr>
+        <w:t>These vibrations let humans hear different things such as music. There are also irregular vibrations called noises. Human beings could make very complex sounds used for talking.</w:t>
+      </w:r>
+      <w:r>
+        <w:rPr>
+          <w:lang w:val="en-US"/>
+        </w:rPr>
+        <w:t xml:space="preserve"> </w:t>
+      </w:r>
+      <w:r>
+        <w:rPr>
+          <w:lang w:val="en-US"/>
+        </w:rPr>
+        <w:t>A sound wave is a longitudinal wave that has two parts (</w:t>
+      </w:r>
+      <w:r>
+        <w:rPr>
+          <w:lang w:val="en-US"/>
+        </w:rPr>
+        <w:t>C</w:t>
+      </w:r>
+      <w:r>
+        <w:rPr>
+          <w:lang w:val="en-US"/>
+        </w:rPr>
+        <w:t xml:space="preserve">ompression and </w:t>
+      </w:r>
+      <w:r>
+        <w:rPr>
+          <w:lang w:val="en-US"/>
+        </w:rPr>
+        <w:t>R</w:t>
+      </w:r>
+      <w:r>
+        <w:rPr>
+          <w:lang w:val="en-US"/>
+        </w:rPr>
+        <w:t xml:space="preserve">arefaction). Compression is where air molecules are pushed together. Rarefaction is where the molecules are far apart. Sound is produced by a series of mechanical compressions and rarefactions of mechanical waves that sequentially propagate through a </w:t>
+      </w:r>
+      <w:r>
+        <w:rPr>
+          <w:lang w:val="en-US"/>
+        </w:rPr>
+        <w:t>medium</w:t>
+      </w:r>
+      <w:sdt>
+        <w:sdtPr>
+          <w:rPr>
+            <w:lang w:val="en-US"/>
+          </w:rPr>
+          <w:id w:val="-1035814288"/>
+          <w:citation/>
+        </w:sdtPr>
+        <w:sdtContent>
+          <w:r>
+            <w:rPr>
+              <w:lang w:val="en-US"/>
+            </w:rPr>
+            <w:fldChar w:fldCharType="begin"/>
+          </w:r>
+          <w:r>
+            <w:rPr>
+              <w:lang w:val="en-US"/>
+            </w:rPr>
+            <w:instrText xml:space="preserve">CITATION Stu22 \l 1033 </w:instrText>
+          </w:r>
+          <w:r>
+            <w:rPr>
+              <w:lang w:val="en-US"/>
+            </w:rPr>
+            <w:fldChar w:fldCharType="separate"/>
+          </w:r>
+          <w:r>
+            <w:rPr>
+              <w:noProof/>
+              <w:lang w:val="en-US"/>
+            </w:rPr>
+            <w:t xml:space="preserve"> </w:t>
+          </w:r>
+          <w:r>
+            <w:rPr>
+              <w:noProof/>
+              <w:lang w:val="en-US"/>
+            </w:rPr>
+            <w:t>(StudyCorgi, 2022)</w:t>
+          </w:r>
+          <w:r>
+            <w:rPr>
+              <w:lang w:val="en-US"/>
+            </w:rPr>
+            <w:fldChar w:fldCharType="end"/>
+          </w:r>
+        </w:sdtContent>
+      </w:sdt>
+      <w:r>
+        <w:rPr>
+          <w:lang w:val="en-US"/>
+        </w:rPr>
+        <w:t>.</w:t>
+      </w:r>
+      <w:r>
+        <w:rPr>
+          <w:lang w:val="en-US"/>
+        </w:rPr>
+        <w:t xml:space="preserve"> </w:t>
+      </w:r>
+      <w:r>
+        <w:rPr>
+          <w:lang w:val="en-US"/>
+        </w:rPr>
+        <w:t xml:space="preserve">Figure </w:t>
+      </w:r>
+      <w:r>
+        <w:rPr>
+          <w:lang w:val="en-US"/>
+        </w:rPr>
+        <w:t>2.</w:t>
+      </w:r>
+      <w:r>
+        <w:rPr>
+          <w:lang w:val="en-US"/>
+        </w:rPr>
+        <w:t>2 shows a representation of the longitudinal nature of sound waves</w:t>
+      </w:r>
+      <w:r>
+        <w:rPr>
+          <w:lang w:val="en-US"/>
+        </w:rPr>
+        <w:t>.</w:t>
+      </w:r>
+    </w:p>
+    <w:p>
+      <w:pPr>
+        <w:pStyle w:val="Heading2"/>
+        <w:numPr>
+          <w:ilvl w:val="2"/>
+          <w:numId w:val="2"/>
+        </w:numPr>
+        <w:rPr>
+          <w:szCs w:val="24"/>
+        </w:rPr>
+      </w:pPr>
+      <w:bookmarkStart w:id="22" w:name="_Toc122664083"/>
       <w:r>
         <w:rPr>
           <w:szCs w:val="24"/>
@@ -12057,7 +12181,7 @@
           <w:szCs w:val="24"/>
         </w:rPr>
       </w:pPr>
-      <w:bookmarkStart w:id="23" w:name="_Toc122636700"/>
+      <w:bookmarkStart w:id="23" w:name="_Toc122664084"/>
       <w:r>
         <w:rPr>
           <w:szCs w:val="24"/>
@@ -12186,6 +12310,7 @@
     </w:p>
     <w:p>
       <w:pPr>
+        <w:ind w:firstLine="360"/>
         <w:jc w:val="both"/>
         <w:rPr>
           <w:lang w:val="en-US"/>
@@ -12202,7 +12327,6 @@
           <w:noProof/>
           <w:lang w:val="en-US"/>
         </w:rPr>
-        <w:lastRenderedPageBreak/>
         <w:drawing>
           <wp:inline distT="0" distB="0" distL="0" distR="0" wp14:anchorId="3B4993C4" wp14:editId="166123DC">
             <wp:extent cx="4686300" cy="2265857"/>
@@ -12258,7 +12382,7 @@
         <w:pStyle w:val="Caption"/>
         <w:jc w:val="center"/>
       </w:pPr>
-      <w:bookmarkStart w:id="24" w:name="_Toc122613723"/>
+      <w:bookmarkStart w:id="24" w:name="_Toc122664045"/>
       <w:r>
         <w:t>Figure 2.</w:t>
       </w:r>
@@ -12307,6 +12431,7 @@
           <w:iCs/>
           <w:lang w:val="en-US"/>
         </w:rPr>
+        <w:lastRenderedPageBreak/>
         <w:t xml:space="preserve">Pre-Emphasis </w:t>
       </w:r>
     </w:p>
@@ -13002,7 +13127,6 @@
         <w:rPr>
           <w:lang w:val="en-US"/>
         </w:rPr>
-        <w:lastRenderedPageBreak/>
         <w:t>Where:</w:t>
       </w:r>
     </w:p>
@@ -13393,7 +13517,14 @@
         <w:rPr>
           <w:lang w:val="en-US"/>
         </w:rPr>
-        <w:t xml:space="preserve">The Mel scale is a nonlinear scale that compresses the higher frequencies, which are more difficult for humans to perceive. </w:t>
+        <w:t xml:space="preserve">The Mel scale is a nonlinear scale that compresses the higher </w:t>
+      </w:r>
+      <w:r>
+        <w:rPr>
+          <w:lang w:val="en-US"/>
+        </w:rPr>
+        <w:lastRenderedPageBreak/>
+        <w:t xml:space="preserve">frequencies, which are more difficult for humans to perceive. </w:t>
       </w:r>
       <w:r>
         <w:t>The algebraic equation for the process of converting Mel spectrum and FFT frequency values </w:t>
@@ -13856,7 +13987,7 @@
           <w:szCs w:val="24"/>
         </w:rPr>
       </w:pPr>
-      <w:bookmarkStart w:id="25" w:name="_Toc122636701"/>
+      <w:bookmarkStart w:id="25" w:name="_Toc122664085"/>
       <w:r>
         <w:rPr>
           <w:szCs w:val="24"/>
@@ -13868,6 +13999,7 @@
     </w:p>
     <w:p>
       <w:pPr>
+        <w:spacing w:after="120"/>
         <w:ind w:firstLine="360"/>
         <w:jc w:val="both"/>
         <w:rPr>
@@ -13878,14 +14010,7 @@
         <w:rPr>
           <w:lang w:val="en-US"/>
         </w:rPr>
-        <w:t xml:space="preserve">Convolutional neural networks are a subset of deep learning techniques that have gained prominence in several computer vision applications and are generating attention in many different fields, including speech recognition. CNN was intended to learn spatial hierarchies of characteristics automatically and adaptively, from low to high-level patterns. CNN is a mathematical construct that is usually composed of three types of layers including convolution, pooling, and fully connected layers. Compared to the traditional hand-crafted feature extraction techniques, CNN is far more data-hungry because of its millions of learnable parameters to </w:t>
-      </w:r>
-      <w:r>
-        <w:rPr>
-          <w:lang w:val="en-US"/>
-        </w:rPr>
-        <w:lastRenderedPageBreak/>
-        <w:t>estimate and is more computationally expensive, resulting in requiring graphical processing units (GPUs) for model training</w:t>
+        <w:t>Convolutional neural networks are a subset of deep learning techniques that have gained prominence in several computer vision applications and are generating attention in many different fields, including speech recognition. CNN was intended to learn spatial hierarchies of characteristics automatically and adaptively, from low to high-level patterns. CNN is a mathematical construct that is usually composed of three types of layers including convolution, pooling, and fully connected layers. Compared to the traditional hand-crafted feature extraction techniques, CNN is far more data-hungry because of its millions of learnable parameters to estimate and is more computationally expensive, resulting in requiring graphical processing units (GPUs) for model training</w:t>
       </w:r>
       <w:sdt>
         <w:sdtPr>
@@ -13942,6 +14067,18 @@
         </w:rPr>
         <w:t>.</w:t>
       </w:r>
+      <w:r>
+        <w:rPr>
+          <w:lang w:val="en-US"/>
+        </w:rPr>
+        <w:t xml:space="preserve"> </w:t>
+      </w:r>
+      <w:r>
+        <w:rPr>
+          <w:lang w:val="en-US"/>
+        </w:rPr>
+        <w:t>Figure 2.4 shows a general view of how layers are connected inside a CNN architecture.</w:t>
+      </w:r>
     </w:p>
     <w:p>
       <w:pPr>
@@ -13954,9 +14091,9 @@
           <w:noProof/>
         </w:rPr>
         <w:drawing>
-          <wp:inline distT="0" distB="0" distL="0" distR="0" wp14:anchorId="3ED2AEFF" wp14:editId="7B75F678">
-            <wp:extent cx="5760720" cy="2042160"/>
-            <wp:effectExtent l="0" t="0" r="0" b="0"/>
+          <wp:inline distT="0" distB="0" distL="0" distR="0" wp14:anchorId="3ED2AEFF" wp14:editId="5476E083">
+            <wp:extent cx="5760720" cy="1747961"/>
+            <wp:effectExtent l="0" t="0" r="0" b="5080"/>
             <wp:docPr id="7" name="Picture 7" descr="Bar chart&#10;&#10;Description automatically generated"/>
             <wp:cNvGraphicFramePr>
               <a:graphicFrameLocks xmlns:a="http://schemas.openxmlformats.org/drawingml/2006/main" noChangeAspect="1"/>
@@ -13976,13 +14113,13 @@
                         </a:ext>
                       </a:extLst>
                     </a:blip>
-                    <a:srcRect b="12727"/>
+                    <a:srcRect t="12573" b="12727"/>
                     <a:stretch/>
                   </pic:blipFill>
                   <pic:spPr bwMode="auto">
                     <a:xfrm>
                       <a:off x="0" y="0"/>
-                      <a:ext cx="5760720" cy="2042160"/>
+                      <a:ext cx="5760720" cy="1747961"/>
                     </a:xfrm>
                     <a:prstGeom prst="rect">
                       <a:avLst/>
@@ -14007,11 +14144,8 @@
       <w:pPr>
         <w:pStyle w:val="Caption"/>
         <w:jc w:val="center"/>
-        <w:rPr>
-          <w:lang w:val="en-US"/>
-        </w:rPr>
-      </w:pPr>
-      <w:bookmarkStart w:id="26" w:name="_Toc122613724"/>
+      </w:pPr>
+      <w:bookmarkStart w:id="26" w:name="_Toc122664046"/>
       <w:r>
         <w:t>Figure 2.</w:t>
       </w:r>
@@ -14062,12 +14196,14 @@
           <w:iCs/>
           <w:lang w:val="en-US"/>
         </w:rPr>
+        <w:lastRenderedPageBreak/>
         <w:t>Convolution</w:t>
       </w:r>
     </w:p>
     <w:p>
       <w:pPr>
         <w:keepNext/>
+        <w:spacing w:after="120"/>
         <w:ind w:firstLine="360"/>
         <w:jc w:val="both"/>
       </w:pPr>
@@ -14119,42 +14255,6 @@
         </w:rPr>
         <w:t xml:space="preserve">. </w:t>
       </w:r>
-      <w:r>
-        <w:rPr>
-          <w:lang w:val="en-US"/>
-        </w:rPr>
-        <w:t xml:space="preserve">Figure </w:t>
-      </w:r>
-      <w:r>
-        <w:rPr>
-          <w:lang w:val="en-US"/>
-        </w:rPr>
-        <w:t>2.</w:t>
-      </w:r>
-      <w:r>
-        <w:rPr>
-          <w:lang w:val="en-US"/>
-        </w:rPr>
-        <w:t>4 shows a general view of how layers are connected inside a CNN</w:t>
-      </w:r>
-      <w:r>
-        <w:rPr>
-          <w:lang w:val="en-US"/>
-        </w:rPr>
-        <w:t xml:space="preserve"> </w:t>
-      </w:r>
-      <w:r>
-        <w:rPr>
-          <w:lang w:val="en-US"/>
-        </w:rPr>
-        <w:t>architecture.</w:t>
-      </w:r>
-      <w:r>
-        <w:rPr>
-          <w:noProof/>
-        </w:rPr>
-        <w:t xml:space="preserve"> </w:t>
-      </w:r>
     </w:p>
     <w:p>
       <w:pPr>
@@ -14167,9 +14267,9 @@
           <w:lang w:val="en-US"/>
         </w:rPr>
         <w:drawing>
-          <wp:inline distT="0" distB="0" distL="0" distR="0" wp14:anchorId="231BEEBA" wp14:editId="2A2C47C2">
-            <wp:extent cx="4991100" cy="2033411"/>
-            <wp:effectExtent l="0" t="0" r="0" b="5080"/>
+          <wp:inline distT="0" distB="0" distL="0" distR="0" wp14:anchorId="231BEEBA" wp14:editId="189843BF">
+            <wp:extent cx="4990754" cy="1794731"/>
+            <wp:effectExtent l="0" t="0" r="635" b="0"/>
             <wp:docPr id="8" name="Picture 8"/>
             <wp:cNvGraphicFramePr>
               <a:graphicFrameLocks xmlns:a="http://schemas.openxmlformats.org/drawingml/2006/main" noChangeAspect="1"/>
@@ -14189,13 +14289,13 @@
                         </a:ext>
                       </a:extLst>
                     </a:blip>
-                    <a:srcRect b="8356"/>
+                    <a:srcRect t="10752" b="8356"/>
                     <a:stretch/>
                   </pic:blipFill>
                   <pic:spPr bwMode="auto">
                     <a:xfrm>
                       <a:off x="0" y="0"/>
-                      <a:ext cx="4998719" cy="2036515"/>
+                      <a:ext cx="4998719" cy="1797595"/>
                     </a:xfrm>
                     <a:prstGeom prst="rect">
                       <a:avLst/>
@@ -14221,9 +14321,9 @@
         <w:pStyle w:val="Caption"/>
         <w:jc w:val="center"/>
       </w:pPr>
-      <w:bookmarkStart w:id="27" w:name="_Toc122613725"/>
-      <w:r>
-        <w:t xml:space="preserve">Figure 2. </w:t>
+      <w:bookmarkStart w:id="27" w:name="_Toc122664047"/>
+      <w:r>
+        <w:t>Figure 2.</w:t>
       </w:r>
       <w:r>
         <w:fldChar w:fldCharType="begin"/>
@@ -14335,14 +14435,7 @@
         <w:rPr>
           <w:lang w:val="en-US"/>
         </w:rPr>
-        <w:t xml:space="preserve"> (ReLU) is currently the most widely </w:t>
-      </w:r>
-      <w:r>
-        <w:rPr>
-          <w:lang w:val="en-US"/>
-        </w:rPr>
-        <w:lastRenderedPageBreak/>
-        <w:t>utilized nonlinear activation function, which simply computes the function</w:t>
+        <w:t xml:space="preserve"> (ReLU) is currently the most widely utilized nonlinear activation function, which simply computes the function</w:t>
       </w:r>
       <w:r>
         <w:rPr>
@@ -14551,6 +14644,126 @@
     </w:p>
     <w:p>
       <w:pPr>
+        <w:pStyle w:val="ListParagraph"/>
+        <w:numPr>
+          <w:ilvl w:val="0"/>
+          <w:numId w:val="21"/>
+        </w:numPr>
+        <w:spacing w:before="120"/>
+        <w:ind w:left="720" w:hanging="360"/>
+        <w:rPr>
+          <w:i/>
+          <w:iCs/>
+          <w:lang w:val="en-US"/>
+        </w:rPr>
+      </w:pPr>
+      <w:r>
+        <w:rPr>
+          <w:i/>
+          <w:iCs/>
+          <w:lang w:val="en-US"/>
+        </w:rPr>
+        <w:t>Max Pooling</w:t>
+      </w:r>
+    </w:p>
+    <w:p>
+      <w:pPr>
+        <w:ind w:firstLine="360"/>
+        <w:jc w:val="both"/>
+        <w:rPr>
+          <w:lang w:val="en-US"/>
+        </w:rPr>
+      </w:pPr>
+      <w:r>
+        <w:rPr>
+          <w:lang w:val="en-US"/>
+        </w:rPr>
+        <w:t xml:space="preserve">A pooling layer offers a standard down-sampling method that lowers the feature map's in-plane dimensions to introduce translation invariance to slight shifts and distortions and limit the number of ensuing learnable parameters. One of the most popular types of pooling operations is max pooling. </w:t>
+      </w:r>
+      <w:r>
+        <w:t xml:space="preserve">The idea behind max pooling is that it preserves the most important information from the input while discarding less important information. This can be particularly useful for classification tasks, where the max pooling layer can help the model focus on the most important features in an </w:t>
+      </w:r>
+      <w:r>
+        <w:rPr>
+          <w:lang w:val="en-US"/>
+        </w:rPr>
+        <w:t>audio</w:t>
+      </w:r>
+      <w:r>
+        <w:t xml:space="preserve">, such as </w:t>
+      </w:r>
+      <w:r>
+        <w:t>spectral peaks, spectral roll-off points, and spectral flux</w:t>
+      </w:r>
+      <w:r>
+        <w:rPr>
+          <w:lang w:val="en-US"/>
+        </w:rPr>
+        <w:t>.</w:t>
+      </w:r>
+      <w:r>
+        <w:rPr>
+          <w:lang w:val="en-US"/>
+        </w:rPr>
+        <w:t xml:space="preserve"> </w:t>
+      </w:r>
+      <w:r>
+        <w:rPr>
+          <w:lang w:val="en-US"/>
+        </w:rPr>
+        <w:t xml:space="preserve">Figure </w:t>
+      </w:r>
+      <w:r>
+        <w:rPr>
+          <w:lang w:val="en-US"/>
+        </w:rPr>
+        <w:t>2.</w:t>
+      </w:r>
+      <w:r>
+        <w:rPr>
+          <w:lang w:val="en-US"/>
+        </w:rPr>
+        <w:t xml:space="preserve">6 shows an example of a max pooling with </w:t>
+      </w:r>
+      <m:oMath>
+        <m:r>
+          <w:rPr>
+            <w:rFonts w:ascii="Cambria Math" w:hAnsi="Cambria Math"/>
+            <w:lang w:val="en-US"/>
+          </w:rPr>
+          <m:t>2×2</m:t>
+        </m:r>
+      </m:oMath>
+      <w:r>
+        <w:rPr>
+          <w:lang w:val="en-US"/>
+        </w:rPr>
+        <w:t xml:space="preserve"> filter on a </w:t>
+      </w:r>
+      <m:oMath>
+        <m:r>
+          <w:rPr>
+            <w:rFonts w:ascii="Cambria Math" w:hAnsi="Cambria Math"/>
+            <w:lang w:val="en-US"/>
+          </w:rPr>
+          <m:t>4×4</m:t>
+        </m:r>
+      </m:oMath>
+      <w:r>
+        <w:rPr>
+          <w:lang w:val="en-US"/>
+        </w:rPr>
+        <w:t xml:space="preserve"> feature map</w:t>
+      </w:r>
+      <w:r>
+        <w:rPr>
+          <w:lang w:val="en-US"/>
+        </w:rPr>
+        <w:t>.</w:t>
+      </w:r>
+    </w:p>
+    <w:p>
+      <w:pPr>
         <w:keepNext/>
         <w:spacing w:line="276" w:lineRule="auto"/>
         <w:jc w:val="center"/>
@@ -14559,11 +14772,12 @@
         <w:rPr>
           <w:noProof/>
         </w:rPr>
+        <w:lastRenderedPageBreak/>
         <w:drawing>
-          <wp:inline distT="0" distB="0" distL="0" distR="0" wp14:anchorId="68809A17" wp14:editId="28A457AC">
+          <wp:inline distT="0" distB="0" distL="0" distR="0" wp14:anchorId="35EA6957" wp14:editId="7CD7FDE0">
             <wp:extent cx="4526280" cy="2044609"/>
             <wp:effectExtent l="0" t="0" r="7620" b="0"/>
-            <wp:docPr id="10" name="Picture 10" descr="Table&#10;&#10;Description automatically generated"/>
+            <wp:docPr id="14" name="Picture 14" descr="Table&#10;&#10;Description automatically generated"/>
             <wp:cNvGraphicFramePr>
               <a:graphicFrameLocks xmlns:a="http://schemas.openxmlformats.org/drawingml/2006/main" noChangeAspect="1"/>
             </wp:cNvGraphicFramePr>
@@ -14610,7 +14824,7 @@
           <w:lang w:val="en-US"/>
         </w:rPr>
       </w:pPr>
-      <w:bookmarkStart w:id="28" w:name="_Toc122613726"/>
+      <w:bookmarkStart w:id="28" w:name="_Toc122664048"/>
       <w:r>
         <w:t>Figure 2.</w:t>
       </w:r>
@@ -14639,105 +14853,6 @@
         <w:t>: 2x2 Max Pooling Layer</w:t>
       </w:r>
       <w:bookmarkEnd w:id="28"/>
-    </w:p>
-    <w:p>
-      <w:pPr>
-        <w:pStyle w:val="ListParagraph"/>
-        <w:numPr>
-          <w:ilvl w:val="0"/>
-          <w:numId w:val="21"/>
-        </w:numPr>
-        <w:spacing w:before="120"/>
-        <w:ind w:left="720" w:hanging="360"/>
-        <w:rPr>
-          <w:i/>
-          <w:iCs/>
-          <w:lang w:val="en-US"/>
-        </w:rPr>
-      </w:pPr>
-      <w:r>
-        <w:rPr>
-          <w:i/>
-          <w:iCs/>
-          <w:lang w:val="en-US"/>
-        </w:rPr>
-        <w:t>Max Pooling</w:t>
-      </w:r>
-    </w:p>
-    <w:p>
-      <w:pPr>
-        <w:ind w:firstLine="360"/>
-        <w:jc w:val="both"/>
-        <w:rPr>
-          <w:lang w:val="en-US"/>
-        </w:rPr>
-      </w:pPr>
-      <w:r>
-        <w:rPr>
-          <w:lang w:val="en-US"/>
-        </w:rPr>
-        <w:t>A pooling layer offers a standard down-sampling method that lowers the feature map's in-plane dimensions to introduce translation invariance to slight shifts and distortions and limit the number of ensuing learnable parameters. One of the most popular types of pooling operations is max pooling. Max pooling takes patches of feature maps as inputs and outputs the largest value in each patch, discarding all the other values.</w:t>
-      </w:r>
-      <w:r>
-        <w:rPr>
-          <w:lang w:val="en-US"/>
-        </w:rPr>
-        <w:t xml:space="preserve"> </w:t>
-      </w:r>
-      <w:r>
-        <w:rPr>
-          <w:lang w:val="en-US"/>
-        </w:rPr>
-        <w:t xml:space="preserve">Figure </w:t>
-      </w:r>
-      <w:r>
-        <w:rPr>
-          <w:lang w:val="en-US"/>
-        </w:rPr>
-        <w:t>2.</w:t>
-      </w:r>
-      <w:r>
-        <w:rPr>
-          <w:lang w:val="en-US"/>
-        </w:rPr>
-        <w:t xml:space="preserve">6 shows an example of a max pooling with </w:t>
-      </w:r>
-      <m:oMath>
-        <m:r>
-          <w:rPr>
-            <w:rFonts w:ascii="Cambria Math" w:hAnsi="Cambria Math"/>
-            <w:lang w:val="en-US"/>
-          </w:rPr>
-          <m:t>2×2</m:t>
-        </m:r>
-      </m:oMath>
-      <w:r>
-        <w:rPr>
-          <w:lang w:val="en-US"/>
-        </w:rPr>
-        <w:t xml:space="preserve"> filter on a </w:t>
-      </w:r>
-      <m:oMath>
-        <m:r>
-          <w:rPr>
-            <w:rFonts w:ascii="Cambria Math" w:hAnsi="Cambria Math"/>
-            <w:lang w:val="en-US"/>
-          </w:rPr>
-          <m:t>4×4</m:t>
-        </m:r>
-      </m:oMath>
-      <w:r>
-        <w:rPr>
-          <w:lang w:val="en-US"/>
-        </w:rPr>
-        <w:t xml:space="preserve"> feature map</w:t>
-      </w:r>
-      <w:r>
-        <w:rPr>
-          <w:lang w:val="en-US"/>
-        </w:rPr>
-        <w:t>.</w:t>
-      </w:r>
     </w:p>
     <w:p>
       <w:pPr>
@@ -14789,7 +14904,7 @@
           <w:szCs w:val="24"/>
         </w:rPr>
       </w:pPr>
-      <w:bookmarkStart w:id="29" w:name="_Toc122636702"/>
+      <w:bookmarkStart w:id="29" w:name="_Toc122664086"/>
       <w:r>
         <w:rPr>
           <w:szCs w:val="24"/>
@@ -14809,11 +14924,7 @@
         </w:rPr>
       </w:pPr>
       <w:r>
-        <w:t xml:space="preserve">The transformer is a deep learning model architecture that is built entirely on the self-attention mechanism to weigh the importance of each part of the input data differently. It is mainly used in the fields of natural language processing (NLP). This architecture is designed to process sequential input data to solve NLP-related tasks such as text translation or summarization. However, unlike Recurrent Networks (GRU, LSTM), transformers could process the entire input at once. Attention mechanisms provide context for each position in the </w:t>
-      </w:r>
-      <w:r>
-        <w:lastRenderedPageBreak/>
-        <w:t>input sequence which allows for more parallelization than recurrent neural networks and therefore reduces training time.</w:t>
+        <w:t>The transformer is a deep learning model architecture that is built entirely on the self-attention mechanism to weigh the importance of each part of the input data differently. It is mainly used in the fields of natural language processing (NLP). This architecture is designed to process sequential input data to solve NLP-related tasks such as text translation or summarization. However, unlike Recurrent Networks (GRU, LSTM), transformers could process the entire input at once. Attention mechanisms provide context for each position in the input sequence which allows for more parallelization than recurrent neural networks and therefore reduces training time.</w:t>
       </w:r>
       <w:r>
         <w:rPr>
@@ -14987,7 +15098,14 @@
         <w:rPr>
           <w:lang w:val="en-US"/>
         </w:rPr>
-        <w:t>Self-attention, also called intra-attention, is an attention mechanism that associates different positions of a single sequence to compute representations of the same sequence</w:t>
+        <w:t xml:space="preserve">Self-attention, also called intra-attention, is an attention mechanism that associates </w:t>
+      </w:r>
+      <w:r>
+        <w:rPr>
+          <w:lang w:val="en-US"/>
+        </w:rPr>
+        <w:lastRenderedPageBreak/>
+        <w:t>different positions of a single sequence to compute representations of the same sequence</w:t>
       </w:r>
       <w:r>
         <w:rPr>
@@ -15100,7 +15218,7 @@
         <w:pStyle w:val="Caption"/>
         <w:jc w:val="center"/>
       </w:pPr>
-      <w:bookmarkStart w:id="30" w:name="_Toc122613727"/>
+      <w:bookmarkStart w:id="30" w:name="_Toc122664049"/>
       <w:r>
         <w:t>Figure 2.</w:t>
       </w:r>
@@ -15233,7 +15351,6 @@
           <w:iCs/>
           <w:lang w:val="en-US"/>
         </w:rPr>
-        <w:lastRenderedPageBreak/>
         <w:t>Multi-Head Self Attention</w:t>
       </w:r>
     </w:p>
@@ -16354,7 +16471,7 @@
         <w:pStyle w:val="Caption"/>
         <w:jc w:val="center"/>
       </w:pPr>
-      <w:bookmarkStart w:id="31" w:name="_Toc122613728"/>
+      <w:bookmarkStart w:id="31" w:name="_Toc122664050"/>
       <w:r>
         <w:t>Figure 2.</w:t>
       </w:r>
@@ -16539,14 +16656,7 @@
         <w:rPr>
           <w:lang w:val="en-US"/>
         </w:rPr>
-        <w:t xml:space="preserve"> that follows the steps of the general attention mechanism. Scaled dot product attention first computes the </w:t>
-      </w:r>
-      <w:r>
-        <w:rPr>
-          <w:lang w:val="en-US"/>
-        </w:rPr>
-        <w:lastRenderedPageBreak/>
-        <w:t xml:space="preserve">dot product of each query and every key. Then divide each result by </w:t>
+        <w:t xml:space="preserve"> that follows the steps of the general attention mechanism. Scaled dot product attention first computes the dot product of each query and every key. Then divide each result by </w:t>
       </w:r>
       <m:oMath>
         <m:rad>
@@ -17012,7 +17122,14 @@
         <w:rPr>
           <w:lang w:val="en-US"/>
         </w:rPr>
-        <w:t>In practice, the computations performed by scaled dot product attention can be efficiently applied to the entire set of queries at once. For this purpose, the matrices</w:t>
+        <w:t xml:space="preserve">In practice, the computations performed by scaled dot product attention can be efficiently </w:t>
+      </w:r>
+      <w:r>
+        <w:rPr>
+          <w:lang w:val="en-US"/>
+        </w:rPr>
+        <w:lastRenderedPageBreak/>
+        <w:t>applied to the entire set of queries at once. For this purpose, the matrices</w:t>
       </w:r>
       <w:r>
         <w:rPr>
@@ -17165,7 +17282,7 @@
         <w:pStyle w:val="Caption"/>
         <w:jc w:val="center"/>
       </w:pPr>
-      <w:bookmarkStart w:id="32" w:name="_Toc122613729"/>
+      <w:bookmarkStart w:id="32" w:name="_Toc122664051"/>
       <w:r>
         <w:t>Figure 2</w:t>
       </w:r>
@@ -17363,7 +17480,6 @@
           <w:noProof/>
           <w:lang w:val="en-US"/>
         </w:rPr>
-        <w:lastRenderedPageBreak/>
         <w:drawing>
           <wp:inline distT="0" distB="0" distL="0" distR="0" wp14:anchorId="2F7664A2" wp14:editId="6C4D868B">
             <wp:extent cx="2328107" cy="3093058"/>
@@ -17406,7 +17522,7 @@
         <w:pStyle w:val="Caption"/>
         <w:jc w:val="center"/>
       </w:pPr>
-      <w:bookmarkStart w:id="33" w:name="_Toc122613730"/>
+      <w:bookmarkStart w:id="33" w:name="_Toc122664052"/>
       <w:r>
         <w:t>Figure 2.</w:t>
       </w:r>
@@ -17555,6 +17671,7 @@
         <w:rPr>
           <w:lang w:val="en-US"/>
         </w:rPr>
+        <w:lastRenderedPageBreak/>
         <w:t>The decoder block takes the encoder's two main components of a self-attention mechanism and a feed-forward neural network and inserts a third sub-layer that performs multi-head attention over the output of the encoder stack</w:t>
       </w:r>
       <w:r>
@@ -17641,7 +17758,7 @@
           <w:lang w:val="en-US"/>
         </w:rPr>
       </w:pPr>
-      <w:bookmarkStart w:id="34" w:name="_Toc122613731"/>
+      <w:bookmarkStart w:id="34" w:name="_Toc122664053"/>
       <w:r>
         <w:t>Figure 2.</w:t>
       </w:r>
@@ -17764,13 +17881,12 @@
           <w:szCs w:val="24"/>
         </w:rPr>
       </w:pPr>
-      <w:bookmarkStart w:id="35" w:name="_Toc122636703"/>
+      <w:bookmarkStart w:id="35" w:name="_Toc122664087"/>
       <w:r>
         <w:rPr>
           <w:szCs w:val="24"/>
           <w:lang w:val="en-US"/>
         </w:rPr>
-        <w:lastRenderedPageBreak/>
         <w:t>PyTorch</w:t>
       </w:r>
       <w:bookmarkEnd w:id="35"/>
@@ -17866,7 +17982,7 @@
           <w:lang w:val="en-ID"/>
         </w:rPr>
       </w:pPr>
-      <w:bookmarkStart w:id="36" w:name="_Toc122636704"/>
+      <w:bookmarkStart w:id="36" w:name="_Toc122664088"/>
       <w:r>
         <w:rPr>
           <w:rFonts w:cs="Times New Roman"/>
@@ -17895,7 +18011,7 @@
           <w:lang w:val="en-US"/>
         </w:rPr>
       </w:pPr>
-      <w:bookmarkStart w:id="37" w:name="_Toc122636705"/>
+      <w:bookmarkStart w:id="37" w:name="_Toc122664089"/>
       <w:r>
         <w:rPr>
           <w:rFonts w:cs="Times New Roman"/>
@@ -17939,7 +18055,7 @@
           <w:szCs w:val="24"/>
         </w:rPr>
       </w:pPr>
-      <w:bookmarkStart w:id="38" w:name="_Toc122636706"/>
+      <w:bookmarkStart w:id="38" w:name="_Toc122664090"/>
       <w:r>
         <w:rPr>
           <w:szCs w:val="24"/>
@@ -18363,7 +18479,7 @@
           <w:szCs w:val="24"/>
         </w:rPr>
       </w:pPr>
-      <w:bookmarkStart w:id="39" w:name="_Toc122636707"/>
+      <w:bookmarkStart w:id="39" w:name="_Toc122664091"/>
       <w:r>
         <w:rPr>
           <w:szCs w:val="24"/>
@@ -18394,7 +18510,7 @@
           <w:szCs w:val="24"/>
         </w:rPr>
       </w:pPr>
-      <w:bookmarkStart w:id="40" w:name="_Toc122636708"/>
+      <w:bookmarkStart w:id="40" w:name="_Toc122664092"/>
       <w:r>
         <w:rPr>
           <w:szCs w:val="24"/>
@@ -18520,7 +18636,7 @@
           <w:szCs w:val="24"/>
         </w:rPr>
       </w:pPr>
-      <w:bookmarkStart w:id="41" w:name="_Toc122636709"/>
+      <w:bookmarkStart w:id="41" w:name="_Toc122664093"/>
       <w:r>
         <w:rPr>
           <w:szCs w:val="24"/>
@@ -18640,7 +18756,7 @@
           <w:szCs w:val="24"/>
         </w:rPr>
       </w:pPr>
-      <w:bookmarkStart w:id="42" w:name="_Toc122636710"/>
+      <w:bookmarkStart w:id="42" w:name="_Toc122664094"/>
       <w:r>
         <w:rPr>
           <w:szCs w:val="24"/>
@@ -18670,7 +18786,7 @@
           <w:szCs w:val="24"/>
         </w:rPr>
       </w:pPr>
-      <w:bookmarkStart w:id="43" w:name="_Toc122636711"/>
+      <w:bookmarkStart w:id="43" w:name="_Toc122664095"/>
       <w:r>
         <w:rPr>
           <w:szCs w:val="24"/>
@@ -18809,7 +18925,7 @@
           <w:szCs w:val="24"/>
         </w:rPr>
       </w:pPr>
-      <w:bookmarkStart w:id="44" w:name="_Toc122636712"/>
+      <w:bookmarkStart w:id="44" w:name="_Toc122664096"/>
       <w:r>
         <w:rPr>
           <w:szCs w:val="24"/>
@@ -21819,7 +21935,7 @@
           <w:szCs w:val="24"/>
         </w:rPr>
       </w:pPr>
-      <w:bookmarkStart w:id="45" w:name="_Toc122636713"/>
+      <w:bookmarkStart w:id="45" w:name="_Toc122664097"/>
       <w:r>
         <w:rPr>
           <w:szCs w:val="24"/>
@@ -21996,7 +22112,7 @@
           <w:lang w:val="en-US"/>
         </w:rPr>
       </w:pPr>
-      <w:bookmarkStart w:id="46" w:name="_Toc122636714"/>
+      <w:bookmarkStart w:id="46" w:name="_Toc122664098"/>
       <w:r>
         <w:rPr>
           <w:lang w:val="en-US"/>
@@ -25285,7 +25401,7 @@
         <w:br w:type="page"/>
       </w:r>
     </w:p>
-    <w:bookmarkStart w:id="47" w:name="_Toc122636715" w:displacedByCustomXml="next"/>
+    <w:bookmarkStart w:id="47" w:name="_Toc122664099" w:displacedByCustomXml="next"/>
     <w:sdt>
       <w:sdtPr>
         <w:rPr>
@@ -25605,6 +25721,39 @@
                   <w:noProof/>
                   <w:lang w:val="id-ID"/>
                 </w:rPr>
+                <w:t xml:space="preserve">Citron, F., Gray, M. A., Critchley, H., Weekes, B., &amp; Ferstl, E. C. (2014). Emotional valence and arousal affect reading in an interactive way: Neuroimaging evidence for an approach-withdrawal framework. </w:t>
+              </w:r>
+              <w:r>
+                <w:rPr>
+                  <w:i/>
+                  <w:iCs/>
+                  <w:noProof/>
+                  <w:lang w:val="id-ID"/>
+                </w:rPr>
+                <w:t>Neuropsychologia, 56,100</w:t>
+              </w:r>
+              <w:r>
+                <w:rPr>
+                  <w:noProof/>
+                  <w:lang w:val="id-ID"/>
+                </w:rPr>
+                <w:t>, 79–89.</w:t>
+              </w:r>
+            </w:p>
+            <w:p>
+              <w:pPr>
+                <w:pStyle w:val="Bibliography"/>
+                <w:ind w:left="720" w:hanging="720"/>
+                <w:rPr>
+                  <w:noProof/>
+                  <w:lang w:val="id-ID"/>
+                </w:rPr>
+              </w:pPr>
+              <w:r>
+                <w:rPr>
+                  <w:noProof/>
+                  <w:lang w:val="id-ID"/>
+                </w:rPr>
                 <w:t xml:space="preserve">Costello, K. (2019, January 21). </w:t>
               </w:r>
               <w:r>
@@ -25721,39 +25870,6 @@
                   <w:lang w:val="id-ID"/>
                 </w:rPr>
                 <w:t>(2), 190-202.</w:t>
-              </w:r>
-            </w:p>
-            <w:p>
-              <w:pPr>
-                <w:pStyle w:val="Bibliography"/>
-                <w:ind w:left="720" w:hanging="720"/>
-                <w:rPr>
-                  <w:noProof/>
-                  <w:lang w:val="id-ID"/>
-                </w:rPr>
-              </w:pPr>
-              <w:r>
-                <w:rPr>
-                  <w:noProof/>
-                  <w:lang w:val="id-ID"/>
-                </w:rPr>
-                <w:t xml:space="preserve">FM, C., MA, G., HD, C., BS, W., &amp; EC, F. (2014). Emotional valence and arousal affect reading in an interactive way: Neuroimaging evidence for an approach-withdrawal framework. </w:t>
-              </w:r>
-              <w:r>
-                <w:rPr>
-                  <w:i/>
-                  <w:iCs/>
-                  <w:noProof/>
-                  <w:lang w:val="id-ID"/>
-                </w:rPr>
-                <w:t>Neuropsychologia, 56,100</w:t>
-              </w:r>
-              <w:r>
-                <w:rPr>
-                  <w:noProof/>
-                  <w:lang w:val="id-ID"/>
-                </w:rPr>
-                <w:t>, 79–89.</w:t>
               </w:r>
             </w:p>
             <w:p>
@@ -26479,23 +26595,7 @@
                   <w:noProof/>
                   <w:lang w:val="id-ID"/>
                 </w:rPr>
-                <w:t xml:space="preserve">StudyCorgi. (2022, June 25). </w:t>
-              </w:r>
-              <w:r>
-                <w:rPr>
-                  <w:i/>
-                  <w:iCs/>
-                  <w:noProof/>
-                  <w:lang w:val="id-ID"/>
-                </w:rPr>
-                <w:t>The Characteristics of Sound</w:t>
-              </w:r>
-              <w:r>
-                <w:rPr>
-                  <w:noProof/>
-                  <w:lang w:val="id-ID"/>
-                </w:rPr>
-                <w:t>. (StudyCorgi) Retrieved November 21, 2022 from https://studycorgi.com/the-characteristics-of-sound/</w:t>
+                <w:t>StudyCorgi. (2022, June 25). (StudyCorgi) Retrieved November 21, 2022 from https://studycorgi.com/the-characteristics-of-sound/</w:t>
               </w:r>
             </w:p>
             <w:p>
@@ -26512,23 +26612,7 @@
                   <w:noProof/>
                   <w:lang w:val="id-ID"/>
                 </w:rPr>
-                <w:t xml:space="preserve">StudyCorgi. (2022, 25 June). </w:t>
-              </w:r>
-              <w:r>
-                <w:rPr>
-                  <w:i/>
-                  <w:iCs/>
-                  <w:noProof/>
-                  <w:lang w:val="id-ID"/>
-                </w:rPr>
-                <w:t>The Characteristics of Sound</w:t>
-              </w:r>
-              <w:r>
-                <w:rPr>
-                  <w:noProof/>
-                  <w:lang w:val="id-ID"/>
-                </w:rPr>
-                <w:t>. Retrieved December 17, 2022 from https://studycorgi.com/the-characteristics-of-sound/</w:t>
+                <w:t>StudyCorgi. (2022, 25 June). Retrieved December 17, 2022 from https://studycorgi.com/the-characteristics-of-sound/</w:t>
               </w:r>
             </w:p>
             <w:p>
@@ -32282,43 +32366,6 @@
     <b:RefOrder>16</b:RefOrder>
   </b:Source>
   <b:Source>
-    <b:Tag>Cit14</b:Tag>
-    <b:SourceType>JournalArticle</b:SourceType>
-    <b:Guid>{57526D72-317B-414D-B830-5BE3F2B746CA}</b:Guid>
-    <b:Title>Emotional valence and arousal affect reading in an interactive way: Neuroimaging evidence for an approach-withdrawal framework</b:Title>
-    <b:Year>2014</b:Year>
-    <b:Author>
-      <b:Author>
-        <b:NameList>
-          <b:Person>
-            <b:Last>FM</b:Last>
-            <b:First>Citron</b:First>
-          </b:Person>
-          <b:Person>
-            <b:Last>MA</b:Last>
-            <b:First>Gray</b:First>
-          </b:Person>
-          <b:Person>
-            <b:Last>HD</b:Last>
-            <b:First>Critchley</b:First>
-          </b:Person>
-          <b:Person>
-            <b:Last>BS</b:Last>
-            <b:First>Weekes</b:First>
-          </b:Person>
-          <b:Person>
-            <b:Last>EC</b:Last>
-            <b:First>Ferstl</b:First>
-          </b:Person>
-        </b:NameList>
-      </b:Author>
-    </b:Author>
-    <b:JournalName>Neuropsychologia</b:JournalName>
-    <b:Pages>79–89</b:Pages>
-    <b:Volume>56,100</b:Volume>
-    <b:RefOrder>15</b:RefOrder>
-  </b:Source>
-  <b:Source>
     <b:Tag>Eyb16</b:Tag>
     <b:SourceType>JournalArticle</b:SourceType>
     <b:Guid>{5E64B1EB-17BF-4585-8C8C-08F7EE3C5CB3}</b:Guid>
@@ -32573,45 +32620,6 @@
     <b:Year>2018</b:Year>
     <b:Issue>4</b:Issue>
     <b:RefOrder>9</b:RefOrder>
-  </b:Source>
-  <b:Source>
-    <b:Tag>Bur05</b:Tag>
-    <b:SourceType>ConferenceProceedings</b:SourceType>
-    <b:Guid>{B561E82A-B95D-4333-91F4-5755BD1D9BBE}</b:Guid>
-    <b:Author>
-      <b:Author>
-        <b:NameList>
-          <b:Person>
-            <b:Last>Burkhardt</b:Last>
-            <b:First>Felix</b:First>
-          </b:Person>
-          <b:Person>
-            <b:Last>Paeschke</b:Last>
-            <b:First>Astrid</b:First>
-          </b:Person>
-          <b:Person>
-            <b:Last>Rolfes</b:Last>
-            <b:First>M.</b:First>
-          </b:Person>
-          <b:Person>
-            <b:Last>Sendlmeier</b:Last>
-            <b:First>Walter</b:First>
-            <b:Middle>F</b:Middle>
-          </b:Person>
-          <b:Person>
-            <b:Last>Weiss</b:Last>
-            <b:First>Benjamin</b:First>
-          </b:Person>
-        </b:NameList>
-      </b:Author>
-    </b:Author>
-    <b:Title>A database of German emotional speech</b:Title>
-    <b:JournalName>Research Gate</b:JournalName>
-    <b:Year>2005</b:Year>
-    <b:Pages>1517-1520</b:Pages>
-    <b:ConferenceName> INTERSPEECH 2005 - Eurospeech, 9th European Conference on Speech Communication and Technology</b:ConferenceName>
-    <b:City>Lisbon</b:City>
-    <b:RefOrder>18</b:RefOrder>
   </b:Source>
   <b:Source>
     <b:Tag>CBu08</b:Tag>
@@ -33352,30 +33360,6 @@
     <b:RefOrder>33</b:RefOrder>
   </b:Source>
   <b:Source>
-    <b:Tag>Stu22</b:Tag>
-    <b:SourceType>InternetSite</b:SourceType>
-    <b:Guid>{BB042A70-13ED-4301-9489-3B1BBDF7238D}</b:Guid>
-    <b:Author>
-      <b:Author>
-        <b:NameList>
-          <b:Person>
-            <b:Last>StudyCorgi</b:Last>
-          </b:Person>
-        </b:NameList>
-      </b:Author>
-    </b:Author>
-    <b:Title>The Characteristics of Sound</b:Title>
-    <b:ProductionCompany>StudyCorgi</b:ProductionCompany>
-    <b:Year>2022</b:Year>
-    <b:Month>June</b:Month>
-    <b:Day>25</b:Day>
-    <b:YearAccessed>2022</b:YearAccessed>
-    <b:MonthAccessed>November</b:MonthAccessed>
-    <b:DayAccessed>21</b:DayAccessed>
-    <b:URL>https://studycorgi.com/the-characteristics-of-sound/</b:URL>
-    <b:RefOrder>34</b:RefOrder>
-  </b:Source>
-  <b:Source>
     <b:Tag>YuD15</b:Tag>
     <b:SourceType>Book</b:SourceType>
     <b:Guid>{2EE7A579-3A81-48D0-9F19-22BEC36EF9C9}</b:Guid>
@@ -33564,30 +33548,7 @@
     <b:MonthAccessed>December</b:MonthAccessed>
     <b:DayAccessed>2022</b:DayAccessed>
     <b:URL>https://www.savisingingactor.com/its-no-disgrace-to-use-your-face/</b:URL>
-    <b:RefOrder>35</b:RefOrder>
-  </b:Source>
-  <b:Source>
-    <b:Tag>Stu221</b:Tag>
-    <b:SourceType>InternetSite</b:SourceType>
-    <b:Guid>{0D85AF77-20D2-4D1E-BF12-8E36BCA86F17}</b:Guid>
-    <b:Author>
-      <b:Author>
-        <b:NameList>
-          <b:Person>
-            <b:Last>StudyCorgi</b:Last>
-          </b:Person>
-        </b:NameList>
-      </b:Author>
-    </b:Author>
-    <b:Title>The Characteristics of Sound</b:Title>
-    <b:Year>2022</b:Year>
-    <b:Month>25</b:Month>
-    <b:Day>June</b:Day>
-    <b:YearAccessed>2022</b:YearAccessed>
-    <b:MonthAccessed>December</b:MonthAccessed>
-    <b:DayAccessed>17</b:DayAccessed>
-    <b:URL>https://studycorgi.com/the-characteristics-of-sound/</b:URL>
-    <b:RefOrder>36</b:RefOrder>
+    <b:RefOrder>34</b:RefOrder>
   </b:Source>
   <b:Source>
     <b:Tag>KiK21</b:Tag>
@@ -33697,11 +33658,134 @@
     <b:Pages>1-9</b:Pages>
     <b:RefOrder>43</b:RefOrder>
   </b:Source>
+  <b:Source>
+    <b:Tag>Cit14</b:Tag>
+    <b:SourceType>JournalArticle</b:SourceType>
+    <b:Guid>{6F7B804E-1886-4702-9DE7-EBE5AFF1B114}</b:Guid>
+    <b:Title>Emotional valence and arousal affect reading in an interactive way: Neuroimaging evidence for an approach-withdrawal framework</b:Title>
+    <b:Year>2014</b:Year>
+    <b:Author>
+      <b:Author>
+        <b:NameList>
+          <b:Person>
+            <b:Last>Citron</b:Last>
+            <b:First>Francesca</b:First>
+          </b:Person>
+          <b:Person>
+            <b:Last>Gray</b:Last>
+            <b:Middle>A</b:Middle>
+            <b:First>Marcus </b:First>
+          </b:Person>
+          <b:Person>
+            <b:Last>Critchley</b:Last>
+            <b:First>Hugo</b:First>
+          </b:Person>
+          <b:Person>
+            <b:Last>Weekes</b:Last>
+            <b:First>Brendan </b:First>
+          </b:Person>
+          <b:Person>
+            <b:Last>Ferstl</b:Last>
+            <b:Middle> C. </b:Middle>
+            <b:First>Evelyn</b:First>
+          </b:Person>
+        </b:NameList>
+      </b:Author>
+    </b:Author>
+    <b:JournalName>Neuropsychologia</b:JournalName>
+    <b:Pages>79–89</b:Pages>
+    <b:Volume>56,100</b:Volume>
+    <b:RefOrder>15</b:RefOrder>
+  </b:Source>
+  <b:Source>
+    <b:Tag>Bur05</b:Tag>
+    <b:SourceType>ConferenceProceedings</b:SourceType>
+    <b:Guid>{AAE96EFD-3C25-460C-AB0D-F2AEBA052805}</b:Guid>
+    <b:Author>
+      <b:Author>
+        <b:NameList>
+          <b:Person>
+            <b:Last>Burkhardt</b:Last>
+            <b:First>Felix</b:First>
+          </b:Person>
+          <b:Person>
+            <b:Last>Paeschke</b:Last>
+            <b:First>Astrid</b:First>
+          </b:Person>
+          <b:Person>
+            <b:Last>Rolfes</b:Last>
+            <b:First>M.</b:First>
+          </b:Person>
+          <b:Person>
+            <b:Last>Sendlmeier</b:Last>
+            <b:First>Walter</b:First>
+            <b:Middle>F</b:Middle>
+          </b:Person>
+          <b:Person>
+            <b:Last>Weiss</b:Last>
+            <b:First>Benjamin</b:First>
+          </b:Person>
+        </b:NameList>
+      </b:Author>
+    </b:Author>
+    <b:Title>A database of German emotional speech</b:Title>
+    <b:JournalName>Research Gate</b:JournalName>
+    <b:Year>2005</b:Year>
+    <b:Pages>1517-1520</b:Pages>
+    <b:ConferenceName>INTERSPEECH 2005 - Eurospeech, 9th European Conference on Speech Communication and Technology</b:ConferenceName>
+    <b:City>Lisbon</b:City>
+    <b:RefOrder>18</b:RefOrder>
+  </b:Source>
+  <b:Source>
+    <b:Tag>Stu22</b:Tag>
+    <b:SourceType>InternetSite</b:SourceType>
+    <b:Guid>{25E24872-9152-4703-B462-C973475103B5}</b:Guid>
+    <b:Author>
+      <b:Author>
+        <b:NameList>
+          <b:Person>
+            <b:Last>StudyCorgi</b:Last>
+          </b:Person>
+        </b:NameList>
+      </b:Author>
+    </b:Author>
+    <b:ProductionCompany>StudyCorgi</b:ProductionCompany>
+    <b:Year>2022</b:Year>
+    <b:Month>June</b:Month>
+    <b:Day>25</b:Day>
+    <b:YearAccessed>2022</b:YearAccessed>
+    <b:MonthAccessed>November</b:MonthAccessed>
+    <b:DayAccessed>21</b:DayAccessed>
+    <b:URL>https://studycorgi.com/the-characteristics-of-sound/</b:URL>
+    <b:RefOrder>36</b:RefOrder>
+  </b:Source>
+  <b:Source>
+    <b:Tag>Stu221</b:Tag>
+    <b:SourceType>InternetSite</b:SourceType>
+    <b:Guid>{A240D996-4036-4F52-B98B-4AB95EC32DD3}</b:Guid>
+    <b:Author>
+      <b:Author>
+        <b:NameList>
+          <b:Person>
+            <b:Last>StudyCorgi</b:Last>
+          </b:Person>
+        </b:NameList>
+      </b:Author>
+    </b:Author>
+    <b:Year>2022</b:Year>
+    <b:Month>25</b:Month>
+    <b:Day>June</b:Day>
+    <b:YearAccessed>2022</b:YearAccessed>
+    <b:MonthAccessed>December</b:MonthAccessed>
+    <b:DayAccessed>17</b:DayAccessed>
+    <b:URL>https://studycorgi.com/the-characteristics-of-sound/</b:URL>
+    <b:RefOrder>35</b:RefOrder>
+  </b:Source>
 </b:Sources>
 </file>
 
 <file path=customXml/itemProps1.xml><?xml version="1.0" encoding="utf-8"?>
-<ds:datastoreItem xmlns:ds="http://schemas.openxmlformats.org/officeDocument/2006/customXml" ds:itemID="{588C493B-09DC-4A2E-860D-FAA47A8668C8}">
+<ds:datastoreItem xmlns:ds="http://schemas.openxmlformats.org/officeDocument/2006/customXml" ds:itemID="{F20F78EE-0ED3-4BC4-91C8-D2BE343EA1B7}">
   <ds:schemaRefs>
     <ds:schemaRef ds:uri="http://schemas.openxmlformats.org/officeDocument/2006/bibliography"/>
   </ds:schemaRefs>

</xml_diff>

<commit_message>
feat: revisi done - UI
</commit_message>
<xml_diff>
--- a/Proposal TA 2022.docx
+++ b/Proposal TA 2022.docx
@@ -23219,75 +23219,364 @@
       <w:tblPr>
         <w:tblStyle w:val="TableGrid"/>
         <w:tblW w:w="0" w:type="auto"/>
+        <w:jc w:val="center"/>
         <w:tblLook w:val="04A0" w:firstRow="1" w:lastRow="0" w:firstColumn="1" w:lastColumn="0" w:noHBand="0" w:noVBand="1"/>
       </w:tblPr>
       <w:tblGrid>
-        <w:gridCol w:w="4499"/>
-        <w:gridCol w:w="4500"/>
+        <w:gridCol w:w="4506"/>
+        <w:gridCol w:w="4493"/>
       </w:tblGrid>
       <w:tr>
+        <w:trPr>
+          <w:trHeight w:val="503"/>
+          <w:jc w:val="center"/>
+        </w:trPr>
         <w:tc>
           <w:tcPr>
-            <w:tcW w:w="4499" w:type="dxa"/>
+            <w:tcW w:w="4506" w:type="dxa"/>
+            <w:vAlign w:val="center"/>
+          </w:tcPr>
+          <w:p>
+            <w:pPr>
+              <w:jc w:val="center"/>
+              <w:rPr>
+                <w:b/>
+                <w:bCs/>
+                <w:lang w:val="en-US"/>
+              </w:rPr>
+            </w:pPr>
+            <w:r>
+              <w:rPr>
+                <w:b/>
+                <w:bCs/>
+                <w:lang w:val="en-US"/>
+              </w:rPr>
+              <w:t>Feature</w:t>
+            </w:r>
+          </w:p>
+        </w:tc>
+        <w:tc>
+          <w:tcPr>
+            <w:tcW w:w="4493" w:type="dxa"/>
+            <w:vAlign w:val="center"/>
+          </w:tcPr>
+          <w:p>
+            <w:pPr>
+              <w:jc w:val="center"/>
+              <w:rPr>
+                <w:b/>
+                <w:bCs/>
+                <w:lang w:val="en-US"/>
+              </w:rPr>
+            </w:pPr>
+            <w:r>
+              <w:rPr>
+                <w:b/>
+                <w:bCs/>
+                <w:lang w:val="en-US"/>
+              </w:rPr>
+              <w:t>Description</w:t>
+            </w:r>
+          </w:p>
+        </w:tc>
+      </w:tr>
+      <w:tr>
+        <w:trPr>
+          <w:trHeight w:val="2960"/>
+          <w:jc w:val="center"/>
+        </w:trPr>
+        <w:tc>
+          <w:tcPr>
+            <w:tcW w:w="4506" w:type="dxa"/>
+            <w:vAlign w:val="center"/>
+          </w:tcPr>
+          <w:p>
+            <w:pPr>
+              <w:jc w:val="center"/>
+            </w:pPr>
+            <w:r>
+              <w:drawing>
+                <wp:inline distT="0" distB="0" distL="0" distR="0" wp14:anchorId="24CBFCB3" wp14:editId="706F8989">
+                  <wp:extent cx="2724150" cy="1522186"/>
+                  <wp:effectExtent l="0" t="0" r="0" b="1905"/>
+                  <wp:docPr id="10" name="Picture 10"/>
+                  <wp:cNvGraphicFramePr>
+                    <a:graphicFrameLocks xmlns:a="http://schemas.openxmlformats.org/drawingml/2006/main" noChangeAspect="1"/>
+                  </wp:cNvGraphicFramePr>
+                  <a:graphic xmlns:a="http://schemas.openxmlformats.org/drawingml/2006/main">
+                    <a:graphicData uri="http://schemas.openxmlformats.org/drawingml/2006/picture">
+                      <pic:pic xmlns:pic="http://schemas.openxmlformats.org/drawingml/2006/picture">
+                        <pic:nvPicPr>
+                          <pic:cNvPr id="1" name=""/>
+                          <pic:cNvPicPr/>
+                        </pic:nvPicPr>
+                        <pic:blipFill>
+                          <a:blip r:embed="rId25"/>
+                          <a:stretch>
+                            <a:fillRect/>
+                          </a:stretch>
+                        </pic:blipFill>
+                        <pic:spPr>
+                          <a:xfrm>
+                            <a:off x="0" y="0"/>
+                            <a:ext cx="2733149" cy="1527214"/>
+                          </a:xfrm>
+                          <a:prstGeom prst="rect">
+                            <a:avLst/>
+                          </a:prstGeom>
+                        </pic:spPr>
+                      </pic:pic>
+                    </a:graphicData>
+                  </a:graphic>
+                </wp:inline>
+              </w:drawing>
+            </w:r>
+          </w:p>
+        </w:tc>
+        <w:tc>
+          <w:tcPr>
+            <w:tcW w:w="4493" w:type="dxa"/>
+            <w:vAlign w:val="center"/>
+          </w:tcPr>
+          <w:p>
+            <w:pPr>
+              <w:jc w:val="both"/>
+              <w:rPr>
+                <w:lang w:val="en-US"/>
+              </w:rPr>
+            </w:pPr>
+            <w:r>
+              <w:rPr>
+                <w:lang w:val="en-US"/>
+              </w:rPr>
+              <w:t>This is the input section; Users can choose to upload their audio recording in wav format or use the included recording examples.</w:t>
+            </w:r>
+          </w:p>
+        </w:tc>
+      </w:tr>
+      <w:tr>
+        <w:trPr>
+          <w:trHeight w:val="1871"/>
+          <w:jc w:val="center"/>
+        </w:trPr>
+        <w:tc>
+          <w:tcPr>
+            <w:tcW w:w="4506" w:type="dxa"/>
+            <w:vAlign w:val="center"/>
           </w:tcPr>
           <w:p>
             <w:pPr>
               <w:jc w:val="both"/>
             </w:pPr>
+            <w:r>
+              <w:drawing>
+                <wp:inline distT="0" distB="0" distL="0" distR="0" wp14:anchorId="12618181" wp14:editId="24A1A576">
+                  <wp:extent cx="2722880" cy="825508"/>
+                  <wp:effectExtent l="0" t="0" r="1270" b="0"/>
+                  <wp:docPr id="17" name="Picture 17"/>
+                  <wp:cNvGraphicFramePr>
+                    <a:graphicFrameLocks xmlns:a="http://schemas.openxmlformats.org/drawingml/2006/main" noChangeAspect="1"/>
+                  </wp:cNvGraphicFramePr>
+                  <a:graphic xmlns:a="http://schemas.openxmlformats.org/drawingml/2006/main">
+                    <a:graphicData uri="http://schemas.openxmlformats.org/drawingml/2006/picture">
+                      <pic:pic xmlns:pic="http://schemas.openxmlformats.org/drawingml/2006/picture">
+                        <pic:nvPicPr>
+                          <pic:cNvPr id="1" name=""/>
+                          <pic:cNvPicPr/>
+                        </pic:nvPicPr>
+                        <pic:blipFill>
+                          <a:blip r:embed="rId26"/>
+                          <a:stretch>
+                            <a:fillRect/>
+                          </a:stretch>
+                        </pic:blipFill>
+                        <pic:spPr>
+                          <a:xfrm>
+                            <a:off x="0" y="0"/>
+                            <a:ext cx="3075545" cy="932427"/>
+                          </a:xfrm>
+                          <a:prstGeom prst="rect">
+                            <a:avLst/>
+                          </a:prstGeom>
+                        </pic:spPr>
+                      </pic:pic>
+                    </a:graphicData>
+                  </a:graphic>
+                </wp:inline>
+              </w:drawing>
+            </w:r>
           </w:p>
         </w:tc>
         <w:tc>
           <w:tcPr>
-            <w:tcW w:w="4500" w:type="dxa"/>
+            <w:tcW w:w="4493" w:type="dxa"/>
+            <w:vAlign w:val="center"/>
+          </w:tcPr>
+          <w:p>
+            <w:pPr>
+              <w:jc w:val="both"/>
+              <w:rPr>
+                <w:lang w:val="en-US"/>
+              </w:rPr>
+            </w:pPr>
+            <w:r>
+              <w:rPr>
+                <w:lang w:val="en-US"/>
+              </w:rPr>
+              <w:t>Once an audio recording is loaded, a couple of features can be used, such as:</w:t>
+            </w:r>
+          </w:p>
+          <w:p>
+            <w:pPr>
+              <w:pStyle w:val="ListParagraph"/>
+              <w:numPr>
+                <w:ilvl w:val="0"/>
+                <w:numId w:val="36"/>
+              </w:numPr>
+              <w:rPr>
+                <w:lang w:val="en-US"/>
+              </w:rPr>
+            </w:pPr>
+            <w:r>
+              <w:rPr>
+                <w:lang w:val="en-US"/>
+              </w:rPr>
+              <w:t>Audio playback</w:t>
+            </w:r>
+            <w:r>
+              <w:rPr>
+                <w:lang w:val="en-US"/>
+              </w:rPr>
+              <w:t>;</w:t>
+            </w:r>
+          </w:p>
+          <w:p>
+            <w:pPr>
+              <w:pStyle w:val="ListParagraph"/>
+              <w:numPr>
+                <w:ilvl w:val="0"/>
+                <w:numId w:val="36"/>
+              </w:numPr>
+              <w:rPr>
+                <w:lang w:val="en-US"/>
+              </w:rPr>
+            </w:pPr>
+            <w:r>
+              <w:rPr>
+                <w:lang w:val="en-US"/>
+              </w:rPr>
+              <w:t>Volume control</w:t>
+            </w:r>
+            <w:r>
+              <w:rPr>
+                <w:lang w:val="en-US"/>
+              </w:rPr>
+              <w:t>;</w:t>
+            </w:r>
+          </w:p>
+          <w:p>
+            <w:pPr>
+              <w:pStyle w:val="ListParagraph"/>
+              <w:numPr>
+                <w:ilvl w:val="0"/>
+                <w:numId w:val="36"/>
+              </w:numPr>
+              <w:rPr>
+                <w:lang w:val="en-US"/>
+              </w:rPr>
+            </w:pPr>
+            <w:r>
+              <w:rPr>
+                <w:lang w:val="en-US"/>
+              </w:rPr>
+              <w:t>Snipping tool</w:t>
+            </w:r>
+            <w:r>
+              <w:rPr>
+                <w:lang w:val="en-US"/>
+              </w:rPr>
+              <w:t>;</w:t>
+            </w:r>
+          </w:p>
+        </w:tc>
+      </w:tr>
+      <w:tr>
+        <w:trPr>
+          <w:trHeight w:val="2969"/>
+          <w:jc w:val="center"/>
+        </w:trPr>
+        <w:tc>
+          <w:tcPr>
+            <w:tcW w:w="4506" w:type="dxa"/>
+            <w:vAlign w:val="center"/>
           </w:tcPr>
           <w:p>
             <w:pPr>
               <w:jc w:val="both"/>
             </w:pPr>
+            <w:r>
+              <w:drawing>
+                <wp:inline distT="0" distB="0" distL="0" distR="0" wp14:anchorId="668B7CEF" wp14:editId="37F21EE2">
+                  <wp:extent cx="2722263" cy="1598212"/>
+                  <wp:effectExtent l="0" t="0" r="1905" b="2540"/>
+                  <wp:docPr id="18" name="Picture 18"/>
+                  <wp:cNvGraphicFramePr>
+                    <a:graphicFrameLocks xmlns:a="http://schemas.openxmlformats.org/drawingml/2006/main" noChangeAspect="1"/>
+                  </wp:cNvGraphicFramePr>
+                  <a:graphic xmlns:a="http://schemas.openxmlformats.org/drawingml/2006/main">
+                    <a:graphicData uri="http://schemas.openxmlformats.org/drawingml/2006/picture">
+                      <pic:pic xmlns:pic="http://schemas.openxmlformats.org/drawingml/2006/picture">
+                        <pic:nvPicPr>
+                          <pic:cNvPr id="1" name=""/>
+                          <pic:cNvPicPr/>
+                        </pic:nvPicPr>
+                        <pic:blipFill>
+                          <a:blip r:embed="rId27"/>
+                          <a:stretch>
+                            <a:fillRect/>
+                          </a:stretch>
+                        </pic:blipFill>
+                        <pic:spPr>
+                          <a:xfrm>
+                            <a:off x="0" y="0"/>
+                            <a:ext cx="2758512" cy="1619493"/>
+                          </a:xfrm>
+                          <a:prstGeom prst="rect">
+                            <a:avLst/>
+                          </a:prstGeom>
+                        </pic:spPr>
+                      </pic:pic>
+                    </a:graphicData>
+                  </a:graphic>
+                </wp:inline>
+              </w:drawing>
+            </w:r>
           </w:p>
         </w:tc>
-      </w:tr>
-      <w:tr>
         <w:tc>
           <w:tcPr>
-            <w:tcW w:w="4499" w:type="dxa"/>
+            <w:tcW w:w="4493" w:type="dxa"/>
+            <w:vAlign w:val="center"/>
           </w:tcPr>
           <w:p>
             <w:pPr>
               <w:jc w:val="both"/>
+              <w:rPr>
+                <w:lang w:val="en-US"/>
+              </w:rPr>
             </w:pPr>
-          </w:p>
-        </w:tc>
-        <w:tc>
-          <w:tcPr>
-            <w:tcW w:w="4500" w:type="dxa"/>
-          </w:tcPr>
-          <w:p>
-            <w:pPr>
-              <w:jc w:val="both"/>
-            </w:pPr>
-          </w:p>
-        </w:tc>
-      </w:tr>
-      <w:tr>
-        <w:tc>
-          <w:tcPr>
-            <w:tcW w:w="4499" w:type="dxa"/>
-          </w:tcPr>
-          <w:p>
-            <w:pPr>
-              <w:jc w:val="both"/>
-            </w:pPr>
-          </w:p>
-        </w:tc>
-        <w:tc>
-          <w:tcPr>
-            <w:tcW w:w="4500" w:type="dxa"/>
-          </w:tcPr>
-          <w:p>
-            <w:pPr>
-              <w:jc w:val="both"/>
-            </w:pPr>
+            <w:r>
+              <w:rPr>
+                <w:lang w:val="en-US"/>
+              </w:rPr>
+              <w:t xml:space="preserve">The output section will give the emotion classification based on the imported audio file along with a classification label of the </w:t>
+            </w:r>
+            <w:r>
+              <w:rPr>
+                <w:lang w:val="en-US"/>
+              </w:rPr>
+              <w:t>probability distribution scores for each emotion.</w:t>
+            </w:r>
           </w:p>
         </w:tc>
       </w:tr>
@@ -28076,7 +28365,7 @@
       </w:pPr>
     </w:p>
     <w:sectPr>
-      <w:footerReference w:type="default" r:id="rId25"/>
+      <w:footerReference w:type="default" r:id="rId28"/>
       <w:pgSz w:w="11907" w:h="16840" w:code="9"/>
       <w:pgMar w:top="1701" w:right="1197" w:bottom="1418" w:left="1701" w:header="0" w:footer="1055" w:gutter="0"/>
       <w:pgNumType w:start="1"/>
@@ -28630,9 +28919,9 @@
     </w:lvl>
   </w:abstractNum>
   <w:abstractNum w:abstractNumId="3" w15:restartNumberingAfterBreak="0">
-    <w:nsid w:val="0FE62736"/>
+    <w:nsid w:val="0FA13424"/>
     <w:multiLevelType w:val="hybridMultilevel"/>
-    <w:tmpl w:val="047EC3D4"/>
+    <w:tmpl w:val="0E7E6400"/>
     <w:lvl w:ilvl="0" w:tplc="04090001">
       <w:start w:val="1"/>
       <w:numFmt w:val="bullet"/>
@@ -28743,9 +29032,9 @@
     </w:lvl>
   </w:abstractNum>
   <w:abstractNum w:abstractNumId="4" w15:restartNumberingAfterBreak="0">
-    <w:nsid w:val="14C17167"/>
+    <w:nsid w:val="0FE62736"/>
     <w:multiLevelType w:val="hybridMultilevel"/>
-    <w:tmpl w:val="90A241B6"/>
+    <w:tmpl w:val="047EC3D4"/>
     <w:lvl w:ilvl="0" w:tplc="04090001">
       <w:start w:val="1"/>
       <w:numFmt w:val="bullet"/>
@@ -28856,6 +29145,119 @@
     </w:lvl>
   </w:abstractNum>
   <w:abstractNum w:abstractNumId="5" w15:restartNumberingAfterBreak="0">
+    <w:nsid w:val="14C17167"/>
+    <w:multiLevelType w:val="hybridMultilevel"/>
+    <w:tmpl w:val="90A241B6"/>
+    <w:lvl w:ilvl="0" w:tplc="04090001">
+      <w:start w:val="1"/>
+      <w:numFmt w:val="bullet"/>
+      <w:lvlText w:val=""/>
+      <w:lvlJc w:val="left"/>
+      <w:pPr>
+        <w:ind w:left="720" w:hanging="360"/>
+      </w:pPr>
+      <w:rPr>
+        <w:rFonts w:ascii="Symbol" w:hAnsi="Symbol" w:hint="default"/>
+      </w:rPr>
+    </w:lvl>
+    <w:lvl w:ilvl="1" w:tplc="04090003" w:tentative="1">
+      <w:start w:val="1"/>
+      <w:numFmt w:val="bullet"/>
+      <w:lvlText w:val="o"/>
+      <w:lvlJc w:val="left"/>
+      <w:pPr>
+        <w:ind w:left="1440" w:hanging="360"/>
+      </w:pPr>
+      <w:rPr>
+        <w:rFonts w:ascii="Courier New" w:hAnsi="Courier New" w:cs="Courier New" w:hint="default"/>
+      </w:rPr>
+    </w:lvl>
+    <w:lvl w:ilvl="2" w:tplc="04090005" w:tentative="1">
+      <w:start w:val="1"/>
+      <w:numFmt w:val="bullet"/>
+      <w:lvlText w:val=""/>
+      <w:lvlJc w:val="left"/>
+      <w:pPr>
+        <w:ind w:left="2160" w:hanging="360"/>
+      </w:pPr>
+      <w:rPr>
+        <w:rFonts w:ascii="Wingdings" w:hAnsi="Wingdings" w:hint="default"/>
+      </w:rPr>
+    </w:lvl>
+    <w:lvl w:ilvl="3" w:tplc="04090001" w:tentative="1">
+      <w:start w:val="1"/>
+      <w:numFmt w:val="bullet"/>
+      <w:lvlText w:val=""/>
+      <w:lvlJc w:val="left"/>
+      <w:pPr>
+        <w:ind w:left="2880" w:hanging="360"/>
+      </w:pPr>
+      <w:rPr>
+        <w:rFonts w:ascii="Symbol" w:hAnsi="Symbol" w:hint="default"/>
+      </w:rPr>
+    </w:lvl>
+    <w:lvl w:ilvl="4" w:tplc="04090003" w:tentative="1">
+      <w:start w:val="1"/>
+      <w:numFmt w:val="bullet"/>
+      <w:lvlText w:val="o"/>
+      <w:lvlJc w:val="left"/>
+      <w:pPr>
+        <w:ind w:left="3600" w:hanging="360"/>
+      </w:pPr>
+      <w:rPr>
+        <w:rFonts w:ascii="Courier New" w:hAnsi="Courier New" w:cs="Courier New" w:hint="default"/>
+      </w:rPr>
+    </w:lvl>
+    <w:lvl w:ilvl="5" w:tplc="04090005" w:tentative="1">
+      <w:start w:val="1"/>
+      <w:numFmt w:val="bullet"/>
+      <w:lvlText w:val=""/>
+      <w:lvlJc w:val="left"/>
+      <w:pPr>
+        <w:ind w:left="4320" w:hanging="360"/>
+      </w:pPr>
+      <w:rPr>
+        <w:rFonts w:ascii="Wingdings" w:hAnsi="Wingdings" w:hint="default"/>
+      </w:rPr>
+    </w:lvl>
+    <w:lvl w:ilvl="6" w:tplc="04090001" w:tentative="1">
+      <w:start w:val="1"/>
+      <w:numFmt w:val="bullet"/>
+      <w:lvlText w:val=""/>
+      <w:lvlJc w:val="left"/>
+      <w:pPr>
+        <w:ind w:left="5040" w:hanging="360"/>
+      </w:pPr>
+      <w:rPr>
+        <w:rFonts w:ascii="Symbol" w:hAnsi="Symbol" w:hint="default"/>
+      </w:rPr>
+    </w:lvl>
+    <w:lvl w:ilvl="7" w:tplc="04090003" w:tentative="1">
+      <w:start w:val="1"/>
+      <w:numFmt w:val="bullet"/>
+      <w:lvlText w:val="o"/>
+      <w:lvlJc w:val="left"/>
+      <w:pPr>
+        <w:ind w:left="5760" w:hanging="360"/>
+      </w:pPr>
+      <w:rPr>
+        <w:rFonts w:ascii="Courier New" w:hAnsi="Courier New" w:cs="Courier New" w:hint="default"/>
+      </w:rPr>
+    </w:lvl>
+    <w:lvl w:ilvl="8" w:tplc="04090005" w:tentative="1">
+      <w:start w:val="1"/>
+      <w:numFmt w:val="bullet"/>
+      <w:lvlText w:val=""/>
+      <w:lvlJc w:val="left"/>
+      <w:pPr>
+        <w:ind w:left="6480" w:hanging="360"/>
+      </w:pPr>
+      <w:rPr>
+        <w:rFonts w:ascii="Wingdings" w:hAnsi="Wingdings" w:hint="default"/>
+      </w:rPr>
+    </w:lvl>
+  </w:abstractNum>
+  <w:abstractNum w:abstractNumId="6" w15:restartNumberingAfterBreak="0">
     <w:nsid w:val="150F108B"/>
     <w:multiLevelType w:val="multilevel"/>
     <w:tmpl w:val="B18E263A"/>
@@ -28968,7 +29370,7 @@
       </w:rPr>
     </w:lvl>
   </w:abstractNum>
-  <w:abstractNum w:abstractNumId="6" w15:restartNumberingAfterBreak="0">
+  <w:abstractNum w:abstractNumId="7" w15:restartNumberingAfterBreak="0">
     <w:nsid w:val="19306FAA"/>
     <w:multiLevelType w:val="hybridMultilevel"/>
     <w:tmpl w:val="521C6550"/>
@@ -29081,7 +29483,7 @@
       </w:rPr>
     </w:lvl>
   </w:abstractNum>
-  <w:abstractNum w:abstractNumId="7" w15:restartNumberingAfterBreak="0">
+  <w:abstractNum w:abstractNumId="8" w15:restartNumberingAfterBreak="0">
     <w:nsid w:val="196742F9"/>
     <w:multiLevelType w:val="multilevel"/>
     <w:tmpl w:val="B18E263A"/>
@@ -29194,7 +29596,7 @@
       </w:rPr>
     </w:lvl>
   </w:abstractNum>
-  <w:abstractNum w:abstractNumId="8" w15:restartNumberingAfterBreak="0">
+  <w:abstractNum w:abstractNumId="9" w15:restartNumberingAfterBreak="0">
     <w:nsid w:val="1A5907D3"/>
     <w:multiLevelType w:val="hybridMultilevel"/>
     <w:tmpl w:val="E140F302"/>
@@ -29306,7 +29708,7 @@
       </w:rPr>
     </w:lvl>
   </w:abstractNum>
-  <w:abstractNum w:abstractNumId="9" w15:restartNumberingAfterBreak="0">
+  <w:abstractNum w:abstractNumId="10" w15:restartNumberingAfterBreak="0">
     <w:nsid w:val="1E880B49"/>
     <w:multiLevelType w:val="hybridMultilevel"/>
     <w:tmpl w:val="441C4EF0"/>
@@ -29395,7 +29797,7 @@
       </w:pPr>
     </w:lvl>
   </w:abstractNum>
-  <w:abstractNum w:abstractNumId="10" w15:restartNumberingAfterBreak="0">
+  <w:abstractNum w:abstractNumId="11" w15:restartNumberingAfterBreak="0">
     <w:nsid w:val="24F177CA"/>
     <w:multiLevelType w:val="hybridMultilevel"/>
     <w:tmpl w:val="C9AA1168"/>
@@ -29508,7 +29910,7 @@
       </w:rPr>
     </w:lvl>
   </w:abstractNum>
-  <w:abstractNum w:abstractNumId="11" w15:restartNumberingAfterBreak="0">
+  <w:abstractNum w:abstractNumId="12" w15:restartNumberingAfterBreak="0">
     <w:nsid w:val="26431001"/>
     <w:multiLevelType w:val="hybridMultilevel"/>
     <w:tmpl w:val="F52E75B6"/>
@@ -29621,7 +30023,7 @@
       </w:rPr>
     </w:lvl>
   </w:abstractNum>
-  <w:abstractNum w:abstractNumId="12" w15:restartNumberingAfterBreak="0">
+  <w:abstractNum w:abstractNumId="13" w15:restartNumberingAfterBreak="0">
     <w:nsid w:val="2E9D09BE"/>
     <w:multiLevelType w:val="hybridMultilevel"/>
     <w:tmpl w:val="CFDE2E48"/>
@@ -29712,7 +30114,7 @@
       </w:pPr>
     </w:lvl>
   </w:abstractNum>
-  <w:abstractNum w:abstractNumId="13" w15:restartNumberingAfterBreak="0">
+  <w:abstractNum w:abstractNumId="14" w15:restartNumberingAfterBreak="0">
     <w:nsid w:val="2F824704"/>
     <w:multiLevelType w:val="multilevel"/>
     <w:tmpl w:val="0409001F"/>
@@ -29798,7 +30200,7 @@
       </w:pPr>
     </w:lvl>
   </w:abstractNum>
-  <w:abstractNum w:abstractNumId="14" w15:restartNumberingAfterBreak="0">
+  <w:abstractNum w:abstractNumId="15" w15:restartNumberingAfterBreak="0">
     <w:nsid w:val="31DC02D4"/>
     <w:multiLevelType w:val="hybridMultilevel"/>
     <w:tmpl w:val="64FCAA4A"/>
@@ -29911,7 +30313,7 @@
       </w:rPr>
     </w:lvl>
   </w:abstractNum>
-  <w:abstractNum w:abstractNumId="15" w15:restartNumberingAfterBreak="0">
+  <w:abstractNum w:abstractNumId="16" w15:restartNumberingAfterBreak="0">
     <w:nsid w:val="335F0047"/>
     <w:multiLevelType w:val="hybridMultilevel"/>
     <w:tmpl w:val="AE9E4EF0"/>
@@ -30024,7 +30426,7 @@
       </w:rPr>
     </w:lvl>
   </w:abstractNum>
-  <w:abstractNum w:abstractNumId="16" w15:restartNumberingAfterBreak="0">
+  <w:abstractNum w:abstractNumId="17" w15:restartNumberingAfterBreak="0">
     <w:nsid w:val="404D1A22"/>
     <w:multiLevelType w:val="hybridMultilevel"/>
     <w:tmpl w:val="7E98EEB2"/>
@@ -30137,7 +30539,7 @@
       </w:rPr>
     </w:lvl>
   </w:abstractNum>
-  <w:abstractNum w:abstractNumId="17" w15:restartNumberingAfterBreak="0">
+  <w:abstractNum w:abstractNumId="18" w15:restartNumberingAfterBreak="0">
     <w:nsid w:val="40675FC1"/>
     <w:multiLevelType w:val="hybridMultilevel"/>
     <w:tmpl w:val="9410B95A"/>
@@ -30250,7 +30652,7 @@
       </w:rPr>
     </w:lvl>
   </w:abstractNum>
-  <w:abstractNum w:abstractNumId="18" w15:restartNumberingAfterBreak="0">
+  <w:abstractNum w:abstractNumId="19" w15:restartNumberingAfterBreak="0">
     <w:nsid w:val="449B3004"/>
     <w:multiLevelType w:val="hybridMultilevel"/>
     <w:tmpl w:val="B9E065D0"/>
@@ -30336,7 +30738,7 @@
       </w:pPr>
     </w:lvl>
   </w:abstractNum>
-  <w:abstractNum w:abstractNumId="19" w15:restartNumberingAfterBreak="0">
+  <w:abstractNum w:abstractNumId="20" w15:restartNumberingAfterBreak="0">
     <w:nsid w:val="464E5152"/>
     <w:multiLevelType w:val="hybridMultilevel"/>
     <w:tmpl w:val="F512603C"/>
@@ -30449,7 +30851,7 @@
       </w:rPr>
     </w:lvl>
   </w:abstractNum>
-  <w:abstractNum w:abstractNumId="20" w15:restartNumberingAfterBreak="0">
+  <w:abstractNum w:abstractNumId="21" w15:restartNumberingAfterBreak="0">
     <w:nsid w:val="467117BE"/>
     <w:multiLevelType w:val="hybridMultilevel"/>
     <w:tmpl w:val="8710E602"/>
@@ -30561,7 +30963,7 @@
       </w:rPr>
     </w:lvl>
   </w:abstractNum>
-  <w:abstractNum w:abstractNumId="21" w15:restartNumberingAfterBreak="0">
+  <w:abstractNum w:abstractNumId="22" w15:restartNumberingAfterBreak="0">
     <w:nsid w:val="48047C99"/>
     <w:multiLevelType w:val="hybridMultilevel"/>
     <w:tmpl w:val="51629E06"/>
@@ -30652,7 +31054,7 @@
       </w:pPr>
     </w:lvl>
   </w:abstractNum>
-  <w:abstractNum w:abstractNumId="22" w15:restartNumberingAfterBreak="0">
+  <w:abstractNum w:abstractNumId="23" w15:restartNumberingAfterBreak="0">
     <w:nsid w:val="503E2058"/>
     <w:multiLevelType w:val="hybridMultilevel"/>
     <w:tmpl w:val="CAE66C6A"/>
@@ -30738,7 +31140,7 @@
       </w:pPr>
     </w:lvl>
   </w:abstractNum>
-  <w:abstractNum w:abstractNumId="23" w15:restartNumberingAfterBreak="0">
+  <w:abstractNum w:abstractNumId="24" w15:restartNumberingAfterBreak="0">
     <w:nsid w:val="57437B33"/>
     <w:multiLevelType w:val="hybridMultilevel"/>
     <w:tmpl w:val="56069674"/>
@@ -30851,7 +31253,7 @@
       </w:rPr>
     </w:lvl>
   </w:abstractNum>
-  <w:abstractNum w:abstractNumId="24" w15:restartNumberingAfterBreak="0">
+  <w:abstractNum w:abstractNumId="25" w15:restartNumberingAfterBreak="0">
     <w:nsid w:val="58201883"/>
     <w:multiLevelType w:val="multilevel"/>
     <w:tmpl w:val="B18E263A"/>
@@ -30964,7 +31366,7 @@
       </w:rPr>
     </w:lvl>
   </w:abstractNum>
-  <w:abstractNum w:abstractNumId="25" w15:restartNumberingAfterBreak="0">
+  <w:abstractNum w:abstractNumId="26" w15:restartNumberingAfterBreak="0">
     <w:nsid w:val="5F5747E4"/>
     <w:multiLevelType w:val="hybridMultilevel"/>
     <w:tmpl w:val="553A2DAA"/>
@@ -31050,7 +31452,7 @@
       </w:pPr>
     </w:lvl>
   </w:abstractNum>
-  <w:abstractNum w:abstractNumId="26" w15:restartNumberingAfterBreak="0">
+  <w:abstractNum w:abstractNumId="27" w15:restartNumberingAfterBreak="0">
     <w:nsid w:val="61AD6DE1"/>
     <w:multiLevelType w:val="hybridMultilevel"/>
     <w:tmpl w:val="32DEF2CA"/>
@@ -31163,7 +31565,7 @@
       </w:rPr>
     </w:lvl>
   </w:abstractNum>
-  <w:abstractNum w:abstractNumId="27" w15:restartNumberingAfterBreak="0">
+  <w:abstractNum w:abstractNumId="28" w15:restartNumberingAfterBreak="0">
     <w:nsid w:val="67E91871"/>
     <w:multiLevelType w:val="hybridMultilevel"/>
     <w:tmpl w:val="9766AAFC"/>
@@ -31276,7 +31678,7 @@
       </w:rPr>
     </w:lvl>
   </w:abstractNum>
-  <w:abstractNum w:abstractNumId="28" w15:restartNumberingAfterBreak="0">
+  <w:abstractNum w:abstractNumId="29" w15:restartNumberingAfterBreak="0">
     <w:nsid w:val="67FC0A61"/>
     <w:multiLevelType w:val="hybridMultilevel"/>
     <w:tmpl w:val="DF22A5CA"/>
@@ -31389,7 +31791,7 @@
       </w:rPr>
     </w:lvl>
   </w:abstractNum>
-  <w:abstractNum w:abstractNumId="29" w15:restartNumberingAfterBreak="0">
+  <w:abstractNum w:abstractNumId="30" w15:restartNumberingAfterBreak="0">
     <w:nsid w:val="687F1995"/>
     <w:multiLevelType w:val="hybridMultilevel"/>
     <w:tmpl w:val="37ECE6C8"/>
@@ -31502,7 +31904,7 @@
       </w:rPr>
     </w:lvl>
   </w:abstractNum>
-  <w:abstractNum w:abstractNumId="30" w15:restartNumberingAfterBreak="0">
+  <w:abstractNum w:abstractNumId="31" w15:restartNumberingAfterBreak="0">
     <w:nsid w:val="6BD92023"/>
     <w:multiLevelType w:val="hybridMultilevel"/>
     <w:tmpl w:val="4D5AE110"/>
@@ -31588,7 +31990,7 @@
       </w:pPr>
     </w:lvl>
   </w:abstractNum>
-  <w:abstractNum w:abstractNumId="31" w15:restartNumberingAfterBreak="0">
+  <w:abstractNum w:abstractNumId="32" w15:restartNumberingAfterBreak="0">
     <w:nsid w:val="6C4434AA"/>
     <w:multiLevelType w:val="hybridMultilevel"/>
     <w:tmpl w:val="6E925844"/>
@@ -31677,7 +32079,7 @@
       </w:pPr>
     </w:lvl>
   </w:abstractNum>
-  <w:abstractNum w:abstractNumId="32" w15:restartNumberingAfterBreak="0">
+  <w:abstractNum w:abstractNumId="33" w15:restartNumberingAfterBreak="0">
     <w:nsid w:val="6D0D5724"/>
     <w:multiLevelType w:val="hybridMultilevel"/>
     <w:tmpl w:val="6CD6B984"/>
@@ -31790,7 +32192,7 @@
       </w:rPr>
     </w:lvl>
   </w:abstractNum>
-  <w:abstractNum w:abstractNumId="33" w15:restartNumberingAfterBreak="0">
+  <w:abstractNum w:abstractNumId="34" w15:restartNumberingAfterBreak="0">
     <w:nsid w:val="6D964F8D"/>
     <w:multiLevelType w:val="hybridMultilevel"/>
     <w:tmpl w:val="F202F6A4"/>
@@ -31879,7 +32281,7 @@
       </w:pPr>
     </w:lvl>
   </w:abstractNum>
-  <w:abstractNum w:abstractNumId="34" w15:restartNumberingAfterBreak="0">
+  <w:abstractNum w:abstractNumId="35" w15:restartNumberingAfterBreak="0">
     <w:nsid w:val="755E59A1"/>
     <w:multiLevelType w:val="hybridMultilevel"/>
     <w:tmpl w:val="9B96755E"/>
@@ -31996,106 +32398,109 @@
     <w:abstractNumId w:val="0"/>
   </w:num>
   <w:num w:numId="2" w16cid:durableId="417946021">
-    <w:abstractNumId w:val="7"/>
+    <w:abstractNumId w:val="8"/>
   </w:num>
   <w:num w:numId="3" w16cid:durableId="1132560024">
     <w:abstractNumId w:val="2"/>
   </w:num>
   <w:num w:numId="4" w16cid:durableId="1604924377">
-    <w:abstractNumId w:val="5"/>
+    <w:abstractNumId w:val="6"/>
   </w:num>
   <w:num w:numId="5" w16cid:durableId="190654144">
+    <w:abstractNumId w:val="25"/>
+  </w:num>
+  <w:num w:numId="6" w16cid:durableId="1142652447">
+    <w:abstractNumId w:val="13"/>
+  </w:num>
+  <w:num w:numId="7" w16cid:durableId="478770422">
+    <w:abstractNumId w:val="22"/>
+  </w:num>
+  <w:num w:numId="8" w16cid:durableId="402796704">
+    <w:abstractNumId w:val="7"/>
+  </w:num>
+  <w:num w:numId="9" w16cid:durableId="885947933">
+    <w:abstractNumId w:val="29"/>
+  </w:num>
+  <w:num w:numId="10" w16cid:durableId="421024383">
+    <w:abstractNumId w:val="11"/>
+  </w:num>
+  <w:num w:numId="11" w16cid:durableId="342634808">
+    <w:abstractNumId w:val="21"/>
+  </w:num>
+  <w:num w:numId="12" w16cid:durableId="701170559">
+    <w:abstractNumId w:val="20"/>
+  </w:num>
+  <w:num w:numId="13" w16cid:durableId="120537946">
+    <w:abstractNumId w:val="12"/>
+  </w:num>
+  <w:num w:numId="14" w16cid:durableId="1329749829">
+    <w:abstractNumId w:val="9"/>
+  </w:num>
+  <w:num w:numId="15" w16cid:durableId="289096743">
     <w:abstractNumId w:val="24"/>
   </w:num>
-  <w:num w:numId="6" w16cid:durableId="1142652447">
-    <w:abstractNumId w:val="12"/>
-  </w:num>
-  <w:num w:numId="7" w16cid:durableId="478770422">
-    <w:abstractNumId w:val="21"/>
-  </w:num>
-  <w:num w:numId="8" w16cid:durableId="402796704">
-    <w:abstractNumId w:val="6"/>
-  </w:num>
-  <w:num w:numId="9" w16cid:durableId="885947933">
-    <w:abstractNumId w:val="28"/>
-  </w:num>
-  <w:num w:numId="10" w16cid:durableId="421024383">
-    <w:abstractNumId w:val="10"/>
-  </w:num>
-  <w:num w:numId="11" w16cid:durableId="342634808">
-    <w:abstractNumId w:val="20"/>
-  </w:num>
-  <w:num w:numId="12" w16cid:durableId="701170559">
-    <w:abstractNumId w:val="19"/>
-  </w:num>
-  <w:num w:numId="13" w16cid:durableId="120537946">
-    <w:abstractNumId w:val="11"/>
-  </w:num>
-  <w:num w:numId="14" w16cid:durableId="1329749829">
-    <w:abstractNumId w:val="8"/>
-  </w:num>
-  <w:num w:numId="15" w16cid:durableId="289096743">
-    <w:abstractNumId w:val="23"/>
-  </w:num>
   <w:num w:numId="16" w16cid:durableId="153840724">
-    <w:abstractNumId w:val="3"/>
+    <w:abstractNumId w:val="4"/>
   </w:num>
   <w:num w:numId="17" w16cid:durableId="1623344288">
-    <w:abstractNumId w:val="29"/>
+    <w:abstractNumId w:val="30"/>
   </w:num>
   <w:num w:numId="18" w16cid:durableId="1965692191">
     <w:abstractNumId w:val="1"/>
   </w:num>
   <w:num w:numId="19" w16cid:durableId="976255245">
+    <w:abstractNumId w:val="19"/>
+  </w:num>
+  <w:num w:numId="20" w16cid:durableId="516047400">
+    <w:abstractNumId w:val="14"/>
+  </w:num>
+  <w:num w:numId="21" w16cid:durableId="1169952625">
+    <w:abstractNumId w:val="10"/>
+  </w:num>
+  <w:num w:numId="22" w16cid:durableId="1613784671">
+    <w:abstractNumId w:val="34"/>
+  </w:num>
+  <w:num w:numId="23" w16cid:durableId="1771660893">
+    <w:abstractNumId w:val="23"/>
+  </w:num>
+  <w:num w:numId="24" w16cid:durableId="87581503">
+    <w:abstractNumId w:val="32"/>
+  </w:num>
+  <w:num w:numId="25" w16cid:durableId="1415207350">
+    <w:abstractNumId w:val="28"/>
+  </w:num>
+  <w:num w:numId="26" w16cid:durableId="2085759345">
+    <w:abstractNumId w:val="5"/>
+  </w:num>
+  <w:num w:numId="27" w16cid:durableId="1333684412">
+    <w:abstractNumId w:val="17"/>
+  </w:num>
+  <w:num w:numId="28" w16cid:durableId="1185440248">
+    <w:abstractNumId w:val="15"/>
+  </w:num>
+  <w:num w:numId="29" w16cid:durableId="1008291176">
+    <w:abstractNumId w:val="27"/>
+  </w:num>
+  <w:num w:numId="30" w16cid:durableId="638149024">
+    <w:abstractNumId w:val="35"/>
+  </w:num>
+  <w:num w:numId="31" w16cid:durableId="679235770">
+    <w:abstractNumId w:val="16"/>
+  </w:num>
+  <w:num w:numId="32" w16cid:durableId="1593317155">
     <w:abstractNumId w:val="18"/>
   </w:num>
-  <w:num w:numId="20" w16cid:durableId="516047400">
-    <w:abstractNumId w:val="13"/>
-  </w:num>
-  <w:num w:numId="21" w16cid:durableId="1169952625">
-    <w:abstractNumId w:val="9"/>
-  </w:num>
-  <w:num w:numId="22" w16cid:durableId="1613784671">
+  <w:num w:numId="33" w16cid:durableId="409273389">
     <w:abstractNumId w:val="33"/>
   </w:num>
-  <w:num w:numId="23" w16cid:durableId="1771660893">
-    <w:abstractNumId w:val="22"/>
-  </w:num>
-  <w:num w:numId="24" w16cid:durableId="87581503">
+  <w:num w:numId="34" w16cid:durableId="988440892">
     <w:abstractNumId w:val="31"/>
   </w:num>
-  <w:num w:numId="25" w16cid:durableId="1415207350">
-    <w:abstractNumId w:val="27"/>
-  </w:num>
-  <w:num w:numId="26" w16cid:durableId="2085759345">
-    <w:abstractNumId w:val="4"/>
-  </w:num>
-  <w:num w:numId="27" w16cid:durableId="1333684412">
-    <w:abstractNumId w:val="16"/>
-  </w:num>
-  <w:num w:numId="28" w16cid:durableId="1185440248">
-    <w:abstractNumId w:val="14"/>
-  </w:num>
-  <w:num w:numId="29" w16cid:durableId="1008291176">
+  <w:num w:numId="35" w16cid:durableId="4788420">
     <w:abstractNumId w:val="26"/>
   </w:num>
-  <w:num w:numId="30" w16cid:durableId="638149024">
-    <w:abstractNumId w:val="34"/>
-  </w:num>
-  <w:num w:numId="31" w16cid:durableId="679235770">
-    <w:abstractNumId w:val="15"/>
-  </w:num>
-  <w:num w:numId="32" w16cid:durableId="1593317155">
-    <w:abstractNumId w:val="17"/>
-  </w:num>
-  <w:num w:numId="33" w16cid:durableId="409273389">
-    <w:abstractNumId w:val="32"/>
-  </w:num>
-  <w:num w:numId="34" w16cid:durableId="988440892">
-    <w:abstractNumId w:val="30"/>
-  </w:num>
-  <w:num w:numId="35" w16cid:durableId="4788420">
-    <w:abstractNumId w:val="25"/>
+  <w:num w:numId="36" w16cid:durableId="4946251">
+    <w:abstractNumId w:val="3"/>
   </w:num>
   <w:numIdMacAtCleanup w:val="5"/>
 </w:numbering>

</xml_diff>

<commit_message>
feat: revisi done - dataset
</commit_message>
<xml_diff>
--- a/Proposal TA 2022.docx
+++ b/Proposal TA 2022.docx
@@ -2646,7 +2646,16 @@
         <w:t>Transformer</w:t>
       </w:r>
       <w:r>
-        <w:t xml:space="preserve"> dan mengevaluasi performanya pada dataset audio RAVDESS </w:t>
+        <w:t xml:space="preserve"> dan mengevaluasi performanya pada dataset audio </w:t>
+      </w:r>
+      <w:r>
+        <w:rPr>
+          <w:lang w:val="en-US"/>
+        </w:rPr>
+        <w:t>CREMA-D</w:t>
+      </w:r>
+      <w:r>
+        <w:t xml:space="preserve"> </w:t>
       </w:r>
       <w:r>
         <w:rPr>
@@ -3070,7 +3079,21 @@
           <w:szCs w:val="24"/>
           <w:lang w:val="en-US"/>
         </w:rPr>
-        <w:t>Artificial intelligence (AI) has had a significant impact on various industries and sectors of society, with the adoption of AI growing 37% from 2018 to 2019, according to a Gartner report. Speech emotion recognition (SER) is a subfield of AI that focuses on recognizing the emotional aspects of speech, separate from the semantic content. Emotions play a crucial role in human communication and have been the subject of increasing research in recent years. While current studies on emotion detection often focus on visual modalities, such as facial expressions, emotion is a multimodal concept that requires the study of visual, tactile, vocal, and physiological indicators. SER can be applied in various contexts, including call centers, education, marketing, psychology, and healthcare. This study proposes an approach to implement an SER system using a parallelized Convolutional Neural Network (CNN) model and Transformer encoder network and evaluate its performance on the RAVDESS English audio dataset. The proposed model will be compared to various machine learning architectures in terms of performance., including standard Convolutional Neural Networks (CNN) and the Support Vector Machine (SVM), to determine the most effective approach for SER.</w:t>
+        <w:t xml:space="preserve">Artificial intelligence (AI) has had a significant impact on various industries and sectors of society, with the adoption of AI growing 37% from 2018 to 2019, according to a Gartner report. Speech emotion recognition (SER) is a subfield of AI that focuses on recognizing the emotional aspects of speech, separate from the semantic content. Emotions play a crucial role in human communication and have been the subject of increasing research in recent years. While current studies on emotion detection often focus on visual modalities, such as facial expressions, emotion is a multimodal concept that requires the study of visual, tactile, vocal, and physiological indicators. SER can be applied in various contexts, including call centers, education, marketing, psychology, and healthcare. This study proposes an approach to implement an SER system using a parallelized Convolutional Neural Network (CNN) model and Transformer encoder network and evaluate its performance on the </w:t>
+      </w:r>
+      <w:r>
+        <w:rPr>
+          <w:szCs w:val="24"/>
+          <w:lang w:val="en-US"/>
+        </w:rPr>
+        <w:t>CREMA-D</w:t>
+      </w:r>
+      <w:r>
+        <w:rPr>
+          <w:szCs w:val="24"/>
+          <w:lang w:val="en-US"/>
+        </w:rPr>
+        <w:t xml:space="preserve"> English audio dataset. The proposed model will be compared to various machine learning architectures in terms of performance., including standard Convolutional Neural Networks (CNN) and the Support Vector Machine (SVM), to determine the most effective approach for SER.</w:t>
       </w:r>
     </w:p>
     <w:p>
@@ -9589,31 +9612,85 @@
         <w:rPr>
           <w:lang w:val="en-US"/>
         </w:rPr>
-        <w:t>eight</w:t>
-      </w:r>
-      <w:r>
-        <w:rPr>
-          <w:lang w:val="en-US"/>
-        </w:rPr>
-        <w:t xml:space="preserve"> emotions of happy, neutral,</w:t>
-      </w:r>
-      <w:r>
-        <w:rPr>
-          <w:lang w:val="en-US"/>
-        </w:rPr>
-        <w:t xml:space="preserve"> </w:t>
-      </w:r>
-      <w:r>
-        <w:rPr>
-          <w:lang w:val="en-US"/>
-        </w:rPr>
-        <w:t>sad</w:t>
-      </w:r>
-      <w:r>
-        <w:rPr>
-          <w:lang w:val="en-US"/>
-        </w:rPr>
-        <w:t>, calm, angry, fearful, disgust, and surprised</w:t>
+        <w:t>six</w:t>
+      </w:r>
+      <w:r>
+        <w:rPr>
+          <w:lang w:val="en-US"/>
+        </w:rPr>
+        <w:t xml:space="preserve"> emotions of </w:t>
+      </w:r>
+      <w:r>
+        <w:rPr>
+          <w:lang w:val="en-US"/>
+        </w:rPr>
+        <w:t>a</w:t>
+      </w:r>
+      <w:r>
+        <w:rPr>
+          <w:lang w:val="en-US"/>
+        </w:rPr>
+        <w:t xml:space="preserve">nger, </w:t>
+      </w:r>
+      <w:r>
+        <w:rPr>
+          <w:lang w:val="en-US"/>
+        </w:rPr>
+        <w:t>d</w:t>
+      </w:r>
+      <w:r>
+        <w:rPr>
+          <w:lang w:val="en-US"/>
+        </w:rPr>
+        <w:t xml:space="preserve">isgust, </w:t>
+      </w:r>
+      <w:r>
+        <w:rPr>
+          <w:lang w:val="en-US"/>
+        </w:rPr>
+        <w:t>f</w:t>
+      </w:r>
+      <w:r>
+        <w:rPr>
+          <w:lang w:val="en-US"/>
+        </w:rPr>
+        <w:t xml:space="preserve">ear, </w:t>
+      </w:r>
+      <w:r>
+        <w:rPr>
+          <w:lang w:val="en-US"/>
+        </w:rPr>
+        <w:t>h</w:t>
+      </w:r>
+      <w:r>
+        <w:rPr>
+          <w:lang w:val="en-US"/>
+        </w:rPr>
+        <w:t xml:space="preserve">appy, </w:t>
+      </w:r>
+      <w:r>
+        <w:rPr>
+          <w:lang w:val="en-US"/>
+        </w:rPr>
+        <w:t>n</w:t>
+      </w:r>
+      <w:r>
+        <w:rPr>
+          <w:lang w:val="en-US"/>
+        </w:rPr>
+        <w:t xml:space="preserve">eutral, and </w:t>
+      </w:r>
+      <w:r>
+        <w:rPr>
+          <w:lang w:val="en-US"/>
+        </w:rPr>
+        <w:t>s</w:t>
+      </w:r>
+      <w:r>
+        <w:rPr>
+          <w:lang w:val="en-US"/>
+        </w:rPr>
+        <w:t>ad</w:t>
       </w:r>
       <w:r>
         <w:rPr>
@@ -11407,7 +11484,31 @@
         <w:rPr>
           <w:lang w:val="en-US"/>
         </w:rPr>
-        <w:t>In this study, the RAVDESS (The Ryerson Audio-Visual Database of Emotional Speech and Song)</w:t>
+        <w:t xml:space="preserve">In this study, the </w:t>
+      </w:r>
+      <w:r>
+        <w:rPr>
+          <w:lang w:val="en-US"/>
+        </w:rPr>
+        <w:t>CREMA-D</w:t>
+      </w:r>
+      <w:r>
+        <w:rPr>
+          <w:lang w:val="en-US"/>
+        </w:rPr>
+        <w:t xml:space="preserve"> (</w:t>
+      </w:r>
+      <w:r>
+        <w:rPr>
+          <w:lang w:val="en-US"/>
+        </w:rPr>
+        <w:t>Crowd-Sourced Emotional Multimodal Actors Dataset</w:t>
+      </w:r>
+      <w:r>
+        <w:rPr>
+          <w:lang w:val="en-US"/>
+        </w:rPr>
+        <w:t>)</w:t>
       </w:r>
       <w:sdt>
         <w:sdtPr>
@@ -11434,7 +11535,7 @@
               <w:bCs/>
               <w:lang w:val="en-US"/>
             </w:rPr>
-            <w:instrText xml:space="preserve"> CITATION Liv18 \l 1033 </w:instrText>
+            <w:instrText xml:space="preserve">CITATION Liv18 \l 1033 </w:instrText>
           </w:r>
           <w:r>
             <w:rPr>
@@ -11458,7 +11559,7 @@
               <w:noProof/>
               <w:lang w:val="en-US"/>
             </w:rPr>
-            <w:t>(Livingstone &amp; Russo, 2018)</w:t>
+            <w:t>(Cao, et al., 2014)</w:t>
           </w:r>
           <w:r>
             <w:rPr>
@@ -11474,7 +11575,88 @@
         <w:rPr>
           <w:lang w:val="en-US"/>
         </w:rPr>
-        <w:t xml:space="preserve"> datasets are used for human emotion classification which has a recording of 24 actors each with 60 trials for 8 emotion classes including happy, neutral, sad, calm, angry, fearful, disgust and surprised with a total of 1440 North American English utterances in total.</w:t>
+        <w:t xml:space="preserve"> dataset are used for human emotion classification which </w:t>
+      </w:r>
+      <w:r>
+        <w:rPr>
+          <w:lang w:val="en-US"/>
+        </w:rPr>
+        <w:t xml:space="preserve">includes </w:t>
+      </w:r>
+      <w:r>
+        <w:t>7,442 clips of 91 actors</w:t>
+      </w:r>
+      <w:r>
+        <w:rPr>
+          <w:lang w:val="en-US"/>
+        </w:rPr>
+        <w:t>,</w:t>
+      </w:r>
+      <w:r>
+        <w:rPr>
+          <w:lang w:val="en-US"/>
+        </w:rPr>
+        <w:t xml:space="preserve"> with each actor performing a set of basic emotions (anger, disgust, fear, happiness, sadness, surprise) as well as neutral expressions</w:t>
+      </w:r>
+      <w:r>
+        <w:rPr>
+          <w:lang w:val="en-US"/>
+        </w:rPr>
+        <w:t xml:space="preserve"> </w:t>
+      </w:r>
+      <w:r>
+        <w:rPr>
+          <w:lang w:val="en-US"/>
+        </w:rPr>
+        <w:t>with</w:t>
+      </w:r>
+      <w:r>
+        <w:rPr>
+          <w:lang w:val="en-US"/>
+        </w:rPr>
+        <w:t xml:space="preserve"> a distribution of </w:t>
+      </w:r>
+      <w:r>
+        <w:rPr>
+          <w:lang w:val="en-US"/>
+        </w:rPr>
+        <w:t>48 male and 43 female actors</w:t>
+      </w:r>
+      <w:r>
+        <w:rPr>
+          <w:lang w:val="en-US"/>
+        </w:rPr>
+        <w:t xml:space="preserve"> </w:t>
+      </w:r>
+      <w:r>
+        <w:rPr>
+          <w:lang w:val="en-US"/>
+        </w:rPr>
+        <w:t xml:space="preserve">coming from a variety of races and ethnicities (African America, Asian, Caucasian, </w:t>
+      </w:r>
+      <w:r>
+        <w:rPr>
+          <w:lang w:val="en-US"/>
+        </w:rPr>
+        <w:t xml:space="preserve">and </w:t>
+      </w:r>
+      <w:r>
+        <w:rPr>
+          <w:lang w:val="en-US"/>
+        </w:rPr>
+        <w:t>Hispanic</w:t>
+      </w:r>
+      <w:r>
+        <w:rPr>
+          <w:lang w:val="en-US"/>
+        </w:rPr>
+        <w:t>)</w:t>
+      </w:r>
+      <w:r>
+        <w:rPr>
+          <w:lang w:val="en-US"/>
+        </w:rPr>
+        <w:t>.</w:t>
       </w:r>
     </w:p>
     <w:p>
@@ -11623,14 +11805,14 @@
         <w:rPr>
           <w:lang w:val="en-US"/>
         </w:rPr>
-        <w:t xml:space="preserve">Emotions come in a variety of forms, and they all have an impact on how humans live and relate to each other. There are times when we may feel as </w:t>
+        <w:t xml:space="preserve">Emotions come in a variety of forms, and they all have an </w:t>
       </w:r>
       <w:r>
         <w:rPr>
           <w:lang w:val="en-US"/>
         </w:rPr>
         <w:lastRenderedPageBreak/>
-        <w:t>though these emotions are controlling us. Our actions, behaviors, and perceptions are all influenced by the emotions we are experiencing at any given time.</w:t>
+        <w:t>impact on how humans live and relate to each other. There are times when we may feel as though these emotions are controlling us. Our actions, behaviors, and perceptions are all influenced by the emotions we are experiencing at any given time.</w:t>
       </w:r>
       <w:r>
         <w:rPr>
@@ -12215,14 +12397,14 @@
         <w:rPr>
           <w:lang w:val="en-US"/>
         </w:rPr>
-        <w:t xml:space="preserve"> solids, liquids, and gases. Sound travels faster through a solid medium since the particle here is closer together than in gases or liquid </w:t>
+        <w:t xml:space="preserve"> solids, liquids, and gases. Sound travels </w:t>
       </w:r>
       <w:r>
         <w:rPr>
           <w:lang w:val="en-US"/>
         </w:rPr>
         <w:lastRenderedPageBreak/>
-        <w:t>medium.</w:t>
+        <w:t>faster through a solid medium since the particle here is closer together than in gases or liquid medium.</w:t>
       </w:r>
       <w:r>
         <w:rPr>
@@ -12664,15 +12846,6 @@
         </w:rPr>
         <w:t xml:space="preserve">: </w:t>
       </w:r>
-    </w:p>
-    <w:p>
-      <w:pPr>
-        <w:ind w:firstLine="360"/>
-        <w:jc w:val="both"/>
-        <w:rPr>
-          <w:lang w:val="en-US"/>
-        </w:rPr>
-      </w:pPr>
     </w:p>
     <w:p>
       <w:pPr>
@@ -18046,8 +18219,8 @@
           <w:lang w:val="en-US"/>
         </w:rPr>
         <w:drawing>
-          <wp:inline distT="0" distB="0" distL="0" distR="0" wp14:anchorId="2F7664A2" wp14:editId="6C4D868B">
-            <wp:extent cx="2328107" cy="3093058"/>
+          <wp:inline distT="0" distB="0" distL="0" distR="0" wp14:anchorId="2F7664A2" wp14:editId="194A90F0">
+            <wp:extent cx="2467002" cy="3277590"/>
             <wp:effectExtent l="0" t="0" r="0" b="0"/>
             <wp:docPr id="12" name="Picture 12" descr="Diagram&#10;&#10;Description automatically generated"/>
             <wp:cNvGraphicFramePr>
@@ -18069,7 +18242,7 @@
                   <pic:spPr>
                     <a:xfrm>
                       <a:off x="0" y="0"/>
-                      <a:ext cx="2340388" cy="3109374"/>
+                      <a:ext cx="2493312" cy="3312545"/>
                     </a:xfrm>
                     <a:prstGeom prst="rect">
                       <a:avLst/>
@@ -18222,6 +18395,7 @@
           <w:iCs/>
           <w:lang w:val="en-US"/>
         </w:rPr>
+        <w:lastRenderedPageBreak/>
         <w:t>Decoder</w:t>
       </w:r>
     </w:p>
@@ -18238,7 +18412,6 @@
         <w:rPr>
           <w:lang w:val="en-US"/>
         </w:rPr>
-        <w:lastRenderedPageBreak/>
         <w:t>The decoder block takes the encoder's two main components of a self-attention mechanism and a feed-forward neural network and inserts a third sub-layer that performs multi-head attention over the output of the encoder stack</w:t>
       </w:r>
       <w:r>
@@ -18303,9 +18476,9 @@
           <w:lang w:val="en-US"/>
         </w:rPr>
         <w:drawing>
-          <wp:inline distT="0" distB="0" distL="0" distR="0" wp14:anchorId="27FF7204" wp14:editId="7FF46A48">
-            <wp:extent cx="3061253" cy="3669779"/>
-            <wp:effectExtent l="0" t="0" r="6350" b="6985"/>
+          <wp:inline distT="0" distB="0" distL="0" distR="0" wp14:anchorId="27FF7204" wp14:editId="75394299">
+            <wp:extent cx="3439408" cy="4123106"/>
+            <wp:effectExtent l="0" t="0" r="8890" b="0"/>
             <wp:docPr id="13" name="Picture 13" descr="Diagram&#10;&#10;Description automatically generated"/>
             <wp:cNvGraphicFramePr>
               <a:graphicFrameLocks xmlns:a="http://schemas.openxmlformats.org/drawingml/2006/main" noChangeAspect="1"/>
@@ -18326,7 +18499,7 @@
                   <pic:spPr>
                     <a:xfrm>
                       <a:off x="0" y="0"/>
-                      <a:ext cx="3080235" cy="3692535"/>
+                      <a:ext cx="3474309" cy="4164944"/>
                     </a:xfrm>
                     <a:prstGeom prst="rect">
                       <a:avLst/>
@@ -19442,7 +19615,13 @@
         <w:rPr>
           <w:lang w:val="en-US"/>
         </w:rPr>
-        <w:t>The dataset used for this study is the RAVDESS</w:t>
+        <w:t xml:space="preserve">The dataset used for this study is the </w:t>
+      </w:r>
+      <w:r>
+        <w:rPr>
+          <w:lang w:val="en-US"/>
+        </w:rPr>
+        <w:t>CREMA-D</w:t>
       </w:r>
       <w:sdt>
         <w:sdtPr>
@@ -19463,7 +19642,7 @@
             <w:rPr>
               <w:lang w:val="en-US"/>
             </w:rPr>
-            <w:instrText xml:space="preserve"> CITATION Liv18 \l 1033 </w:instrText>
+            <w:instrText xml:space="preserve">CITATION Liv18 \l 1033 </w:instrText>
           </w:r>
           <w:r>
             <w:rPr>
@@ -19483,7 +19662,7 @@
               <w:noProof/>
               <w:lang w:val="en-US"/>
             </w:rPr>
-            <w:t>(Livingstone &amp; Russo, 2018)</w:t>
+            <w:t>(Cao, et al., 2014)</w:t>
           </w:r>
           <w:r>
             <w:rPr>
@@ -19503,13 +19682,82 @@
         <w:rPr>
           <w:lang w:val="en-US"/>
         </w:rPr>
-        <w:t>eight</w:t>
-      </w:r>
-      <w:r>
-        <w:rPr>
-          <w:lang w:val="en-US"/>
-        </w:rPr>
-        <w:t xml:space="preserve"> classes. The RAVDESS (Ryerson Audio-Visual Database of Emotional Speech and Song) is an audio dataset that is widely used in research on emotion recognition and speech processing. The dataset consists of recordings of actors speaking and singing in different emotional states.</w:t>
+        <w:t>six</w:t>
+      </w:r>
+      <w:r>
+        <w:rPr>
+          <w:lang w:val="en-US"/>
+        </w:rPr>
+        <w:t xml:space="preserve"> classes.</w:t>
+      </w:r>
+      <w:r>
+        <w:rPr>
+          <w:lang w:val="en-US"/>
+        </w:rPr>
+        <w:t xml:space="preserve"> The CREMA-D</w:t>
+      </w:r>
+      <w:r>
+        <w:rPr>
+          <w:lang w:val="en-US"/>
+        </w:rPr>
+        <w:t xml:space="preserve"> (</w:t>
+      </w:r>
+      <w:r>
+        <w:rPr>
+          <w:lang w:val="en-US"/>
+        </w:rPr>
+        <w:t>Crowd</w:t>
+      </w:r>
+      <w:r>
+        <w:rPr>
+          <w:lang w:val="en-US"/>
+        </w:rPr>
+        <w:t>-</w:t>
+      </w:r>
+      <w:r>
+        <w:rPr>
+          <w:lang w:val="en-US"/>
+        </w:rPr>
+        <w:t>Sourced Emotional Multimodal Actors Dataset</w:t>
+      </w:r>
+      <w:r>
+        <w:rPr>
+          <w:lang w:val="en-US"/>
+        </w:rPr>
+        <w:t>)</w:t>
+      </w:r>
+      <w:r>
+        <w:rPr>
+          <w:lang w:val="en-US"/>
+        </w:rPr>
+        <w:t xml:space="preserve"> </w:t>
+      </w:r>
+      <w:r>
+        <w:t xml:space="preserve">dataset is a large collection of audio and visual data that was created to aid research in the field of audio-visual scene understanding. The dataset </w:t>
+      </w:r>
+      <w:r>
+        <w:rPr>
+          <w:lang w:val="en-US"/>
+        </w:rPr>
+        <w:t xml:space="preserve">contains </w:t>
+      </w:r>
+      <w:r>
+        <w:t>7,</w:t>
+      </w:r>
+      <w:r>
+        <w:rPr>
+          <w:lang w:val="en-US"/>
+        </w:rPr>
+        <w:t>442</w:t>
+      </w:r>
+      <w:r>
+        <w:t xml:space="preserve"> clips of audio and video recordings of various everyday scenarios, such as people talking, laughing, and singing in various environments</w:t>
+      </w:r>
+      <w:r>
+        <w:rPr>
+          <w:lang w:val="en-US"/>
+        </w:rPr>
+        <w:t>.</w:t>
       </w:r>
       <w:r>
         <w:rPr>
@@ -19530,7 +19778,241 @@
         <w:rPr>
           <w:lang w:val="en-US"/>
         </w:rPr>
-        <w:t>The RAVDESS dataset includes a total of 7356 files, comprising 24 actors (12 male and 12 female). The actors were recorded speaking and singing in eight different emotional states: neutral, calm, happy, sad, angry, fearful, surprised, and disgusted. Each actor recorded a total of 144 items (72 speech and 72 song items), with each item being approximately 5 seconds long. The actors were recorded in a studio setting, and the audio and video recordings were captured simultaneously.</w:t>
+        <w:t xml:space="preserve">The </w:t>
+      </w:r>
+      <w:r>
+        <w:rPr>
+          <w:lang w:val="en-US"/>
+        </w:rPr>
+        <w:t>CREMA-D</w:t>
+      </w:r>
+      <w:r>
+        <w:rPr>
+          <w:lang w:val="en-US"/>
+        </w:rPr>
+        <w:t xml:space="preserve"> dataset</w:t>
+      </w:r>
+      <w:r>
+        <w:rPr>
+          <w:lang w:val="en-US"/>
+        </w:rPr>
+        <w:t xml:space="preserve"> works with</w:t>
+      </w:r>
+      <w:r>
+        <w:rPr>
+          <w:lang w:val="en-US"/>
+        </w:rPr>
+        <w:t xml:space="preserve"> </w:t>
+      </w:r>
+      <w:r>
+        <w:rPr>
+          <w:lang w:val="en-US"/>
+        </w:rPr>
+        <w:t>91</w:t>
+      </w:r>
+      <w:r>
+        <w:rPr>
+          <w:lang w:val="en-US"/>
+        </w:rPr>
+        <w:t xml:space="preserve"> actors (</w:t>
+      </w:r>
+      <w:r>
+        <w:rPr>
+          <w:lang w:val="en-US"/>
+        </w:rPr>
+        <w:t>48</w:t>
+      </w:r>
+      <w:r>
+        <w:rPr>
+          <w:lang w:val="en-US"/>
+        </w:rPr>
+        <w:t xml:space="preserve"> male and </w:t>
+      </w:r>
+      <w:r>
+        <w:rPr>
+          <w:lang w:val="en-US"/>
+        </w:rPr>
+        <w:t>43</w:t>
+      </w:r>
+      <w:r>
+        <w:rPr>
+          <w:lang w:val="en-US"/>
+        </w:rPr>
+        <w:t xml:space="preserve"> female)</w:t>
+      </w:r>
+      <w:r>
+        <w:rPr>
+          <w:lang w:val="en-US"/>
+        </w:rPr>
+        <w:t xml:space="preserve"> </w:t>
+      </w:r>
+      <w:r>
+        <w:rPr>
+          <w:lang w:val="en-US"/>
+        </w:rPr>
+        <w:t>between the ages of 20 and 74 coming from a variety of races and ethnicities (African America</w:t>
+      </w:r>
+      <w:r>
+        <w:rPr>
+          <w:lang w:val="en-US"/>
+        </w:rPr>
+        <w:t>n</w:t>
+      </w:r>
+      <w:r>
+        <w:rPr>
+          <w:lang w:val="en-US"/>
+        </w:rPr>
+        <w:t>, Asian, Caucasian, Hispanic, and Unspecified)</w:t>
+      </w:r>
+      <w:r>
+        <w:rPr>
+          <w:lang w:val="en-US"/>
+        </w:rPr>
+        <w:t xml:space="preserve">. </w:t>
+      </w:r>
+      <w:r>
+        <w:rPr>
+          <w:lang w:val="en-US"/>
+        </w:rPr>
+        <w:t>The a</w:t>
+      </w:r>
+      <w:r>
+        <w:rPr>
+          <w:lang w:val="en-US"/>
+        </w:rPr>
+        <w:t>ctors spoke from a selection of 12 sentences. The sentences were presented using one of six different emotions (</w:t>
+      </w:r>
+      <w:r>
+        <w:rPr>
+          <w:lang w:val="en-US"/>
+        </w:rPr>
+        <w:t>a</w:t>
+      </w:r>
+      <w:r>
+        <w:rPr>
+          <w:lang w:val="en-US"/>
+        </w:rPr>
+        <w:t xml:space="preserve">nger, </w:t>
+      </w:r>
+      <w:r>
+        <w:rPr>
+          <w:lang w:val="en-US"/>
+        </w:rPr>
+        <w:t>d</w:t>
+      </w:r>
+      <w:r>
+        <w:rPr>
+          <w:lang w:val="en-US"/>
+        </w:rPr>
+        <w:t xml:space="preserve">isgust, </w:t>
+      </w:r>
+      <w:r>
+        <w:rPr>
+          <w:lang w:val="en-US"/>
+        </w:rPr>
+        <w:t>f</w:t>
+      </w:r>
+      <w:r>
+        <w:rPr>
+          <w:lang w:val="en-US"/>
+        </w:rPr>
+        <w:t xml:space="preserve">ear, </w:t>
+      </w:r>
+      <w:r>
+        <w:rPr>
+          <w:lang w:val="en-US"/>
+        </w:rPr>
+        <w:t>h</w:t>
+      </w:r>
+      <w:r>
+        <w:rPr>
+          <w:lang w:val="en-US"/>
+        </w:rPr>
+        <w:t xml:space="preserve">appy, </w:t>
+      </w:r>
+      <w:r>
+        <w:rPr>
+          <w:lang w:val="en-US"/>
+        </w:rPr>
+        <w:t>n</w:t>
+      </w:r>
+      <w:r>
+        <w:rPr>
+          <w:lang w:val="en-US"/>
+        </w:rPr>
+        <w:t>eutral,</w:t>
+      </w:r>
+      <w:r>
+        <w:rPr>
+          <w:lang w:val="en-US"/>
+        </w:rPr>
+        <w:t xml:space="preserve"> and </w:t>
+      </w:r>
+      <w:r>
+        <w:rPr>
+          <w:lang w:val="en-US"/>
+        </w:rPr>
+        <w:t>s</w:t>
+      </w:r>
+      <w:r>
+        <w:rPr>
+          <w:lang w:val="en-US"/>
+        </w:rPr>
+        <w:t>ad) and four different emotion levels (</w:t>
+      </w:r>
+      <w:r>
+        <w:rPr>
+          <w:lang w:val="en-US"/>
+        </w:rPr>
+        <w:t>l</w:t>
+      </w:r>
+      <w:r>
+        <w:rPr>
+          <w:lang w:val="en-US"/>
+        </w:rPr>
+        <w:t xml:space="preserve">ow, </w:t>
+      </w:r>
+      <w:r>
+        <w:rPr>
+          <w:lang w:val="en-US"/>
+        </w:rPr>
+        <w:t>m</w:t>
+      </w:r>
+      <w:r>
+        <w:rPr>
+          <w:lang w:val="en-US"/>
+        </w:rPr>
+        <w:t xml:space="preserve">edium, </w:t>
+      </w:r>
+      <w:r>
+        <w:rPr>
+          <w:lang w:val="en-US"/>
+        </w:rPr>
+        <w:t>h</w:t>
+      </w:r>
+      <w:r>
+        <w:rPr>
+          <w:lang w:val="en-US"/>
+        </w:rPr>
+        <w:t>igh,</w:t>
+      </w:r>
+      <w:r>
+        <w:rPr>
+          <w:lang w:val="en-US"/>
+        </w:rPr>
+        <w:t xml:space="preserve"> and </w:t>
+      </w:r>
+      <w:r>
+        <w:rPr>
+          <w:lang w:val="en-US"/>
+        </w:rPr>
+        <w:t>u</w:t>
+      </w:r>
+      <w:r>
+        <w:rPr>
+          <w:lang w:val="en-US"/>
+        </w:rPr>
+        <w:t>nspecified).</w:t>
       </w:r>
     </w:p>
     <w:p>
@@ -19545,7 +20027,62 @@
         <w:rPr>
           <w:lang w:val="en-US"/>
         </w:rPr>
-        <w:t>The RAVDESS dataset is valuable for researchers studying emotion recognition and speech processing because it includes both audio and video recordings, which allows for the study of both vocal and facial expressions of emotion. It is also useful because it includes a diverse range of emotions, and because the actors are native speakers of North American English, which is a common language used in research.</w:t>
+        <w:t>The recordings were made in a variety of environments, including homes, offices, parks, and streets. The dataset also includes a wide range of different people, including individuals of different ages, genders, and ethnicities. This diversity makes the dataset particularly useful for training models that can generalize well to real-world scenarios</w:t>
+      </w:r>
+      <w:r>
+        <w:rPr>
+          <w:lang w:val="en-US"/>
+        </w:rPr>
+        <w:t xml:space="preserve">. Additionally, </w:t>
+      </w:r>
+      <w:r>
+        <w:t>each</w:t>
+      </w:r>
+      <w:r>
+        <w:t xml:space="preserve"> clip in the dataset is accompanied by detailed annotations that describe the audio and visual content of </w:t>
+      </w:r>
+      <w:r>
+        <w:lastRenderedPageBreak/>
+        <w:t>the clip, as well as information about the people and objects present in the scene. These annotations make it possible for researchers to use the dataset for a wide range of different tasks, such as speech recognition, object detection, and facial recognition.</w:t>
+      </w:r>
+    </w:p>
+    <w:p>
+      <w:pPr>
+        <w:ind w:firstLine="360"/>
+        <w:jc w:val="both"/>
+        <w:rPr>
+          <w:lang w:val="en-US"/>
+        </w:rPr>
+      </w:pPr>
+      <w:r>
+        <w:rPr>
+          <w:lang w:val="en-US"/>
+        </w:rPr>
+        <w:t xml:space="preserve">Overall, </w:t>
+      </w:r>
+      <w:r>
+        <w:rPr>
+          <w:lang w:val="en-US"/>
+        </w:rPr>
+        <w:t xml:space="preserve">The </w:t>
+      </w:r>
+      <w:r>
+        <w:rPr>
+          <w:lang w:val="en-US"/>
+        </w:rPr>
+        <w:t>CREMA-D</w:t>
+      </w:r>
+      <w:r>
+        <w:rPr>
+          <w:lang w:val="en-US"/>
+        </w:rPr>
+        <w:t xml:space="preserve"> </w:t>
+      </w:r>
+      <w:r>
+        <w:rPr>
+          <w:lang w:val="en-US"/>
+        </w:rPr>
+        <w:t>dataset is an extremely valuable resource for researchers in the field of audio-visual scene understanding. Its diversity, high-quality annotations, and supporting resources make it well-suited for a wide range of different research tasks and promise to be a valuable tool in advancing the field.</w:t>
       </w:r>
     </w:p>
     <w:p>
@@ -19565,7 +20102,6 @@
           <w:szCs w:val="24"/>
           <w:lang w:val="en-US"/>
         </w:rPr>
-        <w:lastRenderedPageBreak/>
         <w:t>Model Implementation Stage</w:t>
       </w:r>
       <w:bookmarkEnd w:id="59"/>
@@ -20568,7 +21104,14 @@
         <w:rPr>
           <w:lang w:val="en-US"/>
         </w:rPr>
-        <w:t xml:space="preserve"> implementation loads the audio signal from a file using the librosa library, applies a Hanning window to the signal, and computes the short-time Fourier transform (STFT).</w:t>
+        <w:t xml:space="preserve"> implementation loads the audio signal from a file using the librosa library, applies a </w:t>
+      </w:r>
+      <w:r>
+        <w:rPr>
+          <w:lang w:val="en-US"/>
+        </w:rPr>
+        <w:lastRenderedPageBreak/>
+        <w:t>Hanning window to the signal, and computes the short-time Fourier transform (STFT).</w:t>
       </w:r>
       <w:r>
         <w:rPr>
@@ -20710,14 +21253,7 @@
         <w:rPr>
           <w:lang w:val="en-US"/>
         </w:rPr>
-        <w:t xml:space="preserve">After the audio features have been extracted, the next step is to create the model </w:t>
-      </w:r>
-      <w:r>
-        <w:rPr>
-          <w:lang w:val="en-US"/>
-        </w:rPr>
-        <w:lastRenderedPageBreak/>
-        <w:t>architecture and use the extracted features as input to the model which will allow the model to classify human emotions based on the extracted features. There are two blocks of the deep learning model for the purposed method, the CNN block and the Transformer block which will be working in parallel with each other.</w:t>
+        <w:t>After the audio features have been extracted, the next step is to create the model architecture and use the extracted features as input to the model which will allow the model to classify human emotions based on the extracted features. There are two blocks of the deep learning model for the purposed method, the CNN block and the Transformer block which will be working in parallel with each other.</w:t>
       </w:r>
       <w:r>
         <w:rPr>
@@ -21384,7 +21920,14 @@
         <w:rPr>
           <w:lang w:val="en-US"/>
         </w:rPr>
-        <w:t xml:space="preserve">samples the feature maps by applying a pooling operation </w:t>
+        <w:t xml:space="preserve">samples the feature maps by </w:t>
+      </w:r>
+      <w:r>
+        <w:rPr>
+          <w:lang w:val="en-US"/>
+        </w:rPr>
+        <w:lastRenderedPageBreak/>
+        <w:t xml:space="preserve">applying a pooling operation </w:t>
       </w:r>
       <w:r>
         <w:rPr>
@@ -21424,14 +21967,7 @@
         <w:rPr>
           <w:lang w:val="en-US"/>
         </w:rPr>
-        <w:t xml:space="preserve">The Transformer encoder implementation was shown in Algorithm 3.3 which is designed to process sequential data of the audio source. It consists of a series of self-attention layers and feedforward layers, which are used to predict frequency distributions of different emotions </w:t>
-      </w:r>
-      <w:r>
-        <w:rPr>
-          <w:lang w:val="en-US"/>
-        </w:rPr>
-        <w:lastRenderedPageBreak/>
-        <w:t>according to the global structure of the MFCCs of each emotion. In the implementation, the output sequence is initialized first as an empty list. Then the input sequence is embedded by applying an embedding matrix to each element of the input, resulting in a sequence of embedded vectors. The embedded sequence will then be passed through a series of self-attention layers to compute a sequence of context-aware representations. Each self-attention layer applies the attention mechanism to the input sequence to compute a weighted sum of the input vectors, where the weights are computed based on the relationships between the input elements. These context-aware representations are then passed through a series of feedforward layers to compute a sequence of transformed representations. Each feedforward layer applies a linear transformation to the input, followed by a nonlinear activation function. Finally, the transformed representations are used to compute the output sequence by applying a linear transformation and an activation function to each element of the transformed representations.</w:t>
+        <w:t>The Transformer encoder implementation was shown in Algorithm 3.3 which is designed to process sequential data of the audio source. It consists of a series of self-attention layers and feedforward layers, which are used to predict frequency distributions of different emotions according to the global structure of the MFCCs of each emotion. In the implementation, the output sequence is initialized first as an empty list. Then the input sequence is embedded by applying an embedding matrix to each element of the input, resulting in a sequence of embedded vectors. The embedded sequence will then be passed through a series of self-attention layers to compute a sequence of context-aware representations. Each self-attention layer applies the attention mechanism to the input sequence to compute a weighted sum of the input vectors, where the weights are computed based on the relationships between the input elements. These context-aware representations are then passed through a series of feedforward layers to compute a sequence of transformed representations. Each feedforward layer applies a linear transformation to the input, followed by a nonlinear activation function. Finally, the transformed representations are used to compute the output sequence by applying a linear transformation and an activation function to each element of the transformed representations.</w:t>
       </w:r>
     </w:p>
     <w:tbl>
@@ -22266,7 +22802,14 @@
         <w:rPr>
           <w:lang w:val="en-US"/>
         </w:rPr>
-        <w:t>The final stage of the purposed model is to concatenate both outputs from the CNN model and the Transformer encoder model and pass the resulting tensor through a dense layer with a softmax activation function for prediction. The softmax function is a common choice for the activation function in the final layer of a classification model. It takes a vector of arbitrary real-valued scores and converts it into a probability distribution, where the probability of each class is given by the corresponding element in the output vector. Algorithm 3.4 outlines the process of combining the outputs of the CNN and Transformer models, passing them through a dense layer, and applying the softmax function to the output of the dense layer to make predictions.</w:t>
+        <w:t xml:space="preserve">The final stage of the purposed model is to concatenate both outputs from the CNN model </w:t>
+      </w:r>
+      <w:r>
+        <w:rPr>
+          <w:lang w:val="en-US"/>
+        </w:rPr>
+        <w:lastRenderedPageBreak/>
+        <w:t>and the Transformer encoder model and pass the resulting tensor through a dense layer with a softmax activation function for prediction. The softmax function is a common choice for the activation function in the final layer of a classification model. It takes a vector of arbitrary real-valued scores and converts it into a probability distribution, where the probability of each class is given by the corresponding element in the output vector. Algorithm 3.4 outlines the process of combining the outputs of the CNN and Transformer models, passing them through a dense layer, and applying the softmax function to the output of the dense layer to make predictions.</w:t>
       </w:r>
     </w:p>
     <w:tbl>
@@ -22304,7 +22847,6 @@
                 <w:sz w:val="22"/>
                 <w:lang w:val="en-US"/>
               </w:rPr>
-              <w:lastRenderedPageBreak/>
               <w:t>Algorithm 3.</w:t>
             </w:r>
             <w:r>
@@ -22547,7 +23089,19 @@
         <w:rPr>
           <w:lang w:val="en-US"/>
         </w:rPr>
-        <w:t>The dense layer implementation of Algorithm 3.4 starts by combining the output tensors of CNN and Transformer which has the shape (batch_size, feature_size) for each of the models, respectively. The combined output is then passed through a linear layer with the number of class units, which is the eight different emotional states in the RAVDESS dataset. The dense layer has weights and biases that will be learned during training to transform the combined output into the final prediction. Finally, the SoftMax activation function is applied to the output of the linear layer that will convert the prediction scores into a probability distribution over the classes. The class with the highest probability is taken as the model's prediction.</w:t>
+        <w:t xml:space="preserve">The dense layer implementation of Algorithm 3.4 starts by combining the output tensors of CNN and Transformer which has the shape (batch_size, feature_size) for each of the models, respectively. The combined output is then passed through a linear layer with the number of class units, which is the eight different emotional states in the </w:t>
+      </w:r>
+      <w:r>
+        <w:rPr>
+          <w:lang w:val="en-US"/>
+        </w:rPr>
+        <w:t>CREMA-D</w:t>
+      </w:r>
+      <w:r>
+        <w:rPr>
+          <w:lang w:val="en-US"/>
+        </w:rPr>
+        <w:t xml:space="preserve"> dataset. The dense layer has weights and biases that will be learned during training to transform the combined output into the final prediction. Finally, the SoftMax activation function is applied to the output of the linear layer that will convert the prediction scores into a probability distribution over the classes. The class with the highest probability is taken as the model's prediction.</w:t>
       </w:r>
     </w:p>
     <w:p>
@@ -22637,7 +23191,14 @@
         <w:rPr>
           <w:lang w:val="en-US"/>
         </w:rPr>
-        <w:t>While underfitting occurs when the model performs poorly on both the training and validation data, indicating that it is not able to learn the underlying patterns in the data. In addition to addressing overfitting and underfitting, tracking the model’s accuracy on the validation set can also help choose the best hyperparameter values leading to the best model performance by observing and changing the effect on the validation accuracy. In summary, this method will show how well the models can learn the classification task and identify any issues with the optimization process. After training the model, the test set will be used to evaluate their performance using several metrics.</w:t>
+        <w:t xml:space="preserve">While </w:t>
+      </w:r>
+      <w:r>
+        <w:rPr>
+          <w:lang w:val="en-US"/>
+        </w:rPr>
+        <w:lastRenderedPageBreak/>
+        <w:t>underfitting occurs when the model performs poorly on both the training and validation data, indicating that it is not able to learn the underlying patterns in the data. In addition to addressing overfitting and underfitting, tracking the model’s accuracy on the validation set can also help choose the best hyperparameter values leading to the best model performance by observing and changing the effect on the validation accuracy. In summary, this method will show how well the models can learn the classification task and identify any issues with the optimization process. After training the model, the test set will be used to evaluate their performance using several metrics.</w:t>
       </w:r>
     </w:p>
     <w:p>
@@ -22656,7 +23217,6 @@
         <w:rPr>
           <w:lang w:val="en-US"/>
         </w:rPr>
-        <w:lastRenderedPageBreak/>
         <w:t>One of the best metrics to evaluate is the test set accuracy for each model to get an idea of how the model performs on unseen data. This metric will give a summary of the model's performance on the test set. The test set is a set of data that the model has not seen during training, and therefore provides a more realistic evaluation of the model's performance. Evaluating the model on the test set accuracy can give a more accurate assessment of the model’s generalization ability, which is its ability to perform well on unseen data. This is essential for understanding the model's suitability for deployment and its potential real-world performance.</w:t>
       </w:r>
     </w:p>
@@ -22695,7 +23255,31 @@
         <w:rPr>
           <w:lang w:val="en-US"/>
         </w:rPr>
-        <w:t>Other metrics such as precision, recall, and the F1 score can be used on the test set for each model. These evaluation metrics are commonly used to assess the performance of deep learning models, particularly for classification tasks. Precision measures the proportion of true positive predictions made by the model among all positive predictions, while recall measures the proportion of true positive predictions made by the model among all actual positive examples. The F1 score is a combination of precision and recall and is calculated as the harmonic mean of the two. The F1 score is useful because it takes into account both the precision and recall of the model and provides a single metric that reflects the model's overall performance. These metrics of evaluation give a detailed understanding of the model's performance and compare them to each of the eight different emotion classes in the RAVDESS dataset.</w:t>
+        <w:t xml:space="preserve">Other metrics such as precision, recall, and the F1 score can be used on the test set for each model. These evaluation metrics are commonly used to assess the performance of deep learning models, particularly for classification tasks. Precision measures the proportion of true positive predictions made by the model among all positive predictions, while recall measures the proportion of true positive predictions made by the model among all actual positive examples. The F1 score is a combination of precision and recall and is calculated as the harmonic mean of the two. The F1 score is useful because it takes into account both the precision and recall of the model and provides a single metric that reflects the model's overall performance. These metrics of evaluation give a detailed understanding of the model's performance and compare them to each of the </w:t>
+      </w:r>
+      <w:r>
+        <w:rPr>
+          <w:lang w:val="en-US"/>
+        </w:rPr>
+        <w:t>six</w:t>
+      </w:r>
+      <w:r>
+        <w:rPr>
+          <w:lang w:val="en-US"/>
+        </w:rPr>
+        <w:t xml:space="preserve"> different emotion classes in the </w:t>
+      </w:r>
+      <w:r>
+        <w:rPr>
+          <w:lang w:val="en-US"/>
+        </w:rPr>
+        <w:t>CREMA-D</w:t>
+      </w:r>
+      <w:r>
+        <w:rPr>
+          <w:lang w:val="en-US"/>
+        </w:rPr>
+        <w:t xml:space="preserve"> dataset.</w:t>
       </w:r>
     </w:p>
     <w:p>
@@ -22714,7 +23298,14 @@
         <w:rPr>
           <w:lang w:val="en-US"/>
         </w:rPr>
-        <w:t xml:space="preserve">Lastly, the weighted average of the F1 scores could be considered as one of the metrics of evaluation for this study. The weighted average of the F1 score is a variation of the F1 score that is used to evaluate the performance of a classification model when dealing with imbalanced classes. In an imbalanced dataset, the classes are not equally represented, which can make it difficult to accurately evaluate the model's performance. The weighted average helps address the issue by adding weights in different classes in the calculation of the F1 score. These weights reflect the relative importance of the different classes and can be used to give more emphasis to the performance of the model on a particular class. This metric is useful for evaluating the model’s performance with imbalance classes and can be used to compare the overall performance of the three models for the speech emotion recognition task. </w:t>
+        <w:t xml:space="preserve">Lastly, the weighted average of the F1 scores could be considered as one of the metrics of evaluation for this study. The weighted average of the F1 score is a variation of the F1 score that is used to evaluate the performance of a classification model when dealing with imbalanced classes. In an imbalanced dataset, the classes are not equally represented, which can make it difficult to accurately evaluate the model's performance. The weighted average helps address the issue by adding weights in different classes in the calculation of the F1 score. These weights reflect the relative importance of the different classes and can be used to give more emphasis to the performance of the model on a particular class. This metric is useful for </w:t>
+      </w:r>
+      <w:r>
+        <w:rPr>
+          <w:lang w:val="en-US"/>
+        </w:rPr>
+        <w:lastRenderedPageBreak/>
+        <w:t xml:space="preserve">evaluating the model’s performance with imbalance classes and can be used to compare the overall performance of the three models for the speech emotion recognition task. </w:t>
       </w:r>
     </w:p>
     <w:p>
@@ -22872,14 +23463,7 @@
         <w:rPr>
           <w:lang w:val="en-US"/>
         </w:rPr>
-        <w:t xml:space="preserve"> provides an overview of the </w:t>
-      </w:r>
-      <w:r>
-        <w:rPr>
-          <w:lang w:val="en-US"/>
-        </w:rPr>
-        <w:lastRenderedPageBreak/>
-        <w:t>proposed design for the web-based user interface application.</w:t>
+        <w:t xml:space="preserve"> provides an overview of the proposed design for the web-based user interface application.</w:t>
       </w:r>
     </w:p>
     <w:p>
@@ -23080,7 +23664,11 @@
         <w:t>for this web-based application</w:t>
       </w:r>
       <w:r>
-        <w:t xml:space="preserve"> is intended to make the application user-friendly and easy to navigate, allowing users to quickly and easily access the features and test the proposed machine learning model for this study. Additionally, users can also view the model's performance through charts displayed in the output section of the website</w:t>
+        <w:t xml:space="preserve"> is intended to make the application user-friendly and easy to navigate, allowing users to quickly and easily access the features and </w:t>
+      </w:r>
+      <w:r>
+        <w:lastRenderedPageBreak/>
+        <w:t>test the proposed machine learning model for this study. Additionally, users can also view the model's performance through charts displayed in the output section of the website</w:t>
       </w:r>
       <w:r>
         <w:rPr>
@@ -23177,7 +23765,6 @@
       </w:pPr>
       <w:bookmarkStart w:id="68" w:name="_Toc124602661"/>
       <w:r>
-        <w:lastRenderedPageBreak/>
         <w:t>Table 3.</w:t>
       </w:r>
       <w:r>
@@ -23295,6 +23882,9 @@
               <w:jc w:val="center"/>
             </w:pPr>
             <w:r>
+              <w:rPr>
+                <w:noProof/>
+              </w:rPr>
               <w:drawing>
                 <wp:inline distT="0" distB="0" distL="0" distR="0" wp14:anchorId="24CBFCB3" wp14:editId="706F8989">
                   <wp:extent cx="2724150" cy="1522186"/>
@@ -23369,6 +23959,9 @@
               <w:jc w:val="both"/>
             </w:pPr>
             <w:r>
+              <w:rPr>
+                <w:noProof/>
+              </w:rPr>
               <w:drawing>
                 <wp:inline distT="0" distB="0" distL="0" distR="0" wp14:anchorId="12618181" wp14:editId="24A1A576">
                   <wp:extent cx="2722880" cy="825508"/>
@@ -23515,6 +24108,9 @@
               <w:jc w:val="both"/>
             </w:pPr>
             <w:r>
+              <w:rPr>
+                <w:noProof/>
+              </w:rPr>
               <w:drawing>
                 <wp:inline distT="0" distB="0" distL="0" distR="0" wp14:anchorId="668B7CEF" wp14:editId="37F21EE2">
                   <wp:extent cx="2722263" cy="1598212"/>
@@ -27061,6 +27657,39 @@
                   <w:lang w:val="id-ID"/>
                 </w:rPr>
                 <w:t>, 335-359.</w:t>
+              </w:r>
+            </w:p>
+            <w:p>
+              <w:pPr>
+                <w:pStyle w:val="Bibliography"/>
+                <w:ind w:left="720" w:hanging="720"/>
+                <w:rPr>
+                  <w:noProof/>
+                  <w:lang w:val="id-ID"/>
+                </w:rPr>
+              </w:pPr>
+              <w:r>
+                <w:rPr>
+                  <w:noProof/>
+                  <w:lang w:val="id-ID"/>
+                </w:rPr>
+                <w:t xml:space="preserve">Cao, Cooper, H. a., Keutmann, D. G., Gur, M. K., Nenkova, R. C., Verma, A. a., &amp; Ragini. (2014). CREMA-D: Crowd-Sourced Emotional Multimodal Actors Dataset. </w:t>
+              </w:r>
+              <w:r>
+                <w:rPr>
+                  <w:i/>
+                  <w:iCs/>
+                  <w:noProof/>
+                  <w:lang w:val="id-ID"/>
+                </w:rPr>
+                <w:t>IEEE Transactions on Affective Computing, 13</w:t>
+              </w:r>
+              <w:r>
+                <w:rPr>
+                  <w:noProof/>
+                  <w:lang w:val="id-ID"/>
+                </w:rPr>
+                <w:t>(5), 377-390.</w:t>
               </w:r>
             </w:p>
             <w:p>
@@ -27374,7 +28003,15 @@
                   <w:noProof/>
                   <w:lang w:val="id-ID"/>
                 </w:rPr>
-                <w:t xml:space="preserve">Heredia, J., Cardinale, Y., Dongo, I., &amp; Díaz-Amado, J. (2021). A Multi-modal Visual Emotion Recognition Method to Instantiate an Ontology. </w:t>
+                <w:t xml:space="preserve">Heredia, J., Cardinale, Y., Dongo, I., &amp; Díaz-Amado, J. (2021). A Multi-modal Visual </w:t>
+              </w:r>
+              <w:r>
+                <w:rPr>
+                  <w:noProof/>
+                  <w:lang w:val="id-ID"/>
+                </w:rPr>
+                <w:lastRenderedPageBreak/>
+                <w:t xml:space="preserve">Emotion Recognition Method to Instantiate an Ontology. </w:t>
               </w:r>
               <w:r>
                 <w:rPr>
@@ -27407,15 +28044,7 @@
                   <w:noProof/>
                   <w:lang w:val="id-ID"/>
                 </w:rPr>
-                <w:t xml:space="preserve">Hsu, W.-N., Bolte, B., Tsai, Y.-H. H., Lakhotia, K., Salakhutdinov, R., &amp; Mohamed, A. </w:t>
-              </w:r>
-              <w:r>
-                <w:rPr>
-                  <w:noProof/>
-                  <w:lang w:val="id-ID"/>
-                </w:rPr>
-                <w:lastRenderedPageBreak/>
-                <w:t xml:space="preserve">(2021). HuBERT: Self-Supervised Speech Representation Learning by Masked Prediction of Hidden Units. </w:t>
+                <w:t xml:space="preserve">Hsu, W.-N., Bolte, B., Tsai, Y.-H. H., Lakhotia, K., Salakhutdinov, R., &amp; Mohamed, A. (2021). HuBERT: Self-Supervised Speech Representation Learning by Masked Prediction of Hidden Units. </w:t>
               </w:r>
               <w:r>
                 <w:rPr>
@@ -27745,39 +28374,6 @@
                   <w:noProof/>
                   <w:lang w:val="id-ID"/>
                 </w:rPr>
-                <w:t xml:space="preserve">Livingstone, S. R., &amp; Russo, F. A. (2018). The Ryerson Audio-Visual Database of Emotional Speech and Song (RAVDESS). </w:t>
-              </w:r>
-              <w:r>
-                <w:rPr>
-                  <w:i/>
-                  <w:iCs/>
-                  <w:noProof/>
-                  <w:lang w:val="id-ID"/>
-                </w:rPr>
-                <w:t>Zenodo, 13</w:t>
-              </w:r>
-              <w:r>
-                <w:rPr>
-                  <w:noProof/>
-                  <w:lang w:val="id-ID"/>
-                </w:rPr>
-                <w:t>(5), e0196391.</w:t>
-              </w:r>
-            </w:p>
-            <w:p>
-              <w:pPr>
-                <w:pStyle w:val="Bibliography"/>
-                <w:ind w:left="720" w:hanging="720"/>
-                <w:rPr>
-                  <w:noProof/>
-                  <w:lang w:val="id-ID"/>
-                </w:rPr>
-              </w:pPr>
-              <w:r>
-                <w:rPr>
-                  <w:noProof/>
-                  <w:lang w:val="id-ID"/>
-                </w:rPr>
                 <w:t xml:space="preserve">Mahapatra, S. (2018, March 22). </w:t>
               </w:r>
               <w:r>
@@ -27943,15 +28539,8 @@
                   <w:noProof/>
                   <w:lang w:val="id-ID"/>
                 </w:rPr>
-                <w:t xml:space="preserve">Sonawane, A., Inamdar, M. U., &amp; Bhangale, K. B. (2017). Sound based human emotion </w:t>
-              </w:r>
-              <w:r>
-                <w:rPr>
-                  <w:noProof/>
-                  <w:lang w:val="id-ID"/>
-                </w:rPr>
                 <w:lastRenderedPageBreak/>
-                <w:t xml:space="preserve">recognition using MFCC &amp; multiple SVM. </w:t>
+                <w:t xml:space="preserve">Sonawane, A., Inamdar, M. U., &amp; Bhangale, K. B. (2017). Sound based human emotion recognition using MFCC &amp; multiple SVM. </w:t>
               </w:r>
               <w:r>
                 <w:rPr>
@@ -34974,34 +35563,6 @@
     <b:RefOrder>14</b:RefOrder>
   </b:Source>
   <b:Source>
-    <b:Tag>Liv18</b:Tag>
-    <b:SourceType>JournalArticle</b:SourceType>
-    <b:Guid>{9B6046D5-3370-4DF7-9D74-57E2501CB328}</b:Guid>
-    <b:Title> The Ryerson Audio-Visual Database of Emotional Speech and Song (RAVDESS)</b:Title>
-    <b:Year>2018</b:Year>
-    <b:Pages>e0196391</b:Pages>
-    <b:Author>
-      <b:Author>
-        <b:NameList>
-          <b:Person>
-            <b:Last>Livingstone</b:Last>
-            <b:First>Steven</b:First>
-            <b:Middle>R.</b:Middle>
-          </b:Person>
-          <b:Person>
-            <b:Last>Russo</b:Last>
-            <b:First>Frank</b:First>
-            <b:Middle>A.</b:Middle>
-          </b:Person>
-        </b:NameList>
-      </b:Author>
-    </b:Author>
-    <b:JournalName>Zenodo</b:JournalName>
-    <b:Volume>13</b:Volume>
-    <b:Issue>5</b:Issue>
-    <b:RefOrder>31</b:RefOrder>
-  </b:Source>
-  <b:Source>
     <b:Tag>Sol09</b:Tag>
     <b:SourceType>InternetSite</b:SourceType>
     <b:Guid>{99002BAF-1E63-4CF8-8C3D-8FAD77205CEB}</b:Guid>
@@ -35474,11 +36035,60 @@
     <b:URL>https://studycorgi.com/the-characteristics-of-sound/</b:URL>
     <b:RefOrder>35</b:RefOrder>
   </b:Source>
+  <b:Source>
+    <b:Tag>Liv18</b:Tag>
+    <b:SourceType>JournalArticle</b:SourceType>
+    <b:Guid>{E41B743F-0028-4D10-B02E-EE5CC77C0CA6}</b:Guid>
+    <b:Title>CREMA-D: Crowd-Sourced Emotional Multimodal Actors Dataset</b:Title>
+    <b:Year>2014</b:Year>
+    <b:Pages>377-390</b:Pages>
+    <b:Author>
+      <b:Author>
+        <b:NameList>
+          <b:Person>
+            <b:Last>Cao</b:Last>
+          </b:Person>
+          <b:Person>
+            <b:Last>Cooper</b:Last>
+            <b:First>Houwei</b:First>
+            <b:Middle>and</b:Middle>
+          </b:Person>
+          <b:Person>
+            <b:Last>Keutmann</b:Last>
+            <b:First>David</b:First>
+            <b:Middle>G. and</b:Middle>
+          </b:Person>
+          <b:Person>
+            <b:Last>Gur</b:Last>
+            <b:First>Michael</b:First>
+            <b:Middle>K. and</b:Middle>
+          </b:Person>
+          <b:Person>
+            <b:Last>Nenkova</b:Last>
+            <b:First>Ruben</b:First>
+            <b:Middle>C. and</b:Middle>
+          </b:Person>
+          <b:Person>
+            <b:Last>Verma</b:Last>
+            <b:First>Ani</b:First>
+            <b:Middle>and</b:Middle>
+          </b:Person>
+          <b:Person>
+            <b:Last>Ragini</b:Last>
+          </b:Person>
+        </b:NameList>
+      </b:Author>
+    </b:Author>
+    <b:JournalName>IEEE Transactions on Affective Computing</b:JournalName>
+    <b:Volume>13</b:Volume>
+    <b:Issue>5</b:Issue>
+    <b:RefOrder>31</b:RefOrder>
+  </b:Source>
 </b:Sources>
 </file>
 
 <file path=customXml/itemProps1.xml><?xml version="1.0" encoding="utf-8"?>
-<ds:datastoreItem xmlns:ds="http://schemas.openxmlformats.org/officeDocument/2006/customXml" ds:itemID="{F20F78EE-0ED3-4BC4-91C8-D2BE343EA1B7}">
+<ds:datastoreItem xmlns:ds="http://schemas.openxmlformats.org/officeDocument/2006/customXml" ds:itemID="{AFD2E3B3-9099-42B1-A477-FB1E2DBCC38F}">
   <ds:schemaRefs>
     <ds:schemaRef ds:uri="http://schemas.openxmlformats.org/officeDocument/2006/bibliography"/>
   </ds:schemaRefs>

</xml_diff>

<commit_message>
feat: revisi bu kelly
</commit_message>
<xml_diff>
--- a/Proposal TA 2022.docx
+++ b/Proposal TA 2022.docx
@@ -681,8 +681,9 @@
           <w:bCs/>
           <w:sz w:val="28"/>
           <w:szCs w:val="28"/>
-        </w:rPr>
-        <w:t>Shintami Chusnul Hidayati, S.Kom., M.Sc., Ph.D</w:t>
+          <w:lang w:val="en-ID"/>
+        </w:rPr>
+        <w:t>Kelly Rossa Sungkono, S.Kom., M.Kom.</w:t>
       </w:r>
     </w:p>
     <w:p>
@@ -718,12 +719,12 @@
       <w:r>
         <w:rPr>
           <w:rFonts w:ascii="Trebuchet MS" w:hAnsi="Trebuchet MS"/>
+          <w:spacing w:val="-19"/>
           <w:w w:val="95"/>
           <w:sz w:val="28"/>
           <w:szCs w:val="28"/>
-          <w:lang w:val="de-DE"/>
-        </w:rPr>
-        <w:t>1987202012004</w:t>
+        </w:rPr>
+        <w:t>1994201912088</w:t>
       </w:r>
       <w:r>
         <w:rPr>
@@ -1006,7 +1007,7 @@
                 <v:stroke joinstyle="miter"/>
                 <v:path gradientshapeok="t" o:connecttype="rect"/>
               </v:shapetype>
-              <v:shape id="Text Box 298" o:spid="_x0000_s1026" type="#_x0000_t202" style="position:absolute;left:0;text-align:left;margin-left:532.7pt;margin-top:41.4pt;width:6pt;height:13.3pt;z-index:-251628544;visibility:visible;mso-wrap-style:square;mso-width-percent:0;mso-height-percent:0;mso-wrap-distance-left:9pt;mso-wrap-distance-top:0;mso-wrap-distance-right:9pt;mso-wrap-distance-bottom:0;mso-position-horizontal:absolute;mso-position-horizontal-relative:page;mso-position-vertical:absolute;mso-position-vertical-relative:text;mso-width-percent:0;mso-height-percent:0;mso-width-relative:page;mso-height-relative:page;v-text-anchor:top" o:gfxdata="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" filled="f" stroked="f">
+              <v:shape id="Text Box 298" o:spid="_x0000_s1026" type="#_x0000_t202" style="position:absolute;left:0;text-align:left;margin-left:532.7pt;margin-top:41.4pt;width:6pt;height:13.3pt;z-index:-251628544;visibility:visible;mso-wrap-style:square;mso-width-percent:0;mso-height-percent:0;mso-wrap-distance-left:9pt;mso-wrap-distance-top:0;mso-wrap-distance-right:9pt;mso-wrap-distance-bottom:0;mso-position-horizontal:absolute;mso-position-horizontal-relative:page;mso-position-vertical:absolute;mso-position-vertical-relative:text;mso-width-percent:0;mso-height-percent:0;mso-width-relative:page;mso-height-relative:page;v-text-anchor:top" o:gfxdata="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" filled="f" stroked="f">
                 <v:textbox inset="0,0,0,0">
                   <w:txbxContent>
                     <w:p>
@@ -1338,14 +1339,14 @@
         <w:tblLook w:val="04A0" w:firstRow="1" w:lastRow="0" w:firstColumn="1" w:lastColumn="0" w:noHBand="0" w:noVBand="1"/>
       </w:tblPr>
       <w:tblGrid>
-        <w:gridCol w:w="690"/>
-        <w:gridCol w:w="5338"/>
-        <w:gridCol w:w="3039"/>
+        <w:gridCol w:w="689"/>
+        <w:gridCol w:w="5335"/>
+        <w:gridCol w:w="3038"/>
       </w:tblGrid>
       <w:tr>
         <w:tc>
           <w:tcPr>
-            <w:tcW w:w="690" w:type="dxa"/>
+            <w:tcW w:w="689" w:type="dxa"/>
           </w:tcPr>
           <w:p>
             <w:pPr>
@@ -1365,17 +1366,17 @@
         </w:tc>
         <w:tc>
           <w:tcPr>
-            <w:tcW w:w="5338" w:type="dxa"/>
+            <w:tcW w:w="5335" w:type="dxa"/>
           </w:tcPr>
           <w:p>
             <w:r>
-              <w:t>Shintami Chusnul Hidayati, S.Kom., M.Sc., Ph.D</w:t>
+              <w:t>Kelly Rossa Sungkono, S.Kom., M.Kom.</w:t>
             </w:r>
           </w:p>
         </w:tc>
         <w:tc>
           <w:tcPr>
-            <w:tcW w:w="3039" w:type="dxa"/>
+            <w:tcW w:w="3038" w:type="dxa"/>
           </w:tcPr>
           <w:p>
             <w:pPr>
@@ -1396,7 +1397,7 @@
       <w:tr>
         <w:tc>
           <w:tcPr>
-            <w:tcW w:w="690" w:type="dxa"/>
+            <w:tcW w:w="689" w:type="dxa"/>
           </w:tcPr>
           <w:p>
             <w:pPr>
@@ -1418,17 +1419,17 @@
         </w:tc>
         <w:tc>
           <w:tcPr>
-            <w:tcW w:w="5338" w:type="dxa"/>
+            <w:tcW w:w="5335" w:type="dxa"/>
           </w:tcPr>
           <w:p>
             <w:r>
-              <w:t>Dwi Sunaryono, S.Kom., M.Kom.</w:t>
+              <w:t>Shintami Chusnul Hidayati, S.Kom., M.Sc., Ph.D</w:t>
             </w:r>
           </w:p>
         </w:tc>
         <w:tc>
           <w:tcPr>
-            <w:tcW w:w="3039" w:type="dxa"/>
+            <w:tcW w:w="3038" w:type="dxa"/>
           </w:tcPr>
           <w:p>
             <w:pPr>
@@ -1451,7 +1452,7 @@
       <w:tr>
         <w:tc>
           <w:tcPr>
-            <w:tcW w:w="690" w:type="dxa"/>
+            <w:tcW w:w="689" w:type="dxa"/>
           </w:tcPr>
           <w:p>
             <w:pPr>
@@ -1465,13 +1466,13 @@
         </w:tc>
         <w:tc>
           <w:tcPr>
-            <w:tcW w:w="5338" w:type="dxa"/>
+            <w:tcW w:w="5335" w:type="dxa"/>
           </w:tcPr>
           <w:p/>
         </w:tc>
         <w:tc>
           <w:tcPr>
-            <w:tcW w:w="3039" w:type="dxa"/>
+            <w:tcW w:w="3038" w:type="dxa"/>
           </w:tcPr>
           <w:p>
             <w:pPr>
@@ -1486,7 +1487,7 @@
       <w:tr>
         <w:tc>
           <w:tcPr>
-            <w:tcW w:w="690" w:type="dxa"/>
+            <w:tcW w:w="689" w:type="dxa"/>
           </w:tcPr>
           <w:p>
             <w:pPr>
@@ -1500,13 +1501,13 @@
         </w:tc>
         <w:tc>
           <w:tcPr>
-            <w:tcW w:w="5338" w:type="dxa"/>
+            <w:tcW w:w="5335" w:type="dxa"/>
           </w:tcPr>
           <w:p/>
         </w:tc>
         <w:tc>
           <w:tcPr>
-            <w:tcW w:w="3039" w:type="dxa"/>
+            <w:tcW w:w="3038" w:type="dxa"/>
           </w:tcPr>
           <w:p>
             <w:pPr>
@@ -1521,7 +1522,7 @@
       <w:tr>
         <w:tc>
           <w:tcPr>
-            <w:tcW w:w="690" w:type="dxa"/>
+            <w:tcW w:w="689" w:type="dxa"/>
           </w:tcPr>
           <w:p>
             <w:pPr>
@@ -1535,13 +1536,13 @@
         </w:tc>
         <w:tc>
           <w:tcPr>
-            <w:tcW w:w="5338" w:type="dxa"/>
+            <w:tcW w:w="5335" w:type="dxa"/>
           </w:tcPr>
           <w:p/>
         </w:tc>
         <w:tc>
           <w:tcPr>
-            <w:tcW w:w="3039" w:type="dxa"/>
+            <w:tcW w:w="3038" w:type="dxa"/>
           </w:tcPr>
           <w:p>
             <w:pPr>
@@ -1998,7 +1999,10 @@
               </w:rPr>
             </w:pPr>
             <w:r>
-              <w:t>Shintami Chusnul Hidayati, S.Kom., M.Sc., Ph.D</w:t>
+              <w:rPr>
+                <w:szCs w:val="24"/>
+              </w:rPr>
+              <w:t>Kelly Rossa Sungkono, S.Kom., M.Kom.</w:t>
             </w:r>
           </w:p>
         </w:tc>
@@ -2054,7 +2058,7 @@
               <w:spacing w:line="720" w:lineRule="auto"/>
             </w:pPr>
             <w:r>
-              <w:t>Dwi Sunaryono, S.Kom., M.Kom.</w:t>
+              <w:t>Shintami Chusnul Hidayati, S.Kom., M.Sc., Ph.D</w:t>
             </w:r>
           </w:p>
         </w:tc>
@@ -2498,7 +2502,7 @@
           <w:bCs/>
           <w:szCs w:val="24"/>
         </w:rPr>
-        <w:t>Shintami Chusnul Hidayati, S.Kom., M.Sc., Ph.D</w:t>
+        <w:t>Kelly Rossa Sungkono, S.Kom., M.Kom.</w:t>
       </w:r>
     </w:p>
     <w:p>
@@ -2985,7 +2989,7 @@
           <w:bCs/>
           <w:szCs w:val="24"/>
         </w:rPr>
-        <w:t>Shintami Chusnul Hidayati, S.Kom., M.Sc., Ph.D</w:t>
+        <w:t>Kelly Rossa Sungkono, S.Kom., M.Kom.</w:t>
       </w:r>
     </w:p>
     <w:p>
@@ -33075,6 +33079,27 @@
       <w:szCs w:val="24"/>
     </w:rPr>
   </w:style>
+  <w:style w:type="paragraph" w:styleId="Heading5">
+    <w:name w:val="heading 5"/>
+    <w:basedOn w:val="Normal"/>
+    <w:next w:val="Normal"/>
+    <w:link w:val="Heading5Char"/>
+    <w:uiPriority w:val="9"/>
+    <w:semiHidden/>
+    <w:unhideWhenUsed/>
+    <w:qFormat/>
+    <w:rsid w:val="00E50BD5"/>
+    <w:pPr>
+      <w:keepNext/>
+      <w:keepLines/>
+      <w:spacing w:before="40" w:after="0"/>
+      <w:outlineLvl w:val="4"/>
+    </w:pPr>
+    <w:rPr>
+      <w:rFonts w:asciiTheme="majorHAnsi" w:eastAsiaTheme="majorEastAsia" w:hAnsiTheme="majorHAnsi" w:cstheme="majorBidi"/>
+      <w:color w:val="2F5496" w:themeColor="accent1" w:themeShade="BF"/>
+    </w:rPr>
+  </w:style>
   <w:style w:type="character" w:default="1" w:styleId="DefaultParagraphFont">
     <w:name w:val="Default Paragraph Font"/>
     <w:uiPriority w:val="1"/>
@@ -33643,6 +33668,20 @@
     <w:name w:val="hljs-selector-tag"/>
     <w:basedOn w:val="DefaultParagraphFont"/>
     <w:rsid w:val="00A515B4"/>
+  </w:style>
+  <w:style w:type="character" w:customStyle="1" w:styleId="Heading5Char">
+    <w:name w:val="Heading 5 Char"/>
+    <w:basedOn w:val="DefaultParagraphFont"/>
+    <w:link w:val="Heading5"/>
+    <w:uiPriority w:val="9"/>
+    <w:semiHidden/>
+    <w:rsid w:val="00E50BD5"/>
+    <w:rPr>
+      <w:rFonts w:asciiTheme="majorHAnsi" w:eastAsiaTheme="majorEastAsia" w:hAnsiTheme="majorHAnsi" w:cstheme="majorBidi"/>
+      <w:color w:val="2F5496" w:themeColor="accent1" w:themeShade="BF"/>
+      <w:sz w:val="24"/>
+      <w:lang w:val="id"/>
+    </w:rPr>
   </w:style>
 </w:styles>
 </file>

</xml_diff>

<commit_message>
feat: data loader, mfcc
</commit_message>
<xml_diff>
--- a/Proposal TA 2022.docx
+++ b/Proposal TA 2022.docx
@@ -369,28 +369,6 @@
     <w:p>
       <w:pPr>
         <w:pStyle w:val="BodyText"/>
-        <w:ind w:left="567"/>
-        <w:rPr>
-          <w:rFonts w:ascii="Trebuchet MS"/>
-          <w:b/>
-          <w:sz w:val="32"/>
-        </w:rPr>
-      </w:pPr>
-    </w:p>
-    <w:p>
-      <w:pPr>
-        <w:pStyle w:val="BodyText"/>
-        <w:ind w:left="567"/>
-        <w:rPr>
-          <w:rFonts w:ascii="Trebuchet MS"/>
-          <w:b/>
-          <w:sz w:val="32"/>
-        </w:rPr>
-      </w:pPr>
-    </w:p>
-    <w:p>
-      <w:pPr>
-        <w:pStyle w:val="BodyText"/>
         <w:spacing w:before="9"/>
         <w:ind w:left="567"/>
         <w:rPr>
@@ -602,23 +580,11 @@
     </w:p>
     <w:p>
       <w:pPr>
-        <w:pStyle w:val="BodyText"/>
-        <w:spacing w:before="3"/>
-        <w:ind w:left="567"/>
-        <w:rPr>
-          <w:rFonts w:ascii="Trebuchet MS"/>
-          <w:sz w:val="27"/>
-        </w:rPr>
-      </w:pPr>
-    </w:p>
-    <w:p>
-      <w:pPr>
         <w:spacing w:line="360" w:lineRule="auto"/>
         <w:ind w:firstLine="567"/>
         <w:rPr>
           <w:rFonts w:ascii="Trebuchet MS" w:hAnsi="Trebuchet MS"/>
-          <w:sz w:val="28"/>
-          <w:szCs w:val="28"/>
+          <w:szCs w:val="24"/>
           <w:lang w:val="en-ID"/>
         </w:rPr>
       </w:pPr>
@@ -626,8 +592,7 @@
         <w:rPr>
           <w:rFonts w:ascii="Trebuchet MS" w:hAnsi="Trebuchet MS"/>
           <w:w w:val="95"/>
-          <w:sz w:val="28"/>
-          <w:szCs w:val="28"/>
+          <w:szCs w:val="24"/>
         </w:rPr>
         <w:t>Dosen</w:t>
       </w:r>
@@ -636,8 +601,7 @@
           <w:rFonts w:ascii="Trebuchet MS" w:hAnsi="Trebuchet MS"/>
           <w:spacing w:val="14"/>
           <w:w w:val="95"/>
-          <w:sz w:val="28"/>
-          <w:szCs w:val="28"/>
+          <w:szCs w:val="24"/>
         </w:rPr>
         <w:t xml:space="preserve"> </w:t>
       </w:r>
@@ -645,8 +609,7 @@
         <w:rPr>
           <w:rFonts w:ascii="Trebuchet MS" w:hAnsi="Trebuchet MS"/>
           <w:w w:val="95"/>
-          <w:sz w:val="28"/>
-          <w:szCs w:val="28"/>
+          <w:szCs w:val="24"/>
         </w:rPr>
         <w:t>Pembimbin</w:t>
       </w:r>
@@ -654,8 +617,7 @@
         <w:rPr>
           <w:rFonts w:ascii="Trebuchet MS" w:hAnsi="Trebuchet MS"/>
           <w:w w:val="95"/>
-          <w:sz w:val="28"/>
-          <w:szCs w:val="28"/>
+          <w:szCs w:val="24"/>
           <w:lang w:val="en-ID"/>
         </w:rPr>
         <w:t>g</w:t>
@@ -669,8 +631,7 @@
           <w:rFonts w:ascii="Trebuchet MS" w:hAnsi="Trebuchet MS"/>
           <w:b/>
           <w:bCs/>
-          <w:sz w:val="28"/>
-          <w:szCs w:val="28"/>
+          <w:szCs w:val="24"/>
           <w:lang w:val="en-ID"/>
         </w:rPr>
       </w:pPr>
@@ -679,11 +640,125 @@
           <w:rFonts w:ascii="Trebuchet MS" w:hAnsi="Trebuchet MS"/>
           <w:b/>
           <w:bCs/>
-          <w:sz w:val="28"/>
-          <w:szCs w:val="28"/>
+          <w:szCs w:val="24"/>
           <w:lang w:val="en-ID"/>
         </w:rPr>
         <w:t>Kelly Rossa Sungkono, S.Kom., M.Kom.</w:t>
+      </w:r>
+    </w:p>
+    <w:p>
+      <w:pPr>
+        <w:spacing w:line="360" w:lineRule="auto"/>
+        <w:ind w:left="567"/>
+        <w:rPr>
+          <w:rFonts w:ascii="Trebuchet MS" w:hAnsi="Trebuchet MS"/>
+          <w:spacing w:val="-19"/>
+          <w:w w:val="95"/>
+          <w:szCs w:val="24"/>
+        </w:rPr>
+      </w:pPr>
+      <w:r>
+        <w:rPr>
+          <w:rFonts w:ascii="Trebuchet MS" w:hAnsi="Trebuchet MS"/>
+          <w:w w:val="95"/>
+          <w:szCs w:val="24"/>
+        </w:rPr>
+        <w:t>NIP</w:t>
+      </w:r>
+      <w:r>
+        <w:rPr>
+          <w:rFonts w:ascii="Trebuchet MS" w:hAnsi="Trebuchet MS"/>
+          <w:spacing w:val="-19"/>
+          <w:w w:val="95"/>
+          <w:szCs w:val="24"/>
+        </w:rPr>
+        <w:t xml:space="preserve"> </w:t>
+      </w:r>
+      <w:r>
+        <w:rPr>
+          <w:rFonts w:ascii="Trebuchet MS" w:hAnsi="Trebuchet MS"/>
+          <w:spacing w:val="-19"/>
+          <w:w w:val="95"/>
+          <w:szCs w:val="24"/>
+        </w:rPr>
+        <w:t>1994201912088</w:t>
+      </w:r>
+    </w:p>
+    <w:p>
+      <w:pPr>
+        <w:spacing w:line="360" w:lineRule="auto"/>
+        <w:ind w:firstLine="567"/>
+        <w:rPr>
+          <w:rFonts w:ascii="Trebuchet MS" w:hAnsi="Trebuchet MS"/>
+          <w:szCs w:val="24"/>
+          <w:lang w:val="en-ID"/>
+        </w:rPr>
+      </w:pPr>
+      <w:r>
+        <w:rPr>
+          <w:rFonts w:ascii="Trebuchet MS" w:hAnsi="Trebuchet MS"/>
+          <w:w w:val="95"/>
+          <w:szCs w:val="24"/>
+        </w:rPr>
+        <w:t>Dosen</w:t>
+      </w:r>
+      <w:r>
+        <w:rPr>
+          <w:rFonts w:ascii="Trebuchet MS" w:hAnsi="Trebuchet MS"/>
+          <w:spacing w:val="14"/>
+          <w:w w:val="95"/>
+          <w:szCs w:val="24"/>
+        </w:rPr>
+        <w:t xml:space="preserve"> </w:t>
+      </w:r>
+      <w:r>
+        <w:rPr>
+          <w:rFonts w:ascii="Trebuchet MS" w:hAnsi="Trebuchet MS"/>
+          <w:w w:val="95"/>
+          <w:szCs w:val="24"/>
+        </w:rPr>
+        <w:t>Pembimbin</w:t>
+      </w:r>
+      <w:r>
+        <w:rPr>
+          <w:rFonts w:ascii="Trebuchet MS" w:hAnsi="Trebuchet MS"/>
+          <w:w w:val="95"/>
+          <w:szCs w:val="24"/>
+          <w:lang w:val="en-ID"/>
+        </w:rPr>
+        <w:t>g</w:t>
+      </w:r>
+      <w:r>
+        <w:rPr>
+          <w:rFonts w:ascii="Trebuchet MS" w:hAnsi="Trebuchet MS"/>
+          <w:w w:val="95"/>
+          <w:szCs w:val="24"/>
+          <w:lang w:val="en-ID"/>
+        </w:rPr>
+        <w:t xml:space="preserve"> 2</w:t>
+      </w:r>
+    </w:p>
+    <w:p>
+      <w:pPr>
+        <w:spacing w:line="360" w:lineRule="auto"/>
+        <w:ind w:left="567"/>
+        <w:rPr>
+          <w:rFonts w:ascii="Trebuchet MS" w:hAnsi="Trebuchet MS"/>
+          <w:b/>
+          <w:bCs/>
+          <w:szCs w:val="24"/>
+          <w:lang w:val="en-ID"/>
+        </w:rPr>
+      </w:pPr>
+      <w:r>
+        <w:rPr>
+          <w:rFonts w:ascii="Trebuchet MS" w:hAnsi="Trebuchet MS"/>
+          <w:b/>
+          <w:bCs/>
+          <w:szCs w:val="24"/>
+          <w:lang w:val="en-ID"/>
+        </w:rPr>
+        <w:t>Shintami Chusnul Hidayati, S.Kom., M.Sc., Ph.D</w:t>
       </w:r>
     </w:p>
     <w:p>
@@ -701,8 +776,7 @@
         <w:rPr>
           <w:rFonts w:ascii="Trebuchet MS" w:hAnsi="Trebuchet MS"/>
           <w:w w:val="95"/>
-          <w:sz w:val="28"/>
-          <w:szCs w:val="28"/>
+          <w:szCs w:val="24"/>
         </w:rPr>
         <w:t>NIP</w:t>
       </w:r>
@@ -711,20 +785,16 @@
           <w:rFonts w:ascii="Trebuchet MS" w:hAnsi="Trebuchet MS"/>
           <w:spacing w:val="-19"/>
           <w:w w:val="95"/>
-          <w:sz w:val="28"/>
-          <w:szCs w:val="28"/>
-        </w:rPr>
-        <w:t xml:space="preserve"> </w:t>
-      </w:r>
-      <w:r>
-        <w:rPr>
-          <w:rFonts w:ascii="Trebuchet MS" w:hAnsi="Trebuchet MS"/>
-          <w:spacing w:val="-19"/>
-          <w:w w:val="95"/>
-          <w:sz w:val="28"/>
-          <w:szCs w:val="28"/>
-        </w:rPr>
-        <w:t>1994201912088</w:t>
+          <w:szCs w:val="24"/>
+        </w:rPr>
+        <w:t xml:space="preserve"> 1987202012004</w:t>
+      </w:r>
+      <w:r>
+        <w:rPr>
+          <w:color w:val="FFFFFF" w:themeColor="background1"/>
+          <w:lang w:val="de-DE"/>
+        </w:rPr>
+        <w:t xml:space="preserve">HALAMAN </w:t>
       </w:r>
       <w:r>
         <w:rPr>
@@ -2470,7 +2540,7 @@
           <w:bCs/>
           <w:szCs w:val="24"/>
         </w:rPr>
-        <w:t>Dosen Pembimbing</w:t>
+        <w:t>Pembimbing</w:t>
       </w:r>
       <w:r>
         <w:rPr>
@@ -2494,7 +2564,7 @@
           <w:bCs/>
           <w:szCs w:val="24"/>
         </w:rPr>
-        <w:t xml:space="preserve">: </w:t>
+        <w:tab/>
       </w:r>
       <w:r>
         <w:rPr>
@@ -2502,7 +2572,53 @@
           <w:bCs/>
           <w:szCs w:val="24"/>
         </w:rPr>
+        <w:t xml:space="preserve">: </w:t>
+      </w:r>
+      <w:r>
+        <w:rPr>
+          <w:b/>
+          <w:bCs/>
+          <w:szCs w:val="24"/>
+        </w:rPr>
         <w:t>Kelly Rossa Sungkono, S.Kom., M.Kom.</w:t>
+      </w:r>
+    </w:p>
+    <w:p>
+      <w:pPr>
+        <w:rPr>
+          <w:b/>
+          <w:bCs/>
+          <w:szCs w:val="24"/>
+          <w:lang w:val="en-US"/>
+        </w:rPr>
+      </w:pPr>
+      <w:r>
+        <w:rPr>
+          <w:b/>
+          <w:bCs/>
+          <w:szCs w:val="24"/>
+          <w:lang w:val="en-US"/>
+        </w:rPr>
+        <w:t>Ko-pembimbing</w:t>
+      </w:r>
+      <w:r>
+        <w:rPr>
+          <w:b/>
+          <w:bCs/>
+          <w:szCs w:val="24"/>
+          <w:lang w:val="en-US"/>
+        </w:rPr>
+        <w:tab/>
+      </w:r>
+      <w:r>
+        <w:rPr>
+          <w:b/>
+          <w:bCs/>
+          <w:szCs w:val="24"/>
+          <w:lang w:val="en-US"/>
+        </w:rPr>
+        <w:tab/>
+        <w:t>: Shintami Chusnul Hidayati, S.Kom., M.Sc., Ph.D</w:t>
       </w:r>
     </w:p>
     <w:p>
@@ -2990,6 +3106,53 @@
           <w:szCs w:val="24"/>
         </w:rPr>
         <w:t>Kelly Rossa Sungkono, S.Kom., M.Kom.</w:t>
+      </w:r>
+    </w:p>
+    <w:p>
+      <w:pPr>
+        <w:rPr>
+          <w:b/>
+          <w:bCs/>
+          <w:szCs w:val="24"/>
+          <w:lang w:val="en-US"/>
+        </w:rPr>
+      </w:pPr>
+      <w:r>
+        <w:rPr>
+          <w:b/>
+          <w:bCs/>
+          <w:szCs w:val="24"/>
+          <w:lang w:val="en-US"/>
+        </w:rPr>
+        <w:t>Co-Advisor</w:t>
+      </w:r>
+      <w:r>
+        <w:rPr>
+          <w:b/>
+          <w:bCs/>
+          <w:szCs w:val="24"/>
+          <w:lang w:val="en-US"/>
+        </w:rPr>
+        <w:tab/>
+      </w:r>
+      <w:r>
+        <w:rPr>
+          <w:b/>
+          <w:bCs/>
+          <w:szCs w:val="24"/>
+          <w:lang w:val="en-US"/>
+        </w:rPr>
+        <w:tab/>
+        <w:t xml:space="preserve">: </w:t>
+      </w:r>
+      <w:r>
+        <w:rPr>
+          <w:b/>
+          <w:bCs/>
+          <w:szCs w:val="24"/>
+          <w:lang w:val="en-US"/>
+        </w:rPr>
+        <w:t>Shintami Chusnul Hidayati, S.Kom., M.Sc., Ph.D</w:t>
       </w:r>
     </w:p>
     <w:p>
@@ -33091,7 +33254,6 @@
   <w:style w:type="character" w:default="1" w:styleId="DefaultParagraphFont">
     <w:name w:val="Default Paragraph Font"/>
     <w:uiPriority w:val="1"/>
-    <w:semiHidden/>
     <w:unhideWhenUsed/>
   </w:style>
   <w:style w:type="table" w:default="1" w:styleId="TableNormal">

</xml_diff>